<commit_message>
Página de Firmas. Sección 4.1
</commit_message>
<xml_diff>
--- a/SDD[IMind]_V1.0(LineaBase).docx
+++ b/SDD[IMind]_V1.0(LineaBase).docx
@@ -447,6 +447,72 @@
           <w:tcPr>
             <w:tcW w:w="4493" w:type="dxa"/>
           </w:tcPr>
+          <w:tbl>
+            <w:tblPr>
+              <w:tblpPr w:leftFromText="187" w:rightFromText="187" w:vertAnchor="page" w:horzAnchor="margin" w:tblpY="106"/>
+              <w:tblW w:w="1517" w:type="pct"/>
+              <w:tblLook w:val="04A0"/>
+            </w:tblPr>
+            <w:tblGrid>
+              <w:gridCol w:w="1298"/>
+            </w:tblGrid>
+            <w:tr>
+              <w:trPr>
+                <w:trHeight w:val="272"/>
+              </w:trPr>
+              <w:tc>
+                <w:tcPr>
+                  <w:tcW w:w="1298" w:type="dxa"/>
+                </w:tcPr>
+                <w:p>
+                  <w:pPr>
+                    <w:pStyle w:val="Sinespaciado"/>
+                    <w:contextualSpacing/>
+                    <w:rPr>
+                      <w:bCs/>
+                    </w:rPr>
+                  </w:pPr>
+                  <w:sdt>
+                    <w:sdtPr>
+                      <w:rPr>
+                        <w:bCs/>
+                      </w:rPr>
+                      <w:alias w:val="Fecha"/>
+                      <w:id w:val="703864210"/>
+                      <w:placeholder>
+                        <w:docPart w:val="FAB9123699954D5ABCBA12E30495B874"/>
+                      </w:placeholder>
+                      <w:dataBinding w:prefixMappings="xmlns:ns0='http://schemas.microsoft.com/office/2006/coverPageProps'" w:xpath="/ns0:CoverPageProperties[1]/ns0:PublishDate[1]" w:storeItemID="{55AF091B-3C7A-41E3-B477-F2FDAA23CFDA}"/>
+                      <w:date>
+                        <w:dateFormat w:val="dd/MM/yyyy"/>
+                        <w:lid w:val="es-ES"/>
+                        <w:storeMappedDataAs w:val="dateTime"/>
+                        <w:calendar w:val="gregorian"/>
+                      </w:date>
+                    </w:sdtPr>
+                    <w:sdtContent>
+                      <w:r>
+                        <w:rPr>
+                          <w:bCs/>
+                        </w:rPr>
+                        <w:t>Versión 1.0</w:t>
+                      </w:r>
+                    </w:sdtContent>
+                  </w:sdt>
+                </w:p>
+                <w:p>
+                  <w:pPr>
+                    <w:pStyle w:val="Sinespaciado"/>
+                    <w:contextualSpacing/>
+                    <w:rPr>
+                      <w:b/>
+                      <w:bCs/>
+                    </w:rPr>
+                  </w:pPr>
+                </w:p>
+              </w:tc>
+            </w:tr>
+          </w:tbl>
           <w:p>
             <w:pPr>
               <w:pStyle w:val="Sinespaciado"/>
@@ -455,52 +521,830 @@
           </w:p>
         </w:tc>
       </w:tr>
+    </w:tbl>
+    <w:p>
+      <w:r>
+        <w:br w:type="page"/>
+      </w:r>
+    </w:p>
+    <w:p>
+      <w:pPr>
+        <w:pStyle w:val="Ttulo1"/>
+        <w:numPr>
+          <w:ilvl w:val="0"/>
+          <w:numId w:val="0"/>
+        </w:numPr>
+        <w:ind w:left="432" w:hanging="432"/>
+        <w:rPr>
+          <w:rFonts w:asciiTheme="minorHAnsi" w:hAnsiTheme="minorHAnsi"/>
+          <w:b w:val="0"/>
+          <w:bCs w:val="0"/>
+          <w:noProof/>
+          <w:color w:val="000000"/>
+          <w:kern w:val="32"/>
+          <w:szCs w:val="22"/>
+          <w:lang w:val="es-CO"/>
+        </w:rPr>
+      </w:pPr>
+      <w:bookmarkStart w:id="0" w:name="_Toc228534480"/>
+      <w:r>
+        <w:rPr>
+          <w:rFonts w:asciiTheme="minorHAnsi" w:hAnsiTheme="minorHAnsi"/>
+          <w:noProof/>
+          <w:color w:val="000000"/>
+          <w:szCs w:val="22"/>
+          <w:lang w:val="es-CO"/>
+        </w:rPr>
+        <w:lastRenderedPageBreak/>
+        <w:t>PAGINA DE FIRMAS</w:t>
+      </w:r>
+      <w:bookmarkEnd w:id="0"/>
+    </w:p>
+    <w:p>
+      <w:pPr>
+        <w:autoSpaceDE w:val="0"/>
+        <w:autoSpaceDN w:val="0"/>
+        <w:adjustRightInd w:val="0"/>
+        <w:jc w:val="both"/>
+        <w:rPr>
+          <w:noProof/>
+          <w:color w:val="000000"/>
+          <w:lang w:val="es-CO"/>
+        </w:rPr>
+      </w:pPr>
+      <w:r>
+        <w:rPr>
+          <w:noProof/>
+          <w:color w:val="000000"/>
+          <w:lang w:val="es-CO"/>
+        </w:rPr>
+        <w:t xml:space="preserve">El presente documento es aprobado por las personas referenciadas a continuación: </w:t>
+      </w:r>
+    </w:p>
+    <w:p>
+      <w:pPr>
+        <w:autoSpaceDE w:val="0"/>
+        <w:autoSpaceDN w:val="0"/>
+        <w:adjustRightInd w:val="0"/>
+        <w:jc w:val="both"/>
+        <w:rPr>
+          <w:noProof/>
+          <w:color w:val="000000"/>
+          <w:lang w:val="es-CO"/>
+        </w:rPr>
+      </w:pPr>
+    </w:p>
+    <w:p>
+      <w:pPr>
+        <w:autoSpaceDE w:val="0"/>
+        <w:autoSpaceDN w:val="0"/>
+        <w:adjustRightInd w:val="0"/>
+        <w:jc w:val="both"/>
+        <w:rPr>
+          <w:b/>
+          <w:bCs/>
+          <w:noProof/>
+          <w:color w:val="000000"/>
+          <w:lang w:val="es-CO"/>
+        </w:rPr>
+      </w:pPr>
+    </w:p>
+    <w:tbl>
+      <w:tblPr>
+        <w:tblW w:w="0" w:type="auto"/>
+        <w:tblLook w:val="04A0"/>
+      </w:tblPr>
+      <w:tblGrid>
+        <w:gridCol w:w="4322"/>
+        <w:gridCol w:w="4322"/>
+      </w:tblGrid>
       <w:tr>
-        <w:trPr>
-          <w:trHeight w:val="1211"/>
-        </w:trPr>
-        <w:sdt>
-          <w:sdtPr>
-            <w:rPr>
-              <w:bCs/>
-            </w:rPr>
-            <w:alias w:val="Fecha"/>
-            <w:id w:val="703864210"/>
-            <w:placeholder>
-              <w:docPart w:val="713291BCABB346C8A3C6281F1E1ED2CB"/>
-            </w:placeholder>
-            <w:dataBinding w:prefixMappings="xmlns:ns0='http://schemas.microsoft.com/office/2006/coverPageProps'" w:xpath="/ns0:CoverPageProperties[1]/ns0:PublishDate[1]" w:storeItemID="{55AF091B-3C7A-41E3-B477-F2FDAA23CFDA}"/>
-            <w:date>
-              <w:dateFormat w:val="dd/MM/yyyy"/>
-              <w:lid w:val="es-ES"/>
-              <w:storeMappedDataAs w:val="dateTime"/>
-              <w:calendar w:val="gregorian"/>
-            </w:date>
-          </w:sdtPr>
-          <w:sdtContent>
-            <w:tc>
-              <w:tcPr>
-                <w:tcW w:w="4493" w:type="dxa"/>
-              </w:tcPr>
-              <w:p>
-                <w:pPr>
-                  <w:pStyle w:val="Sinespaciado"/>
-                  <w:contextualSpacing/>
-                  <w:rPr>
-                    <w:b/>
-                    <w:bCs/>
-                  </w:rPr>
-                </w:pPr>
-                <w:r>
-                  <w:rPr>
-                    <w:bCs/>
-                  </w:rPr>
-                  <w:t>Versión 1.0</w:t>
-                </w:r>
-              </w:p>
-            </w:tc>
-          </w:sdtContent>
-        </w:sdt>
+        <w:tc>
+          <w:tcPr>
+            <w:tcW w:w="4322" w:type="dxa"/>
+          </w:tcPr>
+          <w:p>
+            <w:pPr>
+              <w:autoSpaceDE w:val="0"/>
+              <w:autoSpaceDN w:val="0"/>
+              <w:adjustRightInd w:val="0"/>
+              <w:jc w:val="both"/>
+              <w:rPr>
+                <w:b/>
+                <w:bCs/>
+                <w:noProof/>
+                <w:color w:val="000000"/>
+                <w:lang w:val="es-CO"/>
+              </w:rPr>
+            </w:pPr>
+          </w:p>
+          <w:p>
+            <w:pPr>
+              <w:autoSpaceDE w:val="0"/>
+              <w:autoSpaceDN w:val="0"/>
+              <w:adjustRightInd w:val="0"/>
+              <w:jc w:val="both"/>
+              <w:rPr>
+                <w:b/>
+                <w:bCs/>
+                <w:noProof/>
+                <w:color w:val="000000"/>
+                <w:lang w:val="es-CO"/>
+              </w:rPr>
+            </w:pPr>
+            <w:r>
+              <w:rPr>
+                <w:b/>
+                <w:bCs/>
+                <w:noProof/>
+                <w:color w:val="000000"/>
+                <w:lang w:eastAsia="es-ES_tradnl"/>
+              </w:rPr>
+              <w:pict>
+                <v:shapetype id="_x0000_t32" coordsize="21600,21600" o:spt="32" o:oned="t" path="m,l21600,21600e" filled="f">
+                  <v:path arrowok="t" fillok="f" o:connecttype="none"/>
+                  <o:lock v:ext="edit" shapetype="t"/>
+                </v:shapetype>
+                <v:shape id="_x0000_s1026" type="#_x0000_t32" style="position:absolute;left:0;text-align:left;margin-left:-.5pt;margin-top:9.1pt;width:161.6pt;height:0;z-index:251661312" o:connectortype="straight"/>
+              </w:pict>
+            </w:r>
+          </w:p>
+          <w:p>
+            <w:pPr>
+              <w:autoSpaceDE w:val="0"/>
+              <w:autoSpaceDN w:val="0"/>
+              <w:adjustRightInd w:val="0"/>
+              <w:rPr>
+                <w:noProof/>
+                <w:color w:val="000000"/>
+                <w:lang w:val="es-CO"/>
+              </w:rPr>
+            </w:pPr>
+            <w:r>
+              <w:rPr>
+                <w:noProof/>
+                <w:color w:val="000000"/>
+                <w:lang w:val="es-CO"/>
+              </w:rPr>
+              <w:t>Miguel Eduardo Torres Moreno</w:t>
+            </w:r>
+          </w:p>
+          <w:p>
+            <w:pPr>
+              <w:autoSpaceDE w:val="0"/>
+              <w:autoSpaceDN w:val="0"/>
+              <w:adjustRightInd w:val="0"/>
+              <w:jc w:val="both"/>
+              <w:rPr>
+                <w:b/>
+                <w:bCs/>
+                <w:noProof/>
+                <w:color w:val="000000"/>
+                <w:lang w:val="es-CO"/>
+              </w:rPr>
+            </w:pPr>
+            <w:r>
+              <w:rPr>
+                <w:b/>
+                <w:bCs/>
+                <w:noProof/>
+                <w:color w:val="000000"/>
+                <w:lang w:val="es-CO"/>
+              </w:rPr>
+              <w:t>Cliente</w:t>
+            </w:r>
+          </w:p>
+        </w:tc>
+        <w:tc>
+          <w:tcPr>
+            <w:tcW w:w="4322" w:type="dxa"/>
+          </w:tcPr>
+          <w:p>
+            <w:pPr>
+              <w:autoSpaceDE w:val="0"/>
+              <w:autoSpaceDN w:val="0"/>
+              <w:adjustRightInd w:val="0"/>
+              <w:jc w:val="both"/>
+              <w:rPr>
+                <w:b/>
+                <w:bCs/>
+                <w:noProof/>
+                <w:color w:val="000000"/>
+                <w:lang w:val="es-CO"/>
+              </w:rPr>
+            </w:pPr>
+          </w:p>
+          <w:p>
+            <w:pPr>
+              <w:autoSpaceDE w:val="0"/>
+              <w:autoSpaceDN w:val="0"/>
+              <w:adjustRightInd w:val="0"/>
+              <w:jc w:val="both"/>
+              <w:rPr>
+                <w:b/>
+                <w:bCs/>
+                <w:noProof/>
+                <w:color w:val="000000"/>
+                <w:lang w:val="es-CO"/>
+              </w:rPr>
+            </w:pPr>
+            <w:r>
+              <w:rPr>
+                <w:b/>
+                <w:bCs/>
+                <w:noProof/>
+                <w:color w:val="000000"/>
+                <w:lang w:eastAsia="es-ES_tradnl"/>
+              </w:rPr>
+              <w:pict>
+                <v:shape id="_x0000_s1027" type="#_x0000_t32" style="position:absolute;left:0;text-align:left;margin-left:-.1pt;margin-top:9.1pt;width:161.6pt;height:0;z-index:251662336" o:connectortype="straight"/>
+              </w:pict>
+            </w:r>
+          </w:p>
+          <w:p>
+            <w:pPr>
+              <w:autoSpaceDE w:val="0"/>
+              <w:autoSpaceDN w:val="0"/>
+              <w:adjustRightInd w:val="0"/>
+              <w:rPr>
+                <w:bCs/>
+                <w:noProof/>
+                <w:color w:val="000000"/>
+                <w:lang w:val="es-CO"/>
+              </w:rPr>
+            </w:pPr>
+            <w:r>
+              <w:rPr>
+                <w:bCs/>
+                <w:noProof/>
+                <w:color w:val="000000"/>
+                <w:lang w:val="es-CO"/>
+              </w:rPr>
+              <w:t>Ana María González Urueta</w:t>
+            </w:r>
+          </w:p>
+          <w:p>
+            <w:pPr>
+              <w:autoSpaceDE w:val="0"/>
+              <w:autoSpaceDN w:val="0"/>
+              <w:adjustRightInd w:val="0"/>
+              <w:jc w:val="both"/>
+              <w:rPr>
+                <w:bCs/>
+                <w:noProof/>
+                <w:color w:val="000000"/>
+                <w:lang w:val="es-CO"/>
+              </w:rPr>
+            </w:pPr>
+            <w:r>
+              <w:rPr>
+                <w:b/>
+                <w:bCs/>
+                <w:noProof/>
+                <w:color w:val="000000"/>
+                <w:lang w:val="es-CO"/>
+              </w:rPr>
+              <w:t>Director de Proyecto</w:t>
+            </w:r>
+          </w:p>
+        </w:tc>
+      </w:tr>
+      <w:tr>
+        <w:tc>
+          <w:tcPr>
+            <w:tcW w:w="4322" w:type="dxa"/>
+          </w:tcPr>
+          <w:p>
+            <w:pPr>
+              <w:autoSpaceDE w:val="0"/>
+              <w:autoSpaceDN w:val="0"/>
+              <w:adjustRightInd w:val="0"/>
+              <w:jc w:val="both"/>
+              <w:rPr>
+                <w:b/>
+                <w:bCs/>
+                <w:noProof/>
+                <w:color w:val="000000"/>
+                <w:lang w:val="es-CO"/>
+              </w:rPr>
+            </w:pPr>
+          </w:p>
+          <w:p>
+            <w:pPr>
+              <w:autoSpaceDE w:val="0"/>
+              <w:autoSpaceDN w:val="0"/>
+              <w:adjustRightInd w:val="0"/>
+              <w:jc w:val="both"/>
+              <w:rPr>
+                <w:b/>
+                <w:bCs/>
+                <w:noProof/>
+                <w:color w:val="000000"/>
+                <w:lang w:val="es-CO"/>
+              </w:rPr>
+            </w:pPr>
+          </w:p>
+          <w:p>
+            <w:pPr>
+              <w:autoSpaceDE w:val="0"/>
+              <w:autoSpaceDN w:val="0"/>
+              <w:adjustRightInd w:val="0"/>
+              <w:jc w:val="both"/>
+              <w:rPr>
+                <w:b/>
+                <w:bCs/>
+                <w:noProof/>
+                <w:color w:val="000000"/>
+                <w:lang w:val="es-CO"/>
+              </w:rPr>
+            </w:pPr>
+            <w:r>
+              <w:rPr>
+                <w:b/>
+                <w:bCs/>
+                <w:noProof/>
+                <w:color w:val="000000"/>
+                <w:lang w:eastAsia="es-ES_tradnl"/>
+              </w:rPr>
+              <w:pict>
+                <v:shape id="_x0000_s1028" type="#_x0000_t32" style="position:absolute;left:0;text-align:left;margin-left:-.5pt;margin-top:4.3pt;width:161.6pt;height:0;z-index:251663360" o:connectortype="straight"/>
+              </w:pict>
+            </w:r>
+          </w:p>
+          <w:p>
+            <w:pPr>
+              <w:autoSpaceDE w:val="0"/>
+              <w:autoSpaceDN w:val="0"/>
+              <w:adjustRightInd w:val="0"/>
+              <w:rPr>
+                <w:bCs/>
+                <w:noProof/>
+                <w:color w:val="000000"/>
+                <w:lang w:val="es-CO"/>
+              </w:rPr>
+            </w:pPr>
+            <w:r>
+              <w:rPr>
+                <w:bCs/>
+                <w:noProof/>
+                <w:color w:val="000000"/>
+                <w:lang w:val="es-CO"/>
+              </w:rPr>
+              <w:t>Victor Hugo Villalobos Rodriguez</w:t>
+            </w:r>
+          </w:p>
+          <w:p>
+            <w:pPr>
+              <w:autoSpaceDE w:val="0"/>
+              <w:autoSpaceDN w:val="0"/>
+              <w:adjustRightInd w:val="0"/>
+              <w:jc w:val="both"/>
+              <w:rPr>
+                <w:b/>
+                <w:bCs/>
+                <w:noProof/>
+                <w:color w:val="000000"/>
+                <w:lang w:val="es-CO"/>
+              </w:rPr>
+            </w:pPr>
+            <w:r>
+              <w:rPr>
+                <w:b/>
+                <w:bCs/>
+                <w:noProof/>
+                <w:color w:val="000000"/>
+                <w:lang w:val="es-CO"/>
+              </w:rPr>
+              <w:t>Director de Desarrollo</w:t>
+            </w:r>
+          </w:p>
+        </w:tc>
+        <w:tc>
+          <w:tcPr>
+            <w:tcW w:w="4322" w:type="dxa"/>
+          </w:tcPr>
+          <w:p>
+            <w:pPr>
+              <w:autoSpaceDE w:val="0"/>
+              <w:autoSpaceDN w:val="0"/>
+              <w:adjustRightInd w:val="0"/>
+              <w:jc w:val="both"/>
+              <w:rPr>
+                <w:b/>
+                <w:bCs/>
+                <w:noProof/>
+                <w:color w:val="000000"/>
+                <w:lang w:val="es-CO"/>
+              </w:rPr>
+            </w:pPr>
+          </w:p>
+          <w:p>
+            <w:pPr>
+              <w:autoSpaceDE w:val="0"/>
+              <w:autoSpaceDN w:val="0"/>
+              <w:adjustRightInd w:val="0"/>
+              <w:jc w:val="both"/>
+              <w:rPr>
+                <w:b/>
+                <w:bCs/>
+                <w:noProof/>
+                <w:color w:val="000000"/>
+                <w:lang w:val="es-CO"/>
+              </w:rPr>
+            </w:pPr>
+          </w:p>
+          <w:p>
+            <w:pPr>
+              <w:autoSpaceDE w:val="0"/>
+              <w:autoSpaceDN w:val="0"/>
+              <w:adjustRightInd w:val="0"/>
+              <w:jc w:val="both"/>
+              <w:rPr>
+                <w:b/>
+                <w:bCs/>
+                <w:noProof/>
+                <w:color w:val="000000"/>
+                <w:lang w:val="es-CO"/>
+              </w:rPr>
+            </w:pPr>
+            <w:r>
+              <w:rPr>
+                <w:b/>
+                <w:bCs/>
+                <w:noProof/>
+                <w:color w:val="000000"/>
+                <w:lang w:eastAsia="es-ES_tradnl"/>
+              </w:rPr>
+              <w:pict>
+                <v:shape id="_x0000_s1029" type="#_x0000_t32" style="position:absolute;left:0;text-align:left;margin-left:-.1pt;margin-top:4.3pt;width:161.6pt;height:0;z-index:251664384" o:connectortype="straight"/>
+              </w:pict>
+            </w:r>
+          </w:p>
+          <w:p>
+            <w:pPr>
+              <w:autoSpaceDE w:val="0"/>
+              <w:autoSpaceDN w:val="0"/>
+              <w:adjustRightInd w:val="0"/>
+              <w:jc w:val="both"/>
+              <w:rPr>
+                <w:b/>
+                <w:bCs/>
+                <w:noProof/>
+                <w:color w:val="000000"/>
+                <w:lang w:val="es-CO"/>
+              </w:rPr>
+            </w:pPr>
+            <w:r>
+              <w:rPr>
+                <w:noProof/>
+                <w:color w:val="000000"/>
+                <w:lang w:val="es-CO"/>
+              </w:rPr>
+              <w:t>Tatiana Alejandra Oquendo Garzón</w:t>
+            </w:r>
+          </w:p>
+          <w:p>
+            <w:pPr>
+              <w:autoSpaceDE w:val="0"/>
+              <w:autoSpaceDN w:val="0"/>
+              <w:adjustRightInd w:val="0"/>
+              <w:jc w:val="both"/>
+              <w:rPr>
+                <w:noProof/>
+                <w:color w:val="000000"/>
+                <w:lang w:val="es-CO"/>
+              </w:rPr>
+            </w:pPr>
+            <w:r>
+              <w:rPr>
+                <w:b/>
+                <w:bCs/>
+                <w:noProof/>
+                <w:color w:val="000000"/>
+                <w:lang w:val="es-CO"/>
+              </w:rPr>
+              <w:t>Director de Calidad y Manejo de Riesgos</w:t>
+            </w:r>
+          </w:p>
+        </w:tc>
+      </w:tr>
+      <w:tr>
+        <w:tc>
+          <w:tcPr>
+            <w:tcW w:w="4322" w:type="dxa"/>
+          </w:tcPr>
+          <w:p>
+            <w:pPr>
+              <w:autoSpaceDE w:val="0"/>
+              <w:autoSpaceDN w:val="0"/>
+              <w:adjustRightInd w:val="0"/>
+              <w:jc w:val="both"/>
+              <w:rPr>
+                <w:b/>
+                <w:bCs/>
+                <w:noProof/>
+                <w:color w:val="000000"/>
+                <w:lang w:val="es-CO"/>
+              </w:rPr>
+            </w:pPr>
+          </w:p>
+          <w:p>
+            <w:pPr>
+              <w:autoSpaceDE w:val="0"/>
+              <w:autoSpaceDN w:val="0"/>
+              <w:adjustRightInd w:val="0"/>
+              <w:jc w:val="both"/>
+              <w:rPr>
+                <w:b/>
+                <w:bCs/>
+                <w:noProof/>
+                <w:color w:val="000000"/>
+                <w:lang w:val="es-CO"/>
+              </w:rPr>
+            </w:pPr>
+          </w:p>
+          <w:p>
+            <w:pPr>
+              <w:autoSpaceDE w:val="0"/>
+              <w:autoSpaceDN w:val="0"/>
+              <w:adjustRightInd w:val="0"/>
+              <w:jc w:val="both"/>
+              <w:rPr>
+                <w:b/>
+                <w:bCs/>
+                <w:noProof/>
+                <w:color w:val="000000"/>
+                <w:lang w:val="es-CO"/>
+              </w:rPr>
+            </w:pPr>
+            <w:r>
+              <w:rPr>
+                <w:b/>
+                <w:bCs/>
+                <w:noProof/>
+                <w:color w:val="000000"/>
+                <w:lang w:eastAsia="es-ES_tradnl"/>
+              </w:rPr>
+              <w:pict>
+                <v:shape id="_x0000_s1030" type="#_x0000_t32" style="position:absolute;left:0;text-align:left;margin-left:-.5pt;margin-top:8.65pt;width:161.6pt;height:0;z-index:251665408" o:connectortype="straight"/>
+              </w:pict>
+            </w:r>
+          </w:p>
+          <w:p>
+            <w:pPr>
+              <w:autoSpaceDE w:val="0"/>
+              <w:autoSpaceDN w:val="0"/>
+              <w:adjustRightInd w:val="0"/>
+              <w:jc w:val="both"/>
+              <w:rPr>
+                <w:bCs/>
+                <w:noProof/>
+                <w:color w:val="000000"/>
+                <w:lang w:val="es-CO"/>
+              </w:rPr>
+            </w:pPr>
+            <w:r>
+              <w:rPr>
+                <w:bCs/>
+                <w:noProof/>
+                <w:color w:val="000000"/>
+                <w:lang w:val="es-CO"/>
+              </w:rPr>
+              <w:t xml:space="preserve">María Ximena Narváez Barrera  </w:t>
+            </w:r>
+          </w:p>
+          <w:p>
+            <w:pPr>
+              <w:autoSpaceDE w:val="0"/>
+              <w:autoSpaceDN w:val="0"/>
+              <w:adjustRightInd w:val="0"/>
+              <w:jc w:val="both"/>
+              <w:rPr>
+                <w:b/>
+                <w:bCs/>
+                <w:noProof/>
+                <w:color w:val="000000"/>
+                <w:lang w:val="es-CO"/>
+              </w:rPr>
+            </w:pPr>
+            <w:r>
+              <w:rPr>
+                <w:b/>
+                <w:bCs/>
+                <w:noProof/>
+                <w:color w:val="000000"/>
+                <w:lang w:val="es-CO"/>
+              </w:rPr>
+              <w:t>Analista de Requerimientos</w:t>
+            </w:r>
+          </w:p>
+        </w:tc>
+        <w:tc>
+          <w:tcPr>
+            <w:tcW w:w="4322" w:type="dxa"/>
+          </w:tcPr>
+          <w:p>
+            <w:pPr>
+              <w:autoSpaceDE w:val="0"/>
+              <w:autoSpaceDN w:val="0"/>
+              <w:adjustRightInd w:val="0"/>
+              <w:jc w:val="both"/>
+              <w:rPr>
+                <w:b/>
+                <w:bCs/>
+                <w:noProof/>
+                <w:color w:val="000000"/>
+                <w:lang w:val="es-CO"/>
+              </w:rPr>
+            </w:pPr>
+          </w:p>
+          <w:p>
+            <w:pPr>
+              <w:autoSpaceDE w:val="0"/>
+              <w:autoSpaceDN w:val="0"/>
+              <w:adjustRightInd w:val="0"/>
+              <w:jc w:val="both"/>
+              <w:rPr>
+                <w:b/>
+                <w:bCs/>
+                <w:noProof/>
+                <w:color w:val="000000"/>
+                <w:lang w:val="es-CO"/>
+              </w:rPr>
+            </w:pPr>
+          </w:p>
+          <w:p>
+            <w:pPr>
+              <w:autoSpaceDE w:val="0"/>
+              <w:autoSpaceDN w:val="0"/>
+              <w:adjustRightInd w:val="0"/>
+              <w:jc w:val="both"/>
+              <w:rPr>
+                <w:b/>
+                <w:bCs/>
+                <w:noProof/>
+                <w:color w:val="000000"/>
+                <w:lang w:val="es-CO"/>
+              </w:rPr>
+            </w:pPr>
+            <w:r>
+              <w:rPr>
+                <w:b/>
+                <w:bCs/>
+                <w:noProof/>
+                <w:color w:val="000000"/>
+                <w:lang w:eastAsia="es-ES_tradnl"/>
+              </w:rPr>
+              <w:pict>
+                <v:shape id="_x0000_s1031" type="#_x0000_t32" style="position:absolute;left:0;text-align:left;margin-left:-.1pt;margin-top:8.65pt;width:161.6pt;height:0;z-index:251666432" o:connectortype="straight"/>
+              </w:pict>
+            </w:r>
+          </w:p>
+          <w:p>
+            <w:pPr>
+              <w:autoSpaceDE w:val="0"/>
+              <w:autoSpaceDN w:val="0"/>
+              <w:adjustRightInd w:val="0"/>
+              <w:rPr>
+                <w:bCs/>
+                <w:noProof/>
+                <w:color w:val="000000"/>
+                <w:lang w:val="es-CO"/>
+              </w:rPr>
+            </w:pPr>
+            <w:r>
+              <w:rPr>
+                <w:bCs/>
+                <w:noProof/>
+                <w:color w:val="000000"/>
+                <w:lang w:val="es-CO"/>
+              </w:rPr>
+              <w:t>Carlos Fernando Jaramillo Ortiz</w:t>
+            </w:r>
+          </w:p>
+          <w:p>
+            <w:pPr>
+              <w:autoSpaceDE w:val="0"/>
+              <w:autoSpaceDN w:val="0"/>
+              <w:adjustRightInd w:val="0"/>
+              <w:rPr>
+                <w:b/>
+                <w:bCs/>
+                <w:noProof/>
+                <w:color w:val="000000"/>
+                <w:lang w:val="es-CO"/>
+              </w:rPr>
+            </w:pPr>
+            <w:r>
+              <w:rPr>
+                <w:b/>
+                <w:bCs/>
+                <w:noProof/>
+                <w:color w:val="000000"/>
+                <w:lang w:val="es-CO"/>
+              </w:rPr>
+              <w:t>Administrador de Configuración y   Documentación</w:t>
+            </w:r>
+          </w:p>
+        </w:tc>
+      </w:tr>
+      <w:tr>
+        <w:tc>
+          <w:tcPr>
+            <w:tcW w:w="8644" w:type="dxa"/>
+            <w:gridSpan w:val="2"/>
+            <w:vAlign w:val="center"/>
+          </w:tcPr>
+          <w:p>
+            <w:pPr>
+              <w:autoSpaceDE w:val="0"/>
+              <w:autoSpaceDN w:val="0"/>
+              <w:adjustRightInd w:val="0"/>
+              <w:jc w:val="center"/>
+              <w:rPr>
+                <w:b/>
+                <w:bCs/>
+                <w:noProof/>
+                <w:color w:val="000000"/>
+                <w:lang w:val="es-CO"/>
+              </w:rPr>
+            </w:pPr>
+          </w:p>
+          <w:p>
+            <w:pPr>
+              <w:autoSpaceDE w:val="0"/>
+              <w:autoSpaceDN w:val="0"/>
+              <w:adjustRightInd w:val="0"/>
+              <w:jc w:val="center"/>
+              <w:rPr>
+                <w:b/>
+                <w:bCs/>
+                <w:noProof/>
+                <w:color w:val="000000"/>
+                <w:lang w:val="es-CO"/>
+              </w:rPr>
+            </w:pPr>
+          </w:p>
+          <w:p>
+            <w:pPr>
+              <w:jc w:val="center"/>
+              <w:rPr>
+                <w:noProof/>
+                <w:color w:val="000000"/>
+                <w:lang w:val="es-CO"/>
+              </w:rPr>
+            </w:pPr>
+            <w:r>
+              <w:rPr>
+                <w:b/>
+                <w:bCs/>
+                <w:noProof/>
+                <w:color w:val="000000"/>
+                <w:lang w:eastAsia="es-ES_tradnl"/>
+              </w:rPr>
+              <w:pict>
+                <v:shape id="_x0000_s1032" type="#_x0000_t32" style="position:absolute;left:0;text-align:left;margin-left:138.3pt;margin-top:6.8pt;width:161.6pt;height:0;z-index:251667456" o:connectortype="straight"/>
+              </w:pict>
+            </w:r>
+          </w:p>
+          <w:p>
+            <w:pPr>
+              <w:jc w:val="center"/>
+              <w:rPr>
+                <w:noProof/>
+                <w:color w:val="000000"/>
+                <w:lang w:val="es-CO"/>
+              </w:rPr>
+            </w:pPr>
+            <w:r>
+              <w:rPr>
+                <w:noProof/>
+                <w:color w:val="000000"/>
+                <w:lang w:val="es-CO"/>
+              </w:rPr>
+              <w:t>Laura Catalina Zorro Jiménez</w:t>
+            </w:r>
+          </w:p>
+          <w:p>
+            <w:pPr>
+              <w:rPr>
+                <w:noProof/>
+                <w:color w:val="000000"/>
+                <w:lang w:val="es-CO"/>
+              </w:rPr>
+            </w:pPr>
+            <w:r>
+              <w:rPr>
+                <w:b/>
+                <w:bCs/>
+                <w:noProof/>
+                <w:color w:val="000000"/>
+                <w:lang w:val="es-CO"/>
+              </w:rPr>
+              <w:t xml:space="preserve">                                                           Arquitecto</w:t>
+            </w:r>
+          </w:p>
+        </w:tc>
       </w:tr>
     </w:tbl>
     <w:p>
@@ -576,8 +1420,8 @@
           <w:color w:val="auto"/>
         </w:rPr>
       </w:pPr>
-      <w:bookmarkStart w:id="0" w:name="_Toc227599683"/>
-      <w:bookmarkStart w:id="1" w:name="_Toc227865968"/>
+      <w:bookmarkStart w:id="1" w:name="_Toc227599683"/>
+      <w:bookmarkStart w:id="2" w:name="_Toc228534481"/>
       <w:r>
         <w:rPr>
           <w:rFonts w:asciiTheme="minorHAnsi" w:hAnsiTheme="minorHAnsi"/>
@@ -585,8 +1429,8 @@
         </w:rPr>
         <w:t>HISTORIAL DE CAMBIOS</w:t>
       </w:r>
-      <w:bookmarkEnd w:id="0"/>
       <w:bookmarkEnd w:id="1"/>
+      <w:bookmarkEnd w:id="2"/>
     </w:p>
     <w:p>
       <w:pPr>
@@ -831,8 +1675,8 @@
           <w:color w:val="auto"/>
         </w:rPr>
       </w:pPr>
-      <w:bookmarkStart w:id="2" w:name="_Toc227598552"/>
-      <w:bookmarkStart w:id="3" w:name="_Toc227863849"/>
+      <w:bookmarkStart w:id="3" w:name="_Toc227598552"/>
+      <w:bookmarkStart w:id="4" w:name="_Toc227863849"/>
       <w:r>
         <w:rPr>
           <w:color w:val="auto"/>
@@ -876,8 +1720,8 @@
         </w:rPr>
         <w:t>. Historial de Cambios</w:t>
       </w:r>
-      <w:bookmarkEnd w:id="2"/>
       <w:bookmarkEnd w:id="3"/>
+      <w:bookmarkEnd w:id="4"/>
     </w:p>
     <w:p>
       <w:pPr>
@@ -894,22 +1738,21 @@
     </w:p>
     <w:sdt>
       <w:sdtPr>
+        <w:rPr>
+          <w:rFonts w:asciiTheme="minorHAnsi" w:eastAsiaTheme="minorHAnsi" w:hAnsiTheme="minorHAnsi" w:cstheme="minorBidi"/>
+          <w:b w:val="0"/>
+          <w:bCs w:val="0"/>
+          <w:color w:val="auto"/>
+          <w:sz w:val="22"/>
+          <w:szCs w:val="22"/>
+          <w:lang w:val="es-ES_tradnl"/>
+        </w:rPr>
         <w:id w:val="23850383"/>
         <w:docPartObj>
           <w:docPartGallery w:val="Table of Contents"/>
           <w:docPartUnique/>
         </w:docPartObj>
       </w:sdtPr>
-      <w:sdtEndPr>
-        <w:rPr>
-          <w:rFonts w:asciiTheme="minorHAnsi" w:eastAsiaTheme="minorHAnsi" w:hAnsiTheme="minorHAnsi" w:cstheme="minorBidi"/>
-          <w:b w:val="0"/>
-          <w:bCs w:val="0"/>
-          <w:color w:val="auto"/>
-          <w:sz w:val="22"/>
-          <w:szCs w:val="22"/>
-        </w:rPr>
-      </w:sdtEndPr>
       <w:sdtContent>
         <w:p>
           <w:pPr>
@@ -934,7 +1777,7 @@
           <w:pPr>
             <w:pStyle w:val="TDC1"/>
             <w:tabs>
-              <w:tab w:val="right" w:leader="dot" w:pos="8494"/>
+              <w:tab w:val="right" w:leader="underscore" w:pos="8494"/>
             </w:tabs>
             <w:rPr>
               <w:rFonts w:eastAsiaTheme="minorEastAsia"/>
@@ -960,13 +1803,14 @@
             </w:rPr>
             <w:fldChar w:fldCharType="separate"/>
           </w:r>
-          <w:hyperlink w:anchor="_Toc227865968" w:history="1">
+          <w:hyperlink w:anchor="_Toc228534480" w:history="1">
             <w:r>
               <w:rPr>
                 <w:rStyle w:val="Hipervnculo"/>
                 <w:noProof/>
-              </w:rPr>
-              <w:t>HISTORIAL DE CAMBIOS</w:t>
+                <w:lang w:val="es-CO"/>
+              </w:rPr>
+              <w:t>PAGINA DE FIRMAS</w:t>
             </w:r>
             <w:r>
               <w:rPr>
@@ -987,7 +1831,7 @@
                 <w:noProof/>
                 <w:webHidden/>
               </w:rPr>
-              <w:instrText xml:space="preserve"> PAGEREF _Toc227865968 \h </w:instrText>
+              <w:instrText xml:space="preserve"> PAGEREF _Toc228534480 \h </w:instrText>
             </w:r>
             <w:r>
               <w:rPr>
@@ -1022,7 +1866,7 @@
           <w:pPr>
             <w:pStyle w:val="TDC1"/>
             <w:tabs>
-              <w:tab w:val="right" w:leader="dot" w:pos="8494"/>
+              <w:tab w:val="right" w:leader="underscore" w:pos="8494"/>
             </w:tabs>
             <w:rPr>
               <w:rFonts w:eastAsiaTheme="minorEastAsia"/>
@@ -1030,13 +1874,13 @@
               <w:lang w:eastAsia="es-ES_tradnl"/>
             </w:rPr>
           </w:pPr>
-          <w:hyperlink w:anchor="_Toc227865969" w:history="1">
+          <w:hyperlink w:anchor="_Toc228534481" w:history="1">
             <w:r>
               <w:rPr>
                 <w:rStyle w:val="Hipervnculo"/>
                 <w:noProof/>
               </w:rPr>
-              <w:t>LISTA DE TABLAS</w:t>
+              <w:t>HISTORIAL DE CAMBIOS</w:t>
             </w:r>
             <w:r>
               <w:rPr>
@@ -1057,7 +1901,7 @@
                 <w:noProof/>
                 <w:webHidden/>
               </w:rPr>
-              <w:instrText xml:space="preserve"> PAGEREF _Toc227865969 \h </w:instrText>
+              <w:instrText xml:space="preserve"> PAGEREF _Toc228534481 \h </w:instrText>
             </w:r>
             <w:r>
               <w:rPr>
@@ -1077,7 +1921,7 @@
                 <w:noProof/>
                 <w:webHidden/>
               </w:rPr>
-              <w:t>5</w:t>
+              <w:t>3</w:t>
             </w:r>
             <w:r>
               <w:rPr>
@@ -1092,7 +1936,7 @@
           <w:pPr>
             <w:pStyle w:val="TDC1"/>
             <w:tabs>
-              <w:tab w:val="right" w:leader="dot" w:pos="8494"/>
+              <w:tab w:val="right" w:leader="underscore" w:pos="8494"/>
             </w:tabs>
             <w:rPr>
               <w:rFonts w:eastAsiaTheme="minorEastAsia"/>
@@ -1100,12 +1944,82 @@
               <w:lang w:eastAsia="es-ES_tradnl"/>
             </w:rPr>
           </w:pPr>
-          <w:hyperlink w:anchor="_Toc227865970" w:history="1">
+          <w:hyperlink w:anchor="_Toc228534482" w:history="1">
             <w:r>
               <w:rPr>
                 <w:rStyle w:val="Hipervnculo"/>
                 <w:noProof/>
               </w:rPr>
+              <w:t>LISTA DE TABLAS</w:t>
+            </w:r>
+            <w:r>
+              <w:rPr>
+                <w:noProof/>
+                <w:webHidden/>
+              </w:rPr>
+              <w:tab/>
+            </w:r>
+            <w:r>
+              <w:rPr>
+                <w:noProof/>
+                <w:webHidden/>
+              </w:rPr>
+              <w:fldChar w:fldCharType="begin"/>
+            </w:r>
+            <w:r>
+              <w:rPr>
+                <w:noProof/>
+                <w:webHidden/>
+              </w:rPr>
+              <w:instrText xml:space="preserve"> PAGEREF _Toc228534482 \h </w:instrText>
+            </w:r>
+            <w:r>
+              <w:rPr>
+                <w:noProof/>
+                <w:webHidden/>
+              </w:rPr>
+            </w:r>
+            <w:r>
+              <w:rPr>
+                <w:noProof/>
+                <w:webHidden/>
+              </w:rPr>
+              <w:fldChar w:fldCharType="separate"/>
+            </w:r>
+            <w:r>
+              <w:rPr>
+                <w:noProof/>
+                <w:webHidden/>
+              </w:rPr>
+              <w:t>6</w:t>
+            </w:r>
+            <w:r>
+              <w:rPr>
+                <w:noProof/>
+                <w:webHidden/>
+              </w:rPr>
+              <w:fldChar w:fldCharType="end"/>
+            </w:r>
+          </w:hyperlink>
+        </w:p>
+        <w:p>
+          <w:pPr>
+            <w:pStyle w:val="TDC1"/>
+            <w:tabs>
+              <w:tab w:val="right" w:leader="underscore" w:pos="8494"/>
+            </w:tabs>
+            <w:rPr>
+              <w:rFonts w:eastAsiaTheme="minorEastAsia"/>
+              <w:noProof/>
+              <w:lang w:eastAsia="es-ES_tradnl"/>
+            </w:rPr>
+          </w:pPr>
+          <w:hyperlink w:anchor="_Toc228534483" w:history="1">
+            <w:r>
+              <w:rPr>
+                <w:rStyle w:val="Hipervnculo"/>
+                <w:noProof/>
+              </w:rPr>
               <w:t>LISTA DE ILUSTRACIONES</w:t>
             </w:r>
             <w:r>
@@ -1127,7 +2041,7 @@
                 <w:noProof/>
                 <w:webHidden/>
               </w:rPr>
-              <w:instrText xml:space="preserve"> PAGEREF _Toc227865970 \h </w:instrText>
+              <w:instrText xml:space="preserve"> PAGEREF _Toc228534483 \h </w:instrText>
             </w:r>
             <w:r>
               <w:rPr>
@@ -1147,7 +2061,7 @@
                 <w:noProof/>
                 <w:webHidden/>
               </w:rPr>
-              <w:t>6</w:t>
+              <w:t>7</w:t>
             </w:r>
             <w:r>
               <w:rPr>
@@ -1163,7 +2077,7 @@
             <w:pStyle w:val="TDC1"/>
             <w:tabs>
               <w:tab w:val="left" w:pos="440"/>
-              <w:tab w:val="right" w:leader="dot" w:pos="8494"/>
+              <w:tab w:val="right" w:leader="underscore" w:pos="8494"/>
             </w:tabs>
             <w:rPr>
               <w:rFonts w:eastAsiaTheme="minorEastAsia"/>
@@ -1171,7 +2085,7 @@
               <w:lang w:eastAsia="es-ES_tradnl"/>
             </w:rPr>
           </w:pPr>
-          <w:hyperlink w:anchor="_Toc227865971" w:history="1">
+          <w:hyperlink w:anchor="_Toc228534484" w:history="1">
             <w:r>
               <w:rPr>
                 <w:rStyle w:val="Hipervnculo"/>
@@ -1215,7 +2129,7 @@
                 <w:noProof/>
                 <w:webHidden/>
               </w:rPr>
-              <w:instrText xml:space="preserve"> PAGEREF _Toc227865971 \h </w:instrText>
+              <w:instrText xml:space="preserve"> PAGEREF _Toc228534484 \h </w:instrText>
             </w:r>
             <w:r>
               <w:rPr>
@@ -1235,7 +2149,7 @@
                 <w:noProof/>
                 <w:webHidden/>
               </w:rPr>
-              <w:t>7</w:t>
+              <w:t>8</w:t>
             </w:r>
             <w:r>
               <w:rPr>
@@ -1251,7 +2165,7 @@
             <w:pStyle w:val="TDC2"/>
             <w:tabs>
               <w:tab w:val="left" w:pos="880"/>
-              <w:tab w:val="right" w:leader="dot" w:pos="8494"/>
+              <w:tab w:val="right" w:leader="underscore" w:pos="8494"/>
             </w:tabs>
             <w:rPr>
               <w:rFonts w:eastAsiaTheme="minorEastAsia"/>
@@ -1259,7 +2173,7 @@
               <w:lang w:eastAsia="es-ES_tradnl"/>
             </w:rPr>
           </w:pPr>
-          <w:hyperlink w:anchor="_Toc227865972" w:history="1">
+          <w:hyperlink w:anchor="_Toc228534485" w:history="1">
             <w:r>
               <w:rPr>
                 <w:rStyle w:val="Hipervnculo"/>
@@ -1303,7 +2217,7 @@
                 <w:noProof/>
                 <w:webHidden/>
               </w:rPr>
-              <w:instrText xml:space="preserve"> PAGEREF _Toc227865972 \h </w:instrText>
+              <w:instrText xml:space="preserve"> PAGEREF _Toc228534485 \h </w:instrText>
             </w:r>
             <w:r>
               <w:rPr>
@@ -1323,7 +2237,7 @@
                 <w:noProof/>
                 <w:webHidden/>
               </w:rPr>
-              <w:t>7</w:t>
+              <w:t>8</w:t>
             </w:r>
             <w:r>
               <w:rPr>
@@ -1339,7 +2253,7 @@
             <w:pStyle w:val="TDC2"/>
             <w:tabs>
               <w:tab w:val="left" w:pos="880"/>
-              <w:tab w:val="right" w:leader="dot" w:pos="8494"/>
+              <w:tab w:val="right" w:leader="underscore" w:pos="8494"/>
             </w:tabs>
             <w:rPr>
               <w:rFonts w:eastAsiaTheme="minorEastAsia"/>
@@ -1347,7 +2261,7 @@
               <w:lang w:eastAsia="es-ES_tradnl"/>
             </w:rPr>
           </w:pPr>
-          <w:hyperlink w:anchor="_Toc227865973" w:history="1">
+          <w:hyperlink w:anchor="_Toc228534486" w:history="1">
             <w:r>
               <w:rPr>
                 <w:rStyle w:val="Hipervnculo"/>
@@ -1391,7 +2305,7 @@
                 <w:noProof/>
                 <w:webHidden/>
               </w:rPr>
-              <w:instrText xml:space="preserve"> PAGEREF _Toc227865973 \h </w:instrText>
+              <w:instrText xml:space="preserve"> PAGEREF _Toc228534486 \h </w:instrText>
             </w:r>
             <w:r>
               <w:rPr>
@@ -1411,7 +2325,7 @@
                 <w:noProof/>
                 <w:webHidden/>
               </w:rPr>
-              <w:t>7</w:t>
+              <w:t>8</w:t>
             </w:r>
             <w:r>
               <w:rPr>
@@ -1427,7 +2341,7 @@
             <w:pStyle w:val="TDC2"/>
             <w:tabs>
               <w:tab w:val="left" w:pos="880"/>
-              <w:tab w:val="right" w:leader="dot" w:pos="8494"/>
+              <w:tab w:val="right" w:leader="underscore" w:pos="8494"/>
             </w:tabs>
             <w:rPr>
               <w:rFonts w:eastAsiaTheme="minorEastAsia"/>
@@ -1435,7 +2349,7 @@
               <w:lang w:eastAsia="es-ES_tradnl"/>
             </w:rPr>
           </w:pPr>
-          <w:hyperlink w:anchor="_Toc227865974" w:history="1">
+          <w:hyperlink w:anchor="_Toc228534487" w:history="1">
             <w:r>
               <w:rPr>
                 <w:rStyle w:val="Hipervnculo"/>
@@ -1479,7 +2393,7 @@
                 <w:noProof/>
                 <w:webHidden/>
               </w:rPr>
-              <w:instrText xml:space="preserve"> PAGEREF _Toc227865974 \h </w:instrText>
+              <w:instrText xml:space="preserve"> PAGEREF _Toc228534487 \h </w:instrText>
             </w:r>
             <w:r>
               <w:rPr>
@@ -1499,7 +2413,7 @@
                 <w:noProof/>
                 <w:webHidden/>
               </w:rPr>
-              <w:t>7</w:t>
+              <w:t>8</w:t>
             </w:r>
             <w:r>
               <w:rPr>
@@ -1515,7 +2429,7 @@
             <w:pStyle w:val="TDC2"/>
             <w:tabs>
               <w:tab w:val="left" w:pos="880"/>
-              <w:tab w:val="right" w:leader="dot" w:pos="8494"/>
+              <w:tab w:val="right" w:leader="underscore" w:pos="8494"/>
             </w:tabs>
             <w:rPr>
               <w:rFonts w:eastAsiaTheme="minorEastAsia"/>
@@ -1523,7 +2437,7 @@
               <w:lang w:eastAsia="es-ES_tradnl"/>
             </w:rPr>
           </w:pPr>
-          <w:hyperlink w:anchor="_Toc227865975" w:history="1">
+          <w:hyperlink w:anchor="_Toc228534488" w:history="1">
             <w:r>
               <w:rPr>
                 <w:rStyle w:val="Hipervnculo"/>
@@ -1567,7 +2481,7 @@
                 <w:noProof/>
                 <w:webHidden/>
               </w:rPr>
-              <w:instrText xml:space="preserve"> PAGEREF _Toc227865975 \h </w:instrText>
+              <w:instrText xml:space="preserve"> PAGEREF _Toc228534488 \h </w:instrText>
             </w:r>
             <w:r>
               <w:rPr>
@@ -1587,7 +2501,7 @@
                 <w:noProof/>
                 <w:webHidden/>
               </w:rPr>
-              <w:t>7</w:t>
+              <w:t>8</w:t>
             </w:r>
             <w:r>
               <w:rPr>
@@ -1603,7 +2517,7 @@
             <w:pStyle w:val="TDC1"/>
             <w:tabs>
               <w:tab w:val="left" w:pos="440"/>
-              <w:tab w:val="right" w:leader="dot" w:pos="8494"/>
+              <w:tab w:val="right" w:leader="underscore" w:pos="8494"/>
             </w:tabs>
             <w:rPr>
               <w:rFonts w:eastAsiaTheme="minorEastAsia"/>
@@ -1611,7 +2525,7 @@
               <w:lang w:eastAsia="es-ES_tradnl"/>
             </w:rPr>
           </w:pPr>
-          <w:hyperlink w:anchor="_Toc227865976" w:history="1">
+          <w:hyperlink w:anchor="_Toc228534489" w:history="1">
             <w:r>
               <w:rPr>
                 <w:rStyle w:val="Hipervnculo"/>
@@ -1655,7 +2569,7 @@
                 <w:noProof/>
                 <w:webHidden/>
               </w:rPr>
-              <w:instrText xml:space="preserve"> PAGEREF _Toc227865976 \h </w:instrText>
+              <w:instrText xml:space="preserve"> PAGEREF _Toc228534489 \h </w:instrText>
             </w:r>
             <w:r>
               <w:rPr>
@@ -1675,7 +2589,7 @@
                 <w:noProof/>
                 <w:webHidden/>
               </w:rPr>
-              <w:t>8</w:t>
+              <w:t>9</w:t>
             </w:r>
             <w:r>
               <w:rPr>
@@ -1691,7 +2605,7 @@
             <w:pStyle w:val="TDC2"/>
             <w:tabs>
               <w:tab w:val="left" w:pos="880"/>
-              <w:tab w:val="right" w:leader="dot" w:pos="8494"/>
+              <w:tab w:val="right" w:leader="underscore" w:pos="8494"/>
             </w:tabs>
             <w:rPr>
               <w:rFonts w:eastAsiaTheme="minorEastAsia"/>
@@ -1699,7 +2613,7 @@
               <w:lang w:eastAsia="es-ES_tradnl"/>
             </w:rPr>
           </w:pPr>
-          <w:hyperlink w:anchor="_Toc227865977" w:history="1">
+          <w:hyperlink w:anchor="_Toc228534490" w:history="1">
             <w:r>
               <w:rPr>
                 <w:rStyle w:val="Hipervnculo"/>
@@ -1743,7 +2657,7 @@
                 <w:noProof/>
                 <w:webHidden/>
               </w:rPr>
-              <w:instrText xml:space="preserve"> PAGEREF _Toc227865977 \h </w:instrText>
+              <w:instrText xml:space="preserve"> PAGEREF _Toc228534490 \h </w:instrText>
             </w:r>
             <w:r>
               <w:rPr>
@@ -1763,7 +2677,7 @@
                 <w:noProof/>
                 <w:webHidden/>
               </w:rPr>
-              <w:t>8</w:t>
+              <w:t>9</w:t>
             </w:r>
             <w:r>
               <w:rPr>
@@ -1779,7 +2693,7 @@
             <w:pStyle w:val="TDC2"/>
             <w:tabs>
               <w:tab w:val="left" w:pos="880"/>
-              <w:tab w:val="right" w:leader="dot" w:pos="8494"/>
+              <w:tab w:val="right" w:leader="underscore" w:pos="8494"/>
             </w:tabs>
             <w:rPr>
               <w:rFonts w:eastAsiaTheme="minorEastAsia"/>
@@ -1787,7 +2701,7 @@
               <w:lang w:eastAsia="es-ES_tradnl"/>
             </w:rPr>
           </w:pPr>
-          <w:hyperlink w:anchor="_Toc227865978" w:history="1">
+          <w:hyperlink w:anchor="_Toc228534491" w:history="1">
             <w:r>
               <w:rPr>
                 <w:rStyle w:val="Hipervnculo"/>
@@ -1831,7 +2745,7 @@
                 <w:noProof/>
                 <w:webHidden/>
               </w:rPr>
-              <w:instrText xml:space="preserve"> PAGEREF _Toc227865978 \h </w:instrText>
+              <w:instrText xml:space="preserve"> PAGEREF _Toc228534491 \h </w:instrText>
             </w:r>
             <w:r>
               <w:rPr>
@@ -1851,7 +2765,7 @@
                 <w:noProof/>
                 <w:webHidden/>
               </w:rPr>
-              <w:t>8</w:t>
+              <w:t>9</w:t>
             </w:r>
             <w:r>
               <w:rPr>
@@ -1867,7 +2781,7 @@
             <w:pStyle w:val="TDC2"/>
             <w:tabs>
               <w:tab w:val="left" w:pos="880"/>
-              <w:tab w:val="right" w:leader="dot" w:pos="8494"/>
+              <w:tab w:val="right" w:leader="underscore" w:pos="8494"/>
             </w:tabs>
             <w:rPr>
               <w:rFonts w:eastAsiaTheme="minorEastAsia"/>
@@ -1875,7 +2789,7 @@
               <w:lang w:eastAsia="es-ES_tradnl"/>
             </w:rPr>
           </w:pPr>
-          <w:hyperlink w:anchor="_Toc227865979" w:history="1">
+          <w:hyperlink w:anchor="_Toc228534492" w:history="1">
             <w:r>
               <w:rPr>
                 <w:rStyle w:val="Hipervnculo"/>
@@ -1919,7 +2833,7 @@
                 <w:noProof/>
                 <w:webHidden/>
               </w:rPr>
-              <w:instrText xml:space="preserve"> PAGEREF _Toc227865979 \h </w:instrText>
+              <w:instrText xml:space="preserve"> PAGEREF _Toc228534492 \h </w:instrText>
             </w:r>
             <w:r>
               <w:rPr>
@@ -1939,7 +2853,7 @@
                 <w:noProof/>
                 <w:webHidden/>
               </w:rPr>
-              <w:t>8</w:t>
+              <w:t>9</w:t>
             </w:r>
             <w:r>
               <w:rPr>
@@ -1955,7 +2869,7 @@
             <w:pStyle w:val="TDC2"/>
             <w:tabs>
               <w:tab w:val="left" w:pos="880"/>
-              <w:tab w:val="right" w:leader="dot" w:pos="8494"/>
+              <w:tab w:val="right" w:leader="underscore" w:pos="8494"/>
             </w:tabs>
             <w:rPr>
               <w:rFonts w:eastAsiaTheme="minorEastAsia"/>
@@ -1963,7 +2877,7 @@
               <w:lang w:eastAsia="es-ES_tradnl"/>
             </w:rPr>
           </w:pPr>
-          <w:hyperlink w:anchor="_Toc227865980" w:history="1">
+          <w:hyperlink w:anchor="_Toc228534493" w:history="1">
             <w:r>
               <w:rPr>
                 <w:rStyle w:val="Hipervnculo"/>
@@ -2007,7 +2921,7 @@
                 <w:noProof/>
                 <w:webHidden/>
               </w:rPr>
-              <w:instrText xml:space="preserve"> PAGEREF _Toc227865980 \h </w:instrText>
+              <w:instrText xml:space="preserve"> PAGEREF _Toc228534493 \h </w:instrText>
             </w:r>
             <w:r>
               <w:rPr>
@@ -2027,7 +2941,7 @@
                 <w:noProof/>
                 <w:webHidden/>
               </w:rPr>
-              <w:t>8</w:t>
+              <w:t>9</w:t>
             </w:r>
             <w:r>
               <w:rPr>
@@ -2043,7 +2957,7 @@
             <w:pStyle w:val="TDC2"/>
             <w:tabs>
               <w:tab w:val="left" w:pos="880"/>
-              <w:tab w:val="right" w:leader="dot" w:pos="8494"/>
+              <w:tab w:val="right" w:leader="underscore" w:pos="8494"/>
             </w:tabs>
             <w:rPr>
               <w:rFonts w:eastAsiaTheme="minorEastAsia"/>
@@ -2051,7 +2965,7 @@
               <w:lang w:eastAsia="es-ES_tradnl"/>
             </w:rPr>
           </w:pPr>
-          <w:hyperlink w:anchor="_Toc227865981" w:history="1">
+          <w:hyperlink w:anchor="_Toc228534494" w:history="1">
             <w:r>
               <w:rPr>
                 <w:rStyle w:val="Hipervnculo"/>
@@ -2095,7 +3009,7 @@
                 <w:noProof/>
                 <w:webHidden/>
               </w:rPr>
-              <w:instrText xml:space="preserve"> PAGEREF _Toc227865981 \h </w:instrText>
+              <w:instrText xml:space="preserve"> PAGEREF _Toc228534494 \h </w:instrText>
             </w:r>
             <w:r>
               <w:rPr>
@@ -2115,7 +3029,7 @@
                 <w:noProof/>
                 <w:webHidden/>
               </w:rPr>
-              <w:t>8</w:t>
+              <w:t>9</w:t>
             </w:r>
             <w:r>
               <w:rPr>
@@ -2131,7 +3045,7 @@
             <w:pStyle w:val="TDC1"/>
             <w:tabs>
               <w:tab w:val="left" w:pos="440"/>
-              <w:tab w:val="right" w:leader="dot" w:pos="8494"/>
+              <w:tab w:val="right" w:leader="underscore" w:pos="8494"/>
             </w:tabs>
             <w:rPr>
               <w:rFonts w:eastAsiaTheme="minorEastAsia"/>
@@ -2139,7 +3053,7 @@
               <w:lang w:eastAsia="es-ES_tradnl"/>
             </w:rPr>
           </w:pPr>
-          <w:hyperlink w:anchor="_Toc227865982" w:history="1">
+          <w:hyperlink w:anchor="_Toc228534495" w:history="1">
             <w:r>
               <w:rPr>
                 <w:rStyle w:val="Hipervnculo"/>
@@ -2183,7 +3097,7 @@
                 <w:noProof/>
                 <w:webHidden/>
               </w:rPr>
-              <w:instrText xml:space="preserve"> PAGEREF _Toc227865982 \h </w:instrText>
+              <w:instrText xml:space="preserve"> PAGEREF _Toc228534495 \h </w:instrText>
             </w:r>
             <w:r>
               <w:rPr>
@@ -2203,7 +3117,7 @@
                 <w:noProof/>
                 <w:webHidden/>
               </w:rPr>
-              <w:t>9</w:t>
+              <w:t>10</w:t>
             </w:r>
             <w:r>
               <w:rPr>
@@ -2219,7 +3133,7 @@
             <w:pStyle w:val="TDC2"/>
             <w:tabs>
               <w:tab w:val="left" w:pos="880"/>
-              <w:tab w:val="right" w:leader="dot" w:pos="8494"/>
+              <w:tab w:val="right" w:leader="underscore" w:pos="8494"/>
             </w:tabs>
             <w:rPr>
               <w:rFonts w:eastAsiaTheme="minorEastAsia"/>
@@ -2227,7 +3141,7 @@
               <w:lang w:eastAsia="es-ES_tradnl"/>
             </w:rPr>
           </w:pPr>
-          <w:hyperlink w:anchor="_Toc227865983" w:history="1">
+          <w:hyperlink w:anchor="_Toc228534496" w:history="1">
             <w:r>
               <w:rPr>
                 <w:rStyle w:val="Hipervnculo"/>
@@ -2271,7 +3185,7 @@
                 <w:noProof/>
                 <w:webHidden/>
               </w:rPr>
-              <w:instrText xml:space="preserve"> PAGEREF _Toc227865983 \h </w:instrText>
+              <w:instrText xml:space="preserve"> PAGEREF _Toc228534496 \h </w:instrText>
             </w:r>
             <w:r>
               <w:rPr>
@@ -2291,7 +3205,7 @@
                 <w:noProof/>
                 <w:webHidden/>
               </w:rPr>
-              <w:t>9</w:t>
+              <w:t>10</w:t>
             </w:r>
             <w:r>
               <w:rPr>
@@ -2307,7 +3221,7 @@
             <w:pStyle w:val="TDC2"/>
             <w:tabs>
               <w:tab w:val="left" w:pos="880"/>
-              <w:tab w:val="right" w:leader="dot" w:pos="8494"/>
+              <w:tab w:val="right" w:leader="underscore" w:pos="8494"/>
             </w:tabs>
             <w:rPr>
               <w:rFonts w:eastAsiaTheme="minorEastAsia"/>
@@ -2315,7 +3229,7 @@
               <w:lang w:eastAsia="es-ES_tradnl"/>
             </w:rPr>
           </w:pPr>
-          <w:hyperlink w:anchor="_Toc227865984" w:history="1">
+          <w:hyperlink w:anchor="_Toc228534497" w:history="1">
             <w:r>
               <w:rPr>
                 <w:rStyle w:val="Hipervnculo"/>
@@ -2359,7 +3273,7 @@
                 <w:noProof/>
                 <w:webHidden/>
               </w:rPr>
-              <w:instrText xml:space="preserve"> PAGEREF _Toc227865984 \h </w:instrText>
+              <w:instrText xml:space="preserve"> PAGEREF _Toc228534497 \h </w:instrText>
             </w:r>
             <w:r>
               <w:rPr>
@@ -2379,7 +3293,7 @@
                 <w:noProof/>
                 <w:webHidden/>
               </w:rPr>
-              <w:t>9</w:t>
+              <w:t>10</w:t>
             </w:r>
             <w:r>
               <w:rPr>
@@ -2395,7 +3309,7 @@
             <w:pStyle w:val="TDC3"/>
             <w:tabs>
               <w:tab w:val="left" w:pos="1320"/>
-              <w:tab w:val="right" w:leader="dot" w:pos="8494"/>
+              <w:tab w:val="right" w:leader="underscore" w:pos="8494"/>
             </w:tabs>
             <w:rPr>
               <w:rFonts w:eastAsiaTheme="minorEastAsia"/>
@@ -2403,7 +3317,7 @@
               <w:lang w:eastAsia="es-ES_tradnl"/>
             </w:rPr>
           </w:pPr>
-          <w:hyperlink w:anchor="_Toc227865985" w:history="1">
+          <w:hyperlink w:anchor="_Toc228534498" w:history="1">
             <w:r>
               <w:rPr>
                 <w:rStyle w:val="Hipervnculo"/>
@@ -2447,7 +3361,7 @@
                 <w:noProof/>
                 <w:webHidden/>
               </w:rPr>
-              <w:instrText xml:space="preserve"> PAGEREF _Toc227865985 \h </w:instrText>
+              <w:instrText xml:space="preserve"> PAGEREF _Toc228534498 \h </w:instrText>
             </w:r>
             <w:r>
               <w:rPr>
@@ -2467,7 +3381,7 @@
                 <w:noProof/>
                 <w:webHidden/>
               </w:rPr>
-              <w:t>9</w:t>
+              <w:t>10</w:t>
             </w:r>
             <w:r>
               <w:rPr>
@@ -2483,7 +3397,7 @@
             <w:pStyle w:val="TDC3"/>
             <w:tabs>
               <w:tab w:val="left" w:pos="1320"/>
-              <w:tab w:val="right" w:leader="dot" w:pos="8494"/>
+              <w:tab w:val="right" w:leader="underscore" w:pos="8494"/>
             </w:tabs>
             <w:rPr>
               <w:rFonts w:eastAsiaTheme="minorEastAsia"/>
@@ -2491,7 +3405,7 @@
               <w:lang w:eastAsia="es-ES_tradnl"/>
             </w:rPr>
           </w:pPr>
-          <w:hyperlink w:anchor="_Toc227865986" w:history="1">
+          <w:hyperlink w:anchor="_Toc228534499" w:history="1">
             <w:r>
               <w:rPr>
                 <w:rStyle w:val="Hipervnculo"/>
@@ -2535,7 +3449,7 @@
                 <w:noProof/>
                 <w:webHidden/>
               </w:rPr>
-              <w:instrText xml:space="preserve"> PAGEREF _Toc227865986 \h </w:instrText>
+              <w:instrText xml:space="preserve"> PAGEREF _Toc228534499 \h </w:instrText>
             </w:r>
             <w:r>
               <w:rPr>
@@ -2555,7 +3469,7 @@
                 <w:noProof/>
                 <w:webHidden/>
               </w:rPr>
-              <w:t>9</w:t>
+              <w:t>10</w:t>
             </w:r>
             <w:r>
               <w:rPr>
@@ -2571,7 +3485,7 @@
             <w:pStyle w:val="TDC2"/>
             <w:tabs>
               <w:tab w:val="left" w:pos="880"/>
-              <w:tab w:val="right" w:leader="dot" w:pos="8494"/>
+              <w:tab w:val="right" w:leader="underscore" w:pos="8494"/>
             </w:tabs>
             <w:rPr>
               <w:rFonts w:eastAsiaTheme="minorEastAsia"/>
@@ -2579,7 +3493,7 @@
               <w:lang w:eastAsia="es-ES_tradnl"/>
             </w:rPr>
           </w:pPr>
-          <w:hyperlink w:anchor="_Toc227865987" w:history="1">
+          <w:hyperlink w:anchor="_Toc228534500" w:history="1">
             <w:r>
               <w:rPr>
                 <w:rStyle w:val="Hipervnculo"/>
@@ -2623,7 +3537,7 @@
                 <w:noProof/>
                 <w:webHidden/>
               </w:rPr>
-              <w:instrText xml:space="preserve"> PAGEREF _Toc227865987 \h </w:instrText>
+              <w:instrText xml:space="preserve"> PAGEREF _Toc228534500 \h </w:instrText>
             </w:r>
             <w:r>
               <w:rPr>
@@ -2643,7 +3557,7 @@
                 <w:noProof/>
                 <w:webHidden/>
               </w:rPr>
-              <w:t>9</w:t>
+              <w:t>10</w:t>
             </w:r>
             <w:r>
               <w:rPr>
@@ -2659,7 +3573,7 @@
             <w:pStyle w:val="TDC1"/>
             <w:tabs>
               <w:tab w:val="left" w:pos="440"/>
-              <w:tab w:val="right" w:leader="dot" w:pos="8494"/>
+              <w:tab w:val="right" w:leader="underscore" w:pos="8494"/>
             </w:tabs>
             <w:rPr>
               <w:rFonts w:eastAsiaTheme="minorEastAsia"/>
@@ -2667,7 +3581,7 @@
               <w:lang w:eastAsia="es-ES_tradnl"/>
             </w:rPr>
           </w:pPr>
-          <w:hyperlink w:anchor="_Toc227865988" w:history="1">
+          <w:hyperlink w:anchor="_Toc228534501" w:history="1">
             <w:r>
               <w:rPr>
                 <w:rStyle w:val="Hipervnculo"/>
@@ -2711,7 +3625,7 @@
                 <w:noProof/>
                 <w:webHidden/>
               </w:rPr>
-              <w:instrText xml:space="preserve"> PAGEREF _Toc227865988 \h </w:instrText>
+              <w:instrText xml:space="preserve"> PAGEREF _Toc228534501 \h </w:instrText>
             </w:r>
             <w:r>
               <w:rPr>
@@ -2731,7 +3645,7 @@
                 <w:noProof/>
                 <w:webHidden/>
               </w:rPr>
-              <w:t>10</w:t>
+              <w:t>11</w:t>
             </w:r>
             <w:r>
               <w:rPr>
@@ -2747,7 +3661,7 @@
             <w:pStyle w:val="TDC2"/>
             <w:tabs>
               <w:tab w:val="left" w:pos="880"/>
-              <w:tab w:val="right" w:leader="dot" w:pos="8494"/>
+              <w:tab w:val="right" w:leader="underscore" w:pos="8494"/>
             </w:tabs>
             <w:rPr>
               <w:rFonts w:eastAsiaTheme="minorEastAsia"/>
@@ -2755,7 +3669,7 @@
               <w:lang w:eastAsia="es-ES_tradnl"/>
             </w:rPr>
           </w:pPr>
-          <w:hyperlink w:anchor="_Toc227865989" w:history="1">
+          <w:hyperlink w:anchor="_Toc228534502" w:history="1">
             <w:r>
               <w:rPr>
                 <w:rStyle w:val="Hipervnculo"/>
@@ -2799,7 +3713,7 @@
                 <w:noProof/>
                 <w:webHidden/>
               </w:rPr>
-              <w:instrText xml:space="preserve"> PAGEREF _Toc227865989 \h </w:instrText>
+              <w:instrText xml:space="preserve"> PAGEREF _Toc228534502 \h </w:instrText>
             </w:r>
             <w:r>
               <w:rPr>
@@ -2819,7 +3733,7 @@
                 <w:noProof/>
                 <w:webHidden/>
               </w:rPr>
-              <w:t>10</w:t>
+              <w:t>11</w:t>
             </w:r>
             <w:r>
               <w:rPr>
@@ -2835,7 +3749,7 @@
             <w:pStyle w:val="TDC3"/>
             <w:tabs>
               <w:tab w:val="left" w:pos="1320"/>
-              <w:tab w:val="right" w:leader="dot" w:pos="8494"/>
+              <w:tab w:val="right" w:leader="underscore" w:pos="8494"/>
             </w:tabs>
             <w:rPr>
               <w:rFonts w:eastAsiaTheme="minorEastAsia"/>
@@ -2843,7 +3757,7 @@
               <w:lang w:eastAsia="es-ES_tradnl"/>
             </w:rPr>
           </w:pPr>
-          <w:hyperlink w:anchor="_Toc227865990" w:history="1">
+          <w:hyperlink w:anchor="_Toc228534503" w:history="1">
             <w:r>
               <w:rPr>
                 <w:rStyle w:val="Hipervnculo"/>
@@ -2866,7 +3780,7 @@
                 <w:b/>
                 <w:noProof/>
               </w:rPr>
-              <w:t>Nodo 1</w:t>
+              <w:t>Nodo “Server”</w:t>
             </w:r>
             <w:r>
               <w:rPr>
@@ -2887,7 +3801,7 @@
                 <w:noProof/>
                 <w:webHidden/>
               </w:rPr>
-              <w:instrText xml:space="preserve"> PAGEREF _Toc227865990 \h </w:instrText>
+              <w:instrText xml:space="preserve"> PAGEREF _Toc228534503 \h </w:instrText>
             </w:r>
             <w:r>
               <w:rPr>
@@ -2907,7 +3821,7 @@
                 <w:noProof/>
                 <w:webHidden/>
               </w:rPr>
-              <w:t>10</w:t>
+              <w:t>11</w:t>
             </w:r>
             <w:r>
               <w:rPr>
@@ -2923,7 +3837,7 @@
             <w:pStyle w:val="TDC3"/>
             <w:tabs>
               <w:tab w:val="left" w:pos="1320"/>
-              <w:tab w:val="right" w:leader="dot" w:pos="8494"/>
+              <w:tab w:val="right" w:leader="underscore" w:pos="8494"/>
             </w:tabs>
             <w:rPr>
               <w:rFonts w:eastAsiaTheme="minorEastAsia"/>
@@ -2931,14 +3845,14 @@
               <w:lang w:eastAsia="es-ES_tradnl"/>
             </w:rPr>
           </w:pPr>
-          <w:hyperlink w:anchor="_Toc227865991" w:history="1">
+          <w:hyperlink w:anchor="_Toc228534504" w:history="1">
             <w:r>
               <w:rPr>
                 <w:rStyle w:val="Hipervnculo"/>
                 <w:b/>
                 <w:noProof/>
               </w:rPr>
-              <w:t>4.1.2</w:t>
+              <w:t>4.1.3</w:t>
             </w:r>
             <w:r>
               <w:rPr>
@@ -2954,7 +3868,7 @@
                 <w:b/>
                 <w:noProof/>
               </w:rPr>
-              <w:t>Conector 1</w:t>
+              <w:t>Conector “Communication”</w:t>
             </w:r>
             <w:r>
               <w:rPr>
@@ -2975,7 +3889,7 @@
                 <w:noProof/>
                 <w:webHidden/>
               </w:rPr>
-              <w:instrText xml:space="preserve"> PAGEREF _Toc227865991 \h </w:instrText>
+              <w:instrText xml:space="preserve"> PAGEREF _Toc228534504 \h </w:instrText>
             </w:r>
             <w:r>
               <w:rPr>
@@ -2995,7 +3909,7 @@
                 <w:noProof/>
                 <w:webHidden/>
               </w:rPr>
-              <w:t>10</w:t>
+              <w:t>12</w:t>
             </w:r>
             <w:r>
               <w:rPr>
@@ -3011,7 +3925,7 @@
             <w:pStyle w:val="TDC2"/>
             <w:tabs>
               <w:tab w:val="left" w:pos="880"/>
-              <w:tab w:val="right" w:leader="dot" w:pos="8494"/>
+              <w:tab w:val="right" w:leader="underscore" w:pos="8494"/>
             </w:tabs>
             <w:rPr>
               <w:rFonts w:eastAsiaTheme="minorEastAsia"/>
@@ -3019,7 +3933,7 @@
               <w:lang w:eastAsia="es-ES_tradnl"/>
             </w:rPr>
           </w:pPr>
-          <w:hyperlink w:anchor="_Toc227865992" w:history="1">
+          <w:hyperlink w:anchor="_Toc228534505" w:history="1">
             <w:r>
               <w:rPr>
                 <w:rStyle w:val="Hipervnculo"/>
@@ -3063,7 +3977,7 @@
                 <w:noProof/>
                 <w:webHidden/>
               </w:rPr>
-              <w:instrText xml:space="preserve"> PAGEREF _Toc227865992 \h </w:instrText>
+              <w:instrText xml:space="preserve"> PAGEREF _Toc228534505 \h </w:instrText>
             </w:r>
             <w:r>
               <w:rPr>
@@ -3083,7 +3997,7 @@
                 <w:noProof/>
                 <w:webHidden/>
               </w:rPr>
-              <w:t>10</w:t>
+              <w:t>12</w:t>
             </w:r>
             <w:r>
               <w:rPr>
@@ -3099,7 +4013,7 @@
             <w:pStyle w:val="TDC3"/>
             <w:tabs>
               <w:tab w:val="left" w:pos="1320"/>
-              <w:tab w:val="right" w:leader="dot" w:pos="8494"/>
+              <w:tab w:val="right" w:leader="underscore" w:pos="8494"/>
             </w:tabs>
             <w:rPr>
               <w:rFonts w:eastAsiaTheme="minorEastAsia"/>
@@ -3107,7 +4021,7 @@
               <w:lang w:eastAsia="es-ES_tradnl"/>
             </w:rPr>
           </w:pPr>
-          <w:hyperlink w:anchor="_Toc227865993" w:history="1">
+          <w:hyperlink w:anchor="_Toc228534506" w:history="1">
             <w:r>
               <w:rPr>
                 <w:rStyle w:val="Hipervnculo"/>
@@ -3151,7 +4065,7 @@
                 <w:noProof/>
                 <w:webHidden/>
               </w:rPr>
-              <w:instrText xml:space="preserve"> PAGEREF _Toc227865993 \h </w:instrText>
+              <w:instrText xml:space="preserve"> PAGEREF _Toc228534506 \h </w:instrText>
             </w:r>
             <w:r>
               <w:rPr>
@@ -3171,7 +4085,7 @@
                 <w:noProof/>
                 <w:webHidden/>
               </w:rPr>
-              <w:t>10</w:t>
+              <w:t>12</w:t>
             </w:r>
             <w:r>
               <w:rPr>
@@ -3187,7 +4101,7 @@
             <w:pStyle w:val="TDC3"/>
             <w:tabs>
               <w:tab w:val="left" w:pos="1320"/>
-              <w:tab w:val="right" w:leader="dot" w:pos="8494"/>
+              <w:tab w:val="right" w:leader="underscore" w:pos="8494"/>
             </w:tabs>
             <w:rPr>
               <w:rFonts w:eastAsiaTheme="minorEastAsia"/>
@@ -3195,7 +4109,7 @@
               <w:lang w:eastAsia="es-ES_tradnl"/>
             </w:rPr>
           </w:pPr>
-          <w:hyperlink w:anchor="_Toc227865994" w:history="1">
+          <w:hyperlink w:anchor="_Toc228534507" w:history="1">
             <w:r>
               <w:rPr>
                 <w:rStyle w:val="Hipervnculo"/>
@@ -3239,7 +4153,7 @@
                 <w:noProof/>
                 <w:webHidden/>
               </w:rPr>
-              <w:instrText xml:space="preserve"> PAGEREF _Toc227865994 \h </w:instrText>
+              <w:instrText xml:space="preserve"> PAGEREF _Toc228534507 \h </w:instrText>
             </w:r>
             <w:r>
               <w:rPr>
@@ -3259,7 +4173,7 @@
                 <w:noProof/>
                 <w:webHidden/>
               </w:rPr>
-              <w:t>10</w:t>
+              <w:t>12</w:t>
             </w:r>
             <w:r>
               <w:rPr>
@@ -3275,7 +4189,7 @@
             <w:pStyle w:val="TDC1"/>
             <w:tabs>
               <w:tab w:val="left" w:pos="440"/>
-              <w:tab w:val="right" w:leader="dot" w:pos="8494"/>
+              <w:tab w:val="right" w:leader="underscore" w:pos="8494"/>
             </w:tabs>
             <w:rPr>
               <w:rFonts w:eastAsiaTheme="minorEastAsia"/>
@@ -3283,7 +4197,7 @@
               <w:lang w:eastAsia="es-ES_tradnl"/>
             </w:rPr>
           </w:pPr>
-          <w:hyperlink w:anchor="_Toc227865995" w:history="1">
+          <w:hyperlink w:anchor="_Toc228534508" w:history="1">
             <w:r>
               <w:rPr>
                 <w:rStyle w:val="Hipervnculo"/>
@@ -3327,7 +4241,7 @@
                 <w:noProof/>
                 <w:webHidden/>
               </w:rPr>
-              <w:instrText xml:space="preserve"> PAGEREF _Toc227865995 \h </w:instrText>
+              <w:instrText xml:space="preserve"> PAGEREF _Toc228534508 \h </w:instrText>
             </w:r>
             <w:r>
               <w:rPr>
@@ -3347,7 +4261,7 @@
                 <w:noProof/>
                 <w:webHidden/>
               </w:rPr>
-              <w:t>11</w:t>
+              <w:t>13</w:t>
             </w:r>
             <w:r>
               <w:rPr>
@@ -3363,7 +4277,7 @@
             <w:pStyle w:val="TDC2"/>
             <w:tabs>
               <w:tab w:val="left" w:pos="880"/>
-              <w:tab w:val="right" w:leader="dot" w:pos="8494"/>
+              <w:tab w:val="right" w:leader="underscore" w:pos="8494"/>
             </w:tabs>
             <w:rPr>
               <w:rFonts w:eastAsiaTheme="minorEastAsia"/>
@@ -3371,7 +4285,7 @@
               <w:lang w:eastAsia="es-ES_tradnl"/>
             </w:rPr>
           </w:pPr>
-          <w:hyperlink w:anchor="_Toc227865996" w:history="1">
+          <w:hyperlink w:anchor="_Toc228534509" w:history="1">
             <w:r>
               <w:rPr>
                 <w:rStyle w:val="Hipervnculo"/>
@@ -3415,7 +4329,7 @@
                 <w:noProof/>
                 <w:webHidden/>
               </w:rPr>
-              <w:instrText xml:space="preserve"> PAGEREF _Toc227865996 \h </w:instrText>
+              <w:instrText xml:space="preserve"> PAGEREF _Toc228534509 \h </w:instrText>
             </w:r>
             <w:r>
               <w:rPr>
@@ -3435,7 +4349,7 @@
                 <w:noProof/>
                 <w:webHidden/>
               </w:rPr>
-              <w:t>11</w:t>
+              <w:t>13</w:t>
             </w:r>
             <w:r>
               <w:rPr>
@@ -3451,7 +4365,7 @@
             <w:pStyle w:val="TDC3"/>
             <w:tabs>
               <w:tab w:val="left" w:pos="1320"/>
-              <w:tab w:val="right" w:leader="dot" w:pos="8494"/>
+              <w:tab w:val="right" w:leader="underscore" w:pos="8494"/>
             </w:tabs>
             <w:rPr>
               <w:rFonts w:eastAsiaTheme="minorEastAsia"/>
@@ -3459,7 +4373,7 @@
               <w:lang w:eastAsia="es-ES_tradnl"/>
             </w:rPr>
           </w:pPr>
-          <w:hyperlink w:anchor="_Toc227865997" w:history="1">
+          <w:hyperlink w:anchor="_Toc228534510" w:history="1">
             <w:r>
               <w:rPr>
                 <w:rStyle w:val="Hipervnculo"/>
@@ -3503,7 +4417,7 @@
                 <w:noProof/>
                 <w:webHidden/>
               </w:rPr>
-              <w:instrText xml:space="preserve"> PAGEREF _Toc227865997 \h </w:instrText>
+              <w:instrText xml:space="preserve"> PAGEREF _Toc228534510 \h </w:instrText>
             </w:r>
             <w:r>
               <w:rPr>
@@ -3523,7 +4437,7 @@
                 <w:noProof/>
                 <w:webHidden/>
               </w:rPr>
-              <w:t>11</w:t>
+              <w:t>13</w:t>
             </w:r>
             <w:r>
               <w:rPr>
@@ -3539,7 +4453,7 @@
             <w:pStyle w:val="TDC1"/>
             <w:tabs>
               <w:tab w:val="left" w:pos="440"/>
-              <w:tab w:val="right" w:leader="dot" w:pos="8494"/>
+              <w:tab w:val="right" w:leader="underscore" w:pos="8494"/>
             </w:tabs>
             <w:rPr>
               <w:rFonts w:eastAsiaTheme="minorEastAsia"/>
@@ -3547,7 +4461,7 @@
               <w:lang w:eastAsia="es-ES_tradnl"/>
             </w:rPr>
           </w:pPr>
-          <w:hyperlink w:anchor="_Toc227865998" w:history="1">
+          <w:hyperlink w:anchor="_Toc228534511" w:history="1">
             <w:r>
               <w:rPr>
                 <w:rStyle w:val="Hipervnculo"/>
@@ -3591,7 +4505,7 @@
                 <w:noProof/>
                 <w:webHidden/>
               </w:rPr>
-              <w:instrText xml:space="preserve"> PAGEREF _Toc227865998 \h </w:instrText>
+              <w:instrText xml:space="preserve"> PAGEREF _Toc228534511 \h </w:instrText>
             </w:r>
             <w:r>
               <w:rPr>
@@ -3611,7 +4525,7 @@
                 <w:noProof/>
                 <w:webHidden/>
               </w:rPr>
-              <w:t>12</w:t>
+              <w:t>14</w:t>
             </w:r>
             <w:r>
               <w:rPr>
@@ -3627,7 +4541,7 @@
             <w:pStyle w:val="TDC2"/>
             <w:tabs>
               <w:tab w:val="left" w:pos="880"/>
-              <w:tab w:val="right" w:leader="dot" w:pos="8494"/>
+              <w:tab w:val="right" w:leader="underscore" w:pos="8494"/>
             </w:tabs>
             <w:rPr>
               <w:rFonts w:eastAsiaTheme="minorEastAsia"/>
@@ -3635,7 +4549,7 @@
               <w:lang w:eastAsia="es-ES_tradnl"/>
             </w:rPr>
           </w:pPr>
-          <w:hyperlink w:anchor="_Toc227865999" w:history="1">
+          <w:hyperlink w:anchor="_Toc228534512" w:history="1">
             <w:r>
               <w:rPr>
                 <w:rStyle w:val="Hipervnculo"/>
@@ -3679,7 +4593,7 @@
                 <w:noProof/>
                 <w:webHidden/>
               </w:rPr>
-              <w:instrText xml:space="preserve"> PAGEREF _Toc227865999 \h </w:instrText>
+              <w:instrText xml:space="preserve"> PAGEREF _Toc228534512 \h </w:instrText>
             </w:r>
             <w:r>
               <w:rPr>
@@ -3699,7 +4613,7 @@
                 <w:noProof/>
                 <w:webHidden/>
               </w:rPr>
-              <w:t>12</w:t>
+              <w:t>14</w:t>
             </w:r>
             <w:r>
               <w:rPr>
@@ -3715,7 +4629,7 @@
             <w:pStyle w:val="TDC2"/>
             <w:tabs>
               <w:tab w:val="left" w:pos="880"/>
-              <w:tab w:val="right" w:leader="dot" w:pos="8494"/>
+              <w:tab w:val="right" w:leader="underscore" w:pos="8494"/>
             </w:tabs>
             <w:rPr>
               <w:rFonts w:eastAsiaTheme="minorEastAsia"/>
@@ -3723,7 +4637,7 @@
               <w:lang w:eastAsia="es-ES_tradnl"/>
             </w:rPr>
           </w:pPr>
-          <w:hyperlink w:anchor="_Toc227866000" w:history="1">
+          <w:hyperlink w:anchor="_Toc228534513" w:history="1">
             <w:r>
               <w:rPr>
                 <w:rStyle w:val="Hipervnculo"/>
@@ -3767,7 +4681,7 @@
                 <w:noProof/>
                 <w:webHidden/>
               </w:rPr>
-              <w:instrText xml:space="preserve"> PAGEREF _Toc227866000 \h </w:instrText>
+              <w:instrText xml:space="preserve"> PAGEREF _Toc228534513 \h </w:instrText>
             </w:r>
             <w:r>
               <w:rPr>
@@ -3787,7 +4701,7 @@
                 <w:noProof/>
                 <w:webHidden/>
               </w:rPr>
-              <w:t>12</w:t>
+              <w:t>14</w:t>
             </w:r>
             <w:r>
               <w:rPr>
@@ -3803,7 +4717,7 @@
             <w:pStyle w:val="TDC1"/>
             <w:tabs>
               <w:tab w:val="left" w:pos="440"/>
-              <w:tab w:val="right" w:leader="dot" w:pos="8494"/>
+              <w:tab w:val="right" w:leader="underscore" w:pos="8494"/>
             </w:tabs>
             <w:rPr>
               <w:rFonts w:eastAsiaTheme="minorEastAsia"/>
@@ -3811,7 +4725,7 @@
               <w:lang w:eastAsia="es-ES_tradnl"/>
             </w:rPr>
           </w:pPr>
-          <w:hyperlink w:anchor="_Toc227866001" w:history="1">
+          <w:hyperlink w:anchor="_Toc228534514" w:history="1">
             <w:r>
               <w:rPr>
                 <w:rStyle w:val="Hipervnculo"/>
@@ -3855,7 +4769,7 @@
                 <w:noProof/>
                 <w:webHidden/>
               </w:rPr>
-              <w:instrText xml:space="preserve"> PAGEREF _Toc227866001 \h </w:instrText>
+              <w:instrText xml:space="preserve"> PAGEREF _Toc228534514 \h </w:instrText>
             </w:r>
             <w:r>
               <w:rPr>
@@ -3875,7 +4789,7 @@
                 <w:noProof/>
                 <w:webHidden/>
               </w:rPr>
-              <w:t>13</w:t>
+              <w:t>15</w:t>
             </w:r>
             <w:r>
               <w:rPr>
@@ -3938,12 +4852,12 @@
         </w:numPr>
         <w:ind w:left="432" w:hanging="432"/>
       </w:pPr>
-      <w:bookmarkStart w:id="4" w:name="_Toc227865969"/>
+      <w:bookmarkStart w:id="5" w:name="_Toc228534482"/>
       <w:r>
         <w:lastRenderedPageBreak/>
         <w:t>LISTA DE TABLAS</w:t>
       </w:r>
-      <w:bookmarkEnd w:id="4"/>
+      <w:bookmarkEnd w:id="5"/>
     </w:p>
     <w:p>
       <w:pPr>
@@ -4081,12 +4995,12 @@
         <w:ind w:left="432" w:hanging="432"/>
         <w:contextualSpacing/>
       </w:pPr>
-      <w:bookmarkStart w:id="5" w:name="_Toc227865970"/>
+      <w:bookmarkStart w:id="6" w:name="_Toc228534483"/>
       <w:r>
         <w:lastRenderedPageBreak/>
         <w:t>LISTA DE ILUSTRACIONES</w:t>
       </w:r>
-      <w:bookmarkEnd w:id="5"/>
+      <w:bookmarkEnd w:id="6"/>
     </w:p>
     <w:p>
       <w:pPr>
@@ -4096,20 +5010,91 @@
     </w:p>
     <w:p>
       <w:pPr>
-        <w:spacing w:after="0"/>
-        <w:contextualSpacing/>
-      </w:pPr>
-      <w:fldSimple w:instr=" TOC \h \z \c &quot;Ilustración&quot; ">
+        <w:pStyle w:val="Tabladeilustraciones"/>
+        <w:tabs>
+          <w:tab w:val="right" w:leader="underscore" w:pos="8494"/>
+        </w:tabs>
+        <w:rPr>
+          <w:rFonts w:eastAsiaTheme="minorEastAsia"/>
+          <w:noProof/>
+          <w:lang w:eastAsia="es-ES_tradnl"/>
+        </w:rPr>
+      </w:pPr>
+      <w:r>
+        <w:fldChar w:fldCharType="begin"/>
+      </w:r>
+      <w:r>
+        <w:instrText xml:space="preserve"> TOC \h \z \c "Ilustración" </w:instrText>
+      </w:r>
+      <w:r>
+        <w:fldChar w:fldCharType="separate"/>
+      </w:r>
+      <w:hyperlink w:anchor="_Toc228533913" w:history="1">
         <w:r>
           <w:rPr>
-            <w:b/>
-            <w:bCs/>
+            <w:rStyle w:val="Hipervnculo"/>
             <w:noProof/>
-            <w:lang w:val="es-ES"/>
           </w:rPr>
-          <w:t>No se encuentran elementos de tabla de ilustraciones.</w:t>
+          <w:t>Ilustración 1.Diagrama de despliegue</w:t>
         </w:r>
-      </w:fldSimple>
+        <w:r>
+          <w:rPr>
+            <w:noProof/>
+            <w:webHidden/>
+          </w:rPr>
+          <w:tab/>
+        </w:r>
+        <w:r>
+          <w:rPr>
+            <w:noProof/>
+            <w:webHidden/>
+          </w:rPr>
+          <w:fldChar w:fldCharType="begin"/>
+        </w:r>
+        <w:r>
+          <w:rPr>
+            <w:noProof/>
+            <w:webHidden/>
+          </w:rPr>
+          <w:instrText xml:space="preserve"> PAGEREF _Toc228533913 \h </w:instrText>
+        </w:r>
+        <w:r>
+          <w:rPr>
+            <w:noProof/>
+            <w:webHidden/>
+          </w:rPr>
+        </w:r>
+        <w:r>
+          <w:rPr>
+            <w:noProof/>
+            <w:webHidden/>
+          </w:rPr>
+          <w:fldChar w:fldCharType="separate"/>
+        </w:r>
+        <w:r>
+          <w:rPr>
+            <w:noProof/>
+            <w:webHidden/>
+          </w:rPr>
+          <w:t>10</w:t>
+        </w:r>
+        <w:r>
+          <w:rPr>
+            <w:noProof/>
+            <w:webHidden/>
+          </w:rPr>
+          <w:fldChar w:fldCharType="end"/>
+        </w:r>
+      </w:hyperlink>
+    </w:p>
+    <w:p>
+      <w:pPr>
+        <w:spacing w:after="0"/>
+        <w:contextualSpacing/>
+      </w:pPr>
+      <w:r>
+        <w:fldChar w:fldCharType="end"/>
+      </w:r>
     </w:p>
     <w:p>
       <w:pPr>
@@ -4135,7 +5120,7 @@
           <w:szCs w:val="28"/>
         </w:rPr>
       </w:pPr>
-      <w:bookmarkStart w:id="6" w:name="_Toc227865971"/>
+      <w:bookmarkStart w:id="7" w:name="_Toc228534484"/>
       <w:r>
         <w:rPr>
           <w:b/>
@@ -4145,7 +5130,7 @@
         <w:lastRenderedPageBreak/>
         <w:t>INTRODUCCIÓN</w:t>
       </w:r>
-      <w:bookmarkEnd w:id="6"/>
+      <w:bookmarkEnd w:id="7"/>
     </w:p>
     <w:p>
       <w:pPr>
@@ -4162,7 +5147,7 @@
           <w:szCs w:val="26"/>
         </w:rPr>
       </w:pPr>
-      <w:bookmarkStart w:id="7" w:name="_Toc227865972"/>
+      <w:bookmarkStart w:id="8" w:name="_Toc228534485"/>
       <w:r>
         <w:rPr>
           <w:b/>
@@ -4171,7 +5156,7 @@
         </w:rPr>
         <w:t>Descripción del sistema</w:t>
       </w:r>
-      <w:bookmarkEnd w:id="7"/>
+      <w:bookmarkEnd w:id="8"/>
     </w:p>
     <w:p>
       <w:pPr>
@@ -4203,7 +5188,7 @@
           <w:szCs w:val="26"/>
         </w:rPr>
       </w:pPr>
-      <w:bookmarkStart w:id="8" w:name="_Toc227865973"/>
+      <w:bookmarkStart w:id="9" w:name="_Toc228534486"/>
       <w:r>
         <w:rPr>
           <w:b/>
@@ -4212,7 +5197,7 @@
         </w:rPr>
         <w:t>Mapa del sistema</w:t>
       </w:r>
-      <w:bookmarkEnd w:id="8"/>
+      <w:bookmarkEnd w:id="9"/>
     </w:p>
     <w:p>
       <w:pPr>
@@ -4247,7 +5232,7 @@
           <w:szCs w:val="26"/>
         </w:rPr>
       </w:pPr>
-      <w:bookmarkStart w:id="9" w:name="_Toc227865974"/>
+      <w:bookmarkStart w:id="10" w:name="_Toc228534487"/>
       <w:r>
         <w:rPr>
           <w:b/>
@@ -4256,7 +5241,7 @@
         </w:rPr>
         <w:t>Referencias</w:t>
       </w:r>
-      <w:bookmarkEnd w:id="9"/>
+      <w:bookmarkEnd w:id="10"/>
     </w:p>
     <w:p>
       <w:pPr>
@@ -4270,10 +5255,26 @@
     <w:p>
       <w:pPr>
         <w:spacing w:after="0"/>
+        <w:ind w:left="284" w:hanging="284"/>
         <w:contextualSpacing/>
-        <w:rPr>
-          <w:b/>
-        </w:rPr>
+      </w:pPr>
+      <w:r>
+        <w:t>[1]</w:t>
+      </w:r>
+      <w:r>
+        <w:t xml:space="preserve">RMI y CORBA: Una base para aplicaciones distribuidas. Disponible en: </w:t>
+      </w:r>
+      <w:r>
+        <w:t>http://www.osmosislatina.com/java/rmi.htm</w:t>
+      </w:r>
+      <w:r>
+        <w:t>.  [Última Fecha de consulta: 26 de Abril de 2009]</w:t>
+      </w:r>
+    </w:p>
+    <w:p>
+      <w:pPr>
+        <w:spacing w:after="0"/>
+        <w:contextualSpacing/>
       </w:pPr>
     </w:p>
     <w:p>
@@ -4291,7 +5292,7 @@
           <w:szCs w:val="26"/>
         </w:rPr>
       </w:pPr>
-      <w:bookmarkStart w:id="10" w:name="_Toc227865975"/>
+      <w:bookmarkStart w:id="11" w:name="_Toc228534488"/>
       <w:r>
         <w:rPr>
           <w:b/>
@@ -4300,7 +5301,7 @@
         </w:rPr>
         <w:t>Definiciones, Acrónimos y Abreviaciones</w:t>
       </w:r>
-      <w:bookmarkEnd w:id="10"/>
+      <w:bookmarkEnd w:id="11"/>
     </w:p>
     <w:p>
       <w:pPr>
@@ -4354,7 +5355,7 @@
           <w:szCs w:val="28"/>
         </w:rPr>
       </w:pPr>
-      <w:bookmarkStart w:id="11" w:name="_Toc227865976"/>
+      <w:bookmarkStart w:id="12" w:name="_Toc228534489"/>
       <w:r>
         <w:rPr>
           <w:b/>
@@ -4364,7 +5365,7 @@
         <w:lastRenderedPageBreak/>
         <w:t>CONSIDERACIONES DE DISEÑO</w:t>
       </w:r>
-      <w:bookmarkEnd w:id="11"/>
+      <w:bookmarkEnd w:id="12"/>
     </w:p>
     <w:p>
       <w:pPr>
@@ -4381,7 +5382,7 @@
           <w:szCs w:val="26"/>
         </w:rPr>
       </w:pPr>
-      <w:bookmarkStart w:id="12" w:name="_Toc227865977"/>
+      <w:bookmarkStart w:id="13" w:name="_Toc228534490"/>
       <w:r>
         <w:rPr>
           <w:b/>
@@ -4390,7 +5391,7 @@
         </w:rPr>
         <w:t>Suposiciones</w:t>
       </w:r>
-      <w:bookmarkEnd w:id="12"/>
+      <w:bookmarkEnd w:id="13"/>
     </w:p>
     <w:p>
       <w:pPr>
@@ -4425,7 +5426,7 @@
           <w:szCs w:val="26"/>
         </w:rPr>
       </w:pPr>
-      <w:bookmarkStart w:id="13" w:name="_Toc227865978"/>
+      <w:bookmarkStart w:id="14" w:name="_Toc228534491"/>
       <w:r>
         <w:rPr>
           <w:b/>
@@ -4434,7 +5435,7 @@
         </w:rPr>
         <w:t>Restricciones</w:t>
       </w:r>
-      <w:bookmarkEnd w:id="13"/>
+      <w:bookmarkEnd w:id="14"/>
     </w:p>
     <w:p>
       <w:pPr>
@@ -4469,7 +5470,7 @@
           <w:szCs w:val="26"/>
         </w:rPr>
       </w:pPr>
-      <w:bookmarkStart w:id="14" w:name="_Toc227865979"/>
+      <w:bookmarkStart w:id="15" w:name="_Toc228534492"/>
       <w:r>
         <w:rPr>
           <w:b/>
@@ -4478,7 +5479,7 @@
         </w:rPr>
         <w:t>Entorno del Sistema</w:t>
       </w:r>
-      <w:bookmarkEnd w:id="14"/>
+      <w:bookmarkEnd w:id="15"/>
     </w:p>
     <w:p>
       <w:pPr>
@@ -4513,7 +5514,7 @@
           <w:szCs w:val="26"/>
         </w:rPr>
       </w:pPr>
-      <w:bookmarkStart w:id="15" w:name="_Toc227865980"/>
+      <w:bookmarkStart w:id="16" w:name="_Toc228534493"/>
       <w:r>
         <w:rPr>
           <w:b/>
@@ -4522,7 +5523,7 @@
         </w:rPr>
         <w:t>Metodología de Diseño</w:t>
       </w:r>
-      <w:bookmarkEnd w:id="15"/>
+      <w:bookmarkEnd w:id="16"/>
     </w:p>
     <w:p>
       <w:pPr>
@@ -4557,7 +5558,7 @@
           <w:szCs w:val="26"/>
         </w:rPr>
       </w:pPr>
-      <w:bookmarkStart w:id="16" w:name="_Toc227865981"/>
+      <w:bookmarkStart w:id="17" w:name="_Toc228534494"/>
       <w:r>
         <w:rPr>
           <w:b/>
@@ -4566,7 +5567,7 @@
         </w:rPr>
         <w:t>Riesgos</w:t>
       </w:r>
-      <w:bookmarkEnd w:id="16"/>
+      <w:bookmarkEnd w:id="17"/>
     </w:p>
     <w:p>
       <w:pPr>
@@ -4616,7 +5617,7 @@
           <w:szCs w:val="28"/>
         </w:rPr>
       </w:pPr>
-      <w:bookmarkStart w:id="17" w:name="_Toc227865982"/>
+      <w:bookmarkStart w:id="18" w:name="_Toc228534495"/>
       <w:r>
         <w:rPr>
           <w:b/>
@@ -4626,7 +5627,7 @@
         <w:lastRenderedPageBreak/>
         <w:t>ARQUITECTURA</w:t>
       </w:r>
-      <w:bookmarkEnd w:id="17"/>
+      <w:bookmarkEnd w:id="18"/>
     </w:p>
     <w:p>
       <w:pPr>
@@ -4643,7 +5644,7 @@
           <w:szCs w:val="26"/>
         </w:rPr>
       </w:pPr>
-      <w:bookmarkStart w:id="18" w:name="_Toc227865983"/>
+      <w:bookmarkStart w:id="19" w:name="_Toc228534496"/>
       <w:r>
         <w:rPr>
           <w:b/>
@@ -4652,7 +5653,7 @@
         </w:rPr>
         <w:t>Apreciación Global</w:t>
       </w:r>
-      <w:bookmarkEnd w:id="18"/>
+      <w:bookmarkEnd w:id="19"/>
     </w:p>
     <w:p>
       <w:pPr>
@@ -4687,7 +5688,7 @@
           <w:szCs w:val="26"/>
         </w:rPr>
       </w:pPr>
-      <w:bookmarkStart w:id="19" w:name="_Toc227865984"/>
+      <w:bookmarkStart w:id="20" w:name="_Toc228534497"/>
       <w:r>
         <w:rPr>
           <w:b/>
@@ -4696,7 +5697,7 @@
         </w:rPr>
         <w:t>Diagrama de Componentes</w:t>
       </w:r>
-      <w:bookmarkEnd w:id="19"/>
+      <w:bookmarkEnd w:id="20"/>
     </w:p>
     <w:p>
       <w:pPr>
@@ -4731,7 +5732,7 @@
           <w:szCs w:val="24"/>
         </w:rPr>
       </w:pPr>
-      <w:bookmarkStart w:id="20" w:name="_Toc227865985"/>
+      <w:bookmarkStart w:id="21" w:name="_Toc228534498"/>
       <w:r>
         <w:rPr>
           <w:b/>
@@ -4740,7 +5741,7 @@
         </w:rPr>
         <w:t>Subsistema 1</w:t>
       </w:r>
-      <w:bookmarkEnd w:id="20"/>
+      <w:bookmarkEnd w:id="21"/>
     </w:p>
     <w:p>
       <w:pPr>
@@ -4775,7 +5776,7 @@
           <w:szCs w:val="24"/>
         </w:rPr>
       </w:pPr>
-      <w:bookmarkStart w:id="21" w:name="_Toc227865986"/>
+      <w:bookmarkStart w:id="22" w:name="_Toc228534499"/>
       <w:r>
         <w:rPr>
           <w:b/>
@@ -4784,7 +5785,7 @@
         </w:rPr>
         <w:t>Componente 1</w:t>
       </w:r>
-      <w:bookmarkEnd w:id="21"/>
+      <w:bookmarkEnd w:id="22"/>
     </w:p>
     <w:p>
       <w:pPr>
@@ -4819,7 +5820,7 @@
           <w:szCs w:val="26"/>
         </w:rPr>
       </w:pPr>
-      <w:bookmarkStart w:id="22" w:name="_Toc227865987"/>
+      <w:bookmarkStart w:id="23" w:name="_Toc228534500"/>
       <w:r>
         <w:rPr>
           <w:b/>
@@ -4828,7 +5829,7 @@
         </w:rPr>
         <w:t>Estrategias de Diseño</w:t>
       </w:r>
-      <w:bookmarkEnd w:id="22"/>
+      <w:bookmarkEnd w:id="23"/>
     </w:p>
     <w:p>
       <w:pPr>
@@ -4882,7 +5883,7 @@
           <w:szCs w:val="28"/>
         </w:rPr>
       </w:pPr>
-      <w:bookmarkStart w:id="23" w:name="_Toc227865988"/>
+      <w:bookmarkStart w:id="24" w:name="_Toc228534501"/>
       <w:r>
         <w:rPr>
           <w:b/>
@@ -4892,7 +5893,7 @@
         <w:lastRenderedPageBreak/>
         <w:t>DISEÑO DE ALTO NIVEL</w:t>
       </w:r>
-      <w:bookmarkEnd w:id="23"/>
+      <w:bookmarkEnd w:id="24"/>
     </w:p>
     <w:p>
       <w:pPr>
@@ -4909,7 +5910,7 @@
           <w:szCs w:val="26"/>
         </w:rPr>
       </w:pPr>
-      <w:bookmarkStart w:id="24" w:name="_Toc227865989"/>
+      <w:bookmarkStart w:id="25" w:name="_Toc228534502"/>
       <w:r>
         <w:rPr>
           <w:b/>
@@ -4918,7 +5919,7 @@
         </w:rPr>
         <w:t>Diagrama de Despliegue</w:t>
       </w:r>
-      <w:bookmarkEnd w:id="24"/>
+      <w:bookmarkEnd w:id="25"/>
     </w:p>
     <w:p>
       <w:pPr>
@@ -4937,6 +5938,83 @@
           <w:b/>
         </w:rPr>
       </w:pPr>
+      <w:r>
+        <w:rPr>
+          <w:b/>
+          <w:noProof/>
+          <w:lang w:eastAsia="es-ES_tradnl"/>
+        </w:rPr>
+        <w:drawing>
+          <wp:inline distT="0" distB="0" distL="0" distR="0">
+            <wp:extent cx="5400040" cy="4312713"/>
+            <wp:effectExtent l="19050" t="0" r="0" b="0"/>
+            <wp:docPr id="3" name="Imagen 1" descr="C:\Documents and Settings\Administrador.DESKTOP\Escritorio\Deployment Model.jpg"/>
+            <wp:cNvGraphicFramePr>
+              <a:graphicFrameLocks xmlns:a="http://schemas.openxmlformats.org/drawingml/2006/main" noChangeAspect="1"/>
+            </wp:cNvGraphicFramePr>
+            <a:graphic xmlns:a="http://schemas.openxmlformats.org/drawingml/2006/main">
+              <a:graphicData uri="http://schemas.openxmlformats.org/drawingml/2006/picture">
+                <pic:pic xmlns:pic="http://schemas.openxmlformats.org/drawingml/2006/picture">
+                  <pic:nvPicPr>
+                    <pic:cNvPr id="0" name="Picture 1" descr="C:\Documents and Settings\Administrador.DESKTOP\Escritorio\Deployment Model.jpg"/>
+                    <pic:cNvPicPr>
+                      <a:picLocks noChangeAspect="1" noChangeArrowheads="1"/>
+                    </pic:cNvPicPr>
+                  </pic:nvPicPr>
+                  <pic:blipFill>
+                    <a:blip r:embed="rId11"/>
+                    <a:srcRect/>
+                    <a:stretch>
+                      <a:fillRect/>
+                    </a:stretch>
+                  </pic:blipFill>
+                  <pic:spPr bwMode="auto">
+                    <a:xfrm>
+                      <a:off x="0" y="0"/>
+                      <a:ext cx="5400040" cy="4312713"/>
+                    </a:xfrm>
+                    <a:prstGeom prst="rect">
+                      <a:avLst/>
+                    </a:prstGeom>
+                    <a:noFill/>
+                    <a:ln w="9525">
+                      <a:noFill/>
+                      <a:miter lim="800000"/>
+                      <a:headEnd/>
+                      <a:tailEnd/>
+                    </a:ln>
+                  </pic:spPr>
+                </pic:pic>
+              </a:graphicData>
+            </a:graphic>
+          </wp:inline>
+        </w:drawing>
+      </w:r>
+    </w:p>
+    <w:p>
+      <w:pPr>
+        <w:pStyle w:val="Epgrafe"/>
+        <w:jc w:val="center"/>
+        <w:rPr>
+          <w:b w:val="0"/>
+        </w:rPr>
+      </w:pPr>
+      <w:bookmarkStart w:id="26" w:name="_Toc228533913"/>
+      <w:r>
+        <w:t xml:space="preserve">Ilustración </w:t>
+      </w:r>
+      <w:fldSimple w:instr=" SEQ Ilustración \* ARABIC ">
+        <w:r>
+          <w:rPr>
+            <w:noProof/>
+          </w:rPr>
+          <w:t>1</w:t>
+        </w:r>
+      </w:fldSimple>
+      <w:r>
+        <w:t>.Diagrama de despliegue</w:t>
+      </w:r>
+      <w:bookmarkEnd w:id="26"/>
     </w:p>
     <w:p>
       <w:pPr>
@@ -4953,34 +6031,384 @@
           <w:szCs w:val="26"/>
         </w:rPr>
       </w:pPr>
-      <w:bookmarkStart w:id="25" w:name="_Toc227865990"/>
+      <w:bookmarkStart w:id="27" w:name="_Toc228534503"/>
       <w:r>
         <w:rPr>
           <w:b/>
           <w:sz w:val="24"/>
           <w:szCs w:val="26"/>
         </w:rPr>
-        <w:t>Nodo 1</w:t>
+        <w:t xml:space="preserve">Nodo </w:t>
       </w:r>
-      <w:bookmarkEnd w:id="25"/>
-    </w:p>
-    <w:p>
-      <w:pPr>
-        <w:spacing w:after="0"/>
-        <w:contextualSpacing/>
-        <w:rPr>
-          <w:b/>
-        </w:rPr>
-      </w:pPr>
-    </w:p>
-    <w:p>
-      <w:pPr>
-        <w:spacing w:after="0"/>
-        <w:contextualSpacing/>
-        <w:rPr>
-          <w:b/>
-        </w:rPr>
-      </w:pPr>
+      <w:r>
+        <w:rPr>
+          <w:b/>
+          <w:sz w:val="24"/>
+          <w:szCs w:val="26"/>
+        </w:rPr>
+        <w:t>“Server”</w:t>
+      </w:r>
+      <w:bookmarkEnd w:id="27"/>
+    </w:p>
+    <w:tbl>
+      <w:tblPr>
+        <w:tblStyle w:val="Cuadrculamedia3-nfasis3"/>
+        <w:tblW w:w="0" w:type="auto"/>
+        <w:tblLook w:val="04A0"/>
+      </w:tblPr>
+      <w:tblGrid>
+        <w:gridCol w:w="1919"/>
+        <w:gridCol w:w="2315"/>
+        <w:gridCol w:w="2316"/>
+        <w:gridCol w:w="2170"/>
+      </w:tblGrid>
+      <w:tr>
+        <w:trPr>
+          <w:cnfStyle w:val="100000000000"/>
+          <w:trHeight w:val="454"/>
+        </w:trPr>
+        <w:tc>
+          <w:tcPr>
+            <w:cnfStyle w:val="001000000000"/>
+            <w:tcW w:w="1919" w:type="dxa"/>
+            <w:vAlign w:val="center"/>
+          </w:tcPr>
+          <w:p>
+            <w:pPr>
+              <w:rPr>
+                <w:b w:val="0"/>
+              </w:rPr>
+            </w:pPr>
+            <w:r>
+              <w:t>Nombre del nodo</w:t>
+            </w:r>
+          </w:p>
+        </w:tc>
+        <w:tc>
+          <w:tcPr>
+            <w:tcW w:w="6801" w:type="dxa"/>
+            <w:gridSpan w:val="3"/>
+            <w:vAlign w:val="center"/>
+          </w:tcPr>
+          <w:p>
+            <w:pPr>
+              <w:cnfStyle w:val="100000000000"/>
+            </w:pPr>
+            <w:r>
+              <w:t>Server</w:t>
+            </w:r>
+          </w:p>
+        </w:tc>
+      </w:tr>
+      <w:tr>
+        <w:trPr>
+          <w:cnfStyle w:val="000000100000"/>
+          <w:trHeight w:val="454"/>
+        </w:trPr>
+        <w:tc>
+          <w:tcPr>
+            <w:cnfStyle w:val="001000000000"/>
+            <w:tcW w:w="1919" w:type="dxa"/>
+          </w:tcPr>
+          <w:p>
+            <w:pPr>
+              <w:rPr>
+                <w:b w:val="0"/>
+              </w:rPr>
+            </w:pPr>
+            <w:r>
+              <w:t>Especificación</w:t>
+            </w:r>
+          </w:p>
+        </w:tc>
+        <w:tc>
+          <w:tcPr>
+            <w:tcW w:w="6801" w:type="dxa"/>
+            <w:gridSpan w:val="3"/>
+          </w:tcPr>
+          <w:p>
+            <w:pPr>
+              <w:jc w:val="both"/>
+              <w:cnfStyle w:val="000000100000"/>
+              <w:rPr>
+                <w:i/>
+              </w:rPr>
+            </w:pPr>
+            <w:r>
+              <w:rPr>
+                <w:i/>
+              </w:rPr>
+              <w:t>Ver sección 2.3</w:t>
+            </w:r>
+          </w:p>
+        </w:tc>
+      </w:tr>
+      <w:tr>
+        <w:trPr>
+          <w:trHeight w:val="454"/>
+        </w:trPr>
+        <w:tc>
+          <w:tcPr>
+            <w:cnfStyle w:val="001000000000"/>
+            <w:tcW w:w="1919" w:type="dxa"/>
+          </w:tcPr>
+          <w:p>
+            <w:pPr>
+              <w:rPr>
+                <w:b w:val="0"/>
+              </w:rPr>
+            </w:pPr>
+            <w:r>
+              <w:t>Ubicación</w:t>
+            </w:r>
+          </w:p>
+        </w:tc>
+        <w:tc>
+          <w:tcPr>
+            <w:tcW w:w="6801" w:type="dxa"/>
+            <w:gridSpan w:val="3"/>
+          </w:tcPr>
+          <w:p>
+            <w:pPr>
+              <w:jc w:val="both"/>
+              <w:cnfStyle w:val="000000000000"/>
+            </w:pPr>
+            <w:r>
+              <w:t>Laboratorio de la facultad de ingeniería de Sistemas.</w:t>
+            </w:r>
+          </w:p>
+        </w:tc>
+      </w:tr>
+      <w:tr>
+        <w:trPr>
+          <w:cnfStyle w:val="000000100000"/>
+          <w:trHeight w:val="454"/>
+        </w:trPr>
+        <w:tc>
+          <w:tcPr>
+            <w:cnfStyle w:val="001000000000"/>
+            <w:tcW w:w="1919" w:type="dxa"/>
+          </w:tcPr>
+          <w:p>
+            <w:pPr>
+              <w:rPr>
+                <w:b w:val="0"/>
+              </w:rPr>
+            </w:pPr>
+            <w:r>
+              <w:t>Componentes</w:t>
+            </w:r>
+          </w:p>
+        </w:tc>
+        <w:tc>
+          <w:tcPr>
+            <w:tcW w:w="6801" w:type="dxa"/>
+            <w:gridSpan w:val="3"/>
+          </w:tcPr>
+          <w:p>
+            <w:pPr>
+              <w:pStyle w:val="Prrafodelista"/>
+              <w:numPr>
+                <w:ilvl w:val="0"/>
+                <w:numId w:val="4"/>
+              </w:numPr>
+              <w:jc w:val="both"/>
+              <w:cnfStyle w:val="000000100000"/>
+              <w:rPr>
+                <w:rFonts w:asciiTheme="minorHAnsi" w:hAnsiTheme="minorHAnsi"/>
+              </w:rPr>
+            </w:pPr>
+            <w:r>
+              <w:rPr>
+                <w:rFonts w:asciiTheme="minorHAnsi" w:hAnsiTheme="minorHAnsi"/>
+              </w:rPr>
+              <w:t>Persistencia</w:t>
+            </w:r>
+          </w:p>
+          <w:p>
+            <w:pPr>
+              <w:pStyle w:val="Prrafodelista"/>
+              <w:numPr>
+                <w:ilvl w:val="0"/>
+                <w:numId w:val="4"/>
+              </w:numPr>
+              <w:jc w:val="both"/>
+              <w:cnfStyle w:val="000000100000"/>
+              <w:rPr>
+                <w:rFonts w:asciiTheme="minorHAnsi" w:hAnsiTheme="minorHAnsi"/>
+              </w:rPr>
+            </w:pPr>
+            <w:r>
+              <w:rPr>
+                <w:rFonts w:asciiTheme="minorHAnsi" w:hAnsiTheme="minorHAnsi"/>
+              </w:rPr>
+              <w:t>RMI</w:t>
+            </w:r>
+          </w:p>
+          <w:p>
+            <w:pPr>
+              <w:pStyle w:val="Prrafodelista"/>
+              <w:numPr>
+                <w:ilvl w:val="0"/>
+                <w:numId w:val="4"/>
+              </w:numPr>
+              <w:jc w:val="both"/>
+              <w:cnfStyle w:val="000000100000"/>
+              <w:rPr>
+                <w:rFonts w:asciiTheme="minorHAnsi" w:hAnsiTheme="minorHAnsi"/>
+              </w:rPr>
+            </w:pPr>
+            <w:r>
+              <w:rPr>
+                <w:rFonts w:asciiTheme="minorHAnsi" w:hAnsiTheme="minorHAnsi"/>
+              </w:rPr>
+              <w:t>Aplicación Servidor</w:t>
+            </w:r>
+          </w:p>
+          <w:p>
+            <w:pPr>
+              <w:pStyle w:val="Prrafodelista"/>
+              <w:numPr>
+                <w:ilvl w:val="0"/>
+                <w:numId w:val="4"/>
+              </w:numPr>
+              <w:jc w:val="both"/>
+              <w:cnfStyle w:val="000000100000"/>
+              <w:rPr>
+                <w:rFonts w:asciiTheme="minorHAnsi" w:hAnsiTheme="minorHAnsi"/>
+              </w:rPr>
+            </w:pPr>
+            <w:r>
+              <w:rPr>
+                <w:rFonts w:asciiTheme="minorHAnsi" w:hAnsiTheme="minorHAnsi"/>
+              </w:rPr>
+              <w:t>Java 1.6</w:t>
+            </w:r>
+          </w:p>
+        </w:tc>
+      </w:tr>
+      <w:tr>
+        <w:trPr>
+          <w:trHeight w:val="454"/>
+        </w:trPr>
+        <w:tc>
+          <w:tcPr>
+            <w:cnfStyle w:val="001000000000"/>
+            <w:tcW w:w="1919" w:type="dxa"/>
+          </w:tcPr>
+          <w:p>
+            <w:pPr>
+              <w:rPr>
+                <w:i/>
+              </w:rPr>
+            </w:pPr>
+            <w:r>
+              <w:t>Comentarios adicionales</w:t>
+            </w:r>
+          </w:p>
+        </w:tc>
+        <w:tc>
+          <w:tcPr>
+            <w:tcW w:w="6801" w:type="dxa"/>
+            <w:gridSpan w:val="3"/>
+          </w:tcPr>
+          <w:p>
+            <w:pPr>
+              <w:keepNext/>
+              <w:cnfStyle w:val="000000000000"/>
+            </w:pPr>
+            <w:r>
+              <w:t xml:space="preserve">El servidor soporta cada uno de los componentes anteriormente mencionados.  Cada uno de éstos deberá estar instalado dentro del servidor para su pleno funcionamiento. </w:t>
+            </w:r>
+          </w:p>
+        </w:tc>
+      </w:tr>
+      <w:tr>
+        <w:trPr>
+          <w:cnfStyle w:val="000000100000"/>
+          <w:trHeight w:val="454"/>
+        </w:trPr>
+        <w:tc>
+          <w:tcPr>
+            <w:cnfStyle w:val="001000000000"/>
+            <w:tcW w:w="1919" w:type="dxa"/>
+          </w:tcPr>
+          <w:p>
+            <w:r>
+              <w:t>Versión</w:t>
+            </w:r>
+          </w:p>
+        </w:tc>
+        <w:tc>
+          <w:tcPr>
+            <w:tcW w:w="2315" w:type="dxa"/>
+          </w:tcPr>
+          <w:p>
+            <w:pPr>
+              <w:keepNext/>
+              <w:cnfStyle w:val="000000100000"/>
+            </w:pPr>
+            <w:r>
+              <w:t>1.0</w:t>
+            </w:r>
+          </w:p>
+        </w:tc>
+        <w:tc>
+          <w:tcPr>
+            <w:tcW w:w="2316" w:type="dxa"/>
+            <w:shd w:val="clear" w:color="auto" w:fill="9BBB59" w:themeFill="accent3"/>
+          </w:tcPr>
+          <w:p>
+            <w:pPr>
+              <w:keepNext/>
+              <w:cnfStyle w:val="000000100000"/>
+              <w:rPr>
+                <w:color w:val="FFFFFF" w:themeColor="background1"/>
+              </w:rPr>
+            </w:pPr>
+            <w:r>
+              <w:rPr>
+                <w:color w:val="FFFFFF" w:themeColor="background1"/>
+              </w:rPr>
+              <w:t>Complejidad</w:t>
+            </w:r>
+          </w:p>
+        </w:tc>
+        <w:tc>
+          <w:tcPr>
+            <w:tcW w:w="2170" w:type="dxa"/>
+          </w:tcPr>
+          <w:p>
+            <w:pPr>
+              <w:keepNext/>
+              <w:cnfStyle w:val="000000100000"/>
+            </w:pPr>
+            <w:r>
+              <w:t>Media</w:t>
+            </w:r>
+          </w:p>
+        </w:tc>
+      </w:tr>
+    </w:tbl>
+    <w:p>
+      <w:pPr>
+        <w:pStyle w:val="Epgrafe"/>
+        <w:jc w:val="center"/>
+      </w:pPr>
+      <w:r>
+        <w:t xml:space="preserve">Tabla </w:t>
+      </w:r>
+      <w:fldSimple w:instr=" SEQ Tabla \* ARABIC ">
+        <w:r>
+          <w:rPr>
+            <w:noProof/>
+          </w:rPr>
+          <w:t>2</w:t>
+        </w:r>
+      </w:fldSimple>
+      <w:r>
+        <w:t>. Documentación Nodo “Server”</w:t>
+      </w:r>
     </w:p>
     <w:p>
       <w:pPr>
@@ -4989,6 +6417,491 @@
           <w:ilvl w:val="2"/>
           <w:numId w:val="2"/>
         </w:numPr>
+        <w:rPr>
+          <w:b/>
+          <w:sz w:val="24"/>
+        </w:rPr>
+      </w:pPr>
+      <w:r>
+        <w:rPr>
+          <w:b/>
+          <w:sz w:val="24"/>
+        </w:rPr>
+        <w:t>Nodo “Cliente”</w:t>
+      </w:r>
+    </w:p>
+    <w:tbl>
+      <w:tblPr>
+        <w:tblStyle w:val="Cuadrculamedia3-nfasis3"/>
+        <w:tblW w:w="0" w:type="auto"/>
+        <w:tblLook w:val="04A0"/>
+      </w:tblPr>
+      <w:tblGrid>
+        <w:gridCol w:w="1919"/>
+        <w:gridCol w:w="2315"/>
+        <w:gridCol w:w="2316"/>
+        <w:gridCol w:w="2170"/>
+      </w:tblGrid>
+      <w:tr>
+        <w:trPr>
+          <w:cnfStyle w:val="100000000000"/>
+          <w:trHeight w:val="454"/>
+        </w:trPr>
+        <w:tc>
+          <w:tcPr>
+            <w:cnfStyle w:val="001000000000"/>
+            <w:tcW w:w="1919" w:type="dxa"/>
+            <w:vAlign w:val="center"/>
+          </w:tcPr>
+          <w:p>
+            <w:pPr>
+              <w:rPr>
+                <w:b w:val="0"/>
+              </w:rPr>
+            </w:pPr>
+            <w:r>
+              <w:t>Nombre del nodo</w:t>
+            </w:r>
+          </w:p>
+        </w:tc>
+        <w:tc>
+          <w:tcPr>
+            <w:tcW w:w="6801" w:type="dxa"/>
+            <w:gridSpan w:val="3"/>
+            <w:vAlign w:val="center"/>
+          </w:tcPr>
+          <w:p>
+            <w:pPr>
+              <w:cnfStyle w:val="100000000000"/>
+            </w:pPr>
+            <w:r>
+              <w:t>Cliente</w:t>
+            </w:r>
+          </w:p>
+        </w:tc>
+      </w:tr>
+      <w:tr>
+        <w:trPr>
+          <w:cnfStyle w:val="000000100000"/>
+          <w:trHeight w:val="454"/>
+        </w:trPr>
+        <w:tc>
+          <w:tcPr>
+            <w:cnfStyle w:val="001000000000"/>
+            <w:tcW w:w="1919" w:type="dxa"/>
+          </w:tcPr>
+          <w:p>
+            <w:pPr>
+              <w:rPr>
+                <w:b w:val="0"/>
+              </w:rPr>
+            </w:pPr>
+            <w:r>
+              <w:lastRenderedPageBreak/>
+              <w:t>Especificación</w:t>
+            </w:r>
+          </w:p>
+        </w:tc>
+        <w:tc>
+          <w:tcPr>
+            <w:tcW w:w="6801" w:type="dxa"/>
+            <w:gridSpan w:val="3"/>
+          </w:tcPr>
+          <w:p>
+            <w:pPr>
+              <w:jc w:val="both"/>
+              <w:cnfStyle w:val="000000100000"/>
+              <w:rPr>
+                <w:i/>
+              </w:rPr>
+            </w:pPr>
+            <w:r>
+              <w:rPr>
+                <w:i/>
+              </w:rPr>
+              <w:t>Ver sección 2.3</w:t>
+            </w:r>
+          </w:p>
+        </w:tc>
+      </w:tr>
+      <w:tr>
+        <w:trPr>
+          <w:trHeight w:val="454"/>
+        </w:trPr>
+        <w:tc>
+          <w:tcPr>
+            <w:cnfStyle w:val="001000000000"/>
+            <w:tcW w:w="1919" w:type="dxa"/>
+          </w:tcPr>
+          <w:p>
+            <w:pPr>
+              <w:rPr>
+                <w:b w:val="0"/>
+              </w:rPr>
+            </w:pPr>
+            <w:r>
+              <w:t>Ubicación</w:t>
+            </w:r>
+          </w:p>
+        </w:tc>
+        <w:tc>
+          <w:tcPr>
+            <w:tcW w:w="6801" w:type="dxa"/>
+            <w:gridSpan w:val="3"/>
+          </w:tcPr>
+          <w:p>
+            <w:pPr>
+              <w:jc w:val="both"/>
+              <w:cnfStyle w:val="000000000000"/>
+            </w:pPr>
+            <w:r>
+              <w:t>Laboratorio de la Facultad de Ingeniería de Sistemas</w:t>
+            </w:r>
+          </w:p>
+        </w:tc>
+      </w:tr>
+      <w:tr>
+        <w:trPr>
+          <w:cnfStyle w:val="000000100000"/>
+          <w:trHeight w:val="454"/>
+        </w:trPr>
+        <w:tc>
+          <w:tcPr>
+            <w:cnfStyle w:val="001000000000"/>
+            <w:tcW w:w="1919" w:type="dxa"/>
+          </w:tcPr>
+          <w:p>
+            <w:pPr>
+              <w:rPr>
+                <w:b w:val="0"/>
+              </w:rPr>
+            </w:pPr>
+            <w:r>
+              <w:t>Componentes</w:t>
+            </w:r>
+          </w:p>
+        </w:tc>
+        <w:tc>
+          <w:tcPr>
+            <w:tcW w:w="6801" w:type="dxa"/>
+            <w:gridSpan w:val="3"/>
+          </w:tcPr>
+          <w:p>
+            <w:pPr>
+              <w:pStyle w:val="Prrafodelista"/>
+              <w:numPr>
+                <w:ilvl w:val="0"/>
+                <w:numId w:val="6"/>
+              </w:numPr>
+              <w:jc w:val="both"/>
+              <w:cnfStyle w:val="000000100000"/>
+              <w:rPr>
+                <w:rFonts w:asciiTheme="minorHAnsi" w:hAnsiTheme="minorHAnsi"/>
+              </w:rPr>
+            </w:pPr>
+            <w:r>
+              <w:rPr>
+                <w:rFonts w:asciiTheme="minorHAnsi" w:hAnsiTheme="minorHAnsi"/>
+              </w:rPr>
+              <w:t>Java 1.6</w:t>
+            </w:r>
+          </w:p>
+          <w:p>
+            <w:pPr>
+              <w:pStyle w:val="Prrafodelista"/>
+              <w:numPr>
+                <w:ilvl w:val="0"/>
+                <w:numId w:val="6"/>
+              </w:numPr>
+              <w:jc w:val="both"/>
+              <w:cnfStyle w:val="000000100000"/>
+              <w:rPr>
+                <w:rFonts w:asciiTheme="minorHAnsi" w:hAnsiTheme="minorHAnsi"/>
+              </w:rPr>
+            </w:pPr>
+            <w:r>
+              <w:rPr>
+                <w:rFonts w:asciiTheme="minorHAnsi" w:hAnsiTheme="minorHAnsi"/>
+              </w:rPr>
+              <w:t>RMI</w:t>
+            </w:r>
+          </w:p>
+          <w:p>
+            <w:pPr>
+              <w:pStyle w:val="Prrafodelista"/>
+              <w:numPr>
+                <w:ilvl w:val="0"/>
+                <w:numId w:val="6"/>
+              </w:numPr>
+              <w:jc w:val="both"/>
+              <w:cnfStyle w:val="000000100000"/>
+              <w:rPr>
+                <w:rFonts w:asciiTheme="minorHAnsi" w:hAnsiTheme="minorHAnsi"/>
+              </w:rPr>
+            </w:pPr>
+            <w:r>
+              <w:rPr>
+                <w:rFonts w:asciiTheme="minorHAnsi" w:hAnsiTheme="minorHAnsi"/>
+              </w:rPr>
+              <w:t>Aplicación_Cliente</w:t>
+            </w:r>
+          </w:p>
+          <w:p>
+            <w:pPr>
+              <w:pStyle w:val="Prrafodelista"/>
+              <w:numPr>
+                <w:ilvl w:val="0"/>
+                <w:numId w:val="6"/>
+              </w:numPr>
+              <w:jc w:val="both"/>
+              <w:cnfStyle w:val="000000100000"/>
+              <w:rPr>
+                <w:rFonts w:asciiTheme="minorHAnsi" w:hAnsiTheme="minorHAnsi"/>
+              </w:rPr>
+            </w:pPr>
+            <w:r>
+              <w:rPr>
+                <w:rFonts w:asciiTheme="minorHAnsi" w:hAnsiTheme="minorHAnsi"/>
+              </w:rPr>
+              <w:t>NET</w:t>
+            </w:r>
+          </w:p>
+          <w:p>
+            <w:pPr>
+              <w:pStyle w:val="Prrafodelista"/>
+              <w:numPr>
+                <w:ilvl w:val="0"/>
+                <w:numId w:val="6"/>
+              </w:numPr>
+              <w:jc w:val="both"/>
+              <w:cnfStyle w:val="000000100000"/>
+              <w:rPr>
+                <w:rFonts w:asciiTheme="minorHAnsi" w:hAnsiTheme="minorHAnsi"/>
+              </w:rPr>
+            </w:pPr>
+            <w:r>
+              <w:rPr>
+                <w:rFonts w:asciiTheme="minorHAnsi" w:hAnsiTheme="minorHAnsi"/>
+              </w:rPr>
+              <w:t>JMC</w:t>
+            </w:r>
+          </w:p>
+        </w:tc>
+      </w:tr>
+      <w:tr>
+        <w:trPr>
+          <w:trHeight w:val="454"/>
+        </w:trPr>
+        <w:tc>
+          <w:tcPr>
+            <w:cnfStyle w:val="001000000000"/>
+            <w:tcW w:w="1919" w:type="dxa"/>
+          </w:tcPr>
+          <w:p>
+            <w:pPr>
+              <w:rPr>
+                <w:i/>
+              </w:rPr>
+            </w:pPr>
+            <w:r>
+              <w:t>Comentarios adicionales</w:t>
+            </w:r>
+          </w:p>
+        </w:tc>
+        <w:tc>
+          <w:tcPr>
+            <w:tcW w:w="6801" w:type="dxa"/>
+            <w:gridSpan w:val="3"/>
+          </w:tcPr>
+          <w:p>
+            <w:pPr>
+              <w:keepNext/>
+              <w:cnfStyle w:val="000000000000"/>
+            </w:pPr>
+            <w:r>
+              <w:t>El nodo Client</w:t>
+            </w:r>
+            <w:r>
+              <w:t>e</w:t>
+            </w:r>
+            <w:r>
+              <w:t xml:space="preserve"> </w:t>
+            </w:r>
+            <w:r>
+              <w:t xml:space="preserve">se encuentra en red </w:t>
+            </w:r>
+            <w:r>
+              <w:t>con</w:t>
+            </w:r>
+            <w:r>
+              <w:t xml:space="preserve"> el nodo Server. Este nodo </w:t>
+            </w:r>
+            <w:r>
+              <w:t>representa</w:t>
+            </w:r>
+            <w:r>
+              <w:t xml:space="preserve"> un</w:t>
+            </w:r>
+            <w:r>
+              <w:t xml:space="preserve"> jugador de </w:t>
+            </w:r>
+            <w:r>
+              <w:t xml:space="preserve">Demented Movie Game, quien utiliza </w:t>
+            </w:r>
+            <w:r>
+              <w:t xml:space="preserve">los servicios </w:t>
+            </w:r>
+            <w:r>
+              <w:t xml:space="preserve">presentes en la aplicación </w:t>
+            </w:r>
+            <w:r>
+              <w:t xml:space="preserve">para que el </w:t>
+            </w:r>
+            <w:r>
+              <w:t>correcto desarrollo del juego</w:t>
+            </w:r>
+            <w:r>
+              <w:t>.</w:t>
+            </w:r>
+          </w:p>
+          <w:p>
+            <w:pPr>
+              <w:keepNext/>
+              <w:cnfStyle w:val="000000000000"/>
+            </w:pPr>
+            <w:r>
+              <w:t xml:space="preserve">El componente </w:t>
+            </w:r>
+            <w:r>
+              <w:t>Aplicación_</w:t>
+            </w:r>
+            <w:r>
+              <w:t>Client</w:t>
+            </w:r>
+            <w:r>
+              <w:t>e</w:t>
+            </w:r>
+            <w:r>
+              <w:t xml:space="preserve"> </w:t>
+            </w:r>
+            <w:r>
+              <w:t xml:space="preserve">muestra </w:t>
+            </w:r>
+            <w:r>
+              <w:t xml:space="preserve">los componentes que </w:t>
+            </w:r>
+            <w:r>
+              <w:t xml:space="preserve">están presentes en el </w:t>
+            </w:r>
+            <w:r>
+              <w:t xml:space="preserve">subsistema </w:t>
+            </w:r>
+            <w:r>
+              <w:t>Usuario</w:t>
+            </w:r>
+            <w:r>
+              <w:t>. (Ver sección 3.2 Diagrama de Componentes)</w:t>
+            </w:r>
+          </w:p>
+        </w:tc>
+      </w:tr>
+      <w:tr>
+        <w:trPr>
+          <w:cnfStyle w:val="000000100000"/>
+          <w:trHeight w:val="454"/>
+        </w:trPr>
+        <w:tc>
+          <w:tcPr>
+            <w:cnfStyle w:val="001000000000"/>
+            <w:tcW w:w="1919" w:type="dxa"/>
+          </w:tcPr>
+          <w:p>
+            <w:r>
+              <w:t>Versión</w:t>
+            </w:r>
+          </w:p>
+        </w:tc>
+        <w:tc>
+          <w:tcPr>
+            <w:tcW w:w="2315" w:type="dxa"/>
+          </w:tcPr>
+          <w:p>
+            <w:pPr>
+              <w:keepNext/>
+              <w:cnfStyle w:val="000000100000"/>
+            </w:pPr>
+            <w:r>
+              <w:t>1.0</w:t>
+            </w:r>
+          </w:p>
+        </w:tc>
+        <w:tc>
+          <w:tcPr>
+            <w:tcW w:w="2316" w:type="dxa"/>
+            <w:shd w:val="clear" w:color="auto" w:fill="9BBB59" w:themeFill="accent3"/>
+          </w:tcPr>
+          <w:p>
+            <w:pPr>
+              <w:keepNext/>
+              <w:cnfStyle w:val="000000100000"/>
+              <w:rPr>
+                <w:color w:val="FFFFFF" w:themeColor="background1"/>
+              </w:rPr>
+            </w:pPr>
+            <w:r>
+              <w:rPr>
+                <w:color w:val="FFFFFF" w:themeColor="background1"/>
+              </w:rPr>
+              <w:t>Complejidad</w:t>
+            </w:r>
+          </w:p>
+        </w:tc>
+        <w:tc>
+          <w:tcPr>
+            <w:tcW w:w="2170" w:type="dxa"/>
+          </w:tcPr>
+          <w:p>
+            <w:pPr>
+              <w:keepNext/>
+              <w:cnfStyle w:val="000000100000"/>
+            </w:pPr>
+            <w:r>
+              <w:t>Media</w:t>
+            </w:r>
+          </w:p>
+        </w:tc>
+      </w:tr>
+    </w:tbl>
+    <w:p>
+      <w:pPr>
+        <w:pStyle w:val="Epgrafe"/>
+        <w:jc w:val="center"/>
+        <w:rPr>
+          <w:sz w:val="24"/>
+        </w:rPr>
+      </w:pPr>
+      <w:r>
+        <w:t xml:space="preserve">Tabla </w:t>
+      </w:r>
+      <w:fldSimple w:instr=" SEQ Tabla \* ARABIC ">
+        <w:r>
+          <w:rPr>
+            <w:noProof/>
+          </w:rPr>
+          <w:t>3</w:t>
+        </w:r>
+      </w:fldSimple>
+      <w:r>
+        <w:t>. Documentación Nodo “Server”</w:t>
+      </w:r>
+    </w:p>
+    <w:p>
+      <w:pPr>
+        <w:pStyle w:val="Prrafodelista"/>
+        <w:numPr>
+          <w:ilvl w:val="2"/>
+          <w:numId w:val="2"/>
+        </w:numPr>
         <w:spacing w:after="0"/>
         <w:outlineLvl w:val="2"/>
         <w:rPr>
@@ -4997,25 +6910,322 @@
           <w:szCs w:val="26"/>
         </w:rPr>
       </w:pPr>
-      <w:bookmarkStart w:id="26" w:name="_Toc227865991"/>
+      <w:bookmarkStart w:id="28" w:name="_Toc228534504"/>
       <w:r>
         <w:rPr>
           <w:b/>
           <w:sz w:val="24"/>
           <w:szCs w:val="26"/>
         </w:rPr>
-        <w:t>Conector 1</w:t>
+        <w:t xml:space="preserve">Conector </w:t>
       </w:r>
-      <w:bookmarkEnd w:id="26"/>
-    </w:p>
-    <w:p>
-      <w:pPr>
-        <w:spacing w:after="0"/>
-        <w:contextualSpacing/>
-        <w:rPr>
-          <w:b/>
-        </w:rPr>
-      </w:pPr>
+      <w:r>
+        <w:rPr>
+          <w:b/>
+          <w:sz w:val="24"/>
+          <w:szCs w:val="26"/>
+        </w:rPr>
+        <w:t>“Communication”</w:t>
+      </w:r>
+      <w:bookmarkEnd w:id="28"/>
+    </w:p>
+    <w:p>
+      <w:pPr>
+        <w:spacing w:after="0"/>
+        <w:outlineLvl w:val="2"/>
+        <w:rPr>
+          <w:b/>
+          <w:sz w:val="24"/>
+          <w:szCs w:val="26"/>
+        </w:rPr>
+      </w:pPr>
+    </w:p>
+    <w:tbl>
+      <w:tblPr>
+        <w:tblStyle w:val="Cuadrculamedia3-nfasis3"/>
+        <w:tblW w:w="0" w:type="auto"/>
+        <w:tblLook w:val="04A0"/>
+      </w:tblPr>
+      <w:tblGrid>
+        <w:gridCol w:w="1923"/>
+        <w:gridCol w:w="2066"/>
+        <w:gridCol w:w="4731"/>
+      </w:tblGrid>
+      <w:tr>
+        <w:trPr>
+          <w:cnfStyle w:val="100000000000"/>
+        </w:trPr>
+        <w:tc>
+          <w:tcPr>
+            <w:cnfStyle w:val="001000000000"/>
+            <w:tcW w:w="1951" w:type="dxa"/>
+          </w:tcPr>
+          <w:p>
+            <w:pPr>
+              <w:rPr>
+                <w:bCs w:val="0"/>
+              </w:rPr>
+            </w:pPr>
+            <w:r>
+              <w:rPr>
+                <w:bCs w:val="0"/>
+              </w:rPr>
+              <w:t xml:space="preserve">Nombre </w:t>
+            </w:r>
+            <w:r>
+              <w:t>Comunicación</w:t>
+            </w:r>
+          </w:p>
+        </w:tc>
+        <w:tc>
+          <w:tcPr>
+            <w:tcW w:w="7027" w:type="dxa"/>
+            <w:gridSpan w:val="2"/>
+          </w:tcPr>
+          <w:p>
+            <w:pPr>
+              <w:cnfStyle w:val="100000000000"/>
+              <w:rPr>
+                <w:bCs w:val="0"/>
+              </w:rPr>
+            </w:pPr>
+            <w:r>
+              <w:t>&lt;&lt;communication&gt;&gt;</w:t>
+            </w:r>
+          </w:p>
+        </w:tc>
+      </w:tr>
+      <w:tr>
+        <w:trPr>
+          <w:cnfStyle w:val="000000100000"/>
+          <w:trHeight w:val="173"/>
+        </w:trPr>
+        <w:tc>
+          <w:tcPr>
+            <w:cnfStyle w:val="001000000000"/>
+            <w:tcW w:w="1951" w:type="dxa"/>
+            <w:vMerge w:val="restart"/>
+          </w:tcPr>
+          <w:p>
+            <w:pPr>
+              <w:rPr>
+                <w:b w:val="0"/>
+                <w:bCs w:val="0"/>
+              </w:rPr>
+            </w:pPr>
+            <w:r>
+              <w:t>Protocolos y herramientas</w:t>
+            </w:r>
+          </w:p>
+        </w:tc>
+        <w:tc>
+          <w:tcPr>
+            <w:tcW w:w="2126" w:type="dxa"/>
+            <w:shd w:val="clear" w:color="auto" w:fill="9BBB59" w:themeFill="accent3"/>
+          </w:tcPr>
+          <w:p>
+            <w:pPr>
+              <w:cnfStyle w:val="000000100000"/>
+              <w:rPr>
+                <w:b/>
+                <w:color w:val="FFFFFF" w:themeColor="background1"/>
+              </w:rPr>
+            </w:pPr>
+            <w:r>
+              <w:rPr>
+                <w:b/>
+                <w:color w:val="FFFFFF" w:themeColor="background1"/>
+              </w:rPr>
+              <w:t>Nombre</w:t>
+            </w:r>
+          </w:p>
+        </w:tc>
+        <w:tc>
+          <w:tcPr>
+            <w:tcW w:w="4901" w:type="dxa"/>
+            <w:shd w:val="clear" w:color="auto" w:fill="9BBB59" w:themeFill="accent3"/>
+          </w:tcPr>
+          <w:p>
+            <w:pPr>
+              <w:cnfStyle w:val="000000100000"/>
+              <w:rPr>
+                <w:b/>
+                <w:color w:val="FFFFFF" w:themeColor="background1"/>
+              </w:rPr>
+            </w:pPr>
+            <w:r>
+              <w:rPr>
+                <w:b/>
+                <w:color w:val="FFFFFF" w:themeColor="background1"/>
+              </w:rPr>
+              <w:t>Descripción</w:t>
+            </w:r>
+          </w:p>
+        </w:tc>
+      </w:tr>
+      <w:tr>
+        <w:trPr>
+          <w:trHeight w:val="171"/>
+        </w:trPr>
+        <w:tc>
+          <w:tcPr>
+            <w:cnfStyle w:val="001000000000"/>
+            <w:tcW w:w="1951" w:type="dxa"/>
+            <w:vMerge/>
+          </w:tcPr>
+          <w:p>
+            <w:pPr>
+              <w:rPr>
+                <w:b w:val="0"/>
+                <w:bCs w:val="0"/>
+              </w:rPr>
+            </w:pPr>
+          </w:p>
+        </w:tc>
+        <w:tc>
+          <w:tcPr>
+            <w:tcW w:w="2126" w:type="dxa"/>
+          </w:tcPr>
+          <w:p>
+            <w:pPr>
+              <w:cnfStyle w:val="000000000000"/>
+            </w:pPr>
+            <w:r>
+              <w:t>RMI</w:t>
+            </w:r>
+          </w:p>
+        </w:tc>
+        <w:tc>
+          <w:tcPr>
+            <w:tcW w:w="4901" w:type="dxa"/>
+          </w:tcPr>
+          <w:p>
+            <w:pPr>
+              <w:jc w:val="both"/>
+              <w:cnfStyle w:val="000000000000"/>
+            </w:pPr>
+            <w:r>
+              <w:t>RMI ("Remote Method Invocation") es el mecanismo o</w:t>
+            </w:r>
+            <w:r>
+              <w:t xml:space="preserve">frecido  en Java  que permite que </w:t>
+            </w:r>
+            <w:r>
+              <w:t xml:space="preserve">un procedimiento </w:t>
+            </w:r>
+            <w:r>
+              <w:t xml:space="preserve">pueda </w:t>
+            </w:r>
+            <w:r>
+              <w:t xml:space="preserve">ser invocado remotamente. </w:t>
+            </w:r>
+            <w:r>
+              <w:t>[1]</w:t>
+            </w:r>
+          </w:p>
+        </w:tc>
+      </w:tr>
+      <w:tr>
+        <w:trPr>
+          <w:cnfStyle w:val="000000100000"/>
+          <w:trHeight w:val="171"/>
+        </w:trPr>
+        <w:tc>
+          <w:tcPr>
+            <w:cnfStyle w:val="001000000000"/>
+            <w:tcW w:w="1951" w:type="dxa"/>
+          </w:tcPr>
+          <w:p>
+            <w:pPr>
+              <w:rPr>
+                <w:b w:val="0"/>
+                <w:bCs w:val="0"/>
+              </w:rPr>
+            </w:pPr>
+            <w:r>
+              <w:t>Medio</w:t>
+            </w:r>
+          </w:p>
+        </w:tc>
+        <w:tc>
+          <w:tcPr>
+            <w:tcW w:w="7027" w:type="dxa"/>
+            <w:gridSpan w:val="2"/>
+          </w:tcPr>
+          <w:p>
+            <w:pPr>
+              <w:cnfStyle w:val="000000100000"/>
+            </w:pPr>
+          </w:p>
+        </w:tc>
+      </w:tr>
+      <w:tr>
+        <w:trPr>
+          <w:trHeight w:val="171"/>
+        </w:trPr>
+        <w:tc>
+          <w:tcPr>
+            <w:cnfStyle w:val="001000000000"/>
+            <w:tcW w:w="1951" w:type="dxa"/>
+          </w:tcPr>
+          <w:p>
+            <w:pPr>
+              <w:rPr>
+                <w:b w:val="0"/>
+                <w:bCs w:val="0"/>
+              </w:rPr>
+            </w:pPr>
+            <w:r>
+              <w:t>Comentarios adicionales</w:t>
+            </w:r>
+          </w:p>
+        </w:tc>
+        <w:tc>
+          <w:tcPr>
+            <w:tcW w:w="7027" w:type="dxa"/>
+            <w:gridSpan w:val="2"/>
+          </w:tcPr>
+          <w:p>
+            <w:pPr>
+              <w:keepNext/>
+              <w:cnfStyle w:val="000000000000"/>
+            </w:pPr>
+            <w:r>
+              <w:t>Realizar la comunicación con RMI permite interoperabilidad</w:t>
+            </w:r>
+            <w:r>
+              <w:t>, ya que RMI forma parte de todo  JDK, por ende, cualquier plataforma que tenga acceso a un  JDK  también tendrá acceso a estos procedimiento</w:t>
+            </w:r>
+            <w:r>
+              <w:t>s.[1]</w:t>
+            </w:r>
+          </w:p>
+        </w:tc>
+      </w:tr>
+    </w:tbl>
+    <w:p>
+      <w:pPr>
+        <w:pStyle w:val="Epgrafe"/>
+        <w:jc w:val="center"/>
+        <w:rPr>
+          <w:sz w:val="24"/>
+          <w:szCs w:val="26"/>
+        </w:rPr>
+      </w:pPr>
+      <w:r>
+        <w:t xml:space="preserve">Tabla </w:t>
+      </w:r>
+      <w:fldSimple w:instr=" SEQ Tabla \* ARABIC ">
+        <w:r>
+          <w:rPr>
+            <w:noProof/>
+          </w:rPr>
+          <w:t>4</w:t>
+        </w:r>
+      </w:fldSimple>
+      <w:r>
+        <w:t>. Documentación Conector “Communication”</w:t>
+      </w:r>
     </w:p>
     <w:p>
       <w:pPr>
@@ -5041,7 +7251,7 @@
           <w:szCs w:val="26"/>
         </w:rPr>
       </w:pPr>
-      <w:bookmarkStart w:id="27" w:name="_Toc227865992"/>
+      <w:bookmarkStart w:id="29" w:name="_Toc228534505"/>
       <w:r>
         <w:rPr>
           <w:b/>
@@ -5058,7 +7268,7 @@
         </w:rPr>
         <w:t>de Comportamiento e Interacción</w:t>
       </w:r>
-      <w:bookmarkEnd w:id="27"/>
+      <w:bookmarkEnd w:id="29"/>
     </w:p>
     <w:p>
       <w:pPr>
@@ -5093,7 +7303,7 @@
           <w:szCs w:val="26"/>
         </w:rPr>
       </w:pPr>
-      <w:bookmarkStart w:id="28" w:name="_Toc227865993"/>
+      <w:bookmarkStart w:id="30" w:name="_Toc228534506"/>
       <w:r>
         <w:rPr>
           <w:b/>
@@ -5102,7 +7312,7 @@
         </w:rPr>
         <w:t>Diagrama de Actividad</w:t>
       </w:r>
-      <w:bookmarkEnd w:id="28"/>
+      <w:bookmarkEnd w:id="30"/>
     </w:p>
     <w:p>
       <w:pPr>
@@ -5137,7 +7347,7 @@
           <w:szCs w:val="26"/>
         </w:rPr>
       </w:pPr>
-      <w:bookmarkStart w:id="29" w:name="_Toc227865994"/>
+      <w:bookmarkStart w:id="31" w:name="_Toc228534507"/>
       <w:r>
         <w:rPr>
           <w:b/>
@@ -5146,7 +7356,7 @@
         </w:rPr>
         <w:t>Diagrama de Secuencia</w:t>
       </w:r>
-      <w:bookmarkEnd w:id="29"/>
+      <w:bookmarkEnd w:id="31"/>
     </w:p>
     <w:p>
       <w:pPr>
@@ -5209,7 +7419,7 @@
           <w:szCs w:val="28"/>
         </w:rPr>
       </w:pPr>
-      <w:bookmarkStart w:id="30" w:name="_Toc227865995"/>
+      <w:bookmarkStart w:id="32" w:name="_Toc228534508"/>
       <w:r>
         <w:rPr>
           <w:b/>
@@ -5219,7 +7429,7 @@
         <w:lastRenderedPageBreak/>
         <w:t>DISEÑO DE BAJO NIVEL</w:t>
       </w:r>
-      <w:bookmarkEnd w:id="30"/>
+      <w:bookmarkEnd w:id="32"/>
     </w:p>
     <w:p>
       <w:pPr>
@@ -5236,7 +7446,7 @@
           <w:szCs w:val="26"/>
         </w:rPr>
       </w:pPr>
-      <w:bookmarkStart w:id="31" w:name="_Toc227865996"/>
+      <w:bookmarkStart w:id="33" w:name="_Toc228534509"/>
       <w:r>
         <w:rPr>
           <w:b/>
@@ -5245,7 +7455,7 @@
         </w:rPr>
         <w:t>Subsistema 1</w:t>
       </w:r>
-      <w:bookmarkEnd w:id="31"/>
+      <w:bookmarkEnd w:id="33"/>
     </w:p>
     <w:p>
       <w:pPr>
@@ -5280,7 +7490,7 @@
           <w:szCs w:val="24"/>
         </w:rPr>
       </w:pPr>
-      <w:bookmarkStart w:id="32" w:name="_Toc227865997"/>
+      <w:bookmarkStart w:id="34" w:name="_Toc228534510"/>
       <w:r>
         <w:rPr>
           <w:b/>
@@ -5289,7 +7499,7 @@
         </w:rPr>
         <w:t>Componente 1</w:t>
       </w:r>
-      <w:bookmarkEnd w:id="32"/>
+      <w:bookmarkEnd w:id="34"/>
     </w:p>
     <w:p>
       <w:pPr>
@@ -5330,7 +7540,7 @@
           <w:szCs w:val="24"/>
         </w:rPr>
       </w:pPr>
-      <w:bookmarkStart w:id="33" w:name="_Toc227865998"/>
+      <w:bookmarkStart w:id="35" w:name="_Toc228534511"/>
       <w:r>
         <w:rPr>
           <w:b/>
@@ -5340,7 +7550,7 @@
         <w:lastRenderedPageBreak/>
         <w:t>DISEÑO DE INTERFACES DE USUARIO</w:t>
       </w:r>
-      <w:bookmarkEnd w:id="33"/>
+      <w:bookmarkEnd w:id="35"/>
     </w:p>
     <w:p>
       <w:pPr>
@@ -5357,7 +7567,7 @@
           <w:szCs w:val="26"/>
         </w:rPr>
       </w:pPr>
-      <w:bookmarkStart w:id="34" w:name="_Toc227865999"/>
+      <w:bookmarkStart w:id="36" w:name="_Toc228534512"/>
       <w:r>
         <w:rPr>
           <w:b/>
@@ -5366,7 +7576,7 @@
         </w:rPr>
         <w:t>Diseño general de la aplicación</w:t>
       </w:r>
-      <w:bookmarkEnd w:id="34"/>
+      <w:bookmarkEnd w:id="36"/>
     </w:p>
     <w:p>
       <w:pPr>
@@ -5401,7 +7611,7 @@
           <w:szCs w:val="26"/>
         </w:rPr>
       </w:pPr>
-      <w:bookmarkStart w:id="35" w:name="_Toc227866000"/>
+      <w:bookmarkStart w:id="37" w:name="_Toc228534513"/>
       <w:r>
         <w:rPr>
           <w:b/>
@@ -5410,7 +7620,7 @@
         </w:rPr>
         <w:t>Árbol de Navegabilidad</w:t>
       </w:r>
-      <w:bookmarkEnd w:id="35"/>
+      <w:bookmarkEnd w:id="37"/>
     </w:p>
     <w:p>
       <w:pPr>
@@ -5451,7 +7661,7 @@
           <w:szCs w:val="28"/>
         </w:rPr>
       </w:pPr>
-      <w:bookmarkStart w:id="36" w:name="_Toc227866001"/>
+      <w:bookmarkStart w:id="38" w:name="_Toc228534514"/>
       <w:r>
         <w:rPr>
           <w:b/>
@@ -5461,7 +7671,7 @@
         <w:lastRenderedPageBreak/>
         <w:t>ANEXOS</w:t>
       </w:r>
-      <w:bookmarkEnd w:id="36"/>
+      <w:bookmarkEnd w:id="38"/>
     </w:p>
     <w:p>
       <w:pPr>
@@ -5482,8 +7692,8 @@
       </w:pPr>
     </w:p>
     <w:sectPr>
-      <w:headerReference w:type="default" r:id="rId11"/>
-      <w:footerReference w:type="default" r:id="rId12"/>
+      <w:headerReference w:type="default" r:id="rId12"/>
+      <w:footerReference w:type="default" r:id="rId13"/>
       <w:pgSz w:w="11906" w:h="16838"/>
       <w:pgMar w:top="1417" w:right="1701" w:bottom="1417" w:left="1701" w:header="708" w:footer="708" w:gutter="0"/>
       <w:cols w:space="708"/>
@@ -5556,7 +7766,7 @@
                           <w:rPr>
                             <w:noProof/>
                           </w:rPr>
-                          <w:t>13</w:t>
+                          <w:t>8</w:t>
                         </w:r>
                       </w:fldSimple>
                     </w:p>
@@ -5664,6 +7874,10 @@
       </w:drawing>
     </w:r>
     <w:r>
+      <w:rPr>
+        <w:noProof/>
+        <w:lang w:eastAsia="es-ES_tradnl"/>
+      </w:rPr>
       <w:drawing>
         <wp:anchor distT="0" distB="0" distL="114300" distR="114300" simplePos="0" relativeHeight="251659264" behindDoc="0" locked="0" layoutInCell="1" allowOverlap="1">
           <wp:simplePos x="0" y="0"/>
@@ -5816,6 +8030,291 @@
     </w:lvl>
   </w:abstractNum>
   <w:abstractNum w:abstractNumId="1">
+    <w:nsid w:val="2603782E"/>
+    <w:multiLevelType w:val="hybridMultilevel"/>
+    <w:tmpl w:val="9E1AD970"/>
+    <w:lvl w:ilvl="0" w:tplc="040A000F">
+      <w:start w:val="1"/>
+      <w:numFmt w:val="decimal"/>
+      <w:lvlText w:val="%1."/>
+      <w:lvlJc w:val="left"/>
+      <w:pPr>
+        <w:ind w:left="720" w:hanging="360"/>
+      </w:pPr>
+    </w:lvl>
+    <w:lvl w:ilvl="1" w:tplc="040A0019" w:tentative="1">
+      <w:start w:val="1"/>
+      <w:numFmt w:val="lowerLetter"/>
+      <w:lvlText w:val="%2."/>
+      <w:lvlJc w:val="left"/>
+      <w:pPr>
+        <w:ind w:left="1440" w:hanging="360"/>
+      </w:pPr>
+    </w:lvl>
+    <w:lvl w:ilvl="2" w:tplc="040A001B" w:tentative="1">
+      <w:start w:val="1"/>
+      <w:numFmt w:val="lowerRoman"/>
+      <w:lvlText w:val="%3."/>
+      <w:lvlJc w:val="right"/>
+      <w:pPr>
+        <w:ind w:left="2160" w:hanging="180"/>
+      </w:pPr>
+    </w:lvl>
+    <w:lvl w:ilvl="3" w:tplc="040A000F" w:tentative="1">
+      <w:start w:val="1"/>
+      <w:numFmt w:val="decimal"/>
+      <w:lvlText w:val="%4."/>
+      <w:lvlJc w:val="left"/>
+      <w:pPr>
+        <w:ind w:left="2880" w:hanging="360"/>
+      </w:pPr>
+    </w:lvl>
+    <w:lvl w:ilvl="4" w:tplc="040A0019" w:tentative="1">
+      <w:start w:val="1"/>
+      <w:numFmt w:val="lowerLetter"/>
+      <w:lvlText w:val="%5."/>
+      <w:lvlJc w:val="left"/>
+      <w:pPr>
+        <w:ind w:left="3600" w:hanging="360"/>
+      </w:pPr>
+    </w:lvl>
+    <w:lvl w:ilvl="5" w:tplc="040A001B" w:tentative="1">
+      <w:start w:val="1"/>
+      <w:numFmt w:val="lowerRoman"/>
+      <w:lvlText w:val="%6."/>
+      <w:lvlJc w:val="right"/>
+      <w:pPr>
+        <w:ind w:left="4320" w:hanging="180"/>
+      </w:pPr>
+    </w:lvl>
+    <w:lvl w:ilvl="6" w:tplc="040A000F" w:tentative="1">
+      <w:start w:val="1"/>
+      <w:numFmt w:val="decimal"/>
+      <w:lvlText w:val="%7."/>
+      <w:lvlJc w:val="left"/>
+      <w:pPr>
+        <w:ind w:left="5040" w:hanging="360"/>
+      </w:pPr>
+    </w:lvl>
+    <w:lvl w:ilvl="7" w:tplc="040A0019" w:tentative="1">
+      <w:start w:val="1"/>
+      <w:numFmt w:val="lowerLetter"/>
+      <w:lvlText w:val="%8."/>
+      <w:lvlJc w:val="left"/>
+      <w:pPr>
+        <w:ind w:left="5760" w:hanging="360"/>
+      </w:pPr>
+    </w:lvl>
+    <w:lvl w:ilvl="8" w:tplc="040A001B" w:tentative="1">
+      <w:start w:val="1"/>
+      <w:numFmt w:val="lowerRoman"/>
+      <w:lvlText w:val="%9."/>
+      <w:lvlJc w:val="right"/>
+      <w:pPr>
+        <w:ind w:left="6480" w:hanging="180"/>
+      </w:pPr>
+    </w:lvl>
+  </w:abstractNum>
+  <w:abstractNum w:abstractNumId="2">
+    <w:nsid w:val="4DAD2BD2"/>
+    <w:multiLevelType w:val="hybridMultilevel"/>
+    <w:tmpl w:val="BA6416C2"/>
+    <w:lvl w:ilvl="0" w:tplc="040A000F">
+      <w:start w:val="1"/>
+      <w:numFmt w:val="decimal"/>
+      <w:lvlText w:val="%1."/>
+      <w:lvlJc w:val="left"/>
+      <w:pPr>
+        <w:ind w:left="360" w:hanging="360"/>
+      </w:pPr>
+    </w:lvl>
+    <w:lvl w:ilvl="1" w:tplc="040A0019" w:tentative="1">
+      <w:start w:val="1"/>
+      <w:numFmt w:val="lowerLetter"/>
+      <w:lvlText w:val="%2."/>
+      <w:lvlJc w:val="left"/>
+      <w:pPr>
+        <w:ind w:left="1080" w:hanging="360"/>
+      </w:pPr>
+    </w:lvl>
+    <w:lvl w:ilvl="2" w:tplc="040A001B" w:tentative="1">
+      <w:start w:val="1"/>
+      <w:numFmt w:val="lowerRoman"/>
+      <w:lvlText w:val="%3."/>
+      <w:lvlJc w:val="right"/>
+      <w:pPr>
+        <w:ind w:left="1800" w:hanging="180"/>
+      </w:pPr>
+    </w:lvl>
+    <w:lvl w:ilvl="3" w:tplc="040A000F" w:tentative="1">
+      <w:start w:val="1"/>
+      <w:numFmt w:val="decimal"/>
+      <w:lvlText w:val="%4."/>
+      <w:lvlJc w:val="left"/>
+      <w:pPr>
+        <w:ind w:left="2520" w:hanging="360"/>
+      </w:pPr>
+    </w:lvl>
+    <w:lvl w:ilvl="4" w:tplc="040A0019" w:tentative="1">
+      <w:start w:val="1"/>
+      <w:numFmt w:val="lowerLetter"/>
+      <w:lvlText w:val="%5."/>
+      <w:lvlJc w:val="left"/>
+      <w:pPr>
+        <w:ind w:left="3240" w:hanging="360"/>
+      </w:pPr>
+    </w:lvl>
+    <w:lvl w:ilvl="5" w:tplc="040A001B" w:tentative="1">
+      <w:start w:val="1"/>
+      <w:numFmt w:val="lowerRoman"/>
+      <w:lvlText w:val="%6."/>
+      <w:lvlJc w:val="right"/>
+      <w:pPr>
+        <w:ind w:left="3960" w:hanging="180"/>
+      </w:pPr>
+    </w:lvl>
+    <w:lvl w:ilvl="6" w:tplc="040A000F" w:tentative="1">
+      <w:start w:val="1"/>
+      <w:numFmt w:val="decimal"/>
+      <w:lvlText w:val="%7."/>
+      <w:lvlJc w:val="left"/>
+      <w:pPr>
+        <w:ind w:left="4680" w:hanging="360"/>
+      </w:pPr>
+    </w:lvl>
+    <w:lvl w:ilvl="7" w:tplc="040A0019" w:tentative="1">
+      <w:start w:val="1"/>
+      <w:numFmt w:val="lowerLetter"/>
+      <w:lvlText w:val="%8."/>
+      <w:lvlJc w:val="left"/>
+      <w:pPr>
+        <w:ind w:left="5400" w:hanging="360"/>
+      </w:pPr>
+    </w:lvl>
+    <w:lvl w:ilvl="8" w:tplc="040A001B" w:tentative="1">
+      <w:start w:val="1"/>
+      <w:numFmt w:val="lowerRoman"/>
+      <w:lvlText w:val="%9."/>
+      <w:lvlJc w:val="right"/>
+      <w:pPr>
+        <w:ind w:left="6120" w:hanging="180"/>
+      </w:pPr>
+    </w:lvl>
+  </w:abstractNum>
+  <w:abstractNum w:abstractNumId="3">
+    <w:nsid w:val="6B667198"/>
+    <w:multiLevelType w:val="hybridMultilevel"/>
+    <w:tmpl w:val="6FCEB31C"/>
+    <w:lvl w:ilvl="0" w:tplc="040A000F">
+      <w:start w:val="1"/>
+      <w:numFmt w:val="decimal"/>
+      <w:lvlText w:val="%1."/>
+      <w:lvlJc w:val="left"/>
+      <w:pPr>
+        <w:ind w:left="360" w:hanging="360"/>
+      </w:pPr>
+      <w:rPr>
+        <w:rFonts w:hint="default"/>
+      </w:rPr>
+    </w:lvl>
+    <w:lvl w:ilvl="1" w:tplc="040A0003">
+      <w:start w:val="1"/>
+      <w:numFmt w:val="bullet"/>
+      <w:lvlText w:val="o"/>
+      <w:lvlJc w:val="left"/>
+      <w:pPr>
+        <w:ind w:left="1080" w:hanging="360"/>
+      </w:pPr>
+      <w:rPr>
+        <w:rFonts w:ascii="Courier New" w:hAnsi="Courier New" w:cs="Courier New" w:hint="default"/>
+      </w:rPr>
+    </w:lvl>
+    <w:lvl w:ilvl="2" w:tplc="040A0005">
+      <w:start w:val="1"/>
+      <w:numFmt w:val="bullet"/>
+      <w:lvlText w:val=""/>
+      <w:lvlJc w:val="left"/>
+      <w:pPr>
+        <w:ind w:left="1800" w:hanging="360"/>
+      </w:pPr>
+      <w:rPr>
+        <w:rFonts w:ascii="Wingdings" w:hAnsi="Wingdings" w:hint="default"/>
+      </w:rPr>
+    </w:lvl>
+    <w:lvl w:ilvl="3" w:tplc="040A0001">
+      <w:start w:val="1"/>
+      <w:numFmt w:val="bullet"/>
+      <w:lvlText w:val=""/>
+      <w:lvlJc w:val="left"/>
+      <w:pPr>
+        <w:ind w:left="2520" w:hanging="360"/>
+      </w:pPr>
+      <w:rPr>
+        <w:rFonts w:ascii="Symbol" w:hAnsi="Symbol" w:hint="default"/>
+      </w:rPr>
+    </w:lvl>
+    <w:lvl w:ilvl="4" w:tplc="040A0003">
+      <w:start w:val="1"/>
+      <w:numFmt w:val="bullet"/>
+      <w:lvlText w:val="o"/>
+      <w:lvlJc w:val="left"/>
+      <w:pPr>
+        <w:ind w:left="3240" w:hanging="360"/>
+      </w:pPr>
+      <w:rPr>
+        <w:rFonts w:ascii="Courier New" w:hAnsi="Courier New" w:cs="Courier New" w:hint="default"/>
+      </w:rPr>
+    </w:lvl>
+    <w:lvl w:ilvl="5" w:tplc="040A0005">
+      <w:start w:val="1"/>
+      <w:numFmt w:val="bullet"/>
+      <w:lvlText w:val=""/>
+      <w:lvlJc w:val="left"/>
+      <w:pPr>
+        <w:ind w:left="3960" w:hanging="360"/>
+      </w:pPr>
+      <w:rPr>
+        <w:rFonts w:ascii="Wingdings" w:hAnsi="Wingdings" w:hint="default"/>
+      </w:rPr>
+    </w:lvl>
+    <w:lvl w:ilvl="6" w:tplc="040A0001" w:tentative="1">
+      <w:start w:val="1"/>
+      <w:numFmt w:val="bullet"/>
+      <w:lvlText w:val=""/>
+      <w:lvlJc w:val="left"/>
+      <w:pPr>
+        <w:ind w:left="4680" w:hanging="360"/>
+      </w:pPr>
+      <w:rPr>
+        <w:rFonts w:ascii="Symbol" w:hAnsi="Symbol" w:hint="default"/>
+      </w:rPr>
+    </w:lvl>
+    <w:lvl w:ilvl="7" w:tplc="040A0003" w:tentative="1">
+      <w:start w:val="1"/>
+      <w:numFmt w:val="bullet"/>
+      <w:lvlText w:val="o"/>
+      <w:lvlJc w:val="left"/>
+      <w:pPr>
+        <w:ind w:left="5400" w:hanging="360"/>
+      </w:pPr>
+      <w:rPr>
+        <w:rFonts w:ascii="Courier New" w:hAnsi="Courier New" w:cs="Courier New" w:hint="default"/>
+      </w:rPr>
+    </w:lvl>
+    <w:lvl w:ilvl="8" w:tplc="040A0005" w:tentative="1">
+      <w:start w:val="1"/>
+      <w:numFmt w:val="bullet"/>
+      <w:lvlText w:val=""/>
+      <w:lvlJc w:val="left"/>
+      <w:pPr>
+        <w:ind w:left="6120" w:hanging="360"/>
+      </w:pPr>
+      <w:rPr>
+        <w:rFonts w:ascii="Wingdings" w:hAnsi="Wingdings" w:hint="default"/>
+      </w:rPr>
+    </w:lvl>
+  </w:abstractNum>
+  <w:abstractNum w:abstractNumId="4">
     <w:nsid w:val="79690F6B"/>
     <w:multiLevelType w:val="multilevel"/>
     <w:tmpl w:val="040A0025"/>
@@ -5901,11 +8400,136 @@
       </w:pPr>
     </w:lvl>
   </w:abstractNum>
+  <w:abstractNum w:abstractNumId="5">
+    <w:nsid w:val="7FF10D1D"/>
+    <w:multiLevelType w:val="hybridMultilevel"/>
+    <w:tmpl w:val="78246706"/>
+    <w:lvl w:ilvl="0" w:tplc="040A0001">
+      <w:start w:val="1"/>
+      <w:numFmt w:val="bullet"/>
+      <w:lvlText w:val=""/>
+      <w:lvlJc w:val="left"/>
+      <w:pPr>
+        <w:ind w:left="360" w:hanging="360"/>
+      </w:pPr>
+      <w:rPr>
+        <w:rFonts w:ascii="Symbol" w:hAnsi="Symbol" w:hint="default"/>
+      </w:rPr>
+    </w:lvl>
+    <w:lvl w:ilvl="1" w:tplc="040A0003" w:tentative="1">
+      <w:start w:val="1"/>
+      <w:numFmt w:val="bullet"/>
+      <w:lvlText w:val="o"/>
+      <w:lvlJc w:val="left"/>
+      <w:pPr>
+        <w:ind w:left="1080" w:hanging="360"/>
+      </w:pPr>
+      <w:rPr>
+        <w:rFonts w:ascii="Courier New" w:hAnsi="Courier New" w:cs="Courier New" w:hint="default"/>
+      </w:rPr>
+    </w:lvl>
+    <w:lvl w:ilvl="2" w:tplc="040A0005" w:tentative="1">
+      <w:start w:val="1"/>
+      <w:numFmt w:val="bullet"/>
+      <w:lvlText w:val=""/>
+      <w:lvlJc w:val="left"/>
+      <w:pPr>
+        <w:ind w:left="1800" w:hanging="360"/>
+      </w:pPr>
+      <w:rPr>
+        <w:rFonts w:ascii="Wingdings" w:hAnsi="Wingdings" w:hint="default"/>
+      </w:rPr>
+    </w:lvl>
+    <w:lvl w:ilvl="3" w:tplc="040A0001" w:tentative="1">
+      <w:start w:val="1"/>
+      <w:numFmt w:val="bullet"/>
+      <w:lvlText w:val=""/>
+      <w:lvlJc w:val="left"/>
+      <w:pPr>
+        <w:ind w:left="2520" w:hanging="360"/>
+      </w:pPr>
+      <w:rPr>
+        <w:rFonts w:ascii="Symbol" w:hAnsi="Symbol" w:hint="default"/>
+      </w:rPr>
+    </w:lvl>
+    <w:lvl w:ilvl="4" w:tplc="040A0003" w:tentative="1">
+      <w:start w:val="1"/>
+      <w:numFmt w:val="bullet"/>
+      <w:lvlText w:val="o"/>
+      <w:lvlJc w:val="left"/>
+      <w:pPr>
+        <w:ind w:left="3240" w:hanging="360"/>
+      </w:pPr>
+      <w:rPr>
+        <w:rFonts w:ascii="Courier New" w:hAnsi="Courier New" w:cs="Courier New" w:hint="default"/>
+      </w:rPr>
+    </w:lvl>
+    <w:lvl w:ilvl="5" w:tplc="040A0005" w:tentative="1">
+      <w:start w:val="1"/>
+      <w:numFmt w:val="bullet"/>
+      <w:lvlText w:val=""/>
+      <w:lvlJc w:val="left"/>
+      <w:pPr>
+        <w:ind w:left="3960" w:hanging="360"/>
+      </w:pPr>
+      <w:rPr>
+        <w:rFonts w:ascii="Wingdings" w:hAnsi="Wingdings" w:hint="default"/>
+      </w:rPr>
+    </w:lvl>
+    <w:lvl w:ilvl="6" w:tplc="040A0001" w:tentative="1">
+      <w:start w:val="1"/>
+      <w:numFmt w:val="bullet"/>
+      <w:lvlText w:val=""/>
+      <w:lvlJc w:val="left"/>
+      <w:pPr>
+        <w:ind w:left="4680" w:hanging="360"/>
+      </w:pPr>
+      <w:rPr>
+        <w:rFonts w:ascii="Symbol" w:hAnsi="Symbol" w:hint="default"/>
+      </w:rPr>
+    </w:lvl>
+    <w:lvl w:ilvl="7" w:tplc="040A0003" w:tentative="1">
+      <w:start w:val="1"/>
+      <w:numFmt w:val="bullet"/>
+      <w:lvlText w:val="o"/>
+      <w:lvlJc w:val="left"/>
+      <w:pPr>
+        <w:ind w:left="5400" w:hanging="360"/>
+      </w:pPr>
+      <w:rPr>
+        <w:rFonts w:ascii="Courier New" w:hAnsi="Courier New" w:cs="Courier New" w:hint="default"/>
+      </w:rPr>
+    </w:lvl>
+    <w:lvl w:ilvl="8" w:tplc="040A0005" w:tentative="1">
+      <w:start w:val="1"/>
+      <w:numFmt w:val="bullet"/>
+      <w:lvlText w:val=""/>
+      <w:lvlJc w:val="left"/>
+      <w:pPr>
+        <w:ind w:left="6120" w:hanging="360"/>
+      </w:pPr>
+      <w:rPr>
+        <w:rFonts w:ascii="Wingdings" w:hAnsi="Wingdings" w:hint="default"/>
+      </w:rPr>
+    </w:lvl>
+  </w:abstractNum>
   <w:num w:numId="1">
     <w:abstractNumId w:val="0"/>
   </w:num>
   <w:num w:numId="2">
+    <w:abstractNumId w:val="4"/>
+  </w:num>
+  <w:num w:numId="3">
+    <w:abstractNumId w:val="5"/>
+  </w:num>
+  <w:num w:numId="4">
+    <w:abstractNumId w:val="3"/>
+  </w:num>
+  <w:num w:numId="5">
     <w:abstractNumId w:val="1"/>
+  </w:num>
+  <w:num w:numId="6">
+    <w:abstractNumId w:val="2"/>
   </w:num>
 </w:numbering>
 </file>
@@ -6927,7 +9551,7 @@
     </w:docPart>
     <w:docPart>
       <w:docPartPr>
-        <w:name w:val="713291BCABB346C8A3C6281F1E1ED2CB"/>
+        <w:name w:val="FAB9123699954D5ABCBA12E30495B874"/>
         <w:category>
           <w:name w:val="General"/>
           <w:gallery w:val="placeholder"/>
@@ -6938,12 +9562,12 @@
         <w:behaviors>
           <w:behavior w:val="content"/>
         </w:behaviors>
-        <w:guid w:val="{239F243D-1441-4868-B754-212570D9BC11}"/>
+        <w:guid w:val="{3DF01DA4-9430-48D9-B0DE-7DFE7D554691}"/>
       </w:docPartPr>
       <w:docPartBody>
         <w:p>
           <w:pPr>
-            <w:pStyle w:val="713291BCABB346C8A3C6281F1E1ED2CB"/>
+            <w:pStyle w:val="FAB9123699954D5ABCBA12E30495B874"/>
           </w:pPr>
           <w:r>
             <w:rPr>
@@ -6968,6 +9592,27 @@
     <w:family w:val="roman"/>
     <w:pitch w:val="variable"/>
     <w:sig w:usb0="20002A87" w:usb1="80000000" w:usb2="00000008" w:usb3="00000000" w:csb0="000001FF" w:csb1="00000000"/>
+  </w:font>
+  <w:font w:name="Courier New">
+    <w:panose1 w:val="02070309020205020404"/>
+    <w:charset w:val="00"/>
+    <w:family w:val="modern"/>
+    <w:pitch w:val="fixed"/>
+    <w:sig w:usb0="20002A87" w:usb1="80000000" w:usb2="00000008" w:usb3="00000000" w:csb0="000001FF" w:csb1="00000000"/>
+  </w:font>
+  <w:font w:name="Wingdings">
+    <w:panose1 w:val="05000000000000000000"/>
+    <w:charset w:val="02"/>
+    <w:family w:val="auto"/>
+    <w:pitch w:val="variable"/>
+    <w:sig w:usb0="00000000" w:usb1="10000000" w:usb2="00000000" w:usb3="00000000" w:csb0="80000000" w:csb1="00000000"/>
+  </w:font>
+  <w:font w:name="Symbol">
+    <w:panose1 w:val="05050102010706020507"/>
+    <w:charset w:val="02"/>
+    <w:family w:val="roman"/>
+    <w:pitch w:val="variable"/>
+    <w:sig w:usb0="00000000" w:usb1="10000000" w:usb2="00000000" w:usb3="00000000" w:csb0="80000000" w:csb1="00000000"/>
   </w:font>
   <w:font w:name="Calibri">
     <w:panose1 w:val="020F0502020204030204"/>
@@ -7006,6 +9651,7 @@
     <w:rsidRoot w:val="008F3DCF"/>
     <w:rsid w:val="008F3DCF"/>
     <w:rsid w:val="009E45EF"/>
+    <w:rsid w:val="00AE65CE"/>
   </w:rsids>
   <m:mathPr>
     <m:mathFont m:val="Cambria Math"/>
@@ -7186,6 +9832,7 @@
   <w:style w:type="paragraph" w:default="1" w:styleId="Normal">
     <w:name w:val="Normal"/>
     <w:qFormat/>
+    <w:rsid w:val="00AE65CE"/>
   </w:style>
   <w:style w:type="character" w:default="1" w:styleId="Fuentedeprrafopredeter">
     <w:name w:val="Default Paragraph Font"/>
@@ -7278,6 +9925,10 @@
   <w:style w:type="paragraph" w:customStyle="1" w:styleId="713291BCABB346C8A3C6281F1E1ED2CB">
     <w:name w:val="713291BCABB346C8A3C6281F1E1ED2CB"/>
     <w:rsid w:val="008F3DCF"/>
+  </w:style>
+  <w:style w:type="paragraph" w:customStyle="1" w:styleId="FAB9123699954D5ABCBA12E30495B874">
+    <w:name w:val="FAB9123699954D5ABCBA12E30495B874"/>
+    <w:rsid w:val="00AE65CE"/>
   </w:style>
 </w:styles>
 </file>
@@ -7537,7 +10188,7 @@
 </file>
 
 <file path=customXml/itemProps2.xml><?xml version="1.0" encoding="utf-8"?>
-<ds:datastoreItem xmlns:ds="http://schemas.openxmlformats.org/officeDocument/2006/customXml" ds:itemID="{FB15EC8A-2AD3-4075-B0A7-C91F12529170}">
+<ds:datastoreItem xmlns:ds="http://schemas.openxmlformats.org/officeDocument/2006/customXml" ds:itemID="{725319C6-E0E4-4BD5-9250-73B3F0A2E5BE}">
   <ds:schemaRefs>
     <ds:schemaRef ds:uri="http://schemas.openxmlformats.org/officeDocument/2006/bibliography"/>
   </ds:schemaRefs>

</xml_diff>

<commit_message>
Modificacion de lo de las versiones y ya
</commit_message>
<xml_diff>
--- a/SDD[IMind]_V1.0(LineaBase).docx
+++ b/SDD[IMind]_V1.0(LineaBase).docx
@@ -31,7 +31,7 @@
           <w:r>
             <w:rPr>
               <w:noProof/>
-              <w:lang w:eastAsia="es-ES_tradnl"/>
+              <w:lang w:val="es-CO" w:eastAsia="es-CO"/>
             </w:rPr>
             <w:drawing>
               <wp:anchor distT="0" distB="0" distL="114300" distR="114300" simplePos="0" relativeHeight="251659264" behindDoc="0" locked="0" layoutInCell="1" allowOverlap="1">
@@ -182,7 +182,7 @@
         <w:rPr>
           <w:noProof/>
           <w:sz w:val="28"/>
-          <w:lang w:eastAsia="es-ES_tradnl"/>
+          <w:lang w:val="es-CO" w:eastAsia="es-CO"/>
         </w:rPr>
         <w:drawing>
           <wp:anchor distT="0" distB="0" distL="114300" distR="114300" simplePos="0" relativeHeight="251658240" behindDoc="0" locked="0" layoutInCell="1" allowOverlap="1">
@@ -495,7 +495,13 @@
                         <w:rPr>
                           <w:bCs/>
                         </w:rPr>
-                        <w:t>Versión 1.0</w:t>
+                        <w:t>Versió</w:t>
+                      </w:r>
+                      <w:r>
+                        <w:rPr>
+                          <w:bCs/>
+                        </w:rPr>
+                        <w:t>n 1.2</w:t>
                       </w:r>
                     </w:sdtContent>
                   </w:sdt>
@@ -1597,6 +1603,14 @@
                 <w:noProof/>
               </w:rPr>
             </w:pPr>
+            <w:r>
+              <w:rPr>
+                <w:rFonts w:asciiTheme="minorHAnsi" w:hAnsiTheme="minorHAnsi"/>
+                <w:bCs w:val="0"/>
+                <w:noProof/>
+              </w:rPr>
+              <w:t>1.0</w:t>
+            </w:r>
           </w:p>
         </w:tc>
         <w:tc>
@@ -1613,6 +1627,13 @@
                 <w:noProof/>
               </w:rPr>
             </w:pPr>
+            <w:r>
+              <w:rPr>
+                <w:rFonts w:asciiTheme="minorHAnsi" w:hAnsiTheme="minorHAnsi"/>
+                <w:noProof/>
+              </w:rPr>
+              <w:t>18 de abril del 2009</w:t>
+            </w:r>
           </w:p>
         </w:tc>
         <w:tc>
@@ -1629,6 +1650,13 @@
                 <w:noProof/>
               </w:rPr>
             </w:pPr>
+            <w:r>
+              <w:rPr>
+                <w:rFonts w:asciiTheme="minorHAnsi" w:hAnsiTheme="minorHAnsi"/>
+                <w:noProof/>
+              </w:rPr>
+              <w:t>Todo el documento</w:t>
+            </w:r>
           </w:p>
         </w:tc>
         <w:tc>
@@ -1645,6 +1673,13 @@
                 <w:noProof/>
               </w:rPr>
             </w:pPr>
+            <w:r>
+              <w:rPr>
+                <w:rFonts w:asciiTheme="minorHAnsi" w:hAnsiTheme="minorHAnsi"/>
+                <w:noProof/>
+              </w:rPr>
+              <w:t>Agregacion de secciones</w:t>
+            </w:r>
           </w:p>
         </w:tc>
         <w:tc>
@@ -1661,6 +1696,232 @@
                 <w:noProof/>
               </w:rPr>
             </w:pPr>
+            <w:r>
+              <w:rPr>
+                <w:rFonts w:asciiTheme="minorHAnsi" w:hAnsiTheme="minorHAnsi"/>
+                <w:noProof/>
+              </w:rPr>
+              <w:t>Todos los integrantes de IMind</w:t>
+            </w:r>
+          </w:p>
+        </w:tc>
+      </w:tr>
+      <w:tr>
+        <w:trPr>
+          <w:trHeight w:val="397"/>
+        </w:trPr>
+        <w:tc>
+          <w:tcPr>
+            <w:cnfStyle w:val="001000000000"/>
+            <w:tcW w:w="1238" w:type="dxa"/>
+          </w:tcPr>
+          <w:p>
+            <w:pPr>
+              <w:contextualSpacing/>
+              <w:rPr>
+                <w:bCs w:val="0"/>
+                <w:noProof/>
+                <w:lang w:val="es-ES_tradnl"/>
+              </w:rPr>
+            </w:pPr>
+            <w:r>
+              <w:rPr>
+                <w:bCs w:val="0"/>
+                <w:noProof/>
+                <w:lang w:val="es-ES_tradnl"/>
+              </w:rPr>
+              <w:t>1.1</w:t>
+            </w:r>
+          </w:p>
+        </w:tc>
+        <w:tc>
+          <w:tcPr>
+            <w:tcW w:w="1056" w:type="dxa"/>
+          </w:tcPr>
+          <w:p>
+            <w:pPr>
+              <w:contextualSpacing/>
+              <w:cnfStyle w:val="000000000000"/>
+              <w:rPr>
+                <w:noProof/>
+              </w:rPr>
+            </w:pPr>
+            <w:r>
+              <w:rPr>
+                <w:noProof/>
+              </w:rPr>
+              <w:t>25 de abril de 2009</w:t>
+            </w:r>
+          </w:p>
+        </w:tc>
+        <w:tc>
+          <w:tcPr>
+            <w:tcW w:w="2333" w:type="dxa"/>
+          </w:tcPr>
+          <w:p>
+            <w:pPr>
+              <w:contextualSpacing/>
+              <w:cnfStyle w:val="000000000000"/>
+              <w:rPr>
+                <w:noProof/>
+              </w:rPr>
+            </w:pPr>
+            <w:r>
+              <w:rPr>
+                <w:noProof/>
+              </w:rPr>
+              <w:t>Todo el documento</w:t>
+            </w:r>
+          </w:p>
+        </w:tc>
+        <w:tc>
+          <w:tcPr>
+            <w:tcW w:w="2165" w:type="dxa"/>
+          </w:tcPr>
+          <w:p>
+            <w:pPr>
+              <w:contextualSpacing/>
+              <w:cnfStyle w:val="000000000000"/>
+              <w:rPr>
+                <w:noProof/>
+              </w:rPr>
+            </w:pPr>
+            <w:r>
+              <w:rPr>
+                <w:noProof/>
+              </w:rPr>
+              <w:t>Modificacion de secciones</w:t>
+            </w:r>
+          </w:p>
+        </w:tc>
+        <w:tc>
+          <w:tcPr>
+            <w:tcW w:w="1928" w:type="dxa"/>
+          </w:tcPr>
+          <w:p>
+            <w:pPr>
+              <w:contextualSpacing/>
+              <w:cnfStyle w:val="000000000000"/>
+              <w:rPr>
+                <w:noProof/>
+              </w:rPr>
+            </w:pPr>
+            <w:r>
+              <w:rPr>
+                <w:noProof/>
+              </w:rPr>
+              <w:t>Victor Villalobos, Ximena Narváez, Laura Zorro y Tatiana Oquendo</w:t>
+            </w:r>
+          </w:p>
+        </w:tc>
+      </w:tr>
+      <w:tr>
+        <w:trPr>
+          <w:cnfStyle w:val="000000100000"/>
+          <w:trHeight w:val="397"/>
+        </w:trPr>
+        <w:tc>
+          <w:tcPr>
+            <w:cnfStyle w:val="001000000000"/>
+            <w:tcW w:w="1238" w:type="dxa"/>
+          </w:tcPr>
+          <w:p>
+            <w:pPr>
+              <w:contextualSpacing/>
+              <w:rPr>
+                <w:bCs w:val="0"/>
+                <w:noProof/>
+                <w:lang w:val="es-ES_tradnl"/>
+              </w:rPr>
+            </w:pPr>
+            <w:r>
+              <w:rPr>
+                <w:bCs w:val="0"/>
+                <w:noProof/>
+                <w:lang w:val="es-ES_tradnl"/>
+              </w:rPr>
+              <w:t>1.2</w:t>
+            </w:r>
+          </w:p>
+        </w:tc>
+        <w:tc>
+          <w:tcPr>
+            <w:tcW w:w="1056" w:type="dxa"/>
+          </w:tcPr>
+          <w:p>
+            <w:pPr>
+              <w:contextualSpacing/>
+              <w:cnfStyle w:val="000000100000"/>
+              <w:rPr>
+                <w:noProof/>
+              </w:rPr>
+            </w:pPr>
+            <w:r>
+              <w:rPr>
+                <w:noProof/>
+              </w:rPr>
+              <w:t>27 de abril de 2009</w:t>
+            </w:r>
+          </w:p>
+        </w:tc>
+        <w:tc>
+          <w:tcPr>
+            <w:tcW w:w="2333" w:type="dxa"/>
+          </w:tcPr>
+          <w:p>
+            <w:pPr>
+              <w:contextualSpacing/>
+              <w:cnfStyle w:val="000000100000"/>
+              <w:rPr>
+                <w:noProof/>
+              </w:rPr>
+            </w:pPr>
+            <w:r>
+              <w:rPr>
+                <w:noProof/>
+              </w:rPr>
+              <w:t>4.1 y 4.2.1</w:t>
+            </w:r>
+          </w:p>
+        </w:tc>
+        <w:tc>
+          <w:tcPr>
+            <w:tcW w:w="2165" w:type="dxa"/>
+          </w:tcPr>
+          <w:p>
+            <w:pPr>
+              <w:contextualSpacing/>
+              <w:cnfStyle w:val="000000100000"/>
+              <w:rPr>
+                <w:noProof/>
+              </w:rPr>
+            </w:pPr>
+            <w:r>
+              <w:rPr>
+                <w:noProof/>
+              </w:rPr>
+              <w:t>Diagramas de secuencia y Diagrama de Despliegue y página de firmas</w:t>
+            </w:r>
+          </w:p>
+        </w:tc>
+        <w:tc>
+          <w:tcPr>
+            <w:tcW w:w="1928" w:type="dxa"/>
+          </w:tcPr>
+          <w:p>
+            <w:pPr>
+              <w:contextualSpacing/>
+              <w:cnfStyle w:val="000000100000"/>
+              <w:rPr>
+                <w:noProof/>
+              </w:rPr>
+            </w:pPr>
+            <w:r>
+              <w:rPr>
+                <w:noProof/>
+              </w:rPr>
+              <w:t>Ana María González y Tatiana Oquendo</w:t>
+            </w:r>
           </w:p>
         </w:tc>
       </w:tr>
@@ -5942,7 +6203,7 @@
         <w:rPr>
           <w:b/>
           <w:noProof/>
-          <w:lang w:eastAsia="es-ES_tradnl"/>
+          <w:lang w:val="es-CO" w:eastAsia="es-CO"/>
         </w:rPr>
         <w:drawing>
           <wp:inline distT="0" distB="0" distL="0" distR="0">
@@ -7766,7 +8027,7 @@
                           <w:rPr>
                             <w:noProof/>
                           </w:rPr>
-                          <w:t>8</w:t>
+                          <w:t>3</w:t>
                         </w:r>
                       </w:fldSimple>
                     </w:p>
@@ -7817,7 +8078,7 @@
     <w:r>
       <w:rPr>
         <w:noProof/>
-        <w:lang w:eastAsia="es-ES_tradnl"/>
+        <w:lang w:val="es-CO" w:eastAsia="es-CO"/>
       </w:rPr>
       <w:drawing>
         <wp:anchor distT="0" distB="0" distL="114300" distR="114300" simplePos="0" relativeHeight="251661312" behindDoc="0" locked="0" layoutInCell="1" allowOverlap="1">
@@ -7876,7 +8137,7 @@
     <w:r>
       <w:rPr>
         <w:noProof/>
-        <w:lang w:eastAsia="es-ES_tradnl"/>
+        <w:lang w:val="es-CO" w:eastAsia="es-CO"/>
       </w:rPr>
       <w:drawing>
         <wp:anchor distT="0" distB="0" distL="114300" distR="114300" simplePos="0" relativeHeight="251659264" behindDoc="0" locked="0" layoutInCell="1" allowOverlap="1">
@@ -9549,37 +9810,6 @@
         </w:p>
       </w:docPartBody>
     </w:docPart>
-    <w:docPart>
-      <w:docPartPr>
-        <w:name w:val="FAB9123699954D5ABCBA12E30495B874"/>
-        <w:category>
-          <w:name w:val="General"/>
-          <w:gallery w:val="placeholder"/>
-        </w:category>
-        <w:types>
-          <w:type w:val="bbPlcHdr"/>
-        </w:types>
-        <w:behaviors>
-          <w:behavior w:val="content"/>
-        </w:behaviors>
-        <w:guid w:val="{3DF01DA4-9430-48D9-B0DE-7DFE7D554691}"/>
-      </w:docPartPr>
-      <w:docPartBody>
-        <w:p>
-          <w:pPr>
-            <w:pStyle w:val="FAB9123699954D5ABCBA12E30495B874"/>
-          </w:pPr>
-          <w:r>
-            <w:rPr>
-              <w:b/>
-              <w:bCs/>
-              <w:lang w:val="es-ES"/>
-            </w:rPr>
-            <w:t>[Seleccionar fecha]</w:t>
-          </w:r>
-        </w:p>
-      </w:docPartBody>
-    </w:docPart>
   </w:docParts>
 </w:glossaryDocument>
 </file>
@@ -9591,14 +9821,14 @@
     <w:charset w:val="00"/>
     <w:family w:val="roman"/>
     <w:pitch w:val="variable"/>
-    <w:sig w:usb0="20002A87" w:usb1="80000000" w:usb2="00000008" w:usb3="00000000" w:csb0="000001FF" w:csb1="00000000"/>
+    <w:sig w:usb0="E0002AEF" w:usb1="C0007841" w:usb2="00000009" w:usb3="00000000" w:csb0="000001FF" w:csb1="00000000"/>
   </w:font>
   <w:font w:name="Courier New">
     <w:panose1 w:val="02070309020205020404"/>
     <w:charset w:val="00"/>
     <w:family w:val="modern"/>
     <w:pitch w:val="fixed"/>
-    <w:sig w:usb0="20002A87" w:usb1="80000000" w:usb2="00000008" w:usb3="00000000" w:csb0="000001FF" w:csb1="00000000"/>
+    <w:sig w:usb0="E0002AFF" w:usb1="C0007843" w:usb2="00000009" w:usb3="00000000" w:csb0="000001FF" w:csb1="00000000"/>
   </w:font>
   <w:font w:name="Wingdings">
     <w:panose1 w:val="05000000000000000000"/>
@@ -9625,8 +9855,9 @@
     <w:panose1 w:val="020B0604030504040204"/>
     <w:charset w:val="00"/>
     <w:family w:val="swiss"/>
+    <w:notTrueType/>
     <w:pitch w:val="variable"/>
-    <w:sig w:usb0="61002A87" w:usb1="80000000" w:usb2="00000008" w:usb3="00000000" w:csb0="000101FF" w:csb1="00000000"/>
+    <w:sig w:usb0="00000003" w:usb1="00000000" w:usb2="00000000" w:usb3="00000000" w:csb0="00000001" w:csb1="00000000"/>
   </w:font>
   <w:font w:name="Cambria">
     <w:panose1 w:val="02040503050406030204"/>
@@ -9641,6 +9872,7 @@
 <file path=word/glossary/settings.xml><?xml version="1.0" encoding="utf-8"?>
 <w:settings xmlns:o="urn:schemas-microsoft-com:office:office" xmlns:r="http://schemas.openxmlformats.org/officeDocument/2006/relationships" xmlns:m="http://schemas.openxmlformats.org/officeDocument/2006/math" xmlns:v="urn:schemas-microsoft-com:vml" xmlns:w10="urn:schemas-microsoft-com:office:word" xmlns:w="http://schemas.openxmlformats.org/wordprocessingml/2006/main" xmlns:sl="http://schemas.openxmlformats.org/schemaLibrary/2006/main">
   <w:view w:val="normal"/>
+  <w:revisionView w:inkAnnotations="0"/>
   <w:defaultTabStop w:val="708"/>
   <w:hyphenationZone w:val="425"/>
   <w:characterSpacingControl w:val="doNotCompress"/>
@@ -9649,6 +9881,7 @@
   </w:compat>
   <w:rsids>
     <w:rsidRoot w:val="008F3DCF"/>
+    <w:rsid w:val="00201399"/>
     <w:rsid w:val="008F3DCF"/>
     <w:rsid w:val="009E45EF"/>
     <w:rsid w:val="00AE65CE"/>
@@ -9666,10 +9899,10 @@
     <m:intLim m:val="subSup"/>
     <m:naryLim m:val="undOvr"/>
   </m:mathPr>
-  <w:themeFontLang w:val="es-ES_tradnl"/>
+  <w:themeFontLang w:val="es-CO"/>
   <w:clrSchemeMapping w:bg1="light1" w:t1="dark1" w:bg2="light2" w:t2="dark2" w:accent1="accent1" w:accent2="accent2" w:accent3="accent3" w:accent4="accent4" w:accent5="accent5" w:accent6="accent6" w:hyperlink="hyperlink" w:followedHyperlink="followedHyperlink"/>
   <w:decimalSymbol w:val=","/>
-  <w:listSeparator w:val=";"/>
+  <w:listSeparator w:val=","/>
 </w:settings>
 </file>
 
@@ -10166,7 +10399,7 @@
 
 <file path=customXml/item1.xml><?xml version="1.0" encoding="utf-8"?>
 <CoverPageProperties xmlns="http://schemas.microsoft.com/office/2006/coverPageProps">
-  <PublishDate>Versión 1.0</PublishDate>
+  <PublishDate>Versión 1.2</PublishDate>
   <Abstract/>
   <CompanyAddress/>
   <CompanyPhone/>

</xml_diff>

<commit_message>
Diagrama de acti consultas
</commit_message>
<xml_diff>
--- a/SDD[IMind]_V1.0(LineaBase).docx
+++ b/SDD[IMind]_V1.0(LineaBase).docx
@@ -31,7 +31,7 @@
           <w:r>
             <w:rPr>
               <w:noProof/>
-              <w:lang w:eastAsia="es-ES_tradnl"/>
+              <w:lang w:val="es-CO" w:eastAsia="es-CO"/>
             </w:rPr>
             <w:drawing>
               <wp:anchor distT="0" distB="0" distL="114300" distR="114300" simplePos="0" relativeHeight="251659264" behindDoc="0" locked="0" layoutInCell="1" allowOverlap="1">
@@ -182,7 +182,7 @@
         <w:rPr>
           <w:noProof/>
           <w:sz w:val="28"/>
-          <w:lang w:eastAsia="es-ES_tradnl"/>
+          <w:lang w:val="es-CO" w:eastAsia="es-CO"/>
         </w:rPr>
         <w:drawing>
           <wp:anchor distT="0" distB="0" distL="114300" distR="114300" simplePos="0" relativeHeight="251658240" behindDoc="0" locked="0" layoutInCell="1" allowOverlap="1">
@@ -2484,7 +2484,23 @@
                 <w:b/>
                 <w:noProof/>
               </w:rPr>
-              <w:t>Descripción del sistema</w:t>
+              <w:t>Descri</w:t>
+            </w:r>
+            <w:r>
+              <w:rPr>
+                <w:rStyle w:val="Hipervnculo"/>
+                <w:b/>
+                <w:noProof/>
+              </w:rPr>
+              <w:t>p</w:t>
+            </w:r>
+            <w:r>
+              <w:rPr>
+                <w:rStyle w:val="Hipervnculo"/>
+                <w:b/>
+                <w:noProof/>
+              </w:rPr>
+              <w:t>ción del sistema</w:t>
             </w:r>
             <w:r>
               <w:rPr>
@@ -10602,7 +10618,7 @@
         <w:rPr>
           <w:b/>
           <w:noProof/>
-          <w:lang w:eastAsia="es-ES_tradnl"/>
+          <w:lang w:val="es-CO" w:eastAsia="es-CO"/>
         </w:rPr>
         <w:drawing>
           <wp:inline distT="0" distB="0" distL="0" distR="0">
@@ -12493,7 +12509,7 @@
       <w:r>
         <w:rPr>
           <w:noProof/>
-          <w:lang w:eastAsia="es-ES_tradnl"/>
+          <w:lang w:val="es-CO" w:eastAsia="es-CO"/>
         </w:rPr>
         <w:drawing>
           <wp:inline distT="0" distB="0" distL="0" distR="0">
@@ -12686,6 +12702,7 @@
     </w:p>
     <w:p>
       <w:pPr>
+        <w:jc w:val="center"/>
         <w:rPr>
           <w:b/>
           <w:lang w:val="es-CO"/>
@@ -12695,13 +12712,13 @@
         <w:rPr>
           <w:b/>
           <w:noProof/>
-          <w:lang w:eastAsia="es-ES_tradnl"/>
+          <w:lang w:val="es-CO" w:eastAsia="es-CO"/>
         </w:rPr>
         <w:drawing>
           <wp:inline distT="0" distB="0" distL="0" distR="0">
-            <wp:extent cx="5612130" cy="4035308"/>
-            <wp:effectExtent l="19050" t="0" r="7620" b="0"/>
-            <wp:docPr id="6" name="Imagen 2" descr="J:\ingresoAdm.jpg"/>
+            <wp:extent cx="5400040" cy="3880431"/>
+            <wp:effectExtent l="19050" t="0" r="0" b="0"/>
+            <wp:docPr id="5" name="Imagen 1" descr="J:\ingresosAdm.jpg"/>
             <wp:cNvGraphicFramePr>
               <a:graphicFrameLocks xmlns:a="http://schemas.openxmlformats.org/drawingml/2006/main" noChangeAspect="1"/>
             </wp:cNvGraphicFramePr>
@@ -12709,7 +12726,7 @@
               <a:graphicData uri="http://schemas.openxmlformats.org/drawingml/2006/picture">
                 <pic:pic xmlns:pic="http://schemas.openxmlformats.org/drawingml/2006/picture">
                   <pic:nvPicPr>
-                    <pic:cNvPr id="0" name="Picture 2" descr="J:\ingresoAdm.jpg"/>
+                    <pic:cNvPr id="0" name="Picture 1" descr="J:\ingresosAdm.jpg"/>
                     <pic:cNvPicPr>
                       <a:picLocks noChangeAspect="1" noChangeArrowheads="1"/>
                     </pic:cNvPicPr>
@@ -12724,7 +12741,7 @@
                   <pic:spPr bwMode="auto">
                     <a:xfrm>
                       <a:off x="0" y="0"/>
-                      <a:ext cx="5612130" cy="4035308"/>
+                      <a:ext cx="5400040" cy="3880431"/>
                     </a:xfrm>
                     <a:prstGeom prst="rect">
                       <a:avLst/>
@@ -13578,7 +13595,47 @@
                 <w:szCs w:val="20"/>
                 <w:lang w:val="es-CO" w:eastAsia="es-CO"/>
               </w:rPr>
-              <w:t>En el momento en que se inicia la aplicación correctamente, el administrador habilita la aplicación para que los jugadores puedan ingresar al sistema.</w:t>
+              <w:t xml:space="preserve">En el momento en que se inicia la aplicación correctamente, el administrador </w:t>
+            </w:r>
+            <w:r>
+              <w:rPr>
+                <w:rFonts w:ascii="Calibri" w:eastAsia="Times New Roman" w:hAnsi="Calibri" w:cs="Times New Roman"/>
+                <w:color w:val="000000"/>
+                <w:sz w:val="20"/>
+                <w:szCs w:val="20"/>
+                <w:lang w:val="es-CO" w:eastAsia="es-CO"/>
+              </w:rPr>
+              <w:t xml:space="preserve">permite la </w:t>
+            </w:r>
+            <w:r>
+              <w:rPr>
+                <w:rFonts w:ascii="Calibri" w:eastAsia="Times New Roman" w:hAnsi="Calibri" w:cs="Times New Roman"/>
+                <w:color w:val="000000"/>
+                <w:sz w:val="20"/>
+                <w:szCs w:val="20"/>
+                <w:lang w:val="es-CO" w:eastAsia="es-CO"/>
+              </w:rPr>
+              <w:t>habilita</w:t>
+            </w:r>
+            <w:r>
+              <w:rPr>
+                <w:rFonts w:ascii="Calibri" w:eastAsia="Times New Roman" w:hAnsi="Calibri" w:cs="Times New Roman"/>
+                <w:color w:val="000000"/>
+                <w:sz w:val="20"/>
+                <w:szCs w:val="20"/>
+                <w:lang w:val="es-CO" w:eastAsia="es-CO"/>
+              </w:rPr>
+              <w:t>ción de</w:t>
+            </w:r>
+            <w:r>
+              <w:rPr>
+                <w:rFonts w:ascii="Calibri" w:eastAsia="Times New Roman" w:hAnsi="Calibri" w:cs="Times New Roman"/>
+                <w:color w:val="000000"/>
+                <w:sz w:val="20"/>
+                <w:szCs w:val="20"/>
+                <w:lang w:val="es-CO" w:eastAsia="es-CO"/>
+              </w:rPr>
+              <w:t xml:space="preserve"> la aplicación para que los jugadores puedan ingresar al sistema.</w:t>
             </w:r>
           </w:p>
         </w:tc>
@@ -19131,7 +19188,19 @@
           <w:lang w:val="es-CO"/>
         </w:rPr>
         <w:lastRenderedPageBreak/>
-        <w:t>Diagrama de Actividad 1: Ingreso Jugador</w:t>
+        <w:t xml:space="preserve">Diagrama de Actividad </w:t>
+      </w:r>
+      <w:r>
+        <w:rPr>
+          <w:lang w:val="es-CO"/>
+        </w:rPr>
+        <w:t>2</w:t>
+      </w:r>
+      <w:r>
+        <w:rPr>
+          <w:lang w:val="es-CO"/>
+        </w:rPr>
+        <w:t>: Ingreso Jugador</w:t>
       </w:r>
     </w:p>
     <w:p>
@@ -19154,7 +19223,6 @@
     </w:p>
     <w:p>
       <w:pPr>
-        <w:jc w:val="center"/>
         <w:rPr>
           <w:b/>
           <w:lang w:val="es-CO"/>
@@ -19164,13 +19232,13 @@
         <w:rPr>
           <w:b/>
           <w:noProof/>
-          <w:lang w:eastAsia="es-ES_tradnl"/>
+          <w:lang w:val="es-CO" w:eastAsia="es-CO"/>
         </w:rPr>
         <w:drawing>
           <wp:inline distT="0" distB="0" distL="0" distR="0">
-            <wp:extent cx="5612130" cy="3975974"/>
-            <wp:effectExtent l="19050" t="0" r="7620" b="0"/>
-            <wp:docPr id="7" name="Imagen 3" descr="J:\antesDelJuego.jpg"/>
+            <wp:extent cx="5400675" cy="4029075"/>
+            <wp:effectExtent l="19050" t="0" r="9525" b="0"/>
+            <wp:docPr id="9" name="Imagen 3"/>
             <wp:cNvGraphicFramePr>
               <a:graphicFrameLocks xmlns:a="http://schemas.openxmlformats.org/drawingml/2006/main" noChangeAspect="1"/>
             </wp:cNvGraphicFramePr>
@@ -19178,7 +19246,7 @@
               <a:graphicData uri="http://schemas.openxmlformats.org/drawingml/2006/picture">
                 <pic:pic xmlns:pic="http://schemas.openxmlformats.org/drawingml/2006/picture">
                   <pic:nvPicPr>
-                    <pic:cNvPr id="0" name="Picture 3" descr="J:\antesDelJuego.jpg"/>
+                    <pic:cNvPr id="0" name="Picture 3"/>
                     <pic:cNvPicPr>
                       <a:picLocks noChangeAspect="1" noChangeArrowheads="1"/>
                     </pic:cNvPicPr>
@@ -19193,7 +19261,7 @@
                   <pic:spPr bwMode="auto">
                     <a:xfrm>
                       <a:off x="0" y="0"/>
-                      <a:ext cx="5612130" cy="3975974"/>
+                      <a:ext cx="5400675" cy="4029075"/>
                     </a:xfrm>
                     <a:prstGeom prst="rect">
                       <a:avLst/>
@@ -27065,6 +27133,7 @@
         <w:rPr>
           <w:lang w:val="es-CO"/>
         </w:rPr>
+        <w:lastRenderedPageBreak/>
         <w:t>Diagrama de Actividad 4: Jugando Modalidad 1</w:t>
       </w:r>
     </w:p>
@@ -27103,6 +27172,1012 @@
         </w:rPr>
         <w:t>Diagrama de Actividad 6: Consultas</w:t>
       </w:r>
+    </w:p>
+    <w:p>
+      <w:pPr>
+        <w:rPr>
+          <w:lang w:val="es-CO"/>
+        </w:rPr>
+      </w:pPr>
+      <w:r>
+        <w:rPr>
+          <w:noProof/>
+          <w:lang w:val="es-CO" w:eastAsia="es-CO"/>
+        </w:rPr>
+        <w:drawing>
+          <wp:inline distT="0" distB="0" distL="0" distR="0">
+            <wp:extent cx="5400040" cy="3817465"/>
+            <wp:effectExtent l="19050" t="0" r="0" b="0"/>
+            <wp:docPr id="10" name="Imagen 4" descr="J:\Consultas.jpg"/>
+            <wp:cNvGraphicFramePr>
+              <a:graphicFrameLocks xmlns:a="http://schemas.openxmlformats.org/drawingml/2006/main" noChangeAspect="1"/>
+            </wp:cNvGraphicFramePr>
+            <a:graphic xmlns:a="http://schemas.openxmlformats.org/drawingml/2006/main">
+              <a:graphicData uri="http://schemas.openxmlformats.org/drawingml/2006/picture">
+                <pic:pic xmlns:pic="http://schemas.openxmlformats.org/drawingml/2006/picture">
+                  <pic:nvPicPr>
+                    <pic:cNvPr id="0" name="Picture 4" descr="J:\Consultas.jpg"/>
+                    <pic:cNvPicPr>
+                      <a:picLocks noChangeAspect="1" noChangeArrowheads="1"/>
+                    </pic:cNvPicPr>
+                  </pic:nvPicPr>
+                  <pic:blipFill>
+                    <a:blip r:embed="rId19"/>
+                    <a:srcRect/>
+                    <a:stretch>
+                      <a:fillRect/>
+                    </a:stretch>
+                  </pic:blipFill>
+                  <pic:spPr bwMode="auto">
+                    <a:xfrm>
+                      <a:off x="0" y="0"/>
+                      <a:ext cx="5400040" cy="3817465"/>
+                    </a:xfrm>
+                    <a:prstGeom prst="rect">
+                      <a:avLst/>
+                    </a:prstGeom>
+                    <a:noFill/>
+                    <a:ln w="9525">
+                      <a:noFill/>
+                      <a:miter lim="800000"/>
+                      <a:headEnd/>
+                      <a:tailEnd/>
+                    </a:ln>
+                  </pic:spPr>
+                </pic:pic>
+              </a:graphicData>
+            </a:graphic>
+          </wp:inline>
+        </w:drawing>
+      </w:r>
+    </w:p>
+    <w:p>
+      <w:pPr>
+        <w:rPr>
+          <w:b/>
+          <w:lang w:val="es-CO"/>
+        </w:rPr>
+      </w:pPr>
+      <w:r>
+        <w:rPr>
+          <w:b/>
+          <w:lang w:val="es-CO"/>
+        </w:rPr>
+        <w:t>Documentación Diagrama de Actividad 6: Consultas</w:t>
+      </w:r>
+    </w:p>
+    <w:tbl>
+      <w:tblPr>
+        <w:tblW w:w="0" w:type="auto"/>
+        <w:jc w:val="center"/>
+        <w:tblLayout w:type="fixed"/>
+        <w:tblCellMar>
+          <w:left w:w="70" w:type="dxa"/>
+          <w:right w:w="70" w:type="dxa"/>
+        </w:tblCellMar>
+        <w:tblLook w:val="04A0"/>
+      </w:tblPr>
+      <w:tblGrid>
+        <w:gridCol w:w="1540"/>
+        <w:gridCol w:w="1400"/>
+        <w:gridCol w:w="1540"/>
+        <w:gridCol w:w="1660"/>
+      </w:tblGrid>
+      <w:tr>
+        <w:trPr>
+          <w:trHeight w:val="315"/>
+          <w:jc w:val="center"/>
+        </w:trPr>
+        <w:tc>
+          <w:tcPr>
+            <w:tcW w:w="1540" w:type="dxa"/>
+            <w:tcBorders>
+              <w:top w:val="nil"/>
+              <w:left w:val="nil"/>
+              <w:bottom w:val="single" w:sz="8" w:space="0" w:color="FFFFFF"/>
+              <w:right w:val="nil"/>
+            </w:tcBorders>
+            <w:shd w:val="clear" w:color="000000" w:fill="76923C"/>
+            <w:hideMark/>
+          </w:tcPr>
+          <w:p>
+            <w:pPr>
+              <w:spacing w:after="0" w:line="240" w:lineRule="auto"/>
+              <w:jc w:val="center"/>
+              <w:rPr>
+                <w:rFonts w:ascii="Calibri" w:eastAsia="Times New Roman" w:hAnsi="Calibri" w:cs="Times New Roman"/>
+                <w:b/>
+                <w:bCs/>
+                <w:color w:val="FFFFFF"/>
+                <w:sz w:val="20"/>
+                <w:szCs w:val="20"/>
+                <w:lang w:val="es-CO" w:eastAsia="es-CO"/>
+              </w:rPr>
+            </w:pPr>
+            <w:r>
+              <w:rPr>
+                <w:rFonts w:ascii="Calibri" w:eastAsia="Times New Roman" w:hAnsi="Calibri" w:cs="Times New Roman"/>
+                <w:b/>
+                <w:bCs/>
+                <w:color w:val="FFFFFF"/>
+                <w:sz w:val="20"/>
+                <w:szCs w:val="20"/>
+                <w:lang w:eastAsia="es-CO"/>
+              </w:rPr>
+              <w:t xml:space="preserve">ID </w:t>
+            </w:r>
+          </w:p>
+        </w:tc>
+        <w:tc>
+          <w:tcPr>
+            <w:tcW w:w="1400" w:type="dxa"/>
+            <w:tcBorders>
+              <w:top w:val="nil"/>
+              <w:left w:val="nil"/>
+              <w:right w:val="nil"/>
+            </w:tcBorders>
+            <w:shd w:val="clear" w:color="000000" w:fill="C2D69B" w:themeFill="accent3" w:themeFillTint="99"/>
+            <w:hideMark/>
+          </w:tcPr>
+          <w:p>
+            <w:pPr>
+              <w:spacing w:after="0" w:line="240" w:lineRule="auto"/>
+              <w:rPr>
+                <w:rFonts w:ascii="Calibri" w:eastAsia="Times New Roman" w:hAnsi="Calibri" w:cs="Times New Roman"/>
+                <w:color w:val="000000"/>
+                <w:sz w:val="20"/>
+                <w:szCs w:val="20"/>
+                <w:lang w:val="es-CO" w:eastAsia="es-CO"/>
+              </w:rPr>
+            </w:pPr>
+          </w:p>
+        </w:tc>
+        <w:tc>
+          <w:tcPr>
+            <w:tcW w:w="1540" w:type="dxa"/>
+            <w:tcBorders>
+              <w:top w:val="nil"/>
+              <w:left w:val="nil"/>
+              <w:right w:val="nil"/>
+            </w:tcBorders>
+            <w:shd w:val="clear" w:color="000000" w:fill="76923C"/>
+            <w:noWrap/>
+            <w:hideMark/>
+          </w:tcPr>
+          <w:p>
+            <w:pPr>
+              <w:spacing w:after="0" w:line="240" w:lineRule="auto"/>
+              <w:jc w:val="center"/>
+              <w:rPr>
+                <w:rFonts w:ascii="Calibri" w:eastAsia="Times New Roman" w:hAnsi="Calibri" w:cs="Times New Roman"/>
+                <w:b/>
+                <w:bCs/>
+                <w:color w:val="FFFFFF"/>
+                <w:sz w:val="20"/>
+                <w:szCs w:val="20"/>
+                <w:lang w:val="es-CO" w:eastAsia="es-CO"/>
+              </w:rPr>
+            </w:pPr>
+            <w:r>
+              <w:rPr>
+                <w:rFonts w:ascii="Calibri" w:eastAsia="Times New Roman" w:hAnsi="Calibri" w:cs="Times New Roman"/>
+                <w:b/>
+                <w:bCs/>
+                <w:color w:val="FFFFFF"/>
+                <w:sz w:val="20"/>
+                <w:szCs w:val="20"/>
+                <w:lang w:eastAsia="es-CO"/>
+              </w:rPr>
+              <w:t>Nombre</w:t>
+            </w:r>
+          </w:p>
+        </w:tc>
+        <w:tc>
+          <w:tcPr>
+            <w:tcW w:w="1660" w:type="dxa"/>
+            <w:tcBorders>
+              <w:top w:val="nil"/>
+              <w:left w:val="nil"/>
+              <w:right w:val="nil"/>
+            </w:tcBorders>
+            <w:shd w:val="clear" w:color="000000" w:fill="C2D69B" w:themeFill="accent3" w:themeFillTint="99"/>
+            <w:hideMark/>
+          </w:tcPr>
+          <w:p>
+            <w:pPr>
+              <w:spacing w:after="0" w:line="240" w:lineRule="auto"/>
+              <w:rPr>
+                <w:rFonts w:ascii="Calibri" w:eastAsia="Times New Roman" w:hAnsi="Calibri" w:cs="Times New Roman"/>
+                <w:color w:val="000000"/>
+                <w:sz w:val="20"/>
+                <w:szCs w:val="20"/>
+                <w:lang w:val="es-CO" w:eastAsia="es-CO"/>
+              </w:rPr>
+            </w:pPr>
+            <w:r>
+              <w:rPr>
+                <w:rFonts w:ascii="Calibri" w:eastAsia="Times New Roman" w:hAnsi="Calibri" w:cs="Times New Roman"/>
+                <w:color w:val="000000"/>
+                <w:sz w:val="20"/>
+                <w:szCs w:val="20"/>
+                <w:lang w:val="es-CO" w:eastAsia="es-CO"/>
+              </w:rPr>
+              <w:t>Pantalla Principal</w:t>
+            </w:r>
+          </w:p>
+        </w:tc>
+      </w:tr>
+      <w:tr>
+        <w:trPr>
+          <w:trHeight w:val="315"/>
+          <w:jc w:val="center"/>
+        </w:trPr>
+        <w:tc>
+          <w:tcPr>
+            <w:tcW w:w="1540" w:type="dxa"/>
+            <w:tcBorders>
+              <w:top w:val="nil"/>
+              <w:left w:val="nil"/>
+              <w:bottom w:val="single" w:sz="8" w:space="0" w:color="FFFFFF"/>
+              <w:right w:val="nil"/>
+            </w:tcBorders>
+            <w:shd w:val="clear" w:color="000000" w:fill="76923C"/>
+            <w:hideMark/>
+          </w:tcPr>
+          <w:p>
+            <w:pPr>
+              <w:spacing w:after="0" w:line="240" w:lineRule="auto"/>
+              <w:jc w:val="center"/>
+              <w:rPr>
+                <w:rFonts w:ascii="Calibri" w:eastAsia="Times New Roman" w:hAnsi="Calibri" w:cs="Times New Roman"/>
+                <w:b/>
+                <w:bCs/>
+                <w:color w:val="FFFFFF"/>
+                <w:sz w:val="20"/>
+                <w:szCs w:val="20"/>
+                <w:lang w:val="es-CO" w:eastAsia="es-CO"/>
+              </w:rPr>
+            </w:pPr>
+            <w:r>
+              <w:rPr>
+                <w:rFonts w:ascii="Calibri" w:eastAsia="Times New Roman" w:hAnsi="Calibri" w:cs="Times New Roman"/>
+                <w:b/>
+                <w:bCs/>
+                <w:color w:val="FFFFFF"/>
+                <w:sz w:val="20"/>
+                <w:szCs w:val="20"/>
+                <w:lang w:eastAsia="es-CO"/>
+              </w:rPr>
+              <w:t>Descripción</w:t>
+            </w:r>
+          </w:p>
+        </w:tc>
+        <w:tc>
+          <w:tcPr>
+            <w:tcW w:w="4600" w:type="dxa"/>
+            <w:gridSpan w:val="3"/>
+            <w:tcBorders>
+              <w:top w:val="nil"/>
+              <w:left w:val="nil"/>
+              <w:bottom w:val="single" w:sz="8" w:space="0" w:color="FFFFFF"/>
+              <w:right w:val="nil"/>
+            </w:tcBorders>
+            <w:shd w:val="clear" w:color="000000" w:fill="D6E3BC" w:themeFill="accent3" w:themeFillTint="66"/>
+            <w:hideMark/>
+          </w:tcPr>
+          <w:p>
+            <w:pPr>
+              <w:spacing w:after="0" w:line="240" w:lineRule="auto"/>
+              <w:rPr>
+                <w:rFonts w:ascii="Calibri" w:eastAsia="Times New Roman" w:hAnsi="Calibri" w:cs="Times New Roman"/>
+                <w:color w:val="000000"/>
+                <w:sz w:val="20"/>
+                <w:szCs w:val="20"/>
+                <w:lang w:val="es-CO" w:eastAsia="es-CO"/>
+              </w:rPr>
+            </w:pPr>
+            <w:r>
+              <w:rPr>
+                <w:rFonts w:ascii="Calibri" w:eastAsia="Times New Roman" w:hAnsi="Calibri" w:cs="Times New Roman"/>
+                <w:color w:val="000000"/>
+                <w:sz w:val="20"/>
+                <w:szCs w:val="20"/>
+                <w:lang w:val="es-CO" w:eastAsia="es-CO"/>
+              </w:rPr>
+              <w:t>Ver tabla 18. IMA0 – Pantalla Principal</w:t>
+            </w:r>
+          </w:p>
+        </w:tc>
+      </w:tr>
+      <w:tr>
+        <w:trPr>
+          <w:trHeight w:val="615"/>
+          <w:jc w:val="center"/>
+        </w:trPr>
+        <w:tc>
+          <w:tcPr>
+            <w:tcW w:w="1540" w:type="dxa"/>
+            <w:tcBorders>
+              <w:top w:val="nil"/>
+              <w:left w:val="nil"/>
+              <w:bottom w:val="single" w:sz="8" w:space="0" w:color="FFFFFF"/>
+              <w:right w:val="nil"/>
+            </w:tcBorders>
+            <w:shd w:val="clear" w:color="000000" w:fill="76923C"/>
+            <w:hideMark/>
+          </w:tcPr>
+          <w:p>
+            <w:pPr>
+              <w:spacing w:after="0" w:line="240" w:lineRule="auto"/>
+              <w:jc w:val="center"/>
+              <w:rPr>
+                <w:rFonts w:ascii="Calibri" w:eastAsia="Times New Roman" w:hAnsi="Calibri" w:cs="Times New Roman"/>
+                <w:b/>
+                <w:bCs/>
+                <w:color w:val="FFFFFF"/>
+                <w:sz w:val="20"/>
+                <w:szCs w:val="20"/>
+                <w:lang w:val="es-CO" w:eastAsia="es-CO"/>
+              </w:rPr>
+            </w:pPr>
+            <w:r>
+              <w:rPr>
+                <w:rFonts w:ascii="Calibri" w:eastAsia="Times New Roman" w:hAnsi="Calibri" w:cs="Times New Roman"/>
+                <w:b/>
+                <w:bCs/>
+                <w:color w:val="FFFFFF"/>
+                <w:sz w:val="20"/>
+                <w:szCs w:val="20"/>
+                <w:lang w:eastAsia="es-CO"/>
+              </w:rPr>
+              <w:t>Precondiciones</w:t>
+            </w:r>
+          </w:p>
+        </w:tc>
+        <w:tc>
+          <w:tcPr>
+            <w:tcW w:w="1400" w:type="dxa"/>
+            <w:tcBorders>
+              <w:top w:val="nil"/>
+              <w:left w:val="nil"/>
+              <w:bottom w:val="single" w:sz="8" w:space="0" w:color="FFFFFF"/>
+              <w:right w:val="nil"/>
+            </w:tcBorders>
+            <w:shd w:val="clear" w:color="000000" w:fill="CDDDAC"/>
+            <w:hideMark/>
+          </w:tcPr>
+          <w:p>
+            <w:pPr>
+              <w:spacing w:after="0" w:line="240" w:lineRule="auto"/>
+              <w:rPr>
+                <w:rFonts w:ascii="Calibri" w:eastAsia="Times New Roman" w:hAnsi="Calibri" w:cs="Times New Roman"/>
+                <w:color w:val="000000"/>
+                <w:sz w:val="20"/>
+                <w:szCs w:val="20"/>
+                <w:lang w:val="es-CO" w:eastAsia="es-CO"/>
+              </w:rPr>
+            </w:pPr>
+          </w:p>
+        </w:tc>
+        <w:tc>
+          <w:tcPr>
+            <w:tcW w:w="1540" w:type="dxa"/>
+            <w:tcBorders>
+              <w:top w:val="nil"/>
+              <w:left w:val="nil"/>
+              <w:bottom w:val="single" w:sz="8" w:space="0" w:color="FFFFFF"/>
+              <w:right w:val="nil"/>
+            </w:tcBorders>
+            <w:shd w:val="clear" w:color="000000" w:fill="76923C"/>
+            <w:hideMark/>
+          </w:tcPr>
+          <w:p>
+            <w:pPr>
+              <w:spacing w:after="0" w:line="240" w:lineRule="auto"/>
+              <w:jc w:val="center"/>
+              <w:rPr>
+                <w:rFonts w:ascii="Calibri" w:eastAsia="Times New Roman" w:hAnsi="Calibri" w:cs="Times New Roman"/>
+                <w:b/>
+                <w:bCs/>
+                <w:color w:val="FFFFFF"/>
+                <w:sz w:val="20"/>
+                <w:szCs w:val="20"/>
+                <w:lang w:val="es-CO" w:eastAsia="es-CO"/>
+              </w:rPr>
+            </w:pPr>
+            <w:r>
+              <w:rPr>
+                <w:rFonts w:ascii="Calibri" w:eastAsia="Times New Roman" w:hAnsi="Calibri" w:cs="Times New Roman"/>
+                <w:b/>
+                <w:bCs/>
+                <w:color w:val="FFFFFF"/>
+                <w:sz w:val="20"/>
+                <w:szCs w:val="20"/>
+                <w:lang w:eastAsia="es-CO"/>
+              </w:rPr>
+              <w:t>Post condiciones</w:t>
+            </w:r>
+          </w:p>
+        </w:tc>
+        <w:tc>
+          <w:tcPr>
+            <w:tcW w:w="1660" w:type="dxa"/>
+            <w:tcBorders>
+              <w:top w:val="nil"/>
+              <w:left w:val="nil"/>
+              <w:bottom w:val="single" w:sz="8" w:space="0" w:color="FFFFFF"/>
+              <w:right w:val="nil"/>
+            </w:tcBorders>
+            <w:shd w:val="clear" w:color="000000" w:fill="CDDDAC"/>
+            <w:hideMark/>
+          </w:tcPr>
+          <w:p>
+            <w:pPr>
+              <w:spacing w:after="0" w:line="240" w:lineRule="auto"/>
+              <w:rPr>
+                <w:rFonts w:ascii="Calibri" w:eastAsia="Times New Roman" w:hAnsi="Calibri" w:cs="Times New Roman"/>
+                <w:color w:val="000000"/>
+                <w:sz w:val="20"/>
+                <w:szCs w:val="20"/>
+                <w:lang w:val="es-CO" w:eastAsia="es-CO"/>
+              </w:rPr>
+            </w:pPr>
+          </w:p>
+        </w:tc>
+      </w:tr>
+      <w:tr>
+        <w:trPr>
+          <w:trHeight w:val="546"/>
+          <w:jc w:val="center"/>
+        </w:trPr>
+        <w:tc>
+          <w:tcPr>
+            <w:tcW w:w="1540" w:type="dxa"/>
+            <w:tcBorders>
+              <w:top w:val="nil"/>
+              <w:left w:val="nil"/>
+              <w:bottom w:val="nil"/>
+              <w:right w:val="nil"/>
+            </w:tcBorders>
+            <w:shd w:val="clear" w:color="000000" w:fill="76923C"/>
+            <w:hideMark/>
+          </w:tcPr>
+          <w:p>
+            <w:pPr>
+              <w:spacing w:after="0" w:line="240" w:lineRule="auto"/>
+              <w:jc w:val="center"/>
+              <w:rPr>
+                <w:rFonts w:ascii="Calibri" w:eastAsia="Times New Roman" w:hAnsi="Calibri" w:cs="Times New Roman"/>
+                <w:b/>
+                <w:bCs/>
+                <w:color w:val="FFFFFF"/>
+                <w:sz w:val="20"/>
+                <w:szCs w:val="20"/>
+                <w:lang w:val="es-CO" w:eastAsia="es-CO"/>
+              </w:rPr>
+            </w:pPr>
+            <w:r>
+              <w:rPr>
+                <w:rFonts w:ascii="Calibri" w:eastAsia="Times New Roman" w:hAnsi="Calibri" w:cs="Times New Roman"/>
+                <w:b/>
+                <w:bCs/>
+                <w:color w:val="FFFFFF"/>
+                <w:sz w:val="20"/>
+                <w:szCs w:val="20"/>
+                <w:lang w:eastAsia="es-CO"/>
+              </w:rPr>
+              <w:t>Casos de Uso Asociados</w:t>
+            </w:r>
+          </w:p>
+        </w:tc>
+        <w:tc>
+          <w:tcPr>
+            <w:tcW w:w="4600" w:type="dxa"/>
+            <w:gridSpan w:val="3"/>
+            <w:tcBorders>
+              <w:top w:val="single" w:sz="8" w:space="0" w:color="FFFFFF"/>
+              <w:left w:val="nil"/>
+              <w:bottom w:val="single" w:sz="8" w:space="0" w:color="FFFFFF"/>
+              <w:right w:val="nil"/>
+            </w:tcBorders>
+            <w:shd w:val="clear" w:color="000000" w:fill="D6E3BC" w:themeFill="accent3" w:themeFillTint="66"/>
+            <w:hideMark/>
+          </w:tcPr>
+          <w:p>
+            <w:pPr>
+              <w:spacing w:after="0" w:line="240" w:lineRule="auto"/>
+              <w:rPr>
+                <w:rFonts w:ascii="Calibri" w:eastAsia="Times New Roman" w:hAnsi="Calibri" w:cs="Times New Roman"/>
+                <w:color w:val="000000"/>
+                <w:sz w:val="20"/>
+                <w:szCs w:val="20"/>
+                <w:lang w:val="es-CO" w:eastAsia="es-CO"/>
+              </w:rPr>
+            </w:pPr>
+          </w:p>
+        </w:tc>
+      </w:tr>
+    </w:tbl>
+    <w:p>
+      <w:pPr>
+        <w:pStyle w:val="Epgrafe"/>
+        <w:rPr>
+          <w:lang w:val="es-CO"/>
+        </w:rPr>
+      </w:pPr>
+      <w:r>
+        <w:t xml:space="preserve">Tabla </w:t>
+      </w:r>
+      <w:fldSimple w:instr=" SEQ Tabla \* ARABIC ">
+        <w:r>
+          <w:rPr>
+            <w:noProof/>
+          </w:rPr>
+          <w:t>32</w:t>
+        </w:r>
+      </w:fldSimple>
+      <w:r>
+        <w:t>.</w:t>
+      </w:r>
+    </w:p>
+    <w:tbl>
+      <w:tblPr>
+        <w:tblW w:w="0" w:type="auto"/>
+        <w:jc w:val="center"/>
+        <w:tblLayout w:type="fixed"/>
+        <w:tblCellMar>
+          <w:left w:w="70" w:type="dxa"/>
+          <w:right w:w="70" w:type="dxa"/>
+        </w:tblCellMar>
+        <w:tblLook w:val="04A0"/>
+      </w:tblPr>
+      <w:tblGrid>
+        <w:gridCol w:w="1540"/>
+        <w:gridCol w:w="1400"/>
+        <w:gridCol w:w="1540"/>
+        <w:gridCol w:w="1660"/>
+      </w:tblGrid>
+      <w:tr>
+        <w:trPr>
+          <w:trHeight w:val="315"/>
+          <w:jc w:val="center"/>
+        </w:trPr>
+        <w:tc>
+          <w:tcPr>
+            <w:tcW w:w="1540" w:type="dxa"/>
+            <w:tcBorders>
+              <w:top w:val="nil"/>
+              <w:left w:val="nil"/>
+              <w:bottom w:val="single" w:sz="8" w:space="0" w:color="FFFFFF"/>
+              <w:right w:val="nil"/>
+            </w:tcBorders>
+            <w:shd w:val="clear" w:color="000000" w:fill="76923C"/>
+            <w:hideMark/>
+          </w:tcPr>
+          <w:p>
+            <w:pPr>
+              <w:spacing w:after="0" w:line="240" w:lineRule="auto"/>
+              <w:jc w:val="center"/>
+              <w:rPr>
+                <w:rFonts w:ascii="Calibri" w:eastAsia="Times New Roman" w:hAnsi="Calibri" w:cs="Times New Roman"/>
+                <w:b/>
+                <w:bCs/>
+                <w:color w:val="FFFFFF"/>
+                <w:sz w:val="20"/>
+                <w:szCs w:val="20"/>
+                <w:lang w:val="es-CO" w:eastAsia="es-CO"/>
+              </w:rPr>
+            </w:pPr>
+            <w:r>
+              <w:rPr>
+                <w:rFonts w:ascii="Calibri" w:eastAsia="Times New Roman" w:hAnsi="Calibri" w:cs="Times New Roman"/>
+                <w:b/>
+                <w:bCs/>
+                <w:color w:val="FFFFFF"/>
+                <w:sz w:val="20"/>
+                <w:szCs w:val="20"/>
+                <w:lang w:eastAsia="es-CO"/>
+              </w:rPr>
+              <w:t xml:space="preserve">ID </w:t>
+            </w:r>
+          </w:p>
+        </w:tc>
+        <w:tc>
+          <w:tcPr>
+            <w:tcW w:w="1400" w:type="dxa"/>
+            <w:tcBorders>
+              <w:top w:val="nil"/>
+              <w:left w:val="nil"/>
+              <w:right w:val="nil"/>
+            </w:tcBorders>
+            <w:shd w:val="clear" w:color="000000" w:fill="C2D69B" w:themeFill="accent3" w:themeFillTint="99"/>
+            <w:hideMark/>
+          </w:tcPr>
+          <w:p>
+            <w:pPr>
+              <w:spacing w:after="0" w:line="240" w:lineRule="auto"/>
+              <w:rPr>
+                <w:rFonts w:ascii="Calibri" w:eastAsia="Times New Roman" w:hAnsi="Calibri" w:cs="Times New Roman"/>
+                <w:color w:val="000000"/>
+                <w:sz w:val="20"/>
+                <w:szCs w:val="20"/>
+                <w:lang w:val="es-CO" w:eastAsia="es-CO"/>
+              </w:rPr>
+            </w:pPr>
+          </w:p>
+        </w:tc>
+        <w:tc>
+          <w:tcPr>
+            <w:tcW w:w="1540" w:type="dxa"/>
+            <w:tcBorders>
+              <w:top w:val="nil"/>
+              <w:left w:val="nil"/>
+              <w:right w:val="nil"/>
+            </w:tcBorders>
+            <w:shd w:val="clear" w:color="000000" w:fill="76923C"/>
+            <w:noWrap/>
+            <w:hideMark/>
+          </w:tcPr>
+          <w:p>
+            <w:pPr>
+              <w:spacing w:after="0" w:line="240" w:lineRule="auto"/>
+              <w:jc w:val="center"/>
+              <w:rPr>
+                <w:rFonts w:ascii="Calibri" w:eastAsia="Times New Roman" w:hAnsi="Calibri" w:cs="Times New Roman"/>
+                <w:b/>
+                <w:bCs/>
+                <w:color w:val="FFFFFF"/>
+                <w:sz w:val="20"/>
+                <w:szCs w:val="20"/>
+                <w:lang w:val="es-CO" w:eastAsia="es-CO"/>
+              </w:rPr>
+            </w:pPr>
+            <w:r>
+              <w:rPr>
+                <w:rFonts w:ascii="Calibri" w:eastAsia="Times New Roman" w:hAnsi="Calibri" w:cs="Times New Roman"/>
+                <w:b/>
+                <w:bCs/>
+                <w:color w:val="FFFFFF"/>
+                <w:sz w:val="20"/>
+                <w:szCs w:val="20"/>
+                <w:lang w:eastAsia="es-CO"/>
+              </w:rPr>
+              <w:t>Nombre</w:t>
+            </w:r>
+          </w:p>
+        </w:tc>
+        <w:tc>
+          <w:tcPr>
+            <w:tcW w:w="1660" w:type="dxa"/>
+            <w:tcBorders>
+              <w:top w:val="nil"/>
+              <w:left w:val="nil"/>
+              <w:right w:val="nil"/>
+            </w:tcBorders>
+            <w:shd w:val="clear" w:color="000000" w:fill="C2D69B" w:themeFill="accent3" w:themeFillTint="99"/>
+            <w:hideMark/>
+          </w:tcPr>
+          <w:p>
+            <w:pPr>
+              <w:spacing w:after="0" w:line="240" w:lineRule="auto"/>
+              <w:rPr>
+                <w:rFonts w:ascii="Calibri" w:eastAsia="Times New Roman" w:hAnsi="Calibri" w:cs="Times New Roman"/>
+                <w:color w:val="000000"/>
+                <w:sz w:val="20"/>
+                <w:szCs w:val="20"/>
+                <w:lang w:val="es-CO" w:eastAsia="es-CO"/>
+              </w:rPr>
+            </w:pPr>
+            <w:r>
+              <w:rPr>
+                <w:rFonts w:ascii="Calibri" w:eastAsia="Times New Roman" w:hAnsi="Calibri" w:cs="Times New Roman"/>
+                <w:color w:val="000000"/>
+                <w:sz w:val="20"/>
+                <w:szCs w:val="20"/>
+                <w:lang w:val="es-CO" w:eastAsia="es-CO"/>
+              </w:rPr>
+              <w:t>Pantalla Principal</w:t>
+            </w:r>
+          </w:p>
+        </w:tc>
+      </w:tr>
+      <w:tr>
+        <w:trPr>
+          <w:trHeight w:val="315"/>
+          <w:jc w:val="center"/>
+        </w:trPr>
+        <w:tc>
+          <w:tcPr>
+            <w:tcW w:w="1540" w:type="dxa"/>
+            <w:tcBorders>
+              <w:top w:val="nil"/>
+              <w:left w:val="nil"/>
+              <w:bottom w:val="single" w:sz="8" w:space="0" w:color="FFFFFF"/>
+              <w:right w:val="nil"/>
+            </w:tcBorders>
+            <w:shd w:val="clear" w:color="000000" w:fill="76923C"/>
+            <w:hideMark/>
+          </w:tcPr>
+          <w:p>
+            <w:pPr>
+              <w:spacing w:after="0" w:line="240" w:lineRule="auto"/>
+              <w:jc w:val="center"/>
+              <w:rPr>
+                <w:rFonts w:ascii="Calibri" w:eastAsia="Times New Roman" w:hAnsi="Calibri" w:cs="Times New Roman"/>
+                <w:b/>
+                <w:bCs/>
+                <w:color w:val="FFFFFF"/>
+                <w:sz w:val="20"/>
+                <w:szCs w:val="20"/>
+                <w:lang w:val="es-CO" w:eastAsia="es-CO"/>
+              </w:rPr>
+            </w:pPr>
+            <w:r>
+              <w:rPr>
+                <w:rFonts w:ascii="Calibri" w:eastAsia="Times New Roman" w:hAnsi="Calibri" w:cs="Times New Roman"/>
+                <w:b/>
+                <w:bCs/>
+                <w:color w:val="FFFFFF"/>
+                <w:sz w:val="20"/>
+                <w:szCs w:val="20"/>
+                <w:lang w:eastAsia="es-CO"/>
+              </w:rPr>
+              <w:t>Descripción</w:t>
+            </w:r>
+          </w:p>
+        </w:tc>
+        <w:tc>
+          <w:tcPr>
+            <w:tcW w:w="4600" w:type="dxa"/>
+            <w:gridSpan w:val="3"/>
+            <w:tcBorders>
+              <w:top w:val="nil"/>
+              <w:left w:val="nil"/>
+              <w:bottom w:val="single" w:sz="8" w:space="0" w:color="FFFFFF"/>
+              <w:right w:val="nil"/>
+            </w:tcBorders>
+            <w:shd w:val="clear" w:color="000000" w:fill="D6E3BC" w:themeFill="accent3" w:themeFillTint="66"/>
+            <w:hideMark/>
+          </w:tcPr>
+          <w:p>
+            <w:pPr>
+              <w:spacing w:after="0" w:line="240" w:lineRule="auto"/>
+              <w:rPr>
+                <w:rFonts w:ascii="Calibri" w:eastAsia="Times New Roman" w:hAnsi="Calibri" w:cs="Times New Roman"/>
+                <w:color w:val="000000"/>
+                <w:sz w:val="20"/>
+                <w:szCs w:val="20"/>
+                <w:lang w:val="es-CO" w:eastAsia="es-CO"/>
+              </w:rPr>
+            </w:pPr>
+            <w:r>
+              <w:rPr>
+                <w:rFonts w:ascii="Calibri" w:eastAsia="Times New Roman" w:hAnsi="Calibri" w:cs="Times New Roman"/>
+                <w:color w:val="000000"/>
+                <w:sz w:val="20"/>
+                <w:szCs w:val="20"/>
+                <w:lang w:val="es-CO" w:eastAsia="es-CO"/>
+              </w:rPr>
+              <w:t>Ver tabla 18. IMA0 – Pantalla Principal</w:t>
+            </w:r>
+          </w:p>
+        </w:tc>
+      </w:tr>
+      <w:tr>
+        <w:trPr>
+          <w:trHeight w:val="615"/>
+          <w:jc w:val="center"/>
+        </w:trPr>
+        <w:tc>
+          <w:tcPr>
+            <w:tcW w:w="1540" w:type="dxa"/>
+            <w:tcBorders>
+              <w:top w:val="nil"/>
+              <w:left w:val="nil"/>
+              <w:bottom w:val="single" w:sz="8" w:space="0" w:color="FFFFFF"/>
+              <w:right w:val="nil"/>
+            </w:tcBorders>
+            <w:shd w:val="clear" w:color="000000" w:fill="76923C"/>
+            <w:hideMark/>
+          </w:tcPr>
+          <w:p>
+            <w:pPr>
+              <w:spacing w:after="0" w:line="240" w:lineRule="auto"/>
+              <w:jc w:val="center"/>
+              <w:rPr>
+                <w:rFonts w:ascii="Calibri" w:eastAsia="Times New Roman" w:hAnsi="Calibri" w:cs="Times New Roman"/>
+                <w:b/>
+                <w:bCs/>
+                <w:color w:val="FFFFFF"/>
+                <w:sz w:val="20"/>
+                <w:szCs w:val="20"/>
+                <w:lang w:val="es-CO" w:eastAsia="es-CO"/>
+              </w:rPr>
+            </w:pPr>
+            <w:r>
+              <w:rPr>
+                <w:rFonts w:ascii="Calibri" w:eastAsia="Times New Roman" w:hAnsi="Calibri" w:cs="Times New Roman"/>
+                <w:b/>
+                <w:bCs/>
+                <w:color w:val="FFFFFF"/>
+                <w:sz w:val="20"/>
+                <w:szCs w:val="20"/>
+                <w:lang w:eastAsia="es-CO"/>
+              </w:rPr>
+              <w:t>Precondiciones</w:t>
+            </w:r>
+          </w:p>
+        </w:tc>
+        <w:tc>
+          <w:tcPr>
+            <w:tcW w:w="1400" w:type="dxa"/>
+            <w:tcBorders>
+              <w:top w:val="nil"/>
+              <w:left w:val="nil"/>
+              <w:bottom w:val="single" w:sz="8" w:space="0" w:color="FFFFFF"/>
+              <w:right w:val="nil"/>
+            </w:tcBorders>
+            <w:shd w:val="clear" w:color="000000" w:fill="CDDDAC"/>
+            <w:hideMark/>
+          </w:tcPr>
+          <w:p>
+            <w:pPr>
+              <w:spacing w:after="0" w:line="240" w:lineRule="auto"/>
+              <w:rPr>
+                <w:rFonts w:ascii="Calibri" w:eastAsia="Times New Roman" w:hAnsi="Calibri" w:cs="Times New Roman"/>
+                <w:color w:val="000000"/>
+                <w:sz w:val="20"/>
+                <w:szCs w:val="20"/>
+                <w:lang w:val="es-CO" w:eastAsia="es-CO"/>
+              </w:rPr>
+            </w:pPr>
+          </w:p>
+        </w:tc>
+        <w:tc>
+          <w:tcPr>
+            <w:tcW w:w="1540" w:type="dxa"/>
+            <w:tcBorders>
+              <w:top w:val="nil"/>
+              <w:left w:val="nil"/>
+              <w:bottom w:val="single" w:sz="8" w:space="0" w:color="FFFFFF"/>
+              <w:right w:val="nil"/>
+            </w:tcBorders>
+            <w:shd w:val="clear" w:color="000000" w:fill="76923C"/>
+            <w:hideMark/>
+          </w:tcPr>
+          <w:p>
+            <w:pPr>
+              <w:spacing w:after="0" w:line="240" w:lineRule="auto"/>
+              <w:jc w:val="center"/>
+              <w:rPr>
+                <w:rFonts w:ascii="Calibri" w:eastAsia="Times New Roman" w:hAnsi="Calibri" w:cs="Times New Roman"/>
+                <w:b/>
+                <w:bCs/>
+                <w:color w:val="FFFFFF"/>
+                <w:sz w:val="20"/>
+                <w:szCs w:val="20"/>
+                <w:lang w:val="es-CO" w:eastAsia="es-CO"/>
+              </w:rPr>
+            </w:pPr>
+            <w:r>
+              <w:rPr>
+                <w:rFonts w:ascii="Calibri" w:eastAsia="Times New Roman" w:hAnsi="Calibri" w:cs="Times New Roman"/>
+                <w:b/>
+                <w:bCs/>
+                <w:color w:val="FFFFFF"/>
+                <w:sz w:val="20"/>
+                <w:szCs w:val="20"/>
+                <w:lang w:eastAsia="es-CO"/>
+              </w:rPr>
+              <w:t>Post condiciones</w:t>
+            </w:r>
+          </w:p>
+        </w:tc>
+        <w:tc>
+          <w:tcPr>
+            <w:tcW w:w="1660" w:type="dxa"/>
+            <w:tcBorders>
+              <w:top w:val="nil"/>
+              <w:left w:val="nil"/>
+              <w:bottom w:val="single" w:sz="8" w:space="0" w:color="FFFFFF"/>
+              <w:right w:val="nil"/>
+            </w:tcBorders>
+            <w:shd w:val="clear" w:color="000000" w:fill="CDDDAC"/>
+            <w:hideMark/>
+          </w:tcPr>
+          <w:p>
+            <w:pPr>
+              <w:spacing w:after="0" w:line="240" w:lineRule="auto"/>
+              <w:rPr>
+                <w:rFonts w:ascii="Calibri" w:eastAsia="Times New Roman" w:hAnsi="Calibri" w:cs="Times New Roman"/>
+                <w:color w:val="000000"/>
+                <w:sz w:val="20"/>
+                <w:szCs w:val="20"/>
+                <w:lang w:val="es-CO" w:eastAsia="es-CO"/>
+              </w:rPr>
+            </w:pPr>
+          </w:p>
+        </w:tc>
+      </w:tr>
+      <w:tr>
+        <w:trPr>
+          <w:trHeight w:val="546"/>
+          <w:jc w:val="center"/>
+        </w:trPr>
+        <w:tc>
+          <w:tcPr>
+            <w:tcW w:w="1540" w:type="dxa"/>
+            <w:tcBorders>
+              <w:top w:val="nil"/>
+              <w:left w:val="nil"/>
+              <w:bottom w:val="nil"/>
+              <w:right w:val="nil"/>
+            </w:tcBorders>
+            <w:shd w:val="clear" w:color="000000" w:fill="76923C"/>
+            <w:hideMark/>
+          </w:tcPr>
+          <w:p>
+            <w:pPr>
+              <w:spacing w:after="0" w:line="240" w:lineRule="auto"/>
+              <w:jc w:val="center"/>
+              <w:rPr>
+                <w:rFonts w:ascii="Calibri" w:eastAsia="Times New Roman" w:hAnsi="Calibri" w:cs="Times New Roman"/>
+                <w:b/>
+                <w:bCs/>
+                <w:color w:val="FFFFFF"/>
+                <w:sz w:val="20"/>
+                <w:szCs w:val="20"/>
+                <w:lang w:val="es-CO" w:eastAsia="es-CO"/>
+              </w:rPr>
+            </w:pPr>
+            <w:r>
+              <w:rPr>
+                <w:rFonts w:ascii="Calibri" w:eastAsia="Times New Roman" w:hAnsi="Calibri" w:cs="Times New Roman"/>
+                <w:b/>
+                <w:bCs/>
+                <w:color w:val="FFFFFF"/>
+                <w:sz w:val="20"/>
+                <w:szCs w:val="20"/>
+                <w:lang w:eastAsia="es-CO"/>
+              </w:rPr>
+              <w:t>Casos de Uso Asociados</w:t>
+            </w:r>
+          </w:p>
+        </w:tc>
+        <w:tc>
+          <w:tcPr>
+            <w:tcW w:w="4600" w:type="dxa"/>
+            <w:gridSpan w:val="3"/>
+            <w:tcBorders>
+              <w:top w:val="single" w:sz="8" w:space="0" w:color="FFFFFF"/>
+              <w:left w:val="nil"/>
+              <w:bottom w:val="single" w:sz="8" w:space="0" w:color="FFFFFF"/>
+              <w:right w:val="nil"/>
+            </w:tcBorders>
+            <w:shd w:val="clear" w:color="000000" w:fill="D6E3BC" w:themeFill="accent3" w:themeFillTint="66"/>
+            <w:hideMark/>
+          </w:tcPr>
+          <w:p>
+            <w:pPr>
+              <w:spacing w:after="0" w:line="240" w:lineRule="auto"/>
+              <w:rPr>
+                <w:rFonts w:ascii="Calibri" w:eastAsia="Times New Roman" w:hAnsi="Calibri" w:cs="Times New Roman"/>
+                <w:color w:val="000000"/>
+                <w:sz w:val="20"/>
+                <w:szCs w:val="20"/>
+                <w:lang w:val="es-CO" w:eastAsia="es-CO"/>
+              </w:rPr>
+            </w:pPr>
+          </w:p>
+        </w:tc>
+      </w:tr>
+    </w:tbl>
+    <w:p>
+      <w:pPr>
+        <w:rPr>
+          <w:lang w:val="es-CO"/>
+        </w:rPr>
+      </w:pPr>
     </w:p>
     <w:p>
       <w:pPr>
@@ -27473,8 +28548,8 @@
       </w:pPr>
     </w:p>
     <w:sectPr>
-      <w:headerReference w:type="default" r:id="rId19"/>
-      <w:footerReference w:type="default" r:id="rId20"/>
+      <w:headerReference w:type="default" r:id="rId20"/>
+      <w:footerReference w:type="default" r:id="rId21"/>
       <w:pgSz w:w="11906" w:h="16838"/>
       <w:pgMar w:top="1417" w:right="1701" w:bottom="1417" w:left="1701" w:header="708" w:footer="708" w:gutter="0"/>
       <w:cols w:space="708"/>
@@ -27600,7 +28675,7 @@
                           <w:rPr>
                             <w:noProof/>
                           </w:rPr>
-                          <w:t>9</w:t>
+                          <w:t>25</w:t>
                         </w:r>
                       </w:fldSimple>
                     </w:p>
@@ -27651,7 +28726,7 @@
     <w:r>
       <w:rPr>
         <w:noProof/>
-        <w:lang w:eastAsia="es-ES_tradnl"/>
+        <w:lang w:val="es-CO" w:eastAsia="es-CO"/>
       </w:rPr>
       <w:drawing>
         <wp:anchor distT="0" distB="0" distL="114300" distR="114300" simplePos="0" relativeHeight="251661312" behindDoc="0" locked="0" layoutInCell="1" allowOverlap="1">
@@ -27710,7 +28785,7 @@
     <w:r>
       <w:rPr>
         <w:noProof/>
-        <w:lang w:eastAsia="es-ES_tradnl"/>
+        <w:lang w:val="es-CO" w:eastAsia="es-CO"/>
       </w:rPr>
       <w:drawing>
         <wp:anchor distT="0" distB="0" distL="114300" distR="114300" simplePos="0" relativeHeight="251659264" behindDoc="0" locked="0" layoutInCell="1" allowOverlap="1">
@@ -30958,53 +32033,53 @@
   </dgm:ptLst>
   <dgm:cxnLst>
     <dgm:cxn modelId="{B3AC1E98-CC0D-41A7-9F67-53B762C5D5C2}" srcId="{1B52354C-73F4-425E-BCA3-E566B305A7C2}" destId="{D102FF11-7F61-494A-84D5-CE841B0F902C}" srcOrd="2" destOrd="0" parTransId="{59E1C26F-DC59-4778-91F7-3A028A42D556}" sibTransId="{94EB543D-7688-42C5-A0BD-1B80AAE108A2}"/>
-    <dgm:cxn modelId="{483C0DBA-216A-4AE9-8A9F-45B176383776}" type="presOf" srcId="{F7F22738-7E70-429A-A944-F9299A5AACC8}" destId="{F301ABE1-2690-4157-A3FD-DAB7C38FB8A2}" srcOrd="0" destOrd="0" presId="urn:microsoft.com/office/officeart/2005/8/layout/vList5"/>
+    <dgm:cxn modelId="{4AEFCB00-4DBF-42FB-8C36-C06B015B962D}" type="presOf" srcId="{929342E6-1E85-4046-A884-FEFBCA825277}" destId="{89D66108-E918-45F0-B6B5-4441A3AA1BFE}" srcOrd="0" destOrd="0" presId="urn:microsoft.com/office/officeart/2005/8/layout/vList5"/>
+    <dgm:cxn modelId="{63BC0E40-6F8C-4476-8FF3-831233F56DA1}" type="presOf" srcId="{66DD1C58-A3D5-4FE6-B867-6BFB0D48E18E}" destId="{6E03E3C9-4198-42AD-A867-590A3A3F760D}" srcOrd="0" destOrd="0" presId="urn:microsoft.com/office/officeart/2005/8/layout/vList5"/>
+    <dgm:cxn modelId="{4F28290B-894E-485D-B87E-CFDE7DF4AE6B}" type="presOf" srcId="{8F890B98-5385-4015-94E9-FC86325EEE41}" destId="{F1BAA914-C3D1-426F-B65A-BE75B40F3150}" srcOrd="0" destOrd="0" presId="urn:microsoft.com/office/officeart/2005/8/layout/vList5"/>
     <dgm:cxn modelId="{6B041B18-9344-4432-A703-4A834A3B16E5}" srcId="{1B52354C-73F4-425E-BCA3-E566B305A7C2}" destId="{66DD1C58-A3D5-4FE6-B867-6BFB0D48E18E}" srcOrd="3" destOrd="0" parTransId="{46D13C56-5740-427A-9FE2-86B5169D0A6D}" sibTransId="{9FDE0F96-D8FB-49BB-B09F-7DE9D9197DF1}"/>
+    <dgm:cxn modelId="{7A5D82BF-72C9-458F-B05E-C16257AB6369}" type="presOf" srcId="{D102FF11-7F61-494A-84D5-CE841B0F902C}" destId="{EDA2065B-0F68-46EB-8C6F-12ECC2A135BC}" srcOrd="0" destOrd="0" presId="urn:microsoft.com/office/officeart/2005/8/layout/vList5"/>
     <dgm:cxn modelId="{4312AFF2-18C9-4C21-8C36-87F6F6B7D588}" srcId="{1B52354C-73F4-425E-BCA3-E566B305A7C2}" destId="{A1E44E4E-F149-4BCD-8F22-2145177C1CD6}" srcOrd="1" destOrd="0" parTransId="{7653814B-7BF6-45D3-B171-6808C8E59D8D}" sibTransId="{EDCDD650-6426-4095-909C-90B76172D3FD}"/>
-    <dgm:cxn modelId="{A64D9510-827B-46F6-BD77-CEA75EFF95A3}" type="presOf" srcId="{A673BDE5-37EF-4C7B-8B0E-62F602CC87DA}" destId="{3C83F26C-D7C8-4688-8C32-463AA48FA800}" srcOrd="0" destOrd="0" presId="urn:microsoft.com/office/officeart/2005/8/layout/vList5"/>
+    <dgm:cxn modelId="{B8471E5E-13CE-4C20-8A65-EF6E34452525}" type="presOf" srcId="{C99AE93B-8200-43C5-95BF-90A0E70400BB}" destId="{2C5B99E9-C938-4335-986E-9061F038B49B}" srcOrd="0" destOrd="0" presId="urn:microsoft.com/office/officeart/2005/8/layout/vList5"/>
     <dgm:cxn modelId="{64617BA0-CB2F-44F2-905C-BFE933070F92}" srcId="{DC3BF8B3-CDD8-407D-9149-979E4CC8F57A}" destId="{A673BDE5-37EF-4C7B-8B0E-62F602CC87DA}" srcOrd="0" destOrd="0" parTransId="{6ABB1430-C0C2-44F3-BD06-D6BA555DF2BC}" sibTransId="{6F2D9484-4188-4ADE-861F-182E13E76018}"/>
-    <dgm:cxn modelId="{EC99F450-B4D5-4730-BB9D-612421D31889}" type="presOf" srcId="{D102FF11-7F61-494A-84D5-CE841B0F902C}" destId="{EDA2065B-0F68-46EB-8C6F-12ECC2A135BC}" srcOrd="0" destOrd="0" presId="urn:microsoft.com/office/officeart/2005/8/layout/vList5"/>
-    <dgm:cxn modelId="{ED4E28CC-86EE-4AD6-82A5-F8C0321DA3E7}" type="presOf" srcId="{8F890B98-5385-4015-94E9-FC86325EEE41}" destId="{F1BAA914-C3D1-426F-B65A-BE75B40F3150}" srcOrd="0" destOrd="0" presId="urn:microsoft.com/office/officeart/2005/8/layout/vList5"/>
-    <dgm:cxn modelId="{FCD9E3A6-02DD-425F-81AE-D152773D3A64}" type="presOf" srcId="{DC3BF8B3-CDD8-407D-9149-979E4CC8F57A}" destId="{D8ABA545-0E03-40CC-BF2D-AD644A991B2D}" srcOrd="0" destOrd="0" presId="urn:microsoft.com/office/officeart/2005/8/layout/vList5"/>
-    <dgm:cxn modelId="{5A889737-FC11-4237-A70B-CC5B56055177}" type="presOf" srcId="{A1E44E4E-F149-4BCD-8F22-2145177C1CD6}" destId="{AD8089C7-FAED-4DFF-8A58-57F771273D91}" srcOrd="0" destOrd="0" presId="urn:microsoft.com/office/officeart/2005/8/layout/vList5"/>
+    <dgm:cxn modelId="{5AFDD1EC-2C8D-4A31-AFC6-F2A2C599F70B}" type="presOf" srcId="{C4C95E74-7F88-4A67-8CAE-D0E3A540BE5D}" destId="{5C6C7639-CD38-4A55-96C3-23628B3448CC}" srcOrd="0" destOrd="0" presId="urn:microsoft.com/office/officeart/2005/8/layout/vList5"/>
     <dgm:cxn modelId="{949083F0-9B54-41B7-814F-7E8452505337}" srcId="{D102FF11-7F61-494A-84D5-CE841B0F902C}" destId="{6C9DF5CC-2B5D-4FF0-972F-0F7C492F0188}" srcOrd="0" destOrd="0" parTransId="{C12A621D-D8A1-4F66-8984-DA5B378A8C05}" sibTransId="{F5B2AA94-D08A-4AE3-8B2B-5C9B40DDEF16}"/>
     <dgm:cxn modelId="{BE00E422-7F6E-4D27-B450-67D0F7222E0D}" srcId="{1B52354C-73F4-425E-BCA3-E566B305A7C2}" destId="{8F890B98-5385-4015-94E9-FC86325EEE41}" srcOrd="4" destOrd="0" parTransId="{CE7D02FA-1B1F-49C8-B590-A0BA1706C037}" sibTransId="{1AA9DF25-4679-4EAD-ACDC-BF6BC9288052}"/>
-    <dgm:cxn modelId="{F6D63395-6843-4931-B57D-D44E123D50CB}" type="presOf" srcId="{6C9DF5CC-2B5D-4FF0-972F-0F7C492F0188}" destId="{B7977956-F982-4F0E-8566-540CD40E7797}" srcOrd="0" destOrd="0" presId="urn:microsoft.com/office/officeart/2005/8/layout/vList5"/>
     <dgm:cxn modelId="{29EC4782-FBBF-41D5-ACDC-1709991E4C3C}" srcId="{8F890B98-5385-4015-94E9-FC86325EEE41}" destId="{929342E6-1E85-4046-A884-FEFBCA825277}" srcOrd="0" destOrd="0" parTransId="{76FE05D4-D1E4-4637-917A-864E17468B7B}" sibTransId="{F1939CBE-524D-4AEC-81E5-E851DA26C831}"/>
+    <dgm:cxn modelId="{EF6101E3-2167-4059-9472-04211FC07886}" type="presOf" srcId="{6C9DF5CC-2B5D-4FF0-972F-0F7C492F0188}" destId="{B7977956-F982-4F0E-8566-540CD40E7797}" srcOrd="0" destOrd="0" presId="urn:microsoft.com/office/officeart/2005/8/layout/vList5"/>
     <dgm:cxn modelId="{38A3D7CB-50C0-439F-BEEB-42F349E4A979}" srcId="{8ECEFC3E-7B38-4057-9E7C-CC16E74634B6}" destId="{C4C95E74-7F88-4A67-8CAE-D0E3A540BE5D}" srcOrd="0" destOrd="0" parTransId="{984E2643-7424-485C-B7D5-EA6357D51D7A}" sibTransId="{F5235FFA-FDA5-45FD-9BAC-351431CCB5E4}"/>
     <dgm:cxn modelId="{93CE6224-162D-4973-B22C-6878F2F60A2B}" srcId="{1B52354C-73F4-425E-BCA3-E566B305A7C2}" destId="{DC3BF8B3-CDD8-407D-9149-979E4CC8F57A}" srcOrd="0" destOrd="0" parTransId="{908C0288-4D9B-40D2-AC1D-F7CA879A88B2}" sibTransId="{C63D58E5-8146-4093-BD6D-57261F76B426}"/>
     <dgm:cxn modelId="{E012B678-F5B9-4FCC-8CB5-2D6CD8B4ABAA}" srcId="{A1E44E4E-F149-4BCD-8F22-2145177C1CD6}" destId="{F7F22738-7E70-429A-A944-F9299A5AACC8}" srcOrd="0" destOrd="0" parTransId="{A0A3B7E2-5256-4661-9D02-9EA1AEBA6373}" sibTransId="{3EB7945B-6322-48B2-BDC6-9A1AED4285BA}"/>
-    <dgm:cxn modelId="{8CB5A0C9-176E-4F02-B4FD-BE0C0CA16D73}" type="presOf" srcId="{C99AE93B-8200-43C5-95BF-90A0E70400BB}" destId="{2C5B99E9-C938-4335-986E-9061F038B49B}" srcOrd="0" destOrd="0" presId="urn:microsoft.com/office/officeart/2005/8/layout/vList5"/>
-    <dgm:cxn modelId="{89E52343-2500-4736-9145-3E3AA965CF3C}" type="presOf" srcId="{929342E6-1E85-4046-A884-FEFBCA825277}" destId="{89D66108-E918-45F0-B6B5-4441A3AA1BFE}" srcOrd="0" destOrd="0" presId="urn:microsoft.com/office/officeart/2005/8/layout/vList5"/>
+    <dgm:cxn modelId="{4E7734F1-C68B-457A-B9E8-B01222051A21}" type="presOf" srcId="{8ECEFC3E-7B38-4057-9E7C-CC16E74634B6}" destId="{23013CC7-A4E0-46C9-A618-A6BFB9B21C82}" srcOrd="0" destOrd="0" presId="urn:microsoft.com/office/officeart/2005/8/layout/vList5"/>
+    <dgm:cxn modelId="{C103C159-B9F2-4A9A-A986-D790C213C13F}" type="presOf" srcId="{F7F22738-7E70-429A-A944-F9299A5AACC8}" destId="{F301ABE1-2690-4157-A3FD-DAB7C38FB8A2}" srcOrd="0" destOrd="0" presId="urn:microsoft.com/office/officeart/2005/8/layout/vList5"/>
+    <dgm:cxn modelId="{5651F2D2-12B8-4E57-B314-C385504BF72E}" type="presOf" srcId="{DC3BF8B3-CDD8-407D-9149-979E4CC8F57A}" destId="{D8ABA545-0E03-40CC-BF2D-AD644A991B2D}" srcOrd="0" destOrd="0" presId="urn:microsoft.com/office/officeart/2005/8/layout/vList5"/>
+    <dgm:cxn modelId="{0A61EB23-9AF3-4E72-80CC-EAE798C54B59}" type="presOf" srcId="{1B52354C-73F4-425E-BCA3-E566B305A7C2}" destId="{3E144F0B-25D2-4EA5-8C77-111D1265CE29}" srcOrd="0" destOrd="0" presId="urn:microsoft.com/office/officeart/2005/8/layout/vList5"/>
     <dgm:cxn modelId="{8E8CCAB0-E364-4FE1-A6BD-21C55EF4E66A}" srcId="{66DD1C58-A3D5-4FE6-B867-6BFB0D48E18E}" destId="{C99AE93B-8200-43C5-95BF-90A0E70400BB}" srcOrd="0" destOrd="0" parTransId="{EC887ACC-24C7-4051-87E1-816B1405B855}" sibTransId="{D80269C1-227C-4E96-9B3F-5126F2B017EE}"/>
-    <dgm:cxn modelId="{D7A3FE08-DEAA-4579-AB01-B714E79EEA4F}" type="presOf" srcId="{C4C95E74-7F88-4A67-8CAE-D0E3A540BE5D}" destId="{5C6C7639-CD38-4A55-96C3-23628B3448CC}" srcOrd="0" destOrd="0" presId="urn:microsoft.com/office/officeart/2005/8/layout/vList5"/>
-    <dgm:cxn modelId="{4ADDBCAD-A708-4A8E-8D46-F3B5F74FB74C}" type="presOf" srcId="{1B52354C-73F4-425E-BCA3-E566B305A7C2}" destId="{3E144F0B-25D2-4EA5-8C77-111D1265CE29}" srcOrd="0" destOrd="0" presId="urn:microsoft.com/office/officeart/2005/8/layout/vList5"/>
+    <dgm:cxn modelId="{D8DC132F-B464-426D-BFDF-9C146B558AED}" type="presOf" srcId="{A1E44E4E-F149-4BCD-8F22-2145177C1CD6}" destId="{AD8089C7-FAED-4DFF-8A58-57F771273D91}" srcOrd="0" destOrd="0" presId="urn:microsoft.com/office/officeart/2005/8/layout/vList5"/>
     <dgm:cxn modelId="{A4094A5C-5CCA-44B7-81A1-DF46DA86B083}" srcId="{1B52354C-73F4-425E-BCA3-E566B305A7C2}" destId="{8ECEFC3E-7B38-4057-9E7C-CC16E74634B6}" srcOrd="5" destOrd="0" parTransId="{030A8C22-BB73-47B2-95E6-818F446C726D}" sibTransId="{D38CB184-A9BA-4BF6-85A8-A7E580CECCD9}"/>
-    <dgm:cxn modelId="{C0AF80FA-E01B-4AC5-8EFF-F233D55E23F5}" type="presOf" srcId="{66DD1C58-A3D5-4FE6-B867-6BFB0D48E18E}" destId="{6E03E3C9-4198-42AD-A867-590A3A3F760D}" srcOrd="0" destOrd="0" presId="urn:microsoft.com/office/officeart/2005/8/layout/vList5"/>
-    <dgm:cxn modelId="{1A92808A-C5DA-4DAE-A588-0A55CDCAF0CF}" type="presOf" srcId="{8ECEFC3E-7B38-4057-9E7C-CC16E74634B6}" destId="{23013CC7-A4E0-46C9-A618-A6BFB9B21C82}" srcOrd="0" destOrd="0" presId="urn:microsoft.com/office/officeart/2005/8/layout/vList5"/>
-    <dgm:cxn modelId="{37EEF82D-F92D-49C2-9BDF-BCF0231BA43A}" type="presParOf" srcId="{3E144F0B-25D2-4EA5-8C77-111D1265CE29}" destId="{5C1D504A-5FF3-46C7-A426-C094996C89A4}" srcOrd="0" destOrd="0" presId="urn:microsoft.com/office/officeart/2005/8/layout/vList5"/>
-    <dgm:cxn modelId="{98E91F8D-20BC-4203-8172-F78C44A5CD30}" type="presParOf" srcId="{5C1D504A-5FF3-46C7-A426-C094996C89A4}" destId="{D8ABA545-0E03-40CC-BF2D-AD644A991B2D}" srcOrd="0" destOrd="0" presId="urn:microsoft.com/office/officeart/2005/8/layout/vList5"/>
-    <dgm:cxn modelId="{5CC477EC-5A90-4AA2-A5C2-5F1FFCE79325}" type="presParOf" srcId="{5C1D504A-5FF3-46C7-A426-C094996C89A4}" destId="{3C83F26C-D7C8-4688-8C32-463AA48FA800}" srcOrd="1" destOrd="0" presId="urn:microsoft.com/office/officeart/2005/8/layout/vList5"/>
-    <dgm:cxn modelId="{148CA543-54CF-45DF-858D-302AE7DDB3CF}" type="presParOf" srcId="{3E144F0B-25D2-4EA5-8C77-111D1265CE29}" destId="{F28B974E-8127-49D1-A1D4-147CB257D516}" srcOrd="1" destOrd="0" presId="urn:microsoft.com/office/officeart/2005/8/layout/vList5"/>
-    <dgm:cxn modelId="{303AC206-9709-41F6-9CBE-D8A23BF2D470}" type="presParOf" srcId="{3E144F0B-25D2-4EA5-8C77-111D1265CE29}" destId="{DDE823D3-26B2-4FBB-9542-2BCBBC02CDEB}" srcOrd="2" destOrd="0" presId="urn:microsoft.com/office/officeart/2005/8/layout/vList5"/>
-    <dgm:cxn modelId="{3956E3CB-B452-49E4-99B3-85AE71DAD59B}" type="presParOf" srcId="{DDE823D3-26B2-4FBB-9542-2BCBBC02CDEB}" destId="{AD8089C7-FAED-4DFF-8A58-57F771273D91}" srcOrd="0" destOrd="0" presId="urn:microsoft.com/office/officeart/2005/8/layout/vList5"/>
-    <dgm:cxn modelId="{3C4677D9-2FAD-47FA-8F01-BB7A49677AD6}" type="presParOf" srcId="{DDE823D3-26B2-4FBB-9542-2BCBBC02CDEB}" destId="{F301ABE1-2690-4157-A3FD-DAB7C38FB8A2}" srcOrd="1" destOrd="0" presId="urn:microsoft.com/office/officeart/2005/8/layout/vList5"/>
-    <dgm:cxn modelId="{9418D71B-E9ED-4FF7-85AD-E946DCA646F9}" type="presParOf" srcId="{3E144F0B-25D2-4EA5-8C77-111D1265CE29}" destId="{52A2AA3C-1068-43F8-887F-17B61D290B28}" srcOrd="3" destOrd="0" presId="urn:microsoft.com/office/officeart/2005/8/layout/vList5"/>
-    <dgm:cxn modelId="{B14C4FD0-5B46-49CC-B983-E55FCB479972}" type="presParOf" srcId="{3E144F0B-25D2-4EA5-8C77-111D1265CE29}" destId="{6BD1EBC5-48B4-4DC6-BEB8-2A179E0D51B9}" srcOrd="4" destOrd="0" presId="urn:microsoft.com/office/officeart/2005/8/layout/vList5"/>
-    <dgm:cxn modelId="{2DFF598F-EB59-467C-940C-25D88D7015AE}" type="presParOf" srcId="{6BD1EBC5-48B4-4DC6-BEB8-2A179E0D51B9}" destId="{EDA2065B-0F68-46EB-8C6F-12ECC2A135BC}" srcOrd="0" destOrd="0" presId="urn:microsoft.com/office/officeart/2005/8/layout/vList5"/>
-    <dgm:cxn modelId="{3FA674FE-7B73-4AC2-A8EF-5476D32A68FE}" type="presParOf" srcId="{6BD1EBC5-48B4-4DC6-BEB8-2A179E0D51B9}" destId="{B7977956-F982-4F0E-8566-540CD40E7797}" srcOrd="1" destOrd="0" presId="urn:microsoft.com/office/officeart/2005/8/layout/vList5"/>
-    <dgm:cxn modelId="{BAB16969-229B-4BC0-8E92-788F36EB6D96}" type="presParOf" srcId="{3E144F0B-25D2-4EA5-8C77-111D1265CE29}" destId="{47BED427-D429-4869-BB62-D3BFEDB7DA44}" srcOrd="5" destOrd="0" presId="urn:microsoft.com/office/officeart/2005/8/layout/vList5"/>
-    <dgm:cxn modelId="{8FD5C618-0720-45BF-9E76-ADB0B8F1D3A1}" type="presParOf" srcId="{3E144F0B-25D2-4EA5-8C77-111D1265CE29}" destId="{2FB1EC83-39C2-4F56-88C8-73017AB8D3F2}" srcOrd="6" destOrd="0" presId="urn:microsoft.com/office/officeart/2005/8/layout/vList5"/>
-    <dgm:cxn modelId="{B4637760-FEE8-40AD-8FAA-FEF8E85BB5CF}" type="presParOf" srcId="{2FB1EC83-39C2-4F56-88C8-73017AB8D3F2}" destId="{6E03E3C9-4198-42AD-A867-590A3A3F760D}" srcOrd="0" destOrd="0" presId="urn:microsoft.com/office/officeart/2005/8/layout/vList5"/>
-    <dgm:cxn modelId="{654248D4-ABF8-4873-8F6A-E7A0D639B3FD}" type="presParOf" srcId="{2FB1EC83-39C2-4F56-88C8-73017AB8D3F2}" destId="{2C5B99E9-C938-4335-986E-9061F038B49B}" srcOrd="1" destOrd="0" presId="urn:microsoft.com/office/officeart/2005/8/layout/vList5"/>
-    <dgm:cxn modelId="{6EA27149-DE2B-4E08-A208-8633A2CE5906}" type="presParOf" srcId="{3E144F0B-25D2-4EA5-8C77-111D1265CE29}" destId="{19FDA6AC-BC9F-4C7A-96CD-45C17A0B0C46}" srcOrd="7" destOrd="0" presId="urn:microsoft.com/office/officeart/2005/8/layout/vList5"/>
-    <dgm:cxn modelId="{12E781AE-30D8-4A00-9FD3-7E728B560514}" type="presParOf" srcId="{3E144F0B-25D2-4EA5-8C77-111D1265CE29}" destId="{12862473-D8D0-4AD2-9058-94D2C5D4DC36}" srcOrd="8" destOrd="0" presId="urn:microsoft.com/office/officeart/2005/8/layout/vList5"/>
-    <dgm:cxn modelId="{ED6C5850-360C-4C00-95BB-E013CF110940}" type="presParOf" srcId="{12862473-D8D0-4AD2-9058-94D2C5D4DC36}" destId="{F1BAA914-C3D1-426F-B65A-BE75B40F3150}" srcOrd="0" destOrd="0" presId="urn:microsoft.com/office/officeart/2005/8/layout/vList5"/>
-    <dgm:cxn modelId="{E2641DBA-DDC9-4BF5-B41A-EFDEB96F7A49}" type="presParOf" srcId="{12862473-D8D0-4AD2-9058-94D2C5D4DC36}" destId="{89D66108-E918-45F0-B6B5-4441A3AA1BFE}" srcOrd="1" destOrd="0" presId="urn:microsoft.com/office/officeart/2005/8/layout/vList5"/>
-    <dgm:cxn modelId="{AF827FE8-B300-4F44-A5A6-A851519A3622}" type="presParOf" srcId="{3E144F0B-25D2-4EA5-8C77-111D1265CE29}" destId="{A222B7E4-1BA7-4454-A8A3-CB53FA3BE466}" srcOrd="9" destOrd="0" presId="urn:microsoft.com/office/officeart/2005/8/layout/vList5"/>
-    <dgm:cxn modelId="{D8D4A795-9E5B-461A-BC32-D7D4B68A0EB8}" type="presParOf" srcId="{3E144F0B-25D2-4EA5-8C77-111D1265CE29}" destId="{3C2DBC06-6578-4EFA-B580-53DD0DC2D7F7}" srcOrd="10" destOrd="0" presId="urn:microsoft.com/office/officeart/2005/8/layout/vList5"/>
-    <dgm:cxn modelId="{DDD6EBAE-009E-4EA3-8261-ADBE438DC1C2}" type="presParOf" srcId="{3C2DBC06-6578-4EFA-B580-53DD0DC2D7F7}" destId="{23013CC7-A4E0-46C9-A618-A6BFB9B21C82}" srcOrd="0" destOrd="0" presId="urn:microsoft.com/office/officeart/2005/8/layout/vList5"/>
-    <dgm:cxn modelId="{59E53C37-B739-4D2E-BBE4-D2889A682181}" type="presParOf" srcId="{3C2DBC06-6578-4EFA-B580-53DD0DC2D7F7}" destId="{5C6C7639-CD38-4A55-96C3-23628B3448CC}" srcOrd="1" destOrd="0" presId="urn:microsoft.com/office/officeart/2005/8/layout/vList5"/>
+    <dgm:cxn modelId="{F252842C-1781-4279-AA16-86253648C084}" type="presOf" srcId="{A673BDE5-37EF-4C7B-8B0E-62F602CC87DA}" destId="{3C83F26C-D7C8-4688-8C32-463AA48FA800}" srcOrd="0" destOrd="0" presId="urn:microsoft.com/office/officeart/2005/8/layout/vList5"/>
+    <dgm:cxn modelId="{FA9F5D05-7A02-4CC8-B7A3-9D5C853FC3FB}" type="presParOf" srcId="{3E144F0B-25D2-4EA5-8C77-111D1265CE29}" destId="{5C1D504A-5FF3-46C7-A426-C094996C89A4}" srcOrd="0" destOrd="0" presId="urn:microsoft.com/office/officeart/2005/8/layout/vList5"/>
+    <dgm:cxn modelId="{0D657910-BDA7-4276-B56E-EC5C8B42D255}" type="presParOf" srcId="{5C1D504A-5FF3-46C7-A426-C094996C89A4}" destId="{D8ABA545-0E03-40CC-BF2D-AD644A991B2D}" srcOrd="0" destOrd="0" presId="urn:microsoft.com/office/officeart/2005/8/layout/vList5"/>
+    <dgm:cxn modelId="{C11F95F4-8C98-40C4-8F10-96228389D6B8}" type="presParOf" srcId="{5C1D504A-5FF3-46C7-A426-C094996C89A4}" destId="{3C83F26C-D7C8-4688-8C32-463AA48FA800}" srcOrd="1" destOrd="0" presId="urn:microsoft.com/office/officeart/2005/8/layout/vList5"/>
+    <dgm:cxn modelId="{5280D9AB-CF99-46E0-AE9D-FC3B7707EF1B}" type="presParOf" srcId="{3E144F0B-25D2-4EA5-8C77-111D1265CE29}" destId="{F28B974E-8127-49D1-A1D4-147CB257D516}" srcOrd="1" destOrd="0" presId="urn:microsoft.com/office/officeart/2005/8/layout/vList5"/>
+    <dgm:cxn modelId="{B2D72864-9504-4C00-982B-4DE664207CDE}" type="presParOf" srcId="{3E144F0B-25D2-4EA5-8C77-111D1265CE29}" destId="{DDE823D3-26B2-4FBB-9542-2BCBBC02CDEB}" srcOrd="2" destOrd="0" presId="urn:microsoft.com/office/officeart/2005/8/layout/vList5"/>
+    <dgm:cxn modelId="{2FEDA437-C528-4F97-908C-7DE750A65DB7}" type="presParOf" srcId="{DDE823D3-26B2-4FBB-9542-2BCBBC02CDEB}" destId="{AD8089C7-FAED-4DFF-8A58-57F771273D91}" srcOrd="0" destOrd="0" presId="urn:microsoft.com/office/officeart/2005/8/layout/vList5"/>
+    <dgm:cxn modelId="{EB81A3A9-582B-4250-ACA5-BE9CA732D9BF}" type="presParOf" srcId="{DDE823D3-26B2-4FBB-9542-2BCBBC02CDEB}" destId="{F301ABE1-2690-4157-A3FD-DAB7C38FB8A2}" srcOrd="1" destOrd="0" presId="urn:microsoft.com/office/officeart/2005/8/layout/vList5"/>
+    <dgm:cxn modelId="{301FC0F0-FE96-4223-ACDA-D4A26044ABDE}" type="presParOf" srcId="{3E144F0B-25D2-4EA5-8C77-111D1265CE29}" destId="{52A2AA3C-1068-43F8-887F-17B61D290B28}" srcOrd="3" destOrd="0" presId="urn:microsoft.com/office/officeart/2005/8/layout/vList5"/>
+    <dgm:cxn modelId="{909C1986-2FA0-4D4A-B287-4CDF10836E6A}" type="presParOf" srcId="{3E144F0B-25D2-4EA5-8C77-111D1265CE29}" destId="{6BD1EBC5-48B4-4DC6-BEB8-2A179E0D51B9}" srcOrd="4" destOrd="0" presId="urn:microsoft.com/office/officeart/2005/8/layout/vList5"/>
+    <dgm:cxn modelId="{708F000E-B2ED-494B-9C5D-20F7605BEAF7}" type="presParOf" srcId="{6BD1EBC5-48B4-4DC6-BEB8-2A179E0D51B9}" destId="{EDA2065B-0F68-46EB-8C6F-12ECC2A135BC}" srcOrd="0" destOrd="0" presId="urn:microsoft.com/office/officeart/2005/8/layout/vList5"/>
+    <dgm:cxn modelId="{62816D38-7657-41BC-B979-0EDE3DAFB806}" type="presParOf" srcId="{6BD1EBC5-48B4-4DC6-BEB8-2A179E0D51B9}" destId="{B7977956-F982-4F0E-8566-540CD40E7797}" srcOrd="1" destOrd="0" presId="urn:microsoft.com/office/officeart/2005/8/layout/vList5"/>
+    <dgm:cxn modelId="{BEC3C867-D027-4FB6-8F40-C89AEF366F2E}" type="presParOf" srcId="{3E144F0B-25D2-4EA5-8C77-111D1265CE29}" destId="{47BED427-D429-4869-BB62-D3BFEDB7DA44}" srcOrd="5" destOrd="0" presId="urn:microsoft.com/office/officeart/2005/8/layout/vList5"/>
+    <dgm:cxn modelId="{C703D8F2-38C6-48DB-942D-3710AC8299EE}" type="presParOf" srcId="{3E144F0B-25D2-4EA5-8C77-111D1265CE29}" destId="{2FB1EC83-39C2-4F56-88C8-73017AB8D3F2}" srcOrd="6" destOrd="0" presId="urn:microsoft.com/office/officeart/2005/8/layout/vList5"/>
+    <dgm:cxn modelId="{B3A42634-1E98-44AF-9708-FFF913EF1D14}" type="presParOf" srcId="{2FB1EC83-39C2-4F56-88C8-73017AB8D3F2}" destId="{6E03E3C9-4198-42AD-A867-590A3A3F760D}" srcOrd="0" destOrd="0" presId="urn:microsoft.com/office/officeart/2005/8/layout/vList5"/>
+    <dgm:cxn modelId="{74C45C4C-8BFC-47EA-B714-DB0F6E20BD30}" type="presParOf" srcId="{2FB1EC83-39C2-4F56-88C8-73017AB8D3F2}" destId="{2C5B99E9-C938-4335-986E-9061F038B49B}" srcOrd="1" destOrd="0" presId="urn:microsoft.com/office/officeart/2005/8/layout/vList5"/>
+    <dgm:cxn modelId="{27835B0D-5B0D-4F7E-91E2-27D9E1D98BC8}" type="presParOf" srcId="{3E144F0B-25D2-4EA5-8C77-111D1265CE29}" destId="{19FDA6AC-BC9F-4C7A-96CD-45C17A0B0C46}" srcOrd="7" destOrd="0" presId="urn:microsoft.com/office/officeart/2005/8/layout/vList5"/>
+    <dgm:cxn modelId="{0DC755CA-CFC8-499A-992B-3975B5E73685}" type="presParOf" srcId="{3E144F0B-25D2-4EA5-8C77-111D1265CE29}" destId="{12862473-D8D0-4AD2-9058-94D2C5D4DC36}" srcOrd="8" destOrd="0" presId="urn:microsoft.com/office/officeart/2005/8/layout/vList5"/>
+    <dgm:cxn modelId="{A4EEE600-5B5A-49B7-841E-8A428AFDCBE7}" type="presParOf" srcId="{12862473-D8D0-4AD2-9058-94D2C5D4DC36}" destId="{F1BAA914-C3D1-426F-B65A-BE75B40F3150}" srcOrd="0" destOrd="0" presId="urn:microsoft.com/office/officeart/2005/8/layout/vList5"/>
+    <dgm:cxn modelId="{5AB32918-F890-433A-B065-3E890235F86B}" type="presParOf" srcId="{12862473-D8D0-4AD2-9058-94D2C5D4DC36}" destId="{89D66108-E918-45F0-B6B5-4441A3AA1BFE}" srcOrd="1" destOrd="0" presId="urn:microsoft.com/office/officeart/2005/8/layout/vList5"/>
+    <dgm:cxn modelId="{01C5B933-1DB0-41A1-9A26-110FEB9876F4}" type="presParOf" srcId="{3E144F0B-25D2-4EA5-8C77-111D1265CE29}" destId="{A222B7E4-1BA7-4454-A8A3-CB53FA3BE466}" srcOrd="9" destOrd="0" presId="urn:microsoft.com/office/officeart/2005/8/layout/vList5"/>
+    <dgm:cxn modelId="{AF97D6E2-F56E-457B-843D-AB2668B48355}" type="presParOf" srcId="{3E144F0B-25D2-4EA5-8C77-111D1265CE29}" destId="{3C2DBC06-6578-4EFA-B580-53DD0DC2D7F7}" srcOrd="10" destOrd="0" presId="urn:microsoft.com/office/officeart/2005/8/layout/vList5"/>
+    <dgm:cxn modelId="{B378D678-12E0-42A8-99A1-2E0C1290B8FF}" type="presParOf" srcId="{3C2DBC06-6578-4EFA-B580-53DD0DC2D7F7}" destId="{23013CC7-A4E0-46C9-A618-A6BFB9B21C82}" srcOrd="0" destOrd="0" presId="urn:microsoft.com/office/officeart/2005/8/layout/vList5"/>
+    <dgm:cxn modelId="{0741A9BF-F5A4-46D3-A6A8-D11645CD7760}" type="presParOf" srcId="{3C2DBC06-6578-4EFA-B580-53DD0DC2D7F7}" destId="{5C6C7639-CD38-4A55-96C3-23628B3448CC}" srcOrd="1" destOrd="0" presId="urn:microsoft.com/office/officeart/2005/8/layout/vList5"/>
   </dgm:cxnLst>
   <dgm:bg/>
   <dgm:whole/>
@@ -32527,7 +33602,7 @@
 </file>
 
 <file path=customXml/itemProps2.xml><?xml version="1.0" encoding="utf-8"?>
-<ds:datastoreItem xmlns:ds="http://schemas.openxmlformats.org/officeDocument/2006/customXml" ds:itemID="{035F7072-9B08-4C99-8E08-C00789C16C98}">
+<ds:datastoreItem xmlns:ds="http://schemas.openxmlformats.org/officeDocument/2006/customXml" ds:itemID="{412845F7-14D9-41BD-A915-F68E7CC5BB10}">
   <ds:schemaRefs>
     <ds:schemaRef ds:uri="http://schemas.openxmlformats.org/officeDocument/2006/bibliography"/>
   </ds:schemaRefs>

</xml_diff>

<commit_message>
Docu del diagr de actividad consultas
</commit_message>
<xml_diff>
--- a/SDD[IMind]_V1.0(LineaBase).docx
+++ b/SDD[IMind]_V1.0(LineaBase).docx
@@ -2484,23 +2484,7 @@
                 <w:b/>
                 <w:noProof/>
               </w:rPr>
-              <w:t>Descri</w:t>
-            </w:r>
-            <w:r>
-              <w:rPr>
-                <w:rStyle w:val="Hipervnculo"/>
-                <w:b/>
-                <w:noProof/>
-              </w:rPr>
-              <w:t>p</w:t>
-            </w:r>
-            <w:r>
-              <w:rPr>
-                <w:rStyle w:val="Hipervnculo"/>
-                <w:b/>
-                <w:noProof/>
-              </w:rPr>
-              <w:t>ción del sistema</w:t>
+              <w:t>Descripción del sistema</w:t>
             </w:r>
             <w:r>
               <w:rPr>
@@ -27233,6 +27217,29 @@
     </w:p>
     <w:p>
       <w:pPr>
+        <w:pStyle w:val="Epgrafe"/>
+        <w:jc w:val="center"/>
+        <w:rPr>
+          <w:lang w:val="es-CO"/>
+        </w:rPr>
+      </w:pPr>
+      <w:r>
+        <w:t xml:space="preserve">Ilustración </w:t>
+      </w:r>
+      <w:fldSimple w:instr=" SEQ Ilustración \* ARABIC ">
+        <w:r>
+          <w:rPr>
+            <w:noProof/>
+          </w:rPr>
+          <w:t>5</w:t>
+        </w:r>
+      </w:fldSimple>
+      <w:r>
+        <w:t>. Diagrama de actividad 6: Consultas</w:t>
+      </w:r>
+    </w:p>
+    <w:p>
+      <w:pPr>
         <w:rPr>
           <w:b/>
           <w:lang w:val="es-CO"/>
@@ -27330,6 +27337,16 @@
                 <w:lang w:val="es-CO" w:eastAsia="es-CO"/>
               </w:rPr>
             </w:pPr>
+            <w:r>
+              <w:rPr>
+                <w:rFonts w:ascii="Calibri" w:eastAsia="Times New Roman" w:hAnsi="Calibri" w:cs="Times New Roman"/>
+                <w:color w:val="000000"/>
+                <w:sz w:val="20"/>
+                <w:szCs w:val="20"/>
+                <w:lang w:val="es-CO" w:eastAsia="es-CO"/>
+              </w:rPr>
+              <w:t>IMA0</w:t>
+            </w:r>
           </w:p>
         </w:tc>
         <w:tc>
@@ -27701,6 +27718,8 @@
     <w:p>
       <w:pPr>
         <w:pStyle w:val="Epgrafe"/>
+        <w:ind w:left="480"/>
+        <w:jc w:val="center"/>
         <w:rPr>
           <w:lang w:val="es-CO"/>
         </w:rPr>
@@ -27717,7 +27736,7 @@
         </w:r>
       </w:fldSimple>
       <w:r>
-        <w:t>.</w:t>
+        <w:t>. IMA0 -Referencia a Pantalla Principal</w:t>
       </w:r>
     </w:p>
     <w:tbl>
@@ -27804,6 +27823,16 @@
                 <w:lang w:val="es-CO" w:eastAsia="es-CO"/>
               </w:rPr>
             </w:pPr>
+            <w:r>
+              <w:rPr>
+                <w:rFonts w:ascii="Calibri" w:eastAsia="Times New Roman" w:hAnsi="Calibri" w:cs="Times New Roman"/>
+                <w:color w:val="000000"/>
+                <w:sz w:val="20"/>
+                <w:szCs w:val="20"/>
+                <w:lang w:val="es-CO" w:eastAsia="es-CO"/>
+              </w:rPr>
+              <w:t>IMA0</w:t>
+            </w:r>
           </w:p>
         </w:tc>
         <w:tc>
@@ -27876,7 +27905,7 @@
                 <w:szCs w:val="20"/>
                 <w:lang w:val="es-CO" w:eastAsia="es-CO"/>
               </w:rPr>
-              <w:t>Pantalla Principal</w:t>
+              <w:t>Ver Estadísticas Personales</w:t>
             </w:r>
           </w:p>
         </w:tc>
@@ -27958,7 +27987,7 @@
                 <w:szCs w:val="20"/>
                 <w:lang w:val="es-CO" w:eastAsia="es-CO"/>
               </w:rPr>
-              <w:t>Ver tabla 18. IMA0 – Pantalla Principal</w:t>
+              <w:t>El usuario ha escogido consultar sus propias estadísticas, que le mostrarán un resumen de sus acciones dentro de las partidas en las que ha participado (cuántas partidas ganadas, cuántas perdidas, cuántas empatadas dentro de su estancia en el sistema) y sus puntos hasta el momento.</w:t>
             </w:r>
           </w:p>
         </w:tc>
@@ -28031,6 +28060,59 @@
                 <w:lang w:val="es-CO" w:eastAsia="es-CO"/>
               </w:rPr>
             </w:pPr>
+            <w:r>
+              <w:rPr>
+                <w:rFonts w:ascii="Calibri" w:eastAsia="Times New Roman" w:hAnsi="Calibri" w:cs="Times New Roman"/>
+                <w:color w:val="000000"/>
+                <w:sz w:val="20"/>
+                <w:szCs w:val="20"/>
+                <w:lang w:val="es-CO" w:eastAsia="es-CO"/>
+              </w:rPr>
+              <w:t>-</w:t>
+            </w:r>
+            <w:r>
+              <w:rPr>
+                <w:rFonts w:ascii="Calibri" w:eastAsia="Times New Roman" w:hAnsi="Calibri" w:cs="Times New Roman"/>
+                <w:color w:val="000000"/>
+                <w:sz w:val="20"/>
+                <w:szCs w:val="20"/>
+                <w:lang w:val="es-CO" w:eastAsia="es-CO"/>
+              </w:rPr>
+              <w:t xml:space="preserve">El jugador debe </w:t>
+            </w:r>
+            <w:r>
+              <w:rPr>
+                <w:rFonts w:ascii="Calibri" w:eastAsia="Times New Roman" w:hAnsi="Calibri" w:cs="Times New Roman"/>
+                <w:color w:val="000000"/>
+                <w:sz w:val="20"/>
+                <w:szCs w:val="20"/>
+                <w:lang w:val="es-CO" w:eastAsia="es-CO"/>
+              </w:rPr>
+              <w:t>estar registrado en el sistema</w:t>
+            </w:r>
+          </w:p>
+          <w:p>
+            <w:pPr>
+              <w:spacing w:after="0" w:line="240" w:lineRule="auto"/>
+              <w:rPr>
+                <w:rFonts w:ascii="Calibri" w:eastAsia="Times New Roman" w:hAnsi="Calibri" w:cs="Times New Roman"/>
+                <w:color w:val="000000"/>
+                <w:sz w:val="20"/>
+                <w:szCs w:val="20"/>
+                <w:lang w:val="es-CO" w:eastAsia="es-CO"/>
+              </w:rPr>
+            </w:pPr>
+            <w:r>
+              <w:rPr>
+                <w:rFonts w:ascii="Calibri" w:eastAsia="Times New Roman" w:hAnsi="Calibri" w:cs="Times New Roman"/>
+                <w:color w:val="000000"/>
+                <w:sz w:val="20"/>
+                <w:szCs w:val="20"/>
+                <w:lang w:val="es-CO" w:eastAsia="es-CO"/>
+              </w:rPr>
+              <w:lastRenderedPageBreak/>
+              <w:t>-el jugador debe haber participado en al menos una partida.</w:t>
+            </w:r>
           </w:p>
         </w:tc>
         <w:tc>
@@ -28069,6 +28151,7 @@
                 <w:szCs w:val="20"/>
                 <w:lang w:eastAsia="es-CO"/>
               </w:rPr>
+              <w:lastRenderedPageBreak/>
               <w:t>Post condiciones</w:t>
             </w:r>
           </w:p>
@@ -28096,6 +28179,27 @@
                 <w:lang w:val="es-CO" w:eastAsia="es-CO"/>
               </w:rPr>
             </w:pPr>
+            <w:r>
+              <w:rPr>
+                <w:rFonts w:ascii="Calibri" w:eastAsia="Times New Roman" w:hAnsi="Calibri" w:cs="Times New Roman"/>
+                <w:color w:val="000000"/>
+                <w:sz w:val="20"/>
+                <w:szCs w:val="20"/>
+                <w:lang w:val="es-CO" w:eastAsia="es-CO"/>
+              </w:rPr>
+              <w:t xml:space="preserve">-El jugador regresa a la página principal donde podrá </w:t>
+            </w:r>
+            <w:r>
+              <w:rPr>
+                <w:rFonts w:ascii="Calibri" w:eastAsia="Times New Roman" w:hAnsi="Calibri" w:cs="Times New Roman"/>
+                <w:color w:val="000000"/>
+                <w:sz w:val="20"/>
+                <w:szCs w:val="20"/>
+                <w:lang w:val="es-CO" w:eastAsia="es-CO"/>
+              </w:rPr>
+              <w:lastRenderedPageBreak/>
+              <w:t>realizar otras acciones.</w:t>
+            </w:r>
           </w:p>
         </w:tc>
       </w:tr>
@@ -28140,6 +28244,7 @@
                 <w:szCs w:val="20"/>
                 <w:lang w:eastAsia="es-CO"/>
               </w:rPr>
+              <w:lastRenderedPageBreak/>
               <w:t>Casos de Uso Asociados</w:t>
             </w:r>
           </w:p>
@@ -28168,16 +28273,2644 @@
                 <w:lang w:val="es-CO" w:eastAsia="es-CO"/>
               </w:rPr>
             </w:pPr>
+            <w:r>
+              <w:rPr>
+                <w:rFonts w:ascii="Calibri" w:hAnsi="Calibri"/>
+                <w:color w:val="000000" w:themeColor="text1"/>
+                <w:sz w:val="20"/>
+                <w:szCs w:val="20"/>
+              </w:rPr>
+              <w:t>IMCU-007</w:t>
+            </w:r>
           </w:p>
         </w:tc>
       </w:tr>
     </w:tbl>
     <w:p>
       <w:pPr>
+        <w:pStyle w:val="Epgrafe"/>
+        <w:jc w:val="center"/>
         <w:rPr>
+          <w:b w:val="0"/>
           <w:lang w:val="es-CO"/>
         </w:rPr>
       </w:pPr>
+      <w:r>
+        <w:t xml:space="preserve">Tabla </w:t>
+      </w:r>
+      <w:fldSimple w:instr=" SEQ Tabla \* ARABIC ">
+        <w:r>
+          <w:rPr>
+            <w:noProof/>
+          </w:rPr>
+          <w:t>33</w:t>
+        </w:r>
+      </w:fldSimple>
+      <w:r>
+        <w:t>. IMA0 – Ver Estadísticas Personales</w:t>
+      </w:r>
+    </w:p>
+    <w:tbl>
+      <w:tblPr>
+        <w:tblW w:w="0" w:type="auto"/>
+        <w:jc w:val="center"/>
+        <w:tblLayout w:type="fixed"/>
+        <w:tblCellMar>
+          <w:left w:w="70" w:type="dxa"/>
+          <w:right w:w="70" w:type="dxa"/>
+        </w:tblCellMar>
+        <w:tblLook w:val="04A0"/>
+      </w:tblPr>
+      <w:tblGrid>
+        <w:gridCol w:w="1540"/>
+        <w:gridCol w:w="1400"/>
+        <w:gridCol w:w="1540"/>
+        <w:gridCol w:w="1660"/>
+      </w:tblGrid>
+      <w:tr>
+        <w:trPr>
+          <w:trHeight w:val="315"/>
+          <w:jc w:val="center"/>
+        </w:trPr>
+        <w:tc>
+          <w:tcPr>
+            <w:tcW w:w="1540" w:type="dxa"/>
+            <w:tcBorders>
+              <w:top w:val="nil"/>
+              <w:left w:val="nil"/>
+              <w:bottom w:val="single" w:sz="8" w:space="0" w:color="FFFFFF"/>
+              <w:right w:val="nil"/>
+            </w:tcBorders>
+            <w:shd w:val="clear" w:color="000000" w:fill="76923C"/>
+            <w:hideMark/>
+          </w:tcPr>
+          <w:p>
+            <w:pPr>
+              <w:spacing w:after="0" w:line="240" w:lineRule="auto"/>
+              <w:jc w:val="center"/>
+              <w:rPr>
+                <w:rFonts w:ascii="Calibri" w:eastAsia="Times New Roman" w:hAnsi="Calibri" w:cs="Times New Roman"/>
+                <w:b/>
+                <w:bCs/>
+                <w:color w:val="FFFFFF"/>
+                <w:sz w:val="20"/>
+                <w:szCs w:val="20"/>
+                <w:lang w:val="es-CO" w:eastAsia="es-CO"/>
+              </w:rPr>
+            </w:pPr>
+            <w:r>
+              <w:rPr>
+                <w:rFonts w:ascii="Calibri" w:eastAsia="Times New Roman" w:hAnsi="Calibri" w:cs="Times New Roman"/>
+                <w:b/>
+                <w:bCs/>
+                <w:color w:val="FFFFFF"/>
+                <w:sz w:val="20"/>
+                <w:szCs w:val="20"/>
+                <w:lang w:eastAsia="es-CO"/>
+              </w:rPr>
+              <w:t xml:space="preserve">ID </w:t>
+            </w:r>
+          </w:p>
+        </w:tc>
+        <w:tc>
+          <w:tcPr>
+            <w:tcW w:w="1400" w:type="dxa"/>
+            <w:tcBorders>
+              <w:top w:val="nil"/>
+              <w:left w:val="nil"/>
+              <w:right w:val="nil"/>
+            </w:tcBorders>
+            <w:shd w:val="clear" w:color="000000" w:fill="C2D69B" w:themeFill="accent3" w:themeFillTint="99"/>
+            <w:hideMark/>
+          </w:tcPr>
+          <w:p>
+            <w:pPr>
+              <w:spacing w:after="0" w:line="240" w:lineRule="auto"/>
+              <w:rPr>
+                <w:rFonts w:ascii="Calibri" w:eastAsia="Times New Roman" w:hAnsi="Calibri" w:cs="Times New Roman"/>
+                <w:color w:val="000000"/>
+                <w:sz w:val="20"/>
+                <w:szCs w:val="20"/>
+                <w:lang w:val="es-CO" w:eastAsia="es-CO"/>
+              </w:rPr>
+            </w:pPr>
+            <w:r>
+              <w:rPr>
+                <w:rFonts w:ascii="Calibri" w:eastAsia="Times New Roman" w:hAnsi="Calibri" w:cs="Times New Roman"/>
+                <w:color w:val="000000"/>
+                <w:sz w:val="20"/>
+                <w:szCs w:val="20"/>
+                <w:lang w:val="es-CO" w:eastAsia="es-CO"/>
+              </w:rPr>
+              <w:t>IMA0</w:t>
+            </w:r>
+          </w:p>
+        </w:tc>
+        <w:tc>
+          <w:tcPr>
+            <w:tcW w:w="1540" w:type="dxa"/>
+            <w:tcBorders>
+              <w:top w:val="nil"/>
+              <w:left w:val="nil"/>
+              <w:right w:val="nil"/>
+            </w:tcBorders>
+            <w:shd w:val="clear" w:color="000000" w:fill="76923C"/>
+            <w:noWrap/>
+            <w:hideMark/>
+          </w:tcPr>
+          <w:p>
+            <w:pPr>
+              <w:spacing w:after="0" w:line="240" w:lineRule="auto"/>
+              <w:jc w:val="center"/>
+              <w:rPr>
+                <w:rFonts w:ascii="Calibri" w:eastAsia="Times New Roman" w:hAnsi="Calibri" w:cs="Times New Roman"/>
+                <w:b/>
+                <w:bCs/>
+                <w:color w:val="FFFFFF"/>
+                <w:sz w:val="20"/>
+                <w:szCs w:val="20"/>
+                <w:lang w:val="es-CO" w:eastAsia="es-CO"/>
+              </w:rPr>
+            </w:pPr>
+            <w:r>
+              <w:rPr>
+                <w:rFonts w:ascii="Calibri" w:eastAsia="Times New Roman" w:hAnsi="Calibri" w:cs="Times New Roman"/>
+                <w:b/>
+                <w:bCs/>
+                <w:color w:val="FFFFFF"/>
+                <w:sz w:val="20"/>
+                <w:szCs w:val="20"/>
+                <w:lang w:eastAsia="es-CO"/>
+              </w:rPr>
+              <w:t>Nombre</w:t>
+            </w:r>
+          </w:p>
+        </w:tc>
+        <w:tc>
+          <w:tcPr>
+            <w:tcW w:w="1660" w:type="dxa"/>
+            <w:tcBorders>
+              <w:top w:val="nil"/>
+              <w:left w:val="nil"/>
+              <w:right w:val="nil"/>
+            </w:tcBorders>
+            <w:shd w:val="clear" w:color="000000" w:fill="C2D69B" w:themeFill="accent3" w:themeFillTint="99"/>
+            <w:hideMark/>
+          </w:tcPr>
+          <w:p>
+            <w:pPr>
+              <w:spacing w:after="0" w:line="240" w:lineRule="auto"/>
+              <w:rPr>
+                <w:rFonts w:ascii="Calibri" w:eastAsia="Times New Roman" w:hAnsi="Calibri" w:cs="Times New Roman"/>
+                <w:color w:val="000000"/>
+                <w:sz w:val="20"/>
+                <w:szCs w:val="20"/>
+                <w:lang w:val="es-CO" w:eastAsia="es-CO"/>
+              </w:rPr>
+            </w:pPr>
+            <w:r>
+              <w:rPr>
+                <w:rFonts w:ascii="Calibri" w:eastAsia="Times New Roman" w:hAnsi="Calibri" w:cs="Times New Roman"/>
+                <w:color w:val="000000"/>
+                <w:sz w:val="20"/>
+                <w:szCs w:val="20"/>
+                <w:lang w:val="es-CO" w:eastAsia="es-CO"/>
+              </w:rPr>
+              <w:t>Ver estadísticas Generales</w:t>
+            </w:r>
+          </w:p>
+        </w:tc>
+      </w:tr>
+      <w:tr>
+        <w:trPr>
+          <w:trHeight w:val="315"/>
+          <w:jc w:val="center"/>
+        </w:trPr>
+        <w:tc>
+          <w:tcPr>
+            <w:tcW w:w="1540" w:type="dxa"/>
+            <w:tcBorders>
+              <w:top w:val="nil"/>
+              <w:left w:val="nil"/>
+              <w:bottom w:val="single" w:sz="8" w:space="0" w:color="FFFFFF"/>
+              <w:right w:val="nil"/>
+            </w:tcBorders>
+            <w:shd w:val="clear" w:color="000000" w:fill="76923C"/>
+            <w:hideMark/>
+          </w:tcPr>
+          <w:p>
+            <w:pPr>
+              <w:spacing w:after="0" w:line="240" w:lineRule="auto"/>
+              <w:jc w:val="center"/>
+              <w:rPr>
+                <w:rFonts w:ascii="Calibri" w:eastAsia="Times New Roman" w:hAnsi="Calibri" w:cs="Times New Roman"/>
+                <w:b/>
+                <w:bCs/>
+                <w:color w:val="FFFFFF"/>
+                <w:sz w:val="20"/>
+                <w:szCs w:val="20"/>
+                <w:lang w:val="es-CO" w:eastAsia="es-CO"/>
+              </w:rPr>
+            </w:pPr>
+            <w:r>
+              <w:rPr>
+                <w:rFonts w:ascii="Calibri" w:eastAsia="Times New Roman" w:hAnsi="Calibri" w:cs="Times New Roman"/>
+                <w:b/>
+                <w:bCs/>
+                <w:color w:val="FFFFFF"/>
+                <w:sz w:val="20"/>
+                <w:szCs w:val="20"/>
+                <w:lang w:eastAsia="es-CO"/>
+              </w:rPr>
+              <w:t>Descripción</w:t>
+            </w:r>
+          </w:p>
+        </w:tc>
+        <w:tc>
+          <w:tcPr>
+            <w:tcW w:w="4600" w:type="dxa"/>
+            <w:gridSpan w:val="3"/>
+            <w:tcBorders>
+              <w:top w:val="nil"/>
+              <w:left w:val="nil"/>
+              <w:bottom w:val="single" w:sz="8" w:space="0" w:color="FFFFFF"/>
+              <w:right w:val="nil"/>
+            </w:tcBorders>
+            <w:shd w:val="clear" w:color="000000" w:fill="D6E3BC" w:themeFill="accent3" w:themeFillTint="66"/>
+            <w:hideMark/>
+          </w:tcPr>
+          <w:p>
+            <w:pPr>
+              <w:spacing w:after="0" w:line="240" w:lineRule="auto"/>
+              <w:rPr>
+                <w:rFonts w:ascii="Calibri" w:eastAsia="Times New Roman" w:hAnsi="Calibri" w:cs="Times New Roman"/>
+                <w:color w:val="000000"/>
+                <w:sz w:val="20"/>
+                <w:szCs w:val="20"/>
+                <w:lang w:val="es-CO" w:eastAsia="es-CO"/>
+              </w:rPr>
+            </w:pPr>
+            <w:r>
+              <w:rPr>
+                <w:rFonts w:ascii="Calibri" w:eastAsia="Times New Roman" w:hAnsi="Calibri" w:cs="Times New Roman"/>
+                <w:color w:val="000000"/>
+                <w:sz w:val="20"/>
+                <w:szCs w:val="20"/>
+                <w:lang w:val="es-CO" w:eastAsia="es-CO"/>
+              </w:rPr>
+              <w:t>El usuario ha escogido consultar las estadísticas que el sistema recopila durante y después de cada partida, mostrando un resumen de de los jugadores que en orden de mayor a menor puntaje, han acumulado cada vez que han jugado y concluido exitosamente una partida.</w:t>
+            </w:r>
+          </w:p>
+        </w:tc>
+      </w:tr>
+      <w:tr>
+        <w:trPr>
+          <w:trHeight w:val="615"/>
+          <w:jc w:val="center"/>
+        </w:trPr>
+        <w:tc>
+          <w:tcPr>
+            <w:tcW w:w="1540" w:type="dxa"/>
+            <w:tcBorders>
+              <w:top w:val="nil"/>
+              <w:left w:val="nil"/>
+              <w:bottom w:val="single" w:sz="8" w:space="0" w:color="FFFFFF"/>
+              <w:right w:val="nil"/>
+            </w:tcBorders>
+            <w:shd w:val="clear" w:color="000000" w:fill="76923C"/>
+            <w:hideMark/>
+          </w:tcPr>
+          <w:p>
+            <w:pPr>
+              <w:spacing w:after="0" w:line="240" w:lineRule="auto"/>
+              <w:jc w:val="center"/>
+              <w:rPr>
+                <w:rFonts w:ascii="Calibri" w:eastAsia="Times New Roman" w:hAnsi="Calibri" w:cs="Times New Roman"/>
+                <w:b/>
+                <w:bCs/>
+                <w:color w:val="FFFFFF"/>
+                <w:sz w:val="20"/>
+                <w:szCs w:val="20"/>
+                <w:lang w:val="es-CO" w:eastAsia="es-CO"/>
+              </w:rPr>
+            </w:pPr>
+            <w:r>
+              <w:rPr>
+                <w:rFonts w:ascii="Calibri" w:eastAsia="Times New Roman" w:hAnsi="Calibri" w:cs="Times New Roman"/>
+                <w:b/>
+                <w:bCs/>
+                <w:color w:val="FFFFFF"/>
+                <w:sz w:val="20"/>
+                <w:szCs w:val="20"/>
+                <w:lang w:eastAsia="es-CO"/>
+              </w:rPr>
+              <w:t>Precondiciones</w:t>
+            </w:r>
+          </w:p>
+        </w:tc>
+        <w:tc>
+          <w:tcPr>
+            <w:tcW w:w="1400" w:type="dxa"/>
+            <w:tcBorders>
+              <w:top w:val="nil"/>
+              <w:left w:val="nil"/>
+              <w:bottom w:val="single" w:sz="8" w:space="0" w:color="FFFFFF"/>
+              <w:right w:val="nil"/>
+            </w:tcBorders>
+            <w:shd w:val="clear" w:color="000000" w:fill="CDDDAC"/>
+            <w:hideMark/>
+          </w:tcPr>
+          <w:p>
+            <w:pPr>
+              <w:spacing w:after="0" w:line="240" w:lineRule="auto"/>
+              <w:rPr>
+                <w:rFonts w:ascii="Calibri" w:eastAsia="Times New Roman" w:hAnsi="Calibri" w:cs="Times New Roman"/>
+                <w:color w:val="000000"/>
+                <w:sz w:val="20"/>
+                <w:szCs w:val="20"/>
+                <w:lang w:val="es-CO" w:eastAsia="es-CO"/>
+              </w:rPr>
+            </w:pPr>
+            <w:r>
+              <w:rPr>
+                <w:rFonts w:ascii="Calibri" w:eastAsia="Times New Roman" w:hAnsi="Calibri" w:cs="Times New Roman"/>
+                <w:color w:val="000000"/>
+                <w:sz w:val="20"/>
+                <w:szCs w:val="20"/>
+                <w:lang w:val="es-CO" w:eastAsia="es-CO"/>
+              </w:rPr>
+              <w:t>-</w:t>
+            </w:r>
+            <w:r>
+              <w:rPr>
+                <w:rFonts w:ascii="Calibri" w:eastAsia="Times New Roman" w:hAnsi="Calibri" w:cs="Times New Roman"/>
+                <w:color w:val="000000"/>
+                <w:sz w:val="20"/>
+                <w:szCs w:val="20"/>
+                <w:lang w:val="es-CO" w:eastAsia="es-CO"/>
+              </w:rPr>
+              <w:t xml:space="preserve">El jugador debe </w:t>
+            </w:r>
+            <w:r>
+              <w:rPr>
+                <w:rFonts w:ascii="Calibri" w:eastAsia="Times New Roman" w:hAnsi="Calibri" w:cs="Times New Roman"/>
+                <w:color w:val="000000"/>
+                <w:sz w:val="20"/>
+                <w:szCs w:val="20"/>
+                <w:lang w:val="es-CO" w:eastAsia="es-CO"/>
+              </w:rPr>
+              <w:t>estar registrado en el sistema</w:t>
+            </w:r>
+          </w:p>
+        </w:tc>
+        <w:tc>
+          <w:tcPr>
+            <w:tcW w:w="1540" w:type="dxa"/>
+            <w:tcBorders>
+              <w:top w:val="nil"/>
+              <w:left w:val="nil"/>
+              <w:bottom w:val="single" w:sz="8" w:space="0" w:color="FFFFFF"/>
+              <w:right w:val="nil"/>
+            </w:tcBorders>
+            <w:shd w:val="clear" w:color="000000" w:fill="76923C"/>
+            <w:hideMark/>
+          </w:tcPr>
+          <w:p>
+            <w:pPr>
+              <w:spacing w:after="0" w:line="240" w:lineRule="auto"/>
+              <w:jc w:val="center"/>
+              <w:rPr>
+                <w:rFonts w:ascii="Calibri" w:eastAsia="Times New Roman" w:hAnsi="Calibri" w:cs="Times New Roman"/>
+                <w:b/>
+                <w:bCs/>
+                <w:color w:val="FFFFFF"/>
+                <w:sz w:val="20"/>
+                <w:szCs w:val="20"/>
+                <w:lang w:val="es-CO" w:eastAsia="es-CO"/>
+              </w:rPr>
+            </w:pPr>
+            <w:r>
+              <w:rPr>
+                <w:rFonts w:ascii="Calibri" w:eastAsia="Times New Roman" w:hAnsi="Calibri" w:cs="Times New Roman"/>
+                <w:b/>
+                <w:bCs/>
+                <w:color w:val="FFFFFF"/>
+                <w:sz w:val="20"/>
+                <w:szCs w:val="20"/>
+                <w:lang w:eastAsia="es-CO"/>
+              </w:rPr>
+              <w:t>Post condiciones</w:t>
+            </w:r>
+          </w:p>
+        </w:tc>
+        <w:tc>
+          <w:tcPr>
+            <w:tcW w:w="1660" w:type="dxa"/>
+            <w:tcBorders>
+              <w:top w:val="nil"/>
+              <w:left w:val="nil"/>
+              <w:bottom w:val="single" w:sz="8" w:space="0" w:color="FFFFFF"/>
+              <w:right w:val="nil"/>
+            </w:tcBorders>
+            <w:shd w:val="clear" w:color="000000" w:fill="CDDDAC"/>
+            <w:hideMark/>
+          </w:tcPr>
+          <w:p>
+            <w:pPr>
+              <w:spacing w:after="0" w:line="240" w:lineRule="auto"/>
+              <w:rPr>
+                <w:rFonts w:ascii="Calibri" w:eastAsia="Times New Roman" w:hAnsi="Calibri" w:cs="Times New Roman"/>
+                <w:color w:val="000000"/>
+                <w:sz w:val="20"/>
+                <w:szCs w:val="20"/>
+                <w:lang w:val="es-CO" w:eastAsia="es-CO"/>
+              </w:rPr>
+            </w:pPr>
+            <w:r>
+              <w:rPr>
+                <w:rFonts w:ascii="Calibri" w:eastAsia="Times New Roman" w:hAnsi="Calibri" w:cs="Times New Roman"/>
+                <w:color w:val="000000"/>
+                <w:sz w:val="20"/>
+                <w:szCs w:val="20"/>
+                <w:lang w:val="es-CO" w:eastAsia="es-CO"/>
+              </w:rPr>
+              <w:t>-El jugador regresa a la página principal donde podrá realizar otras acciones.</w:t>
+            </w:r>
+          </w:p>
+        </w:tc>
+      </w:tr>
+      <w:tr>
+        <w:trPr>
+          <w:trHeight w:val="546"/>
+          <w:jc w:val="center"/>
+        </w:trPr>
+        <w:tc>
+          <w:tcPr>
+            <w:tcW w:w="1540" w:type="dxa"/>
+            <w:tcBorders>
+              <w:top w:val="nil"/>
+              <w:left w:val="nil"/>
+              <w:bottom w:val="nil"/>
+              <w:right w:val="nil"/>
+            </w:tcBorders>
+            <w:shd w:val="clear" w:color="000000" w:fill="76923C"/>
+            <w:hideMark/>
+          </w:tcPr>
+          <w:p>
+            <w:pPr>
+              <w:spacing w:after="0" w:line="240" w:lineRule="auto"/>
+              <w:jc w:val="center"/>
+              <w:rPr>
+                <w:rFonts w:ascii="Calibri" w:eastAsia="Times New Roman" w:hAnsi="Calibri" w:cs="Times New Roman"/>
+                <w:b/>
+                <w:bCs/>
+                <w:color w:val="FFFFFF"/>
+                <w:sz w:val="20"/>
+                <w:szCs w:val="20"/>
+                <w:lang w:val="es-CO" w:eastAsia="es-CO"/>
+              </w:rPr>
+            </w:pPr>
+            <w:r>
+              <w:rPr>
+                <w:rFonts w:ascii="Calibri" w:eastAsia="Times New Roman" w:hAnsi="Calibri" w:cs="Times New Roman"/>
+                <w:b/>
+                <w:bCs/>
+                <w:color w:val="FFFFFF"/>
+                <w:sz w:val="20"/>
+                <w:szCs w:val="20"/>
+                <w:lang w:eastAsia="es-CO"/>
+              </w:rPr>
+              <w:t>Casos de Uso Asociados</w:t>
+            </w:r>
+          </w:p>
+        </w:tc>
+        <w:tc>
+          <w:tcPr>
+            <w:tcW w:w="4600" w:type="dxa"/>
+            <w:gridSpan w:val="3"/>
+            <w:tcBorders>
+              <w:top w:val="single" w:sz="8" w:space="0" w:color="FFFFFF"/>
+              <w:left w:val="nil"/>
+              <w:bottom w:val="single" w:sz="8" w:space="0" w:color="FFFFFF"/>
+              <w:right w:val="nil"/>
+            </w:tcBorders>
+            <w:shd w:val="clear" w:color="000000" w:fill="D6E3BC" w:themeFill="accent3" w:themeFillTint="66"/>
+            <w:hideMark/>
+          </w:tcPr>
+          <w:p>
+            <w:pPr>
+              <w:spacing w:after="0" w:line="240" w:lineRule="auto"/>
+              <w:rPr>
+                <w:rFonts w:ascii="Calibri" w:eastAsia="Times New Roman" w:hAnsi="Calibri" w:cs="Times New Roman"/>
+                <w:color w:val="000000"/>
+                <w:sz w:val="20"/>
+                <w:szCs w:val="20"/>
+                <w:lang w:val="es-CO" w:eastAsia="es-CO"/>
+              </w:rPr>
+            </w:pPr>
+            <w:r>
+              <w:rPr>
+                <w:rFonts w:ascii="Calibri" w:hAnsi="Calibri"/>
+                <w:color w:val="000000" w:themeColor="text1"/>
+                <w:sz w:val="20"/>
+                <w:szCs w:val="20"/>
+              </w:rPr>
+              <w:t>IMCU-008</w:t>
+            </w:r>
+          </w:p>
+        </w:tc>
+      </w:tr>
+    </w:tbl>
+    <w:p>
+      <w:pPr>
+        <w:pStyle w:val="Epgrafe"/>
+        <w:jc w:val="center"/>
+      </w:pPr>
+      <w:r>
+        <w:t xml:space="preserve">Tabla </w:t>
+      </w:r>
+      <w:fldSimple w:instr=" SEQ Tabla \* ARABIC ">
+        <w:r>
+          <w:rPr>
+            <w:noProof/>
+          </w:rPr>
+          <w:t>34</w:t>
+        </w:r>
+      </w:fldSimple>
+      <w:r>
+        <w:t>. IMA0 – Ver estadísticas Generales</w:t>
+      </w:r>
+    </w:p>
+    <w:tbl>
+      <w:tblPr>
+        <w:tblW w:w="0" w:type="auto"/>
+        <w:jc w:val="center"/>
+        <w:tblLayout w:type="fixed"/>
+        <w:tblCellMar>
+          <w:left w:w="70" w:type="dxa"/>
+          <w:right w:w="70" w:type="dxa"/>
+        </w:tblCellMar>
+        <w:tblLook w:val="04A0"/>
+      </w:tblPr>
+      <w:tblGrid>
+        <w:gridCol w:w="1540"/>
+        <w:gridCol w:w="1400"/>
+        <w:gridCol w:w="1540"/>
+        <w:gridCol w:w="1660"/>
+      </w:tblGrid>
+      <w:tr>
+        <w:trPr>
+          <w:trHeight w:val="315"/>
+          <w:jc w:val="center"/>
+        </w:trPr>
+        <w:tc>
+          <w:tcPr>
+            <w:tcW w:w="1540" w:type="dxa"/>
+            <w:tcBorders>
+              <w:top w:val="nil"/>
+              <w:left w:val="nil"/>
+              <w:bottom w:val="single" w:sz="8" w:space="0" w:color="FFFFFF"/>
+              <w:right w:val="nil"/>
+            </w:tcBorders>
+            <w:shd w:val="clear" w:color="000000" w:fill="76923C"/>
+            <w:hideMark/>
+          </w:tcPr>
+          <w:p>
+            <w:pPr>
+              <w:spacing w:after="0" w:line="240" w:lineRule="auto"/>
+              <w:jc w:val="center"/>
+              <w:rPr>
+                <w:rFonts w:ascii="Calibri" w:eastAsia="Times New Roman" w:hAnsi="Calibri" w:cs="Times New Roman"/>
+                <w:b/>
+                <w:bCs/>
+                <w:color w:val="FFFFFF"/>
+                <w:sz w:val="20"/>
+                <w:szCs w:val="20"/>
+                <w:lang w:val="es-CO" w:eastAsia="es-CO"/>
+              </w:rPr>
+            </w:pPr>
+            <w:r>
+              <w:rPr>
+                <w:rFonts w:ascii="Calibri" w:eastAsia="Times New Roman" w:hAnsi="Calibri" w:cs="Times New Roman"/>
+                <w:b/>
+                <w:bCs/>
+                <w:color w:val="FFFFFF"/>
+                <w:sz w:val="20"/>
+                <w:szCs w:val="20"/>
+                <w:lang w:eastAsia="es-CO"/>
+              </w:rPr>
+              <w:t xml:space="preserve">ID </w:t>
+            </w:r>
+          </w:p>
+        </w:tc>
+        <w:tc>
+          <w:tcPr>
+            <w:tcW w:w="1400" w:type="dxa"/>
+            <w:tcBorders>
+              <w:top w:val="nil"/>
+              <w:left w:val="nil"/>
+              <w:right w:val="nil"/>
+            </w:tcBorders>
+            <w:shd w:val="clear" w:color="000000" w:fill="C2D69B" w:themeFill="accent3" w:themeFillTint="99"/>
+            <w:hideMark/>
+          </w:tcPr>
+          <w:p>
+            <w:pPr>
+              <w:spacing w:after="0" w:line="240" w:lineRule="auto"/>
+              <w:rPr>
+                <w:rFonts w:ascii="Calibri" w:eastAsia="Times New Roman" w:hAnsi="Calibri" w:cs="Times New Roman"/>
+                <w:color w:val="000000"/>
+                <w:sz w:val="20"/>
+                <w:szCs w:val="20"/>
+                <w:lang w:val="es-CO" w:eastAsia="es-CO"/>
+              </w:rPr>
+            </w:pPr>
+            <w:r>
+              <w:rPr>
+                <w:rFonts w:ascii="Calibri" w:eastAsia="Times New Roman" w:hAnsi="Calibri" w:cs="Times New Roman"/>
+                <w:color w:val="000000"/>
+                <w:sz w:val="20"/>
+                <w:szCs w:val="20"/>
+                <w:lang w:val="es-CO" w:eastAsia="es-CO"/>
+              </w:rPr>
+              <w:t>IMA0</w:t>
+            </w:r>
+          </w:p>
+        </w:tc>
+        <w:tc>
+          <w:tcPr>
+            <w:tcW w:w="1540" w:type="dxa"/>
+            <w:tcBorders>
+              <w:top w:val="nil"/>
+              <w:left w:val="nil"/>
+              <w:right w:val="nil"/>
+            </w:tcBorders>
+            <w:shd w:val="clear" w:color="000000" w:fill="76923C"/>
+            <w:noWrap/>
+            <w:hideMark/>
+          </w:tcPr>
+          <w:p>
+            <w:pPr>
+              <w:spacing w:after="0" w:line="240" w:lineRule="auto"/>
+              <w:jc w:val="center"/>
+              <w:rPr>
+                <w:rFonts w:ascii="Calibri" w:eastAsia="Times New Roman" w:hAnsi="Calibri" w:cs="Times New Roman"/>
+                <w:b/>
+                <w:bCs/>
+                <w:color w:val="FFFFFF"/>
+                <w:sz w:val="20"/>
+                <w:szCs w:val="20"/>
+                <w:lang w:val="es-CO" w:eastAsia="es-CO"/>
+              </w:rPr>
+            </w:pPr>
+            <w:r>
+              <w:rPr>
+                <w:rFonts w:ascii="Calibri" w:eastAsia="Times New Roman" w:hAnsi="Calibri" w:cs="Times New Roman"/>
+                <w:b/>
+                <w:bCs/>
+                <w:color w:val="FFFFFF"/>
+                <w:sz w:val="20"/>
+                <w:szCs w:val="20"/>
+                <w:lang w:eastAsia="es-CO"/>
+              </w:rPr>
+              <w:t>Nombre</w:t>
+            </w:r>
+          </w:p>
+        </w:tc>
+        <w:tc>
+          <w:tcPr>
+            <w:tcW w:w="1660" w:type="dxa"/>
+            <w:tcBorders>
+              <w:top w:val="nil"/>
+              <w:left w:val="nil"/>
+              <w:right w:val="nil"/>
+            </w:tcBorders>
+            <w:shd w:val="clear" w:color="000000" w:fill="C2D69B" w:themeFill="accent3" w:themeFillTint="99"/>
+            <w:hideMark/>
+          </w:tcPr>
+          <w:p>
+            <w:pPr>
+              <w:spacing w:after="0" w:line="240" w:lineRule="auto"/>
+              <w:rPr>
+                <w:rFonts w:ascii="Calibri" w:eastAsia="Times New Roman" w:hAnsi="Calibri" w:cs="Times New Roman"/>
+                <w:color w:val="000000"/>
+                <w:sz w:val="20"/>
+                <w:szCs w:val="20"/>
+                <w:lang w:val="es-CO" w:eastAsia="es-CO"/>
+              </w:rPr>
+            </w:pPr>
+            <w:r>
+              <w:rPr>
+                <w:rFonts w:ascii="Calibri" w:eastAsia="Times New Roman" w:hAnsi="Calibri" w:cs="Times New Roman"/>
+                <w:color w:val="000000"/>
+                <w:sz w:val="20"/>
+                <w:szCs w:val="20"/>
+                <w:lang w:val="es-CO" w:eastAsia="es-CO"/>
+              </w:rPr>
+              <w:t>Ver Perfil</w:t>
+            </w:r>
+          </w:p>
+        </w:tc>
+      </w:tr>
+      <w:tr>
+        <w:trPr>
+          <w:trHeight w:val="315"/>
+          <w:jc w:val="center"/>
+        </w:trPr>
+        <w:tc>
+          <w:tcPr>
+            <w:tcW w:w="1540" w:type="dxa"/>
+            <w:tcBorders>
+              <w:top w:val="nil"/>
+              <w:left w:val="nil"/>
+              <w:bottom w:val="single" w:sz="8" w:space="0" w:color="FFFFFF"/>
+              <w:right w:val="nil"/>
+            </w:tcBorders>
+            <w:shd w:val="clear" w:color="000000" w:fill="76923C"/>
+            <w:hideMark/>
+          </w:tcPr>
+          <w:p>
+            <w:pPr>
+              <w:spacing w:after="0" w:line="240" w:lineRule="auto"/>
+              <w:jc w:val="center"/>
+              <w:rPr>
+                <w:rFonts w:ascii="Calibri" w:eastAsia="Times New Roman" w:hAnsi="Calibri" w:cs="Times New Roman"/>
+                <w:b/>
+                <w:bCs/>
+                <w:color w:val="FFFFFF"/>
+                <w:sz w:val="20"/>
+                <w:szCs w:val="20"/>
+                <w:lang w:val="es-CO" w:eastAsia="es-CO"/>
+              </w:rPr>
+            </w:pPr>
+            <w:r>
+              <w:rPr>
+                <w:rFonts w:ascii="Calibri" w:eastAsia="Times New Roman" w:hAnsi="Calibri" w:cs="Times New Roman"/>
+                <w:b/>
+                <w:bCs/>
+                <w:color w:val="FFFFFF"/>
+                <w:sz w:val="20"/>
+                <w:szCs w:val="20"/>
+                <w:lang w:eastAsia="es-CO"/>
+              </w:rPr>
+              <w:t>Descripción</w:t>
+            </w:r>
+          </w:p>
+        </w:tc>
+        <w:tc>
+          <w:tcPr>
+            <w:tcW w:w="4600" w:type="dxa"/>
+            <w:gridSpan w:val="3"/>
+            <w:tcBorders>
+              <w:top w:val="nil"/>
+              <w:left w:val="nil"/>
+              <w:bottom w:val="single" w:sz="8" w:space="0" w:color="FFFFFF"/>
+              <w:right w:val="nil"/>
+            </w:tcBorders>
+            <w:shd w:val="clear" w:color="000000" w:fill="D6E3BC" w:themeFill="accent3" w:themeFillTint="66"/>
+            <w:hideMark/>
+          </w:tcPr>
+          <w:p>
+            <w:pPr>
+              <w:spacing w:after="0" w:line="240" w:lineRule="auto"/>
+              <w:rPr>
+                <w:rFonts w:ascii="Calibri" w:eastAsia="Times New Roman" w:hAnsi="Calibri" w:cs="Times New Roman"/>
+                <w:color w:val="000000"/>
+                <w:sz w:val="20"/>
+                <w:szCs w:val="20"/>
+                <w:lang w:val="es-CO" w:eastAsia="es-CO"/>
+              </w:rPr>
+            </w:pPr>
+            <w:r>
+              <w:rPr>
+                <w:rFonts w:ascii="Calibri" w:eastAsia="Times New Roman" w:hAnsi="Calibri" w:cs="Times New Roman"/>
+                <w:color w:val="000000"/>
+                <w:sz w:val="20"/>
+                <w:szCs w:val="20"/>
+                <w:lang w:val="es-CO" w:eastAsia="es-CO"/>
+              </w:rPr>
+              <w:t>El usuario ha escogido ver su propio perfil, creado en el momento de registro y que guarda su información personal.</w:t>
+            </w:r>
+          </w:p>
+        </w:tc>
+      </w:tr>
+      <w:tr>
+        <w:trPr>
+          <w:trHeight w:val="615"/>
+          <w:jc w:val="center"/>
+        </w:trPr>
+        <w:tc>
+          <w:tcPr>
+            <w:tcW w:w="1540" w:type="dxa"/>
+            <w:tcBorders>
+              <w:top w:val="nil"/>
+              <w:left w:val="nil"/>
+              <w:bottom w:val="single" w:sz="8" w:space="0" w:color="FFFFFF"/>
+              <w:right w:val="nil"/>
+            </w:tcBorders>
+            <w:shd w:val="clear" w:color="000000" w:fill="76923C"/>
+            <w:hideMark/>
+          </w:tcPr>
+          <w:p>
+            <w:pPr>
+              <w:spacing w:after="0" w:line="240" w:lineRule="auto"/>
+              <w:jc w:val="center"/>
+              <w:rPr>
+                <w:rFonts w:ascii="Calibri" w:eastAsia="Times New Roman" w:hAnsi="Calibri" w:cs="Times New Roman"/>
+                <w:b/>
+                <w:bCs/>
+                <w:color w:val="FFFFFF"/>
+                <w:sz w:val="20"/>
+                <w:szCs w:val="20"/>
+                <w:lang w:val="es-CO" w:eastAsia="es-CO"/>
+              </w:rPr>
+            </w:pPr>
+            <w:r>
+              <w:rPr>
+                <w:rFonts w:ascii="Calibri" w:eastAsia="Times New Roman" w:hAnsi="Calibri" w:cs="Times New Roman"/>
+                <w:b/>
+                <w:bCs/>
+                <w:color w:val="FFFFFF"/>
+                <w:sz w:val="20"/>
+                <w:szCs w:val="20"/>
+                <w:lang w:eastAsia="es-CO"/>
+              </w:rPr>
+              <w:t>Precondiciones</w:t>
+            </w:r>
+          </w:p>
+        </w:tc>
+        <w:tc>
+          <w:tcPr>
+            <w:tcW w:w="1400" w:type="dxa"/>
+            <w:tcBorders>
+              <w:top w:val="nil"/>
+              <w:left w:val="nil"/>
+              <w:bottom w:val="single" w:sz="8" w:space="0" w:color="FFFFFF"/>
+              <w:right w:val="nil"/>
+            </w:tcBorders>
+            <w:shd w:val="clear" w:color="000000" w:fill="CDDDAC"/>
+            <w:hideMark/>
+          </w:tcPr>
+          <w:p>
+            <w:pPr>
+              <w:spacing w:after="0" w:line="240" w:lineRule="auto"/>
+              <w:rPr>
+                <w:rFonts w:ascii="Calibri" w:eastAsia="Times New Roman" w:hAnsi="Calibri" w:cs="Times New Roman"/>
+                <w:color w:val="000000"/>
+                <w:sz w:val="20"/>
+                <w:szCs w:val="20"/>
+                <w:lang w:val="es-CO" w:eastAsia="es-CO"/>
+              </w:rPr>
+            </w:pPr>
+            <w:r>
+              <w:rPr>
+                <w:rFonts w:ascii="Calibri" w:eastAsia="Times New Roman" w:hAnsi="Calibri" w:cs="Times New Roman"/>
+                <w:color w:val="000000"/>
+                <w:sz w:val="20"/>
+                <w:szCs w:val="20"/>
+                <w:lang w:val="es-CO" w:eastAsia="es-CO"/>
+              </w:rPr>
+              <w:t>-el usuario esta registrado en el sistema.</w:t>
+            </w:r>
+          </w:p>
+        </w:tc>
+        <w:tc>
+          <w:tcPr>
+            <w:tcW w:w="1540" w:type="dxa"/>
+            <w:tcBorders>
+              <w:top w:val="nil"/>
+              <w:left w:val="nil"/>
+              <w:bottom w:val="single" w:sz="8" w:space="0" w:color="FFFFFF"/>
+              <w:right w:val="nil"/>
+            </w:tcBorders>
+            <w:shd w:val="clear" w:color="000000" w:fill="76923C"/>
+            <w:hideMark/>
+          </w:tcPr>
+          <w:p>
+            <w:pPr>
+              <w:spacing w:after="0" w:line="240" w:lineRule="auto"/>
+              <w:jc w:val="center"/>
+              <w:rPr>
+                <w:rFonts w:ascii="Calibri" w:eastAsia="Times New Roman" w:hAnsi="Calibri" w:cs="Times New Roman"/>
+                <w:b/>
+                <w:bCs/>
+                <w:color w:val="FFFFFF"/>
+                <w:sz w:val="20"/>
+                <w:szCs w:val="20"/>
+                <w:lang w:val="es-CO" w:eastAsia="es-CO"/>
+              </w:rPr>
+            </w:pPr>
+            <w:r>
+              <w:rPr>
+                <w:rFonts w:ascii="Calibri" w:eastAsia="Times New Roman" w:hAnsi="Calibri" w:cs="Times New Roman"/>
+                <w:b/>
+                <w:bCs/>
+                <w:color w:val="FFFFFF"/>
+                <w:sz w:val="20"/>
+                <w:szCs w:val="20"/>
+                <w:lang w:eastAsia="es-CO"/>
+              </w:rPr>
+              <w:t>Post condiciones</w:t>
+            </w:r>
+          </w:p>
+        </w:tc>
+        <w:tc>
+          <w:tcPr>
+            <w:tcW w:w="1660" w:type="dxa"/>
+            <w:tcBorders>
+              <w:top w:val="nil"/>
+              <w:left w:val="nil"/>
+              <w:bottom w:val="single" w:sz="8" w:space="0" w:color="FFFFFF"/>
+              <w:right w:val="nil"/>
+            </w:tcBorders>
+            <w:shd w:val="clear" w:color="000000" w:fill="CDDDAC"/>
+            <w:hideMark/>
+          </w:tcPr>
+          <w:p>
+            <w:pPr>
+              <w:spacing w:after="0" w:line="240" w:lineRule="auto"/>
+              <w:rPr>
+                <w:rFonts w:ascii="Calibri" w:eastAsia="Times New Roman" w:hAnsi="Calibri" w:cs="Times New Roman"/>
+                <w:color w:val="000000"/>
+                <w:sz w:val="20"/>
+                <w:szCs w:val="20"/>
+                <w:lang w:val="es-CO" w:eastAsia="es-CO"/>
+              </w:rPr>
+            </w:pPr>
+            <w:r>
+              <w:rPr>
+                <w:rFonts w:ascii="Calibri" w:eastAsia="Times New Roman" w:hAnsi="Calibri" w:cs="Times New Roman"/>
+                <w:color w:val="000000"/>
+                <w:sz w:val="20"/>
+                <w:szCs w:val="20"/>
+                <w:lang w:val="es-CO" w:eastAsia="es-CO"/>
+              </w:rPr>
+              <w:t>- Puede administrar su perfil (eliminar o modificar).</w:t>
+            </w:r>
+          </w:p>
+        </w:tc>
+      </w:tr>
+      <w:tr>
+        <w:trPr>
+          <w:trHeight w:val="546"/>
+          <w:jc w:val="center"/>
+        </w:trPr>
+        <w:tc>
+          <w:tcPr>
+            <w:tcW w:w="1540" w:type="dxa"/>
+            <w:tcBorders>
+              <w:top w:val="nil"/>
+              <w:left w:val="nil"/>
+              <w:bottom w:val="nil"/>
+              <w:right w:val="nil"/>
+            </w:tcBorders>
+            <w:shd w:val="clear" w:color="000000" w:fill="76923C"/>
+            <w:hideMark/>
+          </w:tcPr>
+          <w:p>
+            <w:pPr>
+              <w:spacing w:after="0" w:line="240" w:lineRule="auto"/>
+              <w:jc w:val="center"/>
+              <w:rPr>
+                <w:rFonts w:ascii="Calibri" w:eastAsia="Times New Roman" w:hAnsi="Calibri" w:cs="Times New Roman"/>
+                <w:b/>
+                <w:bCs/>
+                <w:color w:val="FFFFFF"/>
+                <w:sz w:val="20"/>
+                <w:szCs w:val="20"/>
+                <w:lang w:val="es-CO" w:eastAsia="es-CO"/>
+              </w:rPr>
+            </w:pPr>
+            <w:r>
+              <w:rPr>
+                <w:rFonts w:ascii="Calibri" w:eastAsia="Times New Roman" w:hAnsi="Calibri" w:cs="Times New Roman"/>
+                <w:b/>
+                <w:bCs/>
+                <w:color w:val="FFFFFF"/>
+                <w:sz w:val="20"/>
+                <w:szCs w:val="20"/>
+                <w:lang w:eastAsia="es-CO"/>
+              </w:rPr>
+              <w:t>Casos de Uso Asociados</w:t>
+            </w:r>
+          </w:p>
+        </w:tc>
+        <w:tc>
+          <w:tcPr>
+            <w:tcW w:w="4600" w:type="dxa"/>
+            <w:gridSpan w:val="3"/>
+            <w:tcBorders>
+              <w:top w:val="single" w:sz="8" w:space="0" w:color="FFFFFF"/>
+              <w:left w:val="nil"/>
+              <w:bottom w:val="single" w:sz="8" w:space="0" w:color="FFFFFF"/>
+              <w:right w:val="nil"/>
+            </w:tcBorders>
+            <w:shd w:val="clear" w:color="000000" w:fill="D6E3BC" w:themeFill="accent3" w:themeFillTint="66"/>
+            <w:hideMark/>
+          </w:tcPr>
+          <w:p>
+            <w:pPr>
+              <w:spacing w:after="0" w:line="240" w:lineRule="auto"/>
+              <w:rPr>
+                <w:rFonts w:ascii="Calibri" w:eastAsia="Times New Roman" w:hAnsi="Calibri" w:cs="Times New Roman"/>
+                <w:color w:val="000000"/>
+                <w:sz w:val="20"/>
+                <w:szCs w:val="20"/>
+                <w:lang w:val="es-CO" w:eastAsia="es-CO"/>
+              </w:rPr>
+            </w:pPr>
+            <w:r>
+              <w:rPr>
+                <w:rFonts w:ascii="Calibri" w:hAnsi="Calibri"/>
+                <w:color w:val="000000" w:themeColor="text1"/>
+                <w:sz w:val="20"/>
+                <w:szCs w:val="20"/>
+              </w:rPr>
+              <w:t>IMCU-009</w:t>
+            </w:r>
+          </w:p>
+        </w:tc>
+      </w:tr>
+    </w:tbl>
+    <w:p>
+      <w:pPr>
+        <w:pStyle w:val="Epgrafe"/>
+        <w:jc w:val="center"/>
+      </w:pPr>
+      <w:r>
+        <w:t xml:space="preserve">Tabla </w:t>
+      </w:r>
+      <w:fldSimple w:instr=" SEQ Tabla \* ARABIC ">
+        <w:r>
+          <w:rPr>
+            <w:noProof/>
+          </w:rPr>
+          <w:t>35</w:t>
+        </w:r>
+      </w:fldSimple>
+      <w:r>
+        <w:t xml:space="preserve">. IMA0 – Ver </w:t>
+      </w:r>
+      <w:r>
+        <w:t>Perfil</w:t>
+      </w:r>
+    </w:p>
+    <w:tbl>
+      <w:tblPr>
+        <w:tblW w:w="0" w:type="auto"/>
+        <w:jc w:val="center"/>
+        <w:tblLayout w:type="fixed"/>
+        <w:tblCellMar>
+          <w:left w:w="70" w:type="dxa"/>
+          <w:right w:w="70" w:type="dxa"/>
+        </w:tblCellMar>
+        <w:tblLook w:val="04A0"/>
+      </w:tblPr>
+      <w:tblGrid>
+        <w:gridCol w:w="1540"/>
+        <w:gridCol w:w="1400"/>
+        <w:gridCol w:w="1540"/>
+        <w:gridCol w:w="1660"/>
+      </w:tblGrid>
+      <w:tr>
+        <w:trPr>
+          <w:trHeight w:val="315"/>
+          <w:jc w:val="center"/>
+        </w:trPr>
+        <w:tc>
+          <w:tcPr>
+            <w:tcW w:w="1540" w:type="dxa"/>
+            <w:tcBorders>
+              <w:top w:val="nil"/>
+              <w:left w:val="nil"/>
+              <w:bottom w:val="single" w:sz="8" w:space="0" w:color="FFFFFF"/>
+              <w:right w:val="nil"/>
+            </w:tcBorders>
+            <w:shd w:val="clear" w:color="000000" w:fill="76923C"/>
+            <w:hideMark/>
+          </w:tcPr>
+          <w:p>
+            <w:pPr>
+              <w:spacing w:after="0" w:line="240" w:lineRule="auto"/>
+              <w:jc w:val="center"/>
+              <w:rPr>
+                <w:rFonts w:ascii="Calibri" w:eastAsia="Times New Roman" w:hAnsi="Calibri" w:cs="Times New Roman"/>
+                <w:b/>
+                <w:bCs/>
+                <w:color w:val="FFFFFF"/>
+                <w:sz w:val="20"/>
+                <w:szCs w:val="20"/>
+                <w:lang w:val="es-CO" w:eastAsia="es-CO"/>
+              </w:rPr>
+            </w:pPr>
+            <w:r>
+              <w:rPr>
+                <w:rFonts w:ascii="Calibri" w:eastAsia="Times New Roman" w:hAnsi="Calibri" w:cs="Times New Roman"/>
+                <w:b/>
+                <w:bCs/>
+                <w:color w:val="FFFFFF"/>
+                <w:sz w:val="20"/>
+                <w:szCs w:val="20"/>
+                <w:lang w:eastAsia="es-CO"/>
+              </w:rPr>
+              <w:t xml:space="preserve">ID </w:t>
+            </w:r>
+          </w:p>
+        </w:tc>
+        <w:tc>
+          <w:tcPr>
+            <w:tcW w:w="1400" w:type="dxa"/>
+            <w:tcBorders>
+              <w:top w:val="nil"/>
+              <w:left w:val="nil"/>
+              <w:right w:val="nil"/>
+            </w:tcBorders>
+            <w:shd w:val="clear" w:color="000000" w:fill="C2D69B" w:themeFill="accent3" w:themeFillTint="99"/>
+            <w:hideMark/>
+          </w:tcPr>
+          <w:p>
+            <w:pPr>
+              <w:spacing w:after="0" w:line="240" w:lineRule="auto"/>
+              <w:rPr>
+                <w:rFonts w:ascii="Calibri" w:eastAsia="Times New Roman" w:hAnsi="Calibri" w:cs="Times New Roman"/>
+                <w:color w:val="000000"/>
+                <w:sz w:val="20"/>
+                <w:szCs w:val="20"/>
+                <w:lang w:val="es-CO" w:eastAsia="es-CO"/>
+              </w:rPr>
+            </w:pPr>
+            <w:r>
+              <w:rPr>
+                <w:rFonts w:ascii="Calibri" w:eastAsia="Times New Roman" w:hAnsi="Calibri" w:cs="Times New Roman"/>
+                <w:color w:val="000000"/>
+                <w:sz w:val="20"/>
+                <w:szCs w:val="20"/>
+                <w:lang w:val="es-CO" w:eastAsia="es-CO"/>
+              </w:rPr>
+              <w:t>IMA0</w:t>
+            </w:r>
+          </w:p>
+        </w:tc>
+        <w:tc>
+          <w:tcPr>
+            <w:tcW w:w="1540" w:type="dxa"/>
+            <w:tcBorders>
+              <w:top w:val="nil"/>
+              <w:left w:val="nil"/>
+              <w:right w:val="nil"/>
+            </w:tcBorders>
+            <w:shd w:val="clear" w:color="000000" w:fill="76923C"/>
+            <w:noWrap/>
+            <w:hideMark/>
+          </w:tcPr>
+          <w:p>
+            <w:pPr>
+              <w:spacing w:after="0" w:line="240" w:lineRule="auto"/>
+              <w:jc w:val="center"/>
+              <w:rPr>
+                <w:rFonts w:ascii="Calibri" w:eastAsia="Times New Roman" w:hAnsi="Calibri" w:cs="Times New Roman"/>
+                <w:b/>
+                <w:bCs/>
+                <w:color w:val="FFFFFF"/>
+                <w:sz w:val="20"/>
+                <w:szCs w:val="20"/>
+                <w:lang w:val="es-CO" w:eastAsia="es-CO"/>
+              </w:rPr>
+            </w:pPr>
+            <w:r>
+              <w:rPr>
+                <w:rFonts w:ascii="Calibri" w:eastAsia="Times New Roman" w:hAnsi="Calibri" w:cs="Times New Roman"/>
+                <w:b/>
+                <w:bCs/>
+                <w:color w:val="FFFFFF"/>
+                <w:sz w:val="20"/>
+                <w:szCs w:val="20"/>
+                <w:lang w:eastAsia="es-CO"/>
+              </w:rPr>
+              <w:t>Nombre</w:t>
+            </w:r>
+          </w:p>
+        </w:tc>
+        <w:tc>
+          <w:tcPr>
+            <w:tcW w:w="1660" w:type="dxa"/>
+            <w:tcBorders>
+              <w:top w:val="nil"/>
+              <w:left w:val="nil"/>
+              <w:right w:val="nil"/>
+            </w:tcBorders>
+            <w:shd w:val="clear" w:color="000000" w:fill="C2D69B" w:themeFill="accent3" w:themeFillTint="99"/>
+            <w:hideMark/>
+          </w:tcPr>
+          <w:p>
+            <w:pPr>
+              <w:spacing w:after="0" w:line="240" w:lineRule="auto"/>
+              <w:rPr>
+                <w:rFonts w:ascii="Calibri" w:eastAsia="Times New Roman" w:hAnsi="Calibri" w:cs="Times New Roman"/>
+                <w:color w:val="000000"/>
+                <w:sz w:val="20"/>
+                <w:szCs w:val="20"/>
+                <w:lang w:val="es-CO" w:eastAsia="es-CO"/>
+              </w:rPr>
+            </w:pPr>
+            <w:r>
+              <w:rPr>
+                <w:rFonts w:ascii="Calibri" w:eastAsia="Times New Roman" w:hAnsi="Calibri" w:cs="Times New Roman"/>
+                <w:color w:val="000000"/>
+                <w:sz w:val="20"/>
+                <w:szCs w:val="20"/>
+                <w:lang w:val="es-CO" w:eastAsia="es-CO"/>
+              </w:rPr>
+              <w:t>Administrar Perfil</w:t>
+            </w:r>
+          </w:p>
+        </w:tc>
+      </w:tr>
+      <w:tr>
+        <w:trPr>
+          <w:trHeight w:val="315"/>
+          <w:jc w:val="center"/>
+        </w:trPr>
+        <w:tc>
+          <w:tcPr>
+            <w:tcW w:w="1540" w:type="dxa"/>
+            <w:tcBorders>
+              <w:top w:val="nil"/>
+              <w:left w:val="nil"/>
+              <w:bottom w:val="single" w:sz="8" w:space="0" w:color="FFFFFF"/>
+              <w:right w:val="nil"/>
+            </w:tcBorders>
+            <w:shd w:val="clear" w:color="000000" w:fill="76923C"/>
+            <w:hideMark/>
+          </w:tcPr>
+          <w:p>
+            <w:pPr>
+              <w:spacing w:after="0" w:line="240" w:lineRule="auto"/>
+              <w:jc w:val="center"/>
+              <w:rPr>
+                <w:rFonts w:ascii="Calibri" w:eastAsia="Times New Roman" w:hAnsi="Calibri" w:cs="Times New Roman"/>
+                <w:b/>
+                <w:bCs/>
+                <w:color w:val="FFFFFF"/>
+                <w:sz w:val="20"/>
+                <w:szCs w:val="20"/>
+                <w:lang w:val="es-CO" w:eastAsia="es-CO"/>
+              </w:rPr>
+            </w:pPr>
+            <w:r>
+              <w:rPr>
+                <w:rFonts w:ascii="Calibri" w:eastAsia="Times New Roman" w:hAnsi="Calibri" w:cs="Times New Roman"/>
+                <w:b/>
+                <w:bCs/>
+                <w:color w:val="FFFFFF"/>
+                <w:sz w:val="20"/>
+                <w:szCs w:val="20"/>
+                <w:lang w:eastAsia="es-CO"/>
+              </w:rPr>
+              <w:t>Descripción</w:t>
+            </w:r>
+          </w:p>
+        </w:tc>
+        <w:tc>
+          <w:tcPr>
+            <w:tcW w:w="4600" w:type="dxa"/>
+            <w:gridSpan w:val="3"/>
+            <w:tcBorders>
+              <w:top w:val="nil"/>
+              <w:left w:val="nil"/>
+              <w:bottom w:val="single" w:sz="8" w:space="0" w:color="FFFFFF"/>
+              <w:right w:val="nil"/>
+            </w:tcBorders>
+            <w:shd w:val="clear" w:color="000000" w:fill="D6E3BC" w:themeFill="accent3" w:themeFillTint="66"/>
+            <w:hideMark/>
+          </w:tcPr>
+          <w:p>
+            <w:pPr>
+              <w:spacing w:after="0" w:line="240" w:lineRule="auto"/>
+              <w:rPr>
+                <w:rFonts w:ascii="Calibri" w:eastAsia="Times New Roman" w:hAnsi="Calibri" w:cs="Times New Roman"/>
+                <w:color w:val="000000"/>
+                <w:sz w:val="20"/>
+                <w:szCs w:val="20"/>
+                <w:lang w:val="es-CO" w:eastAsia="es-CO"/>
+              </w:rPr>
+            </w:pPr>
+            <w:r>
+              <w:rPr>
+                <w:rFonts w:ascii="Calibri" w:eastAsia="Times New Roman" w:hAnsi="Calibri" w:cs="Times New Roman"/>
+                <w:color w:val="000000"/>
+                <w:sz w:val="20"/>
+                <w:szCs w:val="20"/>
+                <w:lang w:val="es-CO" w:eastAsia="es-CO"/>
+              </w:rPr>
+              <w:t>El jugador puede administrar su propio perfil.</w:t>
+            </w:r>
+          </w:p>
+        </w:tc>
+      </w:tr>
+      <w:tr>
+        <w:trPr>
+          <w:trHeight w:val="615"/>
+          <w:jc w:val="center"/>
+        </w:trPr>
+        <w:tc>
+          <w:tcPr>
+            <w:tcW w:w="1540" w:type="dxa"/>
+            <w:tcBorders>
+              <w:top w:val="nil"/>
+              <w:left w:val="nil"/>
+              <w:bottom w:val="single" w:sz="8" w:space="0" w:color="FFFFFF"/>
+              <w:right w:val="nil"/>
+            </w:tcBorders>
+            <w:shd w:val="clear" w:color="000000" w:fill="76923C"/>
+            <w:hideMark/>
+          </w:tcPr>
+          <w:p>
+            <w:pPr>
+              <w:spacing w:after="0" w:line="240" w:lineRule="auto"/>
+              <w:jc w:val="center"/>
+              <w:rPr>
+                <w:rFonts w:ascii="Calibri" w:eastAsia="Times New Roman" w:hAnsi="Calibri" w:cs="Times New Roman"/>
+                <w:b/>
+                <w:bCs/>
+                <w:color w:val="FFFFFF"/>
+                <w:sz w:val="20"/>
+                <w:szCs w:val="20"/>
+                <w:lang w:val="es-CO" w:eastAsia="es-CO"/>
+              </w:rPr>
+            </w:pPr>
+            <w:r>
+              <w:rPr>
+                <w:rFonts w:ascii="Calibri" w:eastAsia="Times New Roman" w:hAnsi="Calibri" w:cs="Times New Roman"/>
+                <w:b/>
+                <w:bCs/>
+                <w:color w:val="FFFFFF"/>
+                <w:sz w:val="20"/>
+                <w:szCs w:val="20"/>
+                <w:lang w:eastAsia="es-CO"/>
+              </w:rPr>
+              <w:t>Precondiciones</w:t>
+            </w:r>
+          </w:p>
+        </w:tc>
+        <w:tc>
+          <w:tcPr>
+            <w:tcW w:w="1400" w:type="dxa"/>
+            <w:tcBorders>
+              <w:top w:val="nil"/>
+              <w:left w:val="nil"/>
+              <w:bottom w:val="single" w:sz="8" w:space="0" w:color="FFFFFF"/>
+              <w:right w:val="nil"/>
+            </w:tcBorders>
+            <w:shd w:val="clear" w:color="000000" w:fill="CDDDAC"/>
+            <w:hideMark/>
+          </w:tcPr>
+          <w:p>
+            <w:pPr>
+              <w:spacing w:after="0" w:line="240" w:lineRule="auto"/>
+              <w:rPr>
+                <w:rFonts w:ascii="Calibri" w:eastAsia="Times New Roman" w:hAnsi="Calibri" w:cs="Times New Roman"/>
+                <w:color w:val="000000"/>
+                <w:sz w:val="20"/>
+                <w:szCs w:val="20"/>
+                <w:lang w:val="es-CO" w:eastAsia="es-CO"/>
+              </w:rPr>
+            </w:pPr>
+            <w:r>
+              <w:rPr>
+                <w:rFonts w:ascii="Calibri" w:eastAsia="Times New Roman" w:hAnsi="Calibri" w:cs="Times New Roman"/>
+                <w:color w:val="000000"/>
+                <w:sz w:val="20"/>
+                <w:szCs w:val="20"/>
+                <w:lang w:val="es-CO" w:eastAsia="es-CO"/>
+              </w:rPr>
+              <w:t>-el usuario esta registrado en el sistema.</w:t>
+            </w:r>
+          </w:p>
+        </w:tc>
+        <w:tc>
+          <w:tcPr>
+            <w:tcW w:w="1540" w:type="dxa"/>
+            <w:tcBorders>
+              <w:top w:val="nil"/>
+              <w:left w:val="nil"/>
+              <w:bottom w:val="single" w:sz="8" w:space="0" w:color="FFFFFF"/>
+              <w:right w:val="nil"/>
+            </w:tcBorders>
+            <w:shd w:val="clear" w:color="000000" w:fill="76923C"/>
+            <w:hideMark/>
+          </w:tcPr>
+          <w:p>
+            <w:pPr>
+              <w:spacing w:after="0" w:line="240" w:lineRule="auto"/>
+              <w:jc w:val="center"/>
+              <w:rPr>
+                <w:rFonts w:ascii="Calibri" w:eastAsia="Times New Roman" w:hAnsi="Calibri" w:cs="Times New Roman"/>
+                <w:b/>
+                <w:bCs/>
+                <w:color w:val="FFFFFF"/>
+                <w:sz w:val="20"/>
+                <w:szCs w:val="20"/>
+                <w:lang w:val="es-CO" w:eastAsia="es-CO"/>
+              </w:rPr>
+            </w:pPr>
+            <w:r>
+              <w:rPr>
+                <w:rFonts w:ascii="Calibri" w:eastAsia="Times New Roman" w:hAnsi="Calibri" w:cs="Times New Roman"/>
+                <w:b/>
+                <w:bCs/>
+                <w:color w:val="FFFFFF"/>
+                <w:sz w:val="20"/>
+                <w:szCs w:val="20"/>
+                <w:lang w:eastAsia="es-CO"/>
+              </w:rPr>
+              <w:t>Post condiciones</w:t>
+            </w:r>
+          </w:p>
+        </w:tc>
+        <w:tc>
+          <w:tcPr>
+            <w:tcW w:w="1660" w:type="dxa"/>
+            <w:tcBorders>
+              <w:top w:val="nil"/>
+              <w:left w:val="nil"/>
+              <w:bottom w:val="single" w:sz="8" w:space="0" w:color="FFFFFF"/>
+              <w:right w:val="nil"/>
+            </w:tcBorders>
+            <w:shd w:val="clear" w:color="000000" w:fill="CDDDAC"/>
+            <w:hideMark/>
+          </w:tcPr>
+          <w:p>
+            <w:pPr>
+              <w:spacing w:after="0" w:line="240" w:lineRule="auto"/>
+              <w:rPr>
+                <w:rFonts w:ascii="Calibri" w:eastAsia="Times New Roman" w:hAnsi="Calibri" w:cs="Times New Roman"/>
+                <w:color w:val="000000"/>
+                <w:sz w:val="20"/>
+                <w:szCs w:val="20"/>
+                <w:lang w:val="es-CO" w:eastAsia="es-CO"/>
+              </w:rPr>
+            </w:pPr>
+            <w:r>
+              <w:rPr>
+                <w:rFonts w:ascii="Calibri" w:eastAsia="Times New Roman" w:hAnsi="Calibri" w:cs="Times New Roman"/>
+                <w:color w:val="000000"/>
+                <w:sz w:val="20"/>
+                <w:szCs w:val="20"/>
+                <w:lang w:val="es-CO" w:eastAsia="es-CO"/>
+              </w:rPr>
+              <w:t>- Si escoge eliminar, su perfil será removido del sistema.</w:t>
+            </w:r>
+          </w:p>
+          <w:p>
+            <w:pPr>
+              <w:spacing w:after="0" w:line="240" w:lineRule="auto"/>
+              <w:rPr>
+                <w:rFonts w:ascii="Calibri" w:eastAsia="Times New Roman" w:hAnsi="Calibri" w:cs="Times New Roman"/>
+                <w:color w:val="000000"/>
+                <w:sz w:val="20"/>
+                <w:szCs w:val="20"/>
+                <w:lang w:val="es-CO" w:eastAsia="es-CO"/>
+              </w:rPr>
+            </w:pPr>
+            <w:r>
+              <w:rPr>
+                <w:rFonts w:ascii="Calibri" w:eastAsia="Times New Roman" w:hAnsi="Calibri" w:cs="Times New Roman"/>
+                <w:color w:val="000000"/>
+                <w:sz w:val="20"/>
+                <w:szCs w:val="20"/>
+                <w:lang w:val="es-CO" w:eastAsia="es-CO"/>
+              </w:rPr>
+              <w:t>-si escoge modificar, puede actualizar los datos que desee.</w:t>
+            </w:r>
+          </w:p>
+        </w:tc>
+      </w:tr>
+      <w:tr>
+        <w:trPr>
+          <w:trHeight w:val="546"/>
+          <w:jc w:val="center"/>
+        </w:trPr>
+        <w:tc>
+          <w:tcPr>
+            <w:tcW w:w="1540" w:type="dxa"/>
+            <w:tcBorders>
+              <w:top w:val="nil"/>
+              <w:left w:val="nil"/>
+              <w:bottom w:val="nil"/>
+              <w:right w:val="nil"/>
+            </w:tcBorders>
+            <w:shd w:val="clear" w:color="000000" w:fill="76923C"/>
+            <w:hideMark/>
+          </w:tcPr>
+          <w:p>
+            <w:pPr>
+              <w:spacing w:after="0" w:line="240" w:lineRule="auto"/>
+              <w:jc w:val="center"/>
+              <w:rPr>
+                <w:rFonts w:ascii="Calibri" w:eastAsia="Times New Roman" w:hAnsi="Calibri" w:cs="Times New Roman"/>
+                <w:b/>
+                <w:bCs/>
+                <w:color w:val="FFFFFF"/>
+                <w:sz w:val="20"/>
+                <w:szCs w:val="20"/>
+                <w:lang w:val="es-CO" w:eastAsia="es-CO"/>
+              </w:rPr>
+            </w:pPr>
+            <w:r>
+              <w:rPr>
+                <w:rFonts w:ascii="Calibri" w:eastAsia="Times New Roman" w:hAnsi="Calibri" w:cs="Times New Roman"/>
+                <w:b/>
+                <w:bCs/>
+                <w:color w:val="FFFFFF"/>
+                <w:sz w:val="20"/>
+                <w:szCs w:val="20"/>
+                <w:lang w:eastAsia="es-CO"/>
+              </w:rPr>
+              <w:t>Casos de Uso Asociados</w:t>
+            </w:r>
+          </w:p>
+        </w:tc>
+        <w:tc>
+          <w:tcPr>
+            <w:tcW w:w="4600" w:type="dxa"/>
+            <w:gridSpan w:val="3"/>
+            <w:tcBorders>
+              <w:top w:val="single" w:sz="8" w:space="0" w:color="FFFFFF"/>
+              <w:left w:val="nil"/>
+              <w:bottom w:val="single" w:sz="8" w:space="0" w:color="FFFFFF"/>
+              <w:right w:val="nil"/>
+            </w:tcBorders>
+            <w:shd w:val="clear" w:color="000000" w:fill="D6E3BC" w:themeFill="accent3" w:themeFillTint="66"/>
+            <w:hideMark/>
+          </w:tcPr>
+          <w:p>
+            <w:pPr>
+              <w:spacing w:after="0" w:line="240" w:lineRule="auto"/>
+              <w:rPr>
+                <w:rFonts w:ascii="Calibri" w:eastAsia="Times New Roman" w:hAnsi="Calibri" w:cs="Times New Roman"/>
+                <w:color w:val="000000"/>
+                <w:sz w:val="20"/>
+                <w:szCs w:val="20"/>
+                <w:lang w:val="es-CO" w:eastAsia="es-CO"/>
+              </w:rPr>
+            </w:pPr>
+            <w:r>
+              <w:rPr>
+                <w:rFonts w:ascii="Calibri" w:hAnsi="Calibri"/>
+                <w:color w:val="000000" w:themeColor="text1"/>
+                <w:sz w:val="20"/>
+                <w:szCs w:val="20"/>
+              </w:rPr>
+              <w:t>IMCU-012</w:t>
+            </w:r>
+            <w:r>
+              <w:rPr>
+                <w:rFonts w:ascii="Calibri" w:hAnsi="Calibri"/>
+                <w:color w:val="000000" w:themeColor="text1"/>
+                <w:sz w:val="20"/>
+                <w:szCs w:val="20"/>
+              </w:rPr>
+              <w:t xml:space="preserve">, </w:t>
+            </w:r>
+            <w:r>
+              <w:rPr>
+                <w:rFonts w:ascii="Calibri" w:hAnsi="Calibri"/>
+                <w:color w:val="000000" w:themeColor="text1"/>
+                <w:sz w:val="20"/>
+                <w:szCs w:val="20"/>
+              </w:rPr>
+              <w:t>IMCU-021</w:t>
+            </w:r>
+          </w:p>
+        </w:tc>
+      </w:tr>
+    </w:tbl>
+    <w:p>
+      <w:pPr>
+        <w:pStyle w:val="Epgrafe"/>
+        <w:jc w:val="center"/>
+      </w:pPr>
+      <w:r>
+        <w:t xml:space="preserve">Tabla </w:t>
+      </w:r>
+      <w:fldSimple w:instr=" SEQ Tabla \* ARABIC ">
+        <w:r>
+          <w:rPr>
+            <w:noProof/>
+          </w:rPr>
+          <w:t>36</w:t>
+        </w:r>
+      </w:fldSimple>
+      <w:r>
+        <w:t>. IMA0 – Administrar Perfil</w:t>
+      </w:r>
+    </w:p>
+    <w:tbl>
+      <w:tblPr>
+        <w:tblW w:w="0" w:type="auto"/>
+        <w:jc w:val="center"/>
+        <w:tblLayout w:type="fixed"/>
+        <w:tblCellMar>
+          <w:left w:w="70" w:type="dxa"/>
+          <w:right w:w="70" w:type="dxa"/>
+        </w:tblCellMar>
+        <w:tblLook w:val="04A0"/>
+      </w:tblPr>
+      <w:tblGrid>
+        <w:gridCol w:w="1540"/>
+        <w:gridCol w:w="1400"/>
+        <w:gridCol w:w="1540"/>
+        <w:gridCol w:w="1660"/>
+      </w:tblGrid>
+      <w:tr>
+        <w:trPr>
+          <w:trHeight w:val="315"/>
+          <w:jc w:val="center"/>
+        </w:trPr>
+        <w:tc>
+          <w:tcPr>
+            <w:tcW w:w="1540" w:type="dxa"/>
+            <w:tcBorders>
+              <w:top w:val="nil"/>
+              <w:left w:val="nil"/>
+              <w:bottom w:val="single" w:sz="8" w:space="0" w:color="FFFFFF"/>
+              <w:right w:val="nil"/>
+            </w:tcBorders>
+            <w:shd w:val="clear" w:color="000000" w:fill="76923C"/>
+            <w:hideMark/>
+          </w:tcPr>
+          <w:p>
+            <w:pPr>
+              <w:spacing w:after="0" w:line="240" w:lineRule="auto"/>
+              <w:jc w:val="center"/>
+              <w:rPr>
+                <w:rFonts w:ascii="Calibri" w:eastAsia="Times New Roman" w:hAnsi="Calibri" w:cs="Times New Roman"/>
+                <w:b/>
+                <w:bCs/>
+                <w:color w:val="FFFFFF"/>
+                <w:sz w:val="20"/>
+                <w:szCs w:val="20"/>
+                <w:lang w:val="es-CO" w:eastAsia="es-CO"/>
+              </w:rPr>
+            </w:pPr>
+            <w:r>
+              <w:rPr>
+                <w:rFonts w:ascii="Calibri" w:eastAsia="Times New Roman" w:hAnsi="Calibri" w:cs="Times New Roman"/>
+                <w:b/>
+                <w:bCs/>
+                <w:color w:val="FFFFFF"/>
+                <w:sz w:val="20"/>
+                <w:szCs w:val="20"/>
+                <w:lang w:eastAsia="es-CO"/>
+              </w:rPr>
+              <w:t xml:space="preserve">ID </w:t>
+            </w:r>
+          </w:p>
+        </w:tc>
+        <w:tc>
+          <w:tcPr>
+            <w:tcW w:w="1400" w:type="dxa"/>
+            <w:tcBorders>
+              <w:top w:val="nil"/>
+              <w:left w:val="nil"/>
+              <w:right w:val="nil"/>
+            </w:tcBorders>
+            <w:shd w:val="clear" w:color="000000" w:fill="C2D69B" w:themeFill="accent3" w:themeFillTint="99"/>
+            <w:hideMark/>
+          </w:tcPr>
+          <w:p>
+            <w:pPr>
+              <w:spacing w:after="0" w:line="240" w:lineRule="auto"/>
+              <w:rPr>
+                <w:rFonts w:ascii="Calibri" w:eastAsia="Times New Roman" w:hAnsi="Calibri" w:cs="Times New Roman"/>
+                <w:color w:val="000000"/>
+                <w:sz w:val="20"/>
+                <w:szCs w:val="20"/>
+                <w:lang w:val="es-CO" w:eastAsia="es-CO"/>
+              </w:rPr>
+            </w:pPr>
+            <w:r>
+              <w:rPr>
+                <w:rFonts w:ascii="Calibri" w:eastAsia="Times New Roman" w:hAnsi="Calibri" w:cs="Times New Roman"/>
+                <w:color w:val="000000"/>
+                <w:sz w:val="20"/>
+                <w:szCs w:val="20"/>
+                <w:lang w:val="es-CO" w:eastAsia="es-CO"/>
+              </w:rPr>
+              <w:t>IMA0</w:t>
+            </w:r>
+          </w:p>
+        </w:tc>
+        <w:tc>
+          <w:tcPr>
+            <w:tcW w:w="1540" w:type="dxa"/>
+            <w:tcBorders>
+              <w:top w:val="nil"/>
+              <w:left w:val="nil"/>
+              <w:right w:val="nil"/>
+            </w:tcBorders>
+            <w:shd w:val="clear" w:color="000000" w:fill="76923C"/>
+            <w:noWrap/>
+            <w:hideMark/>
+          </w:tcPr>
+          <w:p>
+            <w:pPr>
+              <w:spacing w:after="0" w:line="240" w:lineRule="auto"/>
+              <w:jc w:val="center"/>
+              <w:rPr>
+                <w:rFonts w:ascii="Calibri" w:eastAsia="Times New Roman" w:hAnsi="Calibri" w:cs="Times New Roman"/>
+                <w:b/>
+                <w:bCs/>
+                <w:color w:val="FFFFFF"/>
+                <w:sz w:val="20"/>
+                <w:szCs w:val="20"/>
+                <w:lang w:val="es-CO" w:eastAsia="es-CO"/>
+              </w:rPr>
+            </w:pPr>
+            <w:r>
+              <w:rPr>
+                <w:rFonts w:ascii="Calibri" w:eastAsia="Times New Roman" w:hAnsi="Calibri" w:cs="Times New Roman"/>
+                <w:b/>
+                <w:bCs/>
+                <w:color w:val="FFFFFF"/>
+                <w:sz w:val="20"/>
+                <w:szCs w:val="20"/>
+                <w:lang w:eastAsia="es-CO"/>
+              </w:rPr>
+              <w:t>Nombre</w:t>
+            </w:r>
+          </w:p>
+        </w:tc>
+        <w:tc>
+          <w:tcPr>
+            <w:tcW w:w="1660" w:type="dxa"/>
+            <w:tcBorders>
+              <w:top w:val="nil"/>
+              <w:left w:val="nil"/>
+              <w:right w:val="nil"/>
+            </w:tcBorders>
+            <w:shd w:val="clear" w:color="000000" w:fill="C2D69B" w:themeFill="accent3" w:themeFillTint="99"/>
+            <w:hideMark/>
+          </w:tcPr>
+          <w:p>
+            <w:pPr>
+              <w:spacing w:after="0" w:line="240" w:lineRule="auto"/>
+              <w:rPr>
+                <w:rFonts w:ascii="Calibri" w:eastAsia="Times New Roman" w:hAnsi="Calibri" w:cs="Times New Roman"/>
+                <w:color w:val="000000"/>
+                <w:sz w:val="20"/>
+                <w:szCs w:val="20"/>
+                <w:lang w:val="es-CO" w:eastAsia="es-CO"/>
+              </w:rPr>
+            </w:pPr>
+            <w:r>
+              <w:rPr>
+                <w:rFonts w:ascii="Calibri" w:eastAsia="Times New Roman" w:hAnsi="Calibri" w:cs="Times New Roman"/>
+                <w:color w:val="000000"/>
+                <w:sz w:val="20"/>
+                <w:szCs w:val="20"/>
+                <w:lang w:val="es-CO" w:eastAsia="es-CO"/>
+              </w:rPr>
+              <w:t>Actualizar</w:t>
+            </w:r>
+          </w:p>
+        </w:tc>
+      </w:tr>
+      <w:tr>
+        <w:trPr>
+          <w:trHeight w:val="315"/>
+          <w:jc w:val="center"/>
+        </w:trPr>
+        <w:tc>
+          <w:tcPr>
+            <w:tcW w:w="1540" w:type="dxa"/>
+            <w:tcBorders>
+              <w:top w:val="nil"/>
+              <w:left w:val="nil"/>
+              <w:bottom w:val="single" w:sz="8" w:space="0" w:color="FFFFFF"/>
+              <w:right w:val="nil"/>
+            </w:tcBorders>
+            <w:shd w:val="clear" w:color="000000" w:fill="76923C"/>
+            <w:hideMark/>
+          </w:tcPr>
+          <w:p>
+            <w:pPr>
+              <w:spacing w:after="0" w:line="240" w:lineRule="auto"/>
+              <w:jc w:val="center"/>
+              <w:rPr>
+                <w:rFonts w:ascii="Calibri" w:eastAsia="Times New Roman" w:hAnsi="Calibri" w:cs="Times New Roman"/>
+                <w:b/>
+                <w:bCs/>
+                <w:color w:val="FFFFFF"/>
+                <w:sz w:val="20"/>
+                <w:szCs w:val="20"/>
+                <w:lang w:val="es-CO" w:eastAsia="es-CO"/>
+              </w:rPr>
+            </w:pPr>
+            <w:r>
+              <w:rPr>
+                <w:rFonts w:ascii="Calibri" w:eastAsia="Times New Roman" w:hAnsi="Calibri" w:cs="Times New Roman"/>
+                <w:b/>
+                <w:bCs/>
+                <w:color w:val="FFFFFF"/>
+                <w:sz w:val="20"/>
+                <w:szCs w:val="20"/>
+                <w:lang w:eastAsia="es-CO"/>
+              </w:rPr>
+              <w:lastRenderedPageBreak/>
+              <w:t>Descripción</w:t>
+            </w:r>
+          </w:p>
+        </w:tc>
+        <w:tc>
+          <w:tcPr>
+            <w:tcW w:w="4600" w:type="dxa"/>
+            <w:gridSpan w:val="3"/>
+            <w:tcBorders>
+              <w:top w:val="nil"/>
+              <w:left w:val="nil"/>
+              <w:bottom w:val="single" w:sz="8" w:space="0" w:color="FFFFFF"/>
+              <w:right w:val="nil"/>
+            </w:tcBorders>
+            <w:shd w:val="clear" w:color="000000" w:fill="D6E3BC" w:themeFill="accent3" w:themeFillTint="66"/>
+            <w:hideMark/>
+          </w:tcPr>
+          <w:p>
+            <w:pPr>
+              <w:spacing w:after="0" w:line="240" w:lineRule="auto"/>
+              <w:rPr>
+                <w:rFonts w:ascii="Calibri" w:eastAsia="Times New Roman" w:hAnsi="Calibri" w:cs="Times New Roman"/>
+                <w:color w:val="000000"/>
+                <w:sz w:val="20"/>
+                <w:szCs w:val="20"/>
+                <w:lang w:val="es-CO" w:eastAsia="es-CO"/>
+              </w:rPr>
+            </w:pPr>
+            <w:r>
+              <w:rPr>
+                <w:rFonts w:ascii="Calibri" w:eastAsia="Times New Roman" w:hAnsi="Calibri" w:cs="Times New Roman"/>
+                <w:color w:val="000000"/>
+                <w:sz w:val="20"/>
+                <w:szCs w:val="20"/>
+                <w:lang w:val="es-CO" w:eastAsia="es-CO"/>
+              </w:rPr>
+              <w:t>Ver tabla IMA0 – Actualizar Datos.</w:t>
+            </w:r>
+          </w:p>
+        </w:tc>
+      </w:tr>
+      <w:tr>
+        <w:trPr>
+          <w:trHeight w:val="615"/>
+          <w:jc w:val="center"/>
+        </w:trPr>
+        <w:tc>
+          <w:tcPr>
+            <w:tcW w:w="1540" w:type="dxa"/>
+            <w:tcBorders>
+              <w:top w:val="nil"/>
+              <w:left w:val="nil"/>
+              <w:bottom w:val="single" w:sz="8" w:space="0" w:color="FFFFFF"/>
+              <w:right w:val="nil"/>
+            </w:tcBorders>
+            <w:shd w:val="clear" w:color="000000" w:fill="76923C"/>
+            <w:hideMark/>
+          </w:tcPr>
+          <w:p>
+            <w:pPr>
+              <w:spacing w:after="0" w:line="240" w:lineRule="auto"/>
+              <w:jc w:val="center"/>
+              <w:rPr>
+                <w:rFonts w:ascii="Calibri" w:eastAsia="Times New Roman" w:hAnsi="Calibri" w:cs="Times New Roman"/>
+                <w:b/>
+                <w:bCs/>
+                <w:color w:val="FFFFFF"/>
+                <w:sz w:val="20"/>
+                <w:szCs w:val="20"/>
+                <w:lang w:val="es-CO" w:eastAsia="es-CO"/>
+              </w:rPr>
+            </w:pPr>
+            <w:r>
+              <w:rPr>
+                <w:rFonts w:ascii="Calibri" w:eastAsia="Times New Roman" w:hAnsi="Calibri" w:cs="Times New Roman"/>
+                <w:b/>
+                <w:bCs/>
+                <w:color w:val="FFFFFF"/>
+                <w:sz w:val="20"/>
+                <w:szCs w:val="20"/>
+                <w:lang w:eastAsia="es-CO"/>
+              </w:rPr>
+              <w:t>Precondiciones</w:t>
+            </w:r>
+          </w:p>
+        </w:tc>
+        <w:tc>
+          <w:tcPr>
+            <w:tcW w:w="1400" w:type="dxa"/>
+            <w:tcBorders>
+              <w:top w:val="nil"/>
+              <w:left w:val="nil"/>
+              <w:bottom w:val="single" w:sz="8" w:space="0" w:color="FFFFFF"/>
+              <w:right w:val="nil"/>
+            </w:tcBorders>
+            <w:shd w:val="clear" w:color="000000" w:fill="CDDDAC"/>
+            <w:hideMark/>
+          </w:tcPr>
+          <w:p>
+            <w:pPr>
+              <w:spacing w:after="0" w:line="240" w:lineRule="auto"/>
+              <w:rPr>
+                <w:rFonts w:ascii="Calibri" w:eastAsia="Times New Roman" w:hAnsi="Calibri" w:cs="Times New Roman"/>
+                <w:color w:val="000000"/>
+                <w:sz w:val="20"/>
+                <w:szCs w:val="20"/>
+                <w:lang w:val="es-CO" w:eastAsia="es-CO"/>
+              </w:rPr>
+            </w:pPr>
+          </w:p>
+        </w:tc>
+        <w:tc>
+          <w:tcPr>
+            <w:tcW w:w="1540" w:type="dxa"/>
+            <w:tcBorders>
+              <w:top w:val="nil"/>
+              <w:left w:val="nil"/>
+              <w:bottom w:val="single" w:sz="8" w:space="0" w:color="FFFFFF"/>
+              <w:right w:val="nil"/>
+            </w:tcBorders>
+            <w:shd w:val="clear" w:color="000000" w:fill="76923C"/>
+            <w:hideMark/>
+          </w:tcPr>
+          <w:p>
+            <w:pPr>
+              <w:spacing w:after="0" w:line="240" w:lineRule="auto"/>
+              <w:jc w:val="center"/>
+              <w:rPr>
+                <w:rFonts w:ascii="Calibri" w:eastAsia="Times New Roman" w:hAnsi="Calibri" w:cs="Times New Roman"/>
+                <w:b/>
+                <w:bCs/>
+                <w:color w:val="FFFFFF"/>
+                <w:sz w:val="20"/>
+                <w:szCs w:val="20"/>
+                <w:lang w:val="es-CO" w:eastAsia="es-CO"/>
+              </w:rPr>
+            </w:pPr>
+            <w:r>
+              <w:rPr>
+                <w:rFonts w:ascii="Calibri" w:eastAsia="Times New Roman" w:hAnsi="Calibri" w:cs="Times New Roman"/>
+                <w:b/>
+                <w:bCs/>
+                <w:color w:val="FFFFFF"/>
+                <w:sz w:val="20"/>
+                <w:szCs w:val="20"/>
+                <w:lang w:eastAsia="es-CO"/>
+              </w:rPr>
+              <w:t>Post condiciones</w:t>
+            </w:r>
+          </w:p>
+        </w:tc>
+        <w:tc>
+          <w:tcPr>
+            <w:tcW w:w="1660" w:type="dxa"/>
+            <w:tcBorders>
+              <w:top w:val="nil"/>
+              <w:left w:val="nil"/>
+              <w:bottom w:val="single" w:sz="8" w:space="0" w:color="FFFFFF"/>
+              <w:right w:val="nil"/>
+            </w:tcBorders>
+            <w:shd w:val="clear" w:color="000000" w:fill="CDDDAC"/>
+            <w:hideMark/>
+          </w:tcPr>
+          <w:p>
+            <w:pPr>
+              <w:spacing w:after="0" w:line="240" w:lineRule="auto"/>
+              <w:rPr>
+                <w:rFonts w:ascii="Calibri" w:eastAsia="Times New Roman" w:hAnsi="Calibri" w:cs="Times New Roman"/>
+                <w:color w:val="000000"/>
+                <w:sz w:val="20"/>
+                <w:szCs w:val="20"/>
+                <w:lang w:val="es-CO" w:eastAsia="es-CO"/>
+              </w:rPr>
+            </w:pPr>
+          </w:p>
+          <w:p>
+            <w:pPr>
+              <w:spacing w:after="0" w:line="240" w:lineRule="auto"/>
+              <w:rPr>
+                <w:rFonts w:ascii="Calibri" w:eastAsia="Times New Roman" w:hAnsi="Calibri" w:cs="Times New Roman"/>
+                <w:color w:val="000000"/>
+                <w:sz w:val="20"/>
+                <w:szCs w:val="20"/>
+                <w:lang w:val="es-CO" w:eastAsia="es-CO"/>
+              </w:rPr>
+            </w:pPr>
+          </w:p>
+        </w:tc>
+      </w:tr>
+      <w:tr>
+        <w:trPr>
+          <w:trHeight w:val="546"/>
+          <w:jc w:val="center"/>
+        </w:trPr>
+        <w:tc>
+          <w:tcPr>
+            <w:tcW w:w="1540" w:type="dxa"/>
+            <w:tcBorders>
+              <w:top w:val="nil"/>
+              <w:left w:val="nil"/>
+              <w:bottom w:val="nil"/>
+              <w:right w:val="nil"/>
+            </w:tcBorders>
+            <w:shd w:val="clear" w:color="000000" w:fill="76923C"/>
+            <w:hideMark/>
+          </w:tcPr>
+          <w:p>
+            <w:pPr>
+              <w:spacing w:after="0" w:line="240" w:lineRule="auto"/>
+              <w:jc w:val="center"/>
+              <w:rPr>
+                <w:rFonts w:ascii="Calibri" w:eastAsia="Times New Roman" w:hAnsi="Calibri" w:cs="Times New Roman"/>
+                <w:b/>
+                <w:bCs/>
+                <w:color w:val="FFFFFF"/>
+                <w:sz w:val="20"/>
+                <w:szCs w:val="20"/>
+                <w:lang w:val="es-CO" w:eastAsia="es-CO"/>
+              </w:rPr>
+            </w:pPr>
+            <w:r>
+              <w:rPr>
+                <w:rFonts w:ascii="Calibri" w:eastAsia="Times New Roman" w:hAnsi="Calibri" w:cs="Times New Roman"/>
+                <w:b/>
+                <w:bCs/>
+                <w:color w:val="FFFFFF"/>
+                <w:sz w:val="20"/>
+                <w:szCs w:val="20"/>
+                <w:lang w:eastAsia="es-CO"/>
+              </w:rPr>
+              <w:t>Casos de Uso Asociados</w:t>
+            </w:r>
+          </w:p>
+        </w:tc>
+        <w:tc>
+          <w:tcPr>
+            <w:tcW w:w="4600" w:type="dxa"/>
+            <w:gridSpan w:val="3"/>
+            <w:tcBorders>
+              <w:top w:val="single" w:sz="8" w:space="0" w:color="FFFFFF"/>
+              <w:left w:val="nil"/>
+              <w:bottom w:val="single" w:sz="8" w:space="0" w:color="FFFFFF"/>
+              <w:right w:val="nil"/>
+            </w:tcBorders>
+            <w:shd w:val="clear" w:color="000000" w:fill="D6E3BC" w:themeFill="accent3" w:themeFillTint="66"/>
+            <w:hideMark/>
+          </w:tcPr>
+          <w:p>
+            <w:pPr>
+              <w:spacing w:after="0" w:line="240" w:lineRule="auto"/>
+              <w:rPr>
+                <w:rFonts w:ascii="Calibri" w:eastAsia="Times New Roman" w:hAnsi="Calibri" w:cs="Times New Roman"/>
+                <w:color w:val="000000"/>
+                <w:sz w:val="20"/>
+                <w:szCs w:val="20"/>
+                <w:lang w:val="es-CO" w:eastAsia="es-CO"/>
+              </w:rPr>
+            </w:pPr>
+          </w:p>
+        </w:tc>
+      </w:tr>
+    </w:tbl>
+    <w:p>
+      <w:pPr>
+        <w:pStyle w:val="Epgrafe"/>
+        <w:jc w:val="center"/>
+      </w:pPr>
+      <w:r>
+        <w:t xml:space="preserve">Tabla </w:t>
+      </w:r>
+      <w:fldSimple w:instr=" SEQ Tabla \* ARABIC ">
+        <w:r>
+          <w:rPr>
+            <w:noProof/>
+          </w:rPr>
+          <w:t>37</w:t>
+        </w:r>
+      </w:fldSimple>
+      <w:r>
+        <w:t>. IMA0 -Actividad referencia a la actividad IMA07</w:t>
+      </w:r>
+    </w:p>
+    <w:tbl>
+      <w:tblPr>
+        <w:tblW w:w="0" w:type="auto"/>
+        <w:jc w:val="center"/>
+        <w:tblLayout w:type="fixed"/>
+        <w:tblCellMar>
+          <w:left w:w="70" w:type="dxa"/>
+          <w:right w:w="70" w:type="dxa"/>
+        </w:tblCellMar>
+        <w:tblLook w:val="04A0"/>
+      </w:tblPr>
+      <w:tblGrid>
+        <w:gridCol w:w="1540"/>
+        <w:gridCol w:w="1400"/>
+        <w:gridCol w:w="1540"/>
+        <w:gridCol w:w="1660"/>
+      </w:tblGrid>
+      <w:tr>
+        <w:trPr>
+          <w:trHeight w:val="315"/>
+          <w:jc w:val="center"/>
+        </w:trPr>
+        <w:tc>
+          <w:tcPr>
+            <w:tcW w:w="1540" w:type="dxa"/>
+            <w:tcBorders>
+              <w:top w:val="nil"/>
+              <w:left w:val="nil"/>
+              <w:bottom w:val="single" w:sz="8" w:space="0" w:color="FFFFFF"/>
+              <w:right w:val="nil"/>
+            </w:tcBorders>
+            <w:shd w:val="clear" w:color="000000" w:fill="76923C"/>
+            <w:hideMark/>
+          </w:tcPr>
+          <w:p>
+            <w:pPr>
+              <w:spacing w:after="0" w:line="240" w:lineRule="auto"/>
+              <w:jc w:val="center"/>
+              <w:rPr>
+                <w:rFonts w:ascii="Calibri" w:eastAsia="Times New Roman" w:hAnsi="Calibri" w:cs="Times New Roman"/>
+                <w:b/>
+                <w:bCs/>
+                <w:color w:val="FFFFFF"/>
+                <w:sz w:val="20"/>
+                <w:szCs w:val="20"/>
+                <w:lang w:val="es-CO" w:eastAsia="es-CO"/>
+              </w:rPr>
+            </w:pPr>
+            <w:r>
+              <w:rPr>
+                <w:rFonts w:ascii="Calibri" w:eastAsia="Times New Roman" w:hAnsi="Calibri" w:cs="Times New Roman"/>
+                <w:b/>
+                <w:bCs/>
+                <w:color w:val="FFFFFF"/>
+                <w:sz w:val="20"/>
+                <w:szCs w:val="20"/>
+                <w:lang w:eastAsia="es-CO"/>
+              </w:rPr>
+              <w:t xml:space="preserve">ID </w:t>
+            </w:r>
+          </w:p>
+        </w:tc>
+        <w:tc>
+          <w:tcPr>
+            <w:tcW w:w="1400" w:type="dxa"/>
+            <w:tcBorders>
+              <w:top w:val="nil"/>
+              <w:left w:val="nil"/>
+              <w:right w:val="nil"/>
+            </w:tcBorders>
+            <w:shd w:val="clear" w:color="000000" w:fill="C2D69B" w:themeFill="accent3" w:themeFillTint="99"/>
+            <w:hideMark/>
+          </w:tcPr>
+          <w:p>
+            <w:pPr>
+              <w:spacing w:after="0" w:line="240" w:lineRule="auto"/>
+              <w:rPr>
+                <w:rFonts w:ascii="Calibri" w:eastAsia="Times New Roman" w:hAnsi="Calibri" w:cs="Times New Roman"/>
+                <w:color w:val="000000"/>
+                <w:sz w:val="20"/>
+                <w:szCs w:val="20"/>
+                <w:lang w:val="es-CO" w:eastAsia="es-CO"/>
+              </w:rPr>
+            </w:pPr>
+            <w:r>
+              <w:rPr>
+                <w:rFonts w:ascii="Calibri" w:eastAsia="Times New Roman" w:hAnsi="Calibri" w:cs="Times New Roman"/>
+                <w:color w:val="000000"/>
+                <w:sz w:val="20"/>
+                <w:szCs w:val="20"/>
+                <w:lang w:val="es-CO" w:eastAsia="es-CO"/>
+              </w:rPr>
+              <w:t>IMA0</w:t>
+            </w:r>
+          </w:p>
+        </w:tc>
+        <w:tc>
+          <w:tcPr>
+            <w:tcW w:w="1540" w:type="dxa"/>
+            <w:tcBorders>
+              <w:top w:val="nil"/>
+              <w:left w:val="nil"/>
+              <w:right w:val="nil"/>
+            </w:tcBorders>
+            <w:shd w:val="clear" w:color="000000" w:fill="76923C"/>
+            <w:noWrap/>
+            <w:hideMark/>
+          </w:tcPr>
+          <w:p>
+            <w:pPr>
+              <w:spacing w:after="0" w:line="240" w:lineRule="auto"/>
+              <w:jc w:val="center"/>
+              <w:rPr>
+                <w:rFonts w:ascii="Calibri" w:eastAsia="Times New Roman" w:hAnsi="Calibri" w:cs="Times New Roman"/>
+                <w:b/>
+                <w:bCs/>
+                <w:color w:val="FFFFFF"/>
+                <w:sz w:val="20"/>
+                <w:szCs w:val="20"/>
+                <w:lang w:val="es-CO" w:eastAsia="es-CO"/>
+              </w:rPr>
+            </w:pPr>
+            <w:r>
+              <w:rPr>
+                <w:rFonts w:ascii="Calibri" w:eastAsia="Times New Roman" w:hAnsi="Calibri" w:cs="Times New Roman"/>
+                <w:b/>
+                <w:bCs/>
+                <w:color w:val="FFFFFF"/>
+                <w:sz w:val="20"/>
+                <w:szCs w:val="20"/>
+                <w:lang w:eastAsia="es-CO"/>
+              </w:rPr>
+              <w:t>Nombre</w:t>
+            </w:r>
+          </w:p>
+        </w:tc>
+        <w:tc>
+          <w:tcPr>
+            <w:tcW w:w="1660" w:type="dxa"/>
+            <w:tcBorders>
+              <w:top w:val="nil"/>
+              <w:left w:val="nil"/>
+              <w:right w:val="nil"/>
+            </w:tcBorders>
+            <w:shd w:val="clear" w:color="000000" w:fill="C2D69B" w:themeFill="accent3" w:themeFillTint="99"/>
+            <w:hideMark/>
+          </w:tcPr>
+          <w:p>
+            <w:pPr>
+              <w:spacing w:after="0" w:line="240" w:lineRule="auto"/>
+              <w:rPr>
+                <w:rFonts w:ascii="Calibri" w:eastAsia="Times New Roman" w:hAnsi="Calibri" w:cs="Times New Roman"/>
+                <w:color w:val="000000"/>
+                <w:sz w:val="20"/>
+                <w:szCs w:val="20"/>
+                <w:lang w:val="es-CO" w:eastAsia="es-CO"/>
+              </w:rPr>
+            </w:pPr>
+            <w:r>
+              <w:rPr>
+                <w:rFonts w:ascii="Calibri" w:eastAsia="Times New Roman" w:hAnsi="Calibri" w:cs="Times New Roman"/>
+                <w:color w:val="000000"/>
+                <w:sz w:val="20"/>
+                <w:szCs w:val="20"/>
+                <w:lang w:val="es-CO" w:eastAsia="es-CO"/>
+              </w:rPr>
+              <w:t>Salir del Sistema</w:t>
+            </w:r>
+          </w:p>
+        </w:tc>
+      </w:tr>
+      <w:tr>
+        <w:trPr>
+          <w:trHeight w:val="315"/>
+          <w:jc w:val="center"/>
+        </w:trPr>
+        <w:tc>
+          <w:tcPr>
+            <w:tcW w:w="1540" w:type="dxa"/>
+            <w:tcBorders>
+              <w:top w:val="nil"/>
+              <w:left w:val="nil"/>
+              <w:bottom w:val="single" w:sz="8" w:space="0" w:color="FFFFFF"/>
+              <w:right w:val="nil"/>
+            </w:tcBorders>
+            <w:shd w:val="clear" w:color="000000" w:fill="76923C"/>
+            <w:hideMark/>
+          </w:tcPr>
+          <w:p>
+            <w:pPr>
+              <w:spacing w:after="0" w:line="240" w:lineRule="auto"/>
+              <w:jc w:val="center"/>
+              <w:rPr>
+                <w:rFonts w:ascii="Calibri" w:eastAsia="Times New Roman" w:hAnsi="Calibri" w:cs="Times New Roman"/>
+                <w:b/>
+                <w:bCs/>
+                <w:color w:val="FFFFFF"/>
+                <w:sz w:val="20"/>
+                <w:szCs w:val="20"/>
+                <w:lang w:val="es-CO" w:eastAsia="es-CO"/>
+              </w:rPr>
+            </w:pPr>
+            <w:r>
+              <w:rPr>
+                <w:rFonts w:ascii="Calibri" w:eastAsia="Times New Roman" w:hAnsi="Calibri" w:cs="Times New Roman"/>
+                <w:b/>
+                <w:bCs/>
+                <w:color w:val="FFFFFF"/>
+                <w:sz w:val="20"/>
+                <w:szCs w:val="20"/>
+                <w:lang w:eastAsia="es-CO"/>
+              </w:rPr>
+              <w:t>Descripción</w:t>
+            </w:r>
+          </w:p>
+        </w:tc>
+        <w:tc>
+          <w:tcPr>
+            <w:tcW w:w="4600" w:type="dxa"/>
+            <w:gridSpan w:val="3"/>
+            <w:tcBorders>
+              <w:top w:val="nil"/>
+              <w:left w:val="nil"/>
+              <w:bottom w:val="single" w:sz="8" w:space="0" w:color="FFFFFF"/>
+              <w:right w:val="nil"/>
+            </w:tcBorders>
+            <w:shd w:val="clear" w:color="000000" w:fill="D6E3BC" w:themeFill="accent3" w:themeFillTint="66"/>
+            <w:hideMark/>
+          </w:tcPr>
+          <w:p>
+            <w:pPr>
+              <w:spacing w:after="0" w:line="240" w:lineRule="auto"/>
+              <w:rPr>
+                <w:rFonts w:ascii="Calibri" w:eastAsia="Times New Roman" w:hAnsi="Calibri" w:cs="Times New Roman"/>
+                <w:color w:val="000000"/>
+                <w:sz w:val="20"/>
+                <w:szCs w:val="20"/>
+                <w:lang w:val="es-CO" w:eastAsia="es-CO"/>
+              </w:rPr>
+            </w:pPr>
+            <w:r>
+              <w:rPr>
+                <w:rFonts w:ascii="Calibri" w:eastAsia="Times New Roman" w:hAnsi="Calibri" w:cs="Times New Roman"/>
+                <w:color w:val="000000"/>
+                <w:sz w:val="20"/>
+                <w:szCs w:val="20"/>
+                <w:lang w:val="es-CO" w:eastAsia="es-CO"/>
+              </w:rPr>
+              <w:t>El jugador puede salir del sistema cuando lo desee.</w:t>
+            </w:r>
+          </w:p>
+        </w:tc>
+      </w:tr>
+      <w:tr>
+        <w:trPr>
+          <w:trHeight w:val="615"/>
+          <w:jc w:val="center"/>
+        </w:trPr>
+        <w:tc>
+          <w:tcPr>
+            <w:tcW w:w="1540" w:type="dxa"/>
+            <w:tcBorders>
+              <w:top w:val="nil"/>
+              <w:left w:val="nil"/>
+              <w:bottom w:val="single" w:sz="8" w:space="0" w:color="FFFFFF"/>
+              <w:right w:val="nil"/>
+            </w:tcBorders>
+            <w:shd w:val="clear" w:color="000000" w:fill="76923C"/>
+            <w:hideMark/>
+          </w:tcPr>
+          <w:p>
+            <w:pPr>
+              <w:spacing w:after="0" w:line="240" w:lineRule="auto"/>
+              <w:jc w:val="center"/>
+              <w:rPr>
+                <w:rFonts w:ascii="Calibri" w:eastAsia="Times New Roman" w:hAnsi="Calibri" w:cs="Times New Roman"/>
+                <w:b/>
+                <w:bCs/>
+                <w:color w:val="FFFFFF"/>
+                <w:sz w:val="20"/>
+                <w:szCs w:val="20"/>
+                <w:lang w:val="es-CO" w:eastAsia="es-CO"/>
+              </w:rPr>
+            </w:pPr>
+            <w:r>
+              <w:rPr>
+                <w:rFonts w:ascii="Calibri" w:eastAsia="Times New Roman" w:hAnsi="Calibri" w:cs="Times New Roman"/>
+                <w:b/>
+                <w:bCs/>
+                <w:color w:val="FFFFFF"/>
+                <w:sz w:val="20"/>
+                <w:szCs w:val="20"/>
+                <w:lang w:eastAsia="es-CO"/>
+              </w:rPr>
+              <w:t>Precondiciones</w:t>
+            </w:r>
+          </w:p>
+        </w:tc>
+        <w:tc>
+          <w:tcPr>
+            <w:tcW w:w="1400" w:type="dxa"/>
+            <w:tcBorders>
+              <w:top w:val="nil"/>
+              <w:left w:val="nil"/>
+              <w:bottom w:val="single" w:sz="8" w:space="0" w:color="FFFFFF"/>
+              <w:right w:val="nil"/>
+            </w:tcBorders>
+            <w:shd w:val="clear" w:color="000000" w:fill="CDDDAC"/>
+            <w:hideMark/>
+          </w:tcPr>
+          <w:p>
+            <w:pPr>
+              <w:spacing w:after="0" w:line="240" w:lineRule="auto"/>
+              <w:rPr>
+                <w:rFonts w:ascii="Calibri" w:eastAsia="Times New Roman" w:hAnsi="Calibri" w:cs="Times New Roman"/>
+                <w:color w:val="000000"/>
+                <w:sz w:val="20"/>
+                <w:szCs w:val="20"/>
+                <w:lang w:val="es-CO" w:eastAsia="es-CO"/>
+              </w:rPr>
+            </w:pPr>
+            <w:r>
+              <w:rPr>
+                <w:rFonts w:ascii="Calibri" w:eastAsia="Times New Roman" w:hAnsi="Calibri" w:cs="Times New Roman"/>
+                <w:color w:val="000000"/>
+                <w:sz w:val="20"/>
+                <w:szCs w:val="20"/>
+                <w:lang w:val="es-CO" w:eastAsia="es-CO"/>
+              </w:rPr>
+              <w:t>-Estar dentro del sistema.</w:t>
+            </w:r>
+          </w:p>
+        </w:tc>
+        <w:tc>
+          <w:tcPr>
+            <w:tcW w:w="1540" w:type="dxa"/>
+            <w:tcBorders>
+              <w:top w:val="nil"/>
+              <w:left w:val="nil"/>
+              <w:bottom w:val="single" w:sz="8" w:space="0" w:color="FFFFFF"/>
+              <w:right w:val="nil"/>
+            </w:tcBorders>
+            <w:shd w:val="clear" w:color="000000" w:fill="76923C"/>
+            <w:hideMark/>
+          </w:tcPr>
+          <w:p>
+            <w:pPr>
+              <w:spacing w:after="0" w:line="240" w:lineRule="auto"/>
+              <w:jc w:val="center"/>
+              <w:rPr>
+                <w:rFonts w:ascii="Calibri" w:eastAsia="Times New Roman" w:hAnsi="Calibri" w:cs="Times New Roman"/>
+                <w:b/>
+                <w:bCs/>
+                <w:color w:val="FFFFFF"/>
+                <w:sz w:val="20"/>
+                <w:szCs w:val="20"/>
+                <w:lang w:val="es-CO" w:eastAsia="es-CO"/>
+              </w:rPr>
+            </w:pPr>
+            <w:r>
+              <w:rPr>
+                <w:rFonts w:ascii="Calibri" w:eastAsia="Times New Roman" w:hAnsi="Calibri" w:cs="Times New Roman"/>
+                <w:b/>
+                <w:bCs/>
+                <w:color w:val="FFFFFF"/>
+                <w:sz w:val="20"/>
+                <w:szCs w:val="20"/>
+                <w:lang w:eastAsia="es-CO"/>
+              </w:rPr>
+              <w:t>Post condiciones</w:t>
+            </w:r>
+          </w:p>
+        </w:tc>
+        <w:tc>
+          <w:tcPr>
+            <w:tcW w:w="1660" w:type="dxa"/>
+            <w:tcBorders>
+              <w:top w:val="nil"/>
+              <w:left w:val="nil"/>
+              <w:bottom w:val="single" w:sz="8" w:space="0" w:color="FFFFFF"/>
+              <w:right w:val="nil"/>
+            </w:tcBorders>
+            <w:shd w:val="clear" w:color="000000" w:fill="CDDDAC"/>
+            <w:hideMark/>
+          </w:tcPr>
+          <w:p>
+            <w:pPr>
+              <w:spacing w:after="0" w:line="240" w:lineRule="auto"/>
+              <w:rPr>
+                <w:rFonts w:ascii="Calibri" w:eastAsia="Times New Roman" w:hAnsi="Calibri" w:cs="Times New Roman"/>
+                <w:color w:val="000000"/>
+                <w:sz w:val="20"/>
+                <w:szCs w:val="20"/>
+                <w:lang w:val="es-CO" w:eastAsia="es-CO"/>
+              </w:rPr>
+            </w:pPr>
+            <w:r>
+              <w:rPr>
+                <w:rFonts w:ascii="Calibri" w:eastAsia="Times New Roman" w:hAnsi="Calibri" w:cs="Times New Roman"/>
+                <w:color w:val="000000"/>
+                <w:sz w:val="20"/>
+                <w:szCs w:val="20"/>
+                <w:lang w:val="es-CO" w:eastAsia="es-CO"/>
+              </w:rPr>
+              <w:t>-Cierre de la aplicación.</w:t>
+            </w:r>
+          </w:p>
+        </w:tc>
+      </w:tr>
+      <w:tr>
+        <w:trPr>
+          <w:trHeight w:val="546"/>
+          <w:jc w:val="center"/>
+        </w:trPr>
+        <w:tc>
+          <w:tcPr>
+            <w:tcW w:w="1540" w:type="dxa"/>
+            <w:tcBorders>
+              <w:top w:val="nil"/>
+              <w:left w:val="nil"/>
+              <w:bottom w:val="nil"/>
+              <w:right w:val="nil"/>
+            </w:tcBorders>
+            <w:shd w:val="clear" w:color="000000" w:fill="76923C"/>
+            <w:hideMark/>
+          </w:tcPr>
+          <w:p>
+            <w:pPr>
+              <w:spacing w:after="0" w:line="240" w:lineRule="auto"/>
+              <w:jc w:val="center"/>
+              <w:rPr>
+                <w:rFonts w:ascii="Calibri" w:eastAsia="Times New Roman" w:hAnsi="Calibri" w:cs="Times New Roman"/>
+                <w:b/>
+                <w:bCs/>
+                <w:color w:val="FFFFFF"/>
+                <w:sz w:val="20"/>
+                <w:szCs w:val="20"/>
+                <w:lang w:val="es-CO" w:eastAsia="es-CO"/>
+              </w:rPr>
+            </w:pPr>
+            <w:r>
+              <w:rPr>
+                <w:rFonts w:ascii="Calibri" w:eastAsia="Times New Roman" w:hAnsi="Calibri" w:cs="Times New Roman"/>
+                <w:b/>
+                <w:bCs/>
+                <w:color w:val="FFFFFF"/>
+                <w:sz w:val="20"/>
+                <w:szCs w:val="20"/>
+                <w:lang w:eastAsia="es-CO"/>
+              </w:rPr>
+              <w:t>Casos de Uso Asociados</w:t>
+            </w:r>
+          </w:p>
+        </w:tc>
+        <w:tc>
+          <w:tcPr>
+            <w:tcW w:w="4600" w:type="dxa"/>
+            <w:gridSpan w:val="3"/>
+            <w:tcBorders>
+              <w:top w:val="single" w:sz="8" w:space="0" w:color="FFFFFF"/>
+              <w:left w:val="nil"/>
+              <w:bottom w:val="single" w:sz="8" w:space="0" w:color="FFFFFF"/>
+              <w:right w:val="nil"/>
+            </w:tcBorders>
+            <w:shd w:val="clear" w:color="000000" w:fill="D6E3BC" w:themeFill="accent3" w:themeFillTint="66"/>
+            <w:hideMark/>
+          </w:tcPr>
+          <w:p>
+            <w:pPr>
+              <w:spacing w:after="0" w:line="240" w:lineRule="auto"/>
+              <w:rPr>
+                <w:rFonts w:ascii="Calibri" w:eastAsia="Times New Roman" w:hAnsi="Calibri" w:cs="Times New Roman"/>
+                <w:color w:val="000000"/>
+                <w:sz w:val="20"/>
+                <w:szCs w:val="20"/>
+                <w:lang w:val="es-CO" w:eastAsia="es-CO"/>
+              </w:rPr>
+            </w:pPr>
+            <w:r>
+              <w:rPr>
+                <w:rFonts w:ascii="Calibri" w:hAnsi="Calibri"/>
+                <w:color w:val="000000" w:themeColor="text1"/>
+                <w:sz w:val="20"/>
+                <w:szCs w:val="20"/>
+              </w:rPr>
+              <w:t>IMCU-027</w:t>
+            </w:r>
+          </w:p>
+        </w:tc>
+      </w:tr>
+    </w:tbl>
+    <w:p>
+      <w:pPr>
+        <w:pStyle w:val="Epgrafe"/>
+        <w:jc w:val="center"/>
+      </w:pPr>
+      <w:r>
+        <w:t xml:space="preserve">Tabla </w:t>
+      </w:r>
+      <w:fldSimple w:instr=" SEQ Tabla \* ARABIC ">
+        <w:r>
+          <w:rPr>
+            <w:noProof/>
+          </w:rPr>
+          <w:t>38</w:t>
+        </w:r>
+      </w:fldSimple>
+      <w:r>
+        <w:t>. IMA0 – Salir del Sistema</w:t>
+      </w:r>
     </w:p>
     <w:p>
       <w:pPr>
@@ -28675,7 +31408,7 @@
                           <w:rPr>
                             <w:noProof/>
                           </w:rPr>
-                          <w:t>25</w:t>
+                          <w:t>5</w:t>
                         </w:r>
                       </w:fldSimple>
                     </w:p>
@@ -32032,54 +34765,54 @@
     </dgm:pt>
   </dgm:ptLst>
   <dgm:cxnLst>
+    <dgm:cxn modelId="{80178418-7D1C-4582-B4CA-F4A2B3BAA40C}" type="presOf" srcId="{A673BDE5-37EF-4C7B-8B0E-62F602CC87DA}" destId="{3C83F26C-D7C8-4688-8C32-463AA48FA800}" srcOrd="0" destOrd="0" presId="urn:microsoft.com/office/officeart/2005/8/layout/vList5"/>
     <dgm:cxn modelId="{B3AC1E98-CC0D-41A7-9F67-53B762C5D5C2}" srcId="{1B52354C-73F4-425E-BCA3-E566B305A7C2}" destId="{D102FF11-7F61-494A-84D5-CE841B0F902C}" srcOrd="2" destOrd="0" parTransId="{59E1C26F-DC59-4778-91F7-3A028A42D556}" sibTransId="{94EB543D-7688-42C5-A0BD-1B80AAE108A2}"/>
-    <dgm:cxn modelId="{4AEFCB00-4DBF-42FB-8C36-C06B015B962D}" type="presOf" srcId="{929342E6-1E85-4046-A884-FEFBCA825277}" destId="{89D66108-E918-45F0-B6B5-4441A3AA1BFE}" srcOrd="0" destOrd="0" presId="urn:microsoft.com/office/officeart/2005/8/layout/vList5"/>
-    <dgm:cxn modelId="{63BC0E40-6F8C-4476-8FF3-831233F56DA1}" type="presOf" srcId="{66DD1C58-A3D5-4FE6-B867-6BFB0D48E18E}" destId="{6E03E3C9-4198-42AD-A867-590A3A3F760D}" srcOrd="0" destOrd="0" presId="urn:microsoft.com/office/officeart/2005/8/layout/vList5"/>
-    <dgm:cxn modelId="{4F28290B-894E-485D-B87E-CFDE7DF4AE6B}" type="presOf" srcId="{8F890B98-5385-4015-94E9-FC86325EEE41}" destId="{F1BAA914-C3D1-426F-B65A-BE75B40F3150}" srcOrd="0" destOrd="0" presId="urn:microsoft.com/office/officeart/2005/8/layout/vList5"/>
+    <dgm:cxn modelId="{81AF46CC-F5F6-45E5-9F28-65D50A11D99F}" type="presOf" srcId="{C99AE93B-8200-43C5-95BF-90A0E70400BB}" destId="{2C5B99E9-C938-4335-986E-9061F038B49B}" srcOrd="0" destOrd="0" presId="urn:microsoft.com/office/officeart/2005/8/layout/vList5"/>
     <dgm:cxn modelId="{6B041B18-9344-4432-A703-4A834A3B16E5}" srcId="{1B52354C-73F4-425E-BCA3-E566B305A7C2}" destId="{66DD1C58-A3D5-4FE6-B867-6BFB0D48E18E}" srcOrd="3" destOrd="0" parTransId="{46D13C56-5740-427A-9FE2-86B5169D0A6D}" sibTransId="{9FDE0F96-D8FB-49BB-B09F-7DE9D9197DF1}"/>
-    <dgm:cxn modelId="{7A5D82BF-72C9-458F-B05E-C16257AB6369}" type="presOf" srcId="{D102FF11-7F61-494A-84D5-CE841B0F902C}" destId="{EDA2065B-0F68-46EB-8C6F-12ECC2A135BC}" srcOrd="0" destOrd="0" presId="urn:microsoft.com/office/officeart/2005/8/layout/vList5"/>
+    <dgm:cxn modelId="{B828E36F-7691-40DE-9E82-CC5397E7EC3A}" type="presOf" srcId="{A1E44E4E-F149-4BCD-8F22-2145177C1CD6}" destId="{AD8089C7-FAED-4DFF-8A58-57F771273D91}" srcOrd="0" destOrd="0" presId="urn:microsoft.com/office/officeart/2005/8/layout/vList5"/>
     <dgm:cxn modelId="{4312AFF2-18C9-4C21-8C36-87F6F6B7D588}" srcId="{1B52354C-73F4-425E-BCA3-E566B305A7C2}" destId="{A1E44E4E-F149-4BCD-8F22-2145177C1CD6}" srcOrd="1" destOrd="0" parTransId="{7653814B-7BF6-45D3-B171-6808C8E59D8D}" sibTransId="{EDCDD650-6426-4095-909C-90B76172D3FD}"/>
-    <dgm:cxn modelId="{B8471E5E-13CE-4C20-8A65-EF6E34452525}" type="presOf" srcId="{C99AE93B-8200-43C5-95BF-90A0E70400BB}" destId="{2C5B99E9-C938-4335-986E-9061F038B49B}" srcOrd="0" destOrd="0" presId="urn:microsoft.com/office/officeart/2005/8/layout/vList5"/>
+    <dgm:cxn modelId="{8D797A73-86C5-4273-BD5E-129E5780AA11}" type="presOf" srcId="{66DD1C58-A3D5-4FE6-B867-6BFB0D48E18E}" destId="{6E03E3C9-4198-42AD-A867-590A3A3F760D}" srcOrd="0" destOrd="0" presId="urn:microsoft.com/office/officeart/2005/8/layout/vList5"/>
+    <dgm:cxn modelId="{B6E0F775-3E82-45D0-9E85-FA3E6F57E391}" type="presOf" srcId="{F7F22738-7E70-429A-A944-F9299A5AACC8}" destId="{F301ABE1-2690-4157-A3FD-DAB7C38FB8A2}" srcOrd="0" destOrd="0" presId="urn:microsoft.com/office/officeart/2005/8/layout/vList5"/>
+    <dgm:cxn modelId="{F2F856C1-2272-4632-989E-EA24E9391A1B}" type="presOf" srcId="{DC3BF8B3-CDD8-407D-9149-979E4CC8F57A}" destId="{D8ABA545-0E03-40CC-BF2D-AD644A991B2D}" srcOrd="0" destOrd="0" presId="urn:microsoft.com/office/officeart/2005/8/layout/vList5"/>
     <dgm:cxn modelId="{64617BA0-CB2F-44F2-905C-BFE933070F92}" srcId="{DC3BF8B3-CDD8-407D-9149-979E4CC8F57A}" destId="{A673BDE5-37EF-4C7B-8B0E-62F602CC87DA}" srcOrd="0" destOrd="0" parTransId="{6ABB1430-C0C2-44F3-BD06-D6BA555DF2BC}" sibTransId="{6F2D9484-4188-4ADE-861F-182E13E76018}"/>
-    <dgm:cxn modelId="{5AFDD1EC-2C8D-4A31-AFC6-F2A2C599F70B}" type="presOf" srcId="{C4C95E74-7F88-4A67-8CAE-D0E3A540BE5D}" destId="{5C6C7639-CD38-4A55-96C3-23628B3448CC}" srcOrd="0" destOrd="0" presId="urn:microsoft.com/office/officeart/2005/8/layout/vList5"/>
+    <dgm:cxn modelId="{7BA8D497-8C5A-4D23-AE57-4DF85E6FF2A2}" type="presOf" srcId="{C4C95E74-7F88-4A67-8CAE-D0E3A540BE5D}" destId="{5C6C7639-CD38-4A55-96C3-23628B3448CC}" srcOrd="0" destOrd="0" presId="urn:microsoft.com/office/officeart/2005/8/layout/vList5"/>
     <dgm:cxn modelId="{949083F0-9B54-41B7-814F-7E8452505337}" srcId="{D102FF11-7F61-494A-84D5-CE841B0F902C}" destId="{6C9DF5CC-2B5D-4FF0-972F-0F7C492F0188}" srcOrd="0" destOrd="0" parTransId="{C12A621D-D8A1-4F66-8984-DA5B378A8C05}" sibTransId="{F5B2AA94-D08A-4AE3-8B2B-5C9B40DDEF16}"/>
+    <dgm:cxn modelId="{1E504D11-89A2-4299-ADA7-76B8E7027D99}" type="presOf" srcId="{D102FF11-7F61-494A-84D5-CE841B0F902C}" destId="{EDA2065B-0F68-46EB-8C6F-12ECC2A135BC}" srcOrd="0" destOrd="0" presId="urn:microsoft.com/office/officeart/2005/8/layout/vList5"/>
     <dgm:cxn modelId="{BE00E422-7F6E-4D27-B450-67D0F7222E0D}" srcId="{1B52354C-73F4-425E-BCA3-E566B305A7C2}" destId="{8F890B98-5385-4015-94E9-FC86325EEE41}" srcOrd="4" destOrd="0" parTransId="{CE7D02FA-1B1F-49C8-B590-A0BA1706C037}" sibTransId="{1AA9DF25-4679-4EAD-ACDC-BF6BC9288052}"/>
     <dgm:cxn modelId="{29EC4782-FBBF-41D5-ACDC-1709991E4C3C}" srcId="{8F890B98-5385-4015-94E9-FC86325EEE41}" destId="{929342E6-1E85-4046-A884-FEFBCA825277}" srcOrd="0" destOrd="0" parTransId="{76FE05D4-D1E4-4637-917A-864E17468B7B}" sibTransId="{F1939CBE-524D-4AEC-81E5-E851DA26C831}"/>
-    <dgm:cxn modelId="{EF6101E3-2167-4059-9472-04211FC07886}" type="presOf" srcId="{6C9DF5CC-2B5D-4FF0-972F-0F7C492F0188}" destId="{B7977956-F982-4F0E-8566-540CD40E7797}" srcOrd="0" destOrd="0" presId="urn:microsoft.com/office/officeart/2005/8/layout/vList5"/>
     <dgm:cxn modelId="{38A3D7CB-50C0-439F-BEEB-42F349E4A979}" srcId="{8ECEFC3E-7B38-4057-9E7C-CC16E74634B6}" destId="{C4C95E74-7F88-4A67-8CAE-D0E3A540BE5D}" srcOrd="0" destOrd="0" parTransId="{984E2643-7424-485C-B7D5-EA6357D51D7A}" sibTransId="{F5235FFA-FDA5-45FD-9BAC-351431CCB5E4}"/>
     <dgm:cxn modelId="{93CE6224-162D-4973-B22C-6878F2F60A2B}" srcId="{1B52354C-73F4-425E-BCA3-E566B305A7C2}" destId="{DC3BF8B3-CDD8-407D-9149-979E4CC8F57A}" srcOrd="0" destOrd="0" parTransId="{908C0288-4D9B-40D2-AC1D-F7CA879A88B2}" sibTransId="{C63D58E5-8146-4093-BD6D-57261F76B426}"/>
     <dgm:cxn modelId="{E012B678-F5B9-4FCC-8CB5-2D6CD8B4ABAA}" srcId="{A1E44E4E-F149-4BCD-8F22-2145177C1CD6}" destId="{F7F22738-7E70-429A-A944-F9299A5AACC8}" srcOrd="0" destOrd="0" parTransId="{A0A3B7E2-5256-4661-9D02-9EA1AEBA6373}" sibTransId="{3EB7945B-6322-48B2-BDC6-9A1AED4285BA}"/>
-    <dgm:cxn modelId="{4E7734F1-C68B-457A-B9E8-B01222051A21}" type="presOf" srcId="{8ECEFC3E-7B38-4057-9E7C-CC16E74634B6}" destId="{23013CC7-A4E0-46C9-A618-A6BFB9B21C82}" srcOrd="0" destOrd="0" presId="urn:microsoft.com/office/officeart/2005/8/layout/vList5"/>
-    <dgm:cxn modelId="{C103C159-B9F2-4A9A-A986-D790C213C13F}" type="presOf" srcId="{F7F22738-7E70-429A-A944-F9299A5AACC8}" destId="{F301ABE1-2690-4157-A3FD-DAB7C38FB8A2}" srcOrd="0" destOrd="0" presId="urn:microsoft.com/office/officeart/2005/8/layout/vList5"/>
-    <dgm:cxn modelId="{5651F2D2-12B8-4E57-B314-C385504BF72E}" type="presOf" srcId="{DC3BF8B3-CDD8-407D-9149-979E4CC8F57A}" destId="{D8ABA545-0E03-40CC-BF2D-AD644A991B2D}" srcOrd="0" destOrd="0" presId="urn:microsoft.com/office/officeart/2005/8/layout/vList5"/>
-    <dgm:cxn modelId="{0A61EB23-9AF3-4E72-80CC-EAE798C54B59}" type="presOf" srcId="{1B52354C-73F4-425E-BCA3-E566B305A7C2}" destId="{3E144F0B-25D2-4EA5-8C77-111D1265CE29}" srcOrd="0" destOrd="0" presId="urn:microsoft.com/office/officeart/2005/8/layout/vList5"/>
+    <dgm:cxn modelId="{F678C88E-120F-453F-8B2F-74423521CCE8}" type="presOf" srcId="{8ECEFC3E-7B38-4057-9E7C-CC16E74634B6}" destId="{23013CC7-A4E0-46C9-A618-A6BFB9B21C82}" srcOrd="0" destOrd="0" presId="urn:microsoft.com/office/officeart/2005/8/layout/vList5"/>
+    <dgm:cxn modelId="{0B1AF35B-F321-4062-A52B-CE31993AACD6}" type="presOf" srcId="{6C9DF5CC-2B5D-4FF0-972F-0F7C492F0188}" destId="{B7977956-F982-4F0E-8566-540CD40E7797}" srcOrd="0" destOrd="0" presId="urn:microsoft.com/office/officeart/2005/8/layout/vList5"/>
+    <dgm:cxn modelId="{3F3F97B4-C7EE-4349-AF01-12DA355465FA}" type="presOf" srcId="{1B52354C-73F4-425E-BCA3-E566B305A7C2}" destId="{3E144F0B-25D2-4EA5-8C77-111D1265CE29}" srcOrd="0" destOrd="0" presId="urn:microsoft.com/office/officeart/2005/8/layout/vList5"/>
+    <dgm:cxn modelId="{97C9300B-90C1-4C7F-A455-812D3F30AB79}" type="presOf" srcId="{8F890B98-5385-4015-94E9-FC86325EEE41}" destId="{F1BAA914-C3D1-426F-B65A-BE75B40F3150}" srcOrd="0" destOrd="0" presId="urn:microsoft.com/office/officeart/2005/8/layout/vList5"/>
+    <dgm:cxn modelId="{E11E05FD-EB2F-4492-A771-EFD8EFAE7B07}" type="presOf" srcId="{929342E6-1E85-4046-A884-FEFBCA825277}" destId="{89D66108-E918-45F0-B6B5-4441A3AA1BFE}" srcOrd="0" destOrd="0" presId="urn:microsoft.com/office/officeart/2005/8/layout/vList5"/>
     <dgm:cxn modelId="{8E8CCAB0-E364-4FE1-A6BD-21C55EF4E66A}" srcId="{66DD1C58-A3D5-4FE6-B867-6BFB0D48E18E}" destId="{C99AE93B-8200-43C5-95BF-90A0E70400BB}" srcOrd="0" destOrd="0" parTransId="{EC887ACC-24C7-4051-87E1-816B1405B855}" sibTransId="{D80269C1-227C-4E96-9B3F-5126F2B017EE}"/>
-    <dgm:cxn modelId="{D8DC132F-B464-426D-BFDF-9C146B558AED}" type="presOf" srcId="{A1E44E4E-F149-4BCD-8F22-2145177C1CD6}" destId="{AD8089C7-FAED-4DFF-8A58-57F771273D91}" srcOrd="0" destOrd="0" presId="urn:microsoft.com/office/officeart/2005/8/layout/vList5"/>
     <dgm:cxn modelId="{A4094A5C-5CCA-44B7-81A1-DF46DA86B083}" srcId="{1B52354C-73F4-425E-BCA3-E566B305A7C2}" destId="{8ECEFC3E-7B38-4057-9E7C-CC16E74634B6}" srcOrd="5" destOrd="0" parTransId="{030A8C22-BB73-47B2-95E6-818F446C726D}" sibTransId="{D38CB184-A9BA-4BF6-85A8-A7E580CECCD9}"/>
-    <dgm:cxn modelId="{F252842C-1781-4279-AA16-86253648C084}" type="presOf" srcId="{A673BDE5-37EF-4C7B-8B0E-62F602CC87DA}" destId="{3C83F26C-D7C8-4688-8C32-463AA48FA800}" srcOrd="0" destOrd="0" presId="urn:microsoft.com/office/officeart/2005/8/layout/vList5"/>
-    <dgm:cxn modelId="{FA9F5D05-7A02-4CC8-B7A3-9D5C853FC3FB}" type="presParOf" srcId="{3E144F0B-25D2-4EA5-8C77-111D1265CE29}" destId="{5C1D504A-5FF3-46C7-A426-C094996C89A4}" srcOrd="0" destOrd="0" presId="urn:microsoft.com/office/officeart/2005/8/layout/vList5"/>
-    <dgm:cxn modelId="{0D657910-BDA7-4276-B56E-EC5C8B42D255}" type="presParOf" srcId="{5C1D504A-5FF3-46C7-A426-C094996C89A4}" destId="{D8ABA545-0E03-40CC-BF2D-AD644A991B2D}" srcOrd="0" destOrd="0" presId="urn:microsoft.com/office/officeart/2005/8/layout/vList5"/>
-    <dgm:cxn modelId="{C11F95F4-8C98-40C4-8F10-96228389D6B8}" type="presParOf" srcId="{5C1D504A-5FF3-46C7-A426-C094996C89A4}" destId="{3C83F26C-D7C8-4688-8C32-463AA48FA800}" srcOrd="1" destOrd="0" presId="urn:microsoft.com/office/officeart/2005/8/layout/vList5"/>
-    <dgm:cxn modelId="{5280D9AB-CF99-46E0-AE9D-FC3B7707EF1B}" type="presParOf" srcId="{3E144F0B-25D2-4EA5-8C77-111D1265CE29}" destId="{F28B974E-8127-49D1-A1D4-147CB257D516}" srcOrd="1" destOrd="0" presId="urn:microsoft.com/office/officeart/2005/8/layout/vList5"/>
-    <dgm:cxn modelId="{B2D72864-9504-4C00-982B-4DE664207CDE}" type="presParOf" srcId="{3E144F0B-25D2-4EA5-8C77-111D1265CE29}" destId="{DDE823D3-26B2-4FBB-9542-2BCBBC02CDEB}" srcOrd="2" destOrd="0" presId="urn:microsoft.com/office/officeart/2005/8/layout/vList5"/>
-    <dgm:cxn modelId="{2FEDA437-C528-4F97-908C-7DE750A65DB7}" type="presParOf" srcId="{DDE823D3-26B2-4FBB-9542-2BCBBC02CDEB}" destId="{AD8089C7-FAED-4DFF-8A58-57F771273D91}" srcOrd="0" destOrd="0" presId="urn:microsoft.com/office/officeart/2005/8/layout/vList5"/>
-    <dgm:cxn modelId="{EB81A3A9-582B-4250-ACA5-BE9CA732D9BF}" type="presParOf" srcId="{DDE823D3-26B2-4FBB-9542-2BCBBC02CDEB}" destId="{F301ABE1-2690-4157-A3FD-DAB7C38FB8A2}" srcOrd="1" destOrd="0" presId="urn:microsoft.com/office/officeart/2005/8/layout/vList5"/>
-    <dgm:cxn modelId="{301FC0F0-FE96-4223-ACDA-D4A26044ABDE}" type="presParOf" srcId="{3E144F0B-25D2-4EA5-8C77-111D1265CE29}" destId="{52A2AA3C-1068-43F8-887F-17B61D290B28}" srcOrd="3" destOrd="0" presId="urn:microsoft.com/office/officeart/2005/8/layout/vList5"/>
-    <dgm:cxn modelId="{909C1986-2FA0-4D4A-B287-4CDF10836E6A}" type="presParOf" srcId="{3E144F0B-25D2-4EA5-8C77-111D1265CE29}" destId="{6BD1EBC5-48B4-4DC6-BEB8-2A179E0D51B9}" srcOrd="4" destOrd="0" presId="urn:microsoft.com/office/officeart/2005/8/layout/vList5"/>
-    <dgm:cxn modelId="{708F000E-B2ED-494B-9C5D-20F7605BEAF7}" type="presParOf" srcId="{6BD1EBC5-48B4-4DC6-BEB8-2A179E0D51B9}" destId="{EDA2065B-0F68-46EB-8C6F-12ECC2A135BC}" srcOrd="0" destOrd="0" presId="urn:microsoft.com/office/officeart/2005/8/layout/vList5"/>
-    <dgm:cxn modelId="{62816D38-7657-41BC-B979-0EDE3DAFB806}" type="presParOf" srcId="{6BD1EBC5-48B4-4DC6-BEB8-2A179E0D51B9}" destId="{B7977956-F982-4F0E-8566-540CD40E7797}" srcOrd="1" destOrd="0" presId="urn:microsoft.com/office/officeart/2005/8/layout/vList5"/>
-    <dgm:cxn modelId="{BEC3C867-D027-4FB6-8F40-C89AEF366F2E}" type="presParOf" srcId="{3E144F0B-25D2-4EA5-8C77-111D1265CE29}" destId="{47BED427-D429-4869-BB62-D3BFEDB7DA44}" srcOrd="5" destOrd="0" presId="urn:microsoft.com/office/officeart/2005/8/layout/vList5"/>
-    <dgm:cxn modelId="{C703D8F2-38C6-48DB-942D-3710AC8299EE}" type="presParOf" srcId="{3E144F0B-25D2-4EA5-8C77-111D1265CE29}" destId="{2FB1EC83-39C2-4F56-88C8-73017AB8D3F2}" srcOrd="6" destOrd="0" presId="urn:microsoft.com/office/officeart/2005/8/layout/vList5"/>
-    <dgm:cxn modelId="{B3A42634-1E98-44AF-9708-FFF913EF1D14}" type="presParOf" srcId="{2FB1EC83-39C2-4F56-88C8-73017AB8D3F2}" destId="{6E03E3C9-4198-42AD-A867-590A3A3F760D}" srcOrd="0" destOrd="0" presId="urn:microsoft.com/office/officeart/2005/8/layout/vList5"/>
-    <dgm:cxn modelId="{74C45C4C-8BFC-47EA-B714-DB0F6E20BD30}" type="presParOf" srcId="{2FB1EC83-39C2-4F56-88C8-73017AB8D3F2}" destId="{2C5B99E9-C938-4335-986E-9061F038B49B}" srcOrd="1" destOrd="0" presId="urn:microsoft.com/office/officeart/2005/8/layout/vList5"/>
-    <dgm:cxn modelId="{27835B0D-5B0D-4F7E-91E2-27D9E1D98BC8}" type="presParOf" srcId="{3E144F0B-25D2-4EA5-8C77-111D1265CE29}" destId="{19FDA6AC-BC9F-4C7A-96CD-45C17A0B0C46}" srcOrd="7" destOrd="0" presId="urn:microsoft.com/office/officeart/2005/8/layout/vList5"/>
-    <dgm:cxn modelId="{0DC755CA-CFC8-499A-992B-3975B5E73685}" type="presParOf" srcId="{3E144F0B-25D2-4EA5-8C77-111D1265CE29}" destId="{12862473-D8D0-4AD2-9058-94D2C5D4DC36}" srcOrd="8" destOrd="0" presId="urn:microsoft.com/office/officeart/2005/8/layout/vList5"/>
-    <dgm:cxn modelId="{A4EEE600-5B5A-49B7-841E-8A428AFDCBE7}" type="presParOf" srcId="{12862473-D8D0-4AD2-9058-94D2C5D4DC36}" destId="{F1BAA914-C3D1-426F-B65A-BE75B40F3150}" srcOrd="0" destOrd="0" presId="urn:microsoft.com/office/officeart/2005/8/layout/vList5"/>
-    <dgm:cxn modelId="{5AB32918-F890-433A-B065-3E890235F86B}" type="presParOf" srcId="{12862473-D8D0-4AD2-9058-94D2C5D4DC36}" destId="{89D66108-E918-45F0-B6B5-4441A3AA1BFE}" srcOrd="1" destOrd="0" presId="urn:microsoft.com/office/officeart/2005/8/layout/vList5"/>
-    <dgm:cxn modelId="{01C5B933-1DB0-41A1-9A26-110FEB9876F4}" type="presParOf" srcId="{3E144F0B-25D2-4EA5-8C77-111D1265CE29}" destId="{A222B7E4-1BA7-4454-A8A3-CB53FA3BE466}" srcOrd="9" destOrd="0" presId="urn:microsoft.com/office/officeart/2005/8/layout/vList5"/>
-    <dgm:cxn modelId="{AF97D6E2-F56E-457B-843D-AB2668B48355}" type="presParOf" srcId="{3E144F0B-25D2-4EA5-8C77-111D1265CE29}" destId="{3C2DBC06-6578-4EFA-B580-53DD0DC2D7F7}" srcOrd="10" destOrd="0" presId="urn:microsoft.com/office/officeart/2005/8/layout/vList5"/>
-    <dgm:cxn modelId="{B378D678-12E0-42A8-99A1-2E0C1290B8FF}" type="presParOf" srcId="{3C2DBC06-6578-4EFA-B580-53DD0DC2D7F7}" destId="{23013CC7-A4E0-46C9-A618-A6BFB9B21C82}" srcOrd="0" destOrd="0" presId="urn:microsoft.com/office/officeart/2005/8/layout/vList5"/>
-    <dgm:cxn modelId="{0741A9BF-F5A4-46D3-A6A8-D11645CD7760}" type="presParOf" srcId="{3C2DBC06-6578-4EFA-B580-53DD0DC2D7F7}" destId="{5C6C7639-CD38-4A55-96C3-23628B3448CC}" srcOrd="1" destOrd="0" presId="urn:microsoft.com/office/officeart/2005/8/layout/vList5"/>
+    <dgm:cxn modelId="{5F6C58D4-7D18-4E8C-8AB6-2E1A4FAFDFA7}" type="presParOf" srcId="{3E144F0B-25D2-4EA5-8C77-111D1265CE29}" destId="{5C1D504A-5FF3-46C7-A426-C094996C89A4}" srcOrd="0" destOrd="0" presId="urn:microsoft.com/office/officeart/2005/8/layout/vList5"/>
+    <dgm:cxn modelId="{52BA1555-ACCD-4A39-879A-F80AC665A18E}" type="presParOf" srcId="{5C1D504A-5FF3-46C7-A426-C094996C89A4}" destId="{D8ABA545-0E03-40CC-BF2D-AD644A991B2D}" srcOrd="0" destOrd="0" presId="urn:microsoft.com/office/officeart/2005/8/layout/vList5"/>
+    <dgm:cxn modelId="{8BE93C75-E392-4BA3-BDC2-09CADF88D654}" type="presParOf" srcId="{5C1D504A-5FF3-46C7-A426-C094996C89A4}" destId="{3C83F26C-D7C8-4688-8C32-463AA48FA800}" srcOrd="1" destOrd="0" presId="urn:microsoft.com/office/officeart/2005/8/layout/vList5"/>
+    <dgm:cxn modelId="{435922F2-8F43-4144-99B5-60AFAC73CCF2}" type="presParOf" srcId="{3E144F0B-25D2-4EA5-8C77-111D1265CE29}" destId="{F28B974E-8127-49D1-A1D4-147CB257D516}" srcOrd="1" destOrd="0" presId="urn:microsoft.com/office/officeart/2005/8/layout/vList5"/>
+    <dgm:cxn modelId="{3C7295A3-1C24-444F-8313-B0E233838A3A}" type="presParOf" srcId="{3E144F0B-25D2-4EA5-8C77-111D1265CE29}" destId="{DDE823D3-26B2-4FBB-9542-2BCBBC02CDEB}" srcOrd="2" destOrd="0" presId="urn:microsoft.com/office/officeart/2005/8/layout/vList5"/>
+    <dgm:cxn modelId="{EE8783CB-7A34-433E-B160-419AF6A26074}" type="presParOf" srcId="{DDE823D3-26B2-4FBB-9542-2BCBBC02CDEB}" destId="{AD8089C7-FAED-4DFF-8A58-57F771273D91}" srcOrd="0" destOrd="0" presId="urn:microsoft.com/office/officeart/2005/8/layout/vList5"/>
+    <dgm:cxn modelId="{E83BB671-C08E-4740-B31F-3F13DC447759}" type="presParOf" srcId="{DDE823D3-26B2-4FBB-9542-2BCBBC02CDEB}" destId="{F301ABE1-2690-4157-A3FD-DAB7C38FB8A2}" srcOrd="1" destOrd="0" presId="urn:microsoft.com/office/officeart/2005/8/layout/vList5"/>
+    <dgm:cxn modelId="{4BEC03C9-C143-4E8B-A7FA-077E5493516C}" type="presParOf" srcId="{3E144F0B-25D2-4EA5-8C77-111D1265CE29}" destId="{52A2AA3C-1068-43F8-887F-17B61D290B28}" srcOrd="3" destOrd="0" presId="urn:microsoft.com/office/officeart/2005/8/layout/vList5"/>
+    <dgm:cxn modelId="{83F37545-0CD5-4DCF-BFA4-350B3CCCAD92}" type="presParOf" srcId="{3E144F0B-25D2-4EA5-8C77-111D1265CE29}" destId="{6BD1EBC5-48B4-4DC6-BEB8-2A179E0D51B9}" srcOrd="4" destOrd="0" presId="urn:microsoft.com/office/officeart/2005/8/layout/vList5"/>
+    <dgm:cxn modelId="{6826979B-2D00-4D6A-92B3-DCB03331E040}" type="presParOf" srcId="{6BD1EBC5-48B4-4DC6-BEB8-2A179E0D51B9}" destId="{EDA2065B-0F68-46EB-8C6F-12ECC2A135BC}" srcOrd="0" destOrd="0" presId="urn:microsoft.com/office/officeart/2005/8/layout/vList5"/>
+    <dgm:cxn modelId="{D25509FB-44C4-4A22-AC55-E1CA28F1A3DA}" type="presParOf" srcId="{6BD1EBC5-48B4-4DC6-BEB8-2A179E0D51B9}" destId="{B7977956-F982-4F0E-8566-540CD40E7797}" srcOrd="1" destOrd="0" presId="urn:microsoft.com/office/officeart/2005/8/layout/vList5"/>
+    <dgm:cxn modelId="{06A2C210-B7BD-4D05-B475-809A83CAF3CC}" type="presParOf" srcId="{3E144F0B-25D2-4EA5-8C77-111D1265CE29}" destId="{47BED427-D429-4869-BB62-D3BFEDB7DA44}" srcOrd="5" destOrd="0" presId="urn:microsoft.com/office/officeart/2005/8/layout/vList5"/>
+    <dgm:cxn modelId="{77B6D8D8-E07F-464B-ACDA-289D0482CA26}" type="presParOf" srcId="{3E144F0B-25D2-4EA5-8C77-111D1265CE29}" destId="{2FB1EC83-39C2-4F56-88C8-73017AB8D3F2}" srcOrd="6" destOrd="0" presId="urn:microsoft.com/office/officeart/2005/8/layout/vList5"/>
+    <dgm:cxn modelId="{A04C5F82-0E44-4030-9430-05E59AAC00CB}" type="presParOf" srcId="{2FB1EC83-39C2-4F56-88C8-73017AB8D3F2}" destId="{6E03E3C9-4198-42AD-A867-590A3A3F760D}" srcOrd="0" destOrd="0" presId="urn:microsoft.com/office/officeart/2005/8/layout/vList5"/>
+    <dgm:cxn modelId="{7100C7D9-FA11-4DB2-8615-BA319B67FFC6}" type="presParOf" srcId="{2FB1EC83-39C2-4F56-88C8-73017AB8D3F2}" destId="{2C5B99E9-C938-4335-986E-9061F038B49B}" srcOrd="1" destOrd="0" presId="urn:microsoft.com/office/officeart/2005/8/layout/vList5"/>
+    <dgm:cxn modelId="{F4C49C0C-9439-4F50-BC27-5120D62F05F1}" type="presParOf" srcId="{3E144F0B-25D2-4EA5-8C77-111D1265CE29}" destId="{19FDA6AC-BC9F-4C7A-96CD-45C17A0B0C46}" srcOrd="7" destOrd="0" presId="urn:microsoft.com/office/officeart/2005/8/layout/vList5"/>
+    <dgm:cxn modelId="{E52268B4-DCBA-47FF-ACDB-527292A289D9}" type="presParOf" srcId="{3E144F0B-25D2-4EA5-8C77-111D1265CE29}" destId="{12862473-D8D0-4AD2-9058-94D2C5D4DC36}" srcOrd="8" destOrd="0" presId="urn:microsoft.com/office/officeart/2005/8/layout/vList5"/>
+    <dgm:cxn modelId="{AAEA4F14-38F7-4B32-843B-09C9D899685D}" type="presParOf" srcId="{12862473-D8D0-4AD2-9058-94D2C5D4DC36}" destId="{F1BAA914-C3D1-426F-B65A-BE75B40F3150}" srcOrd="0" destOrd="0" presId="urn:microsoft.com/office/officeart/2005/8/layout/vList5"/>
+    <dgm:cxn modelId="{409A6D11-59C3-4FC1-B915-1182A87838DA}" type="presParOf" srcId="{12862473-D8D0-4AD2-9058-94D2C5D4DC36}" destId="{89D66108-E918-45F0-B6B5-4441A3AA1BFE}" srcOrd="1" destOrd="0" presId="urn:microsoft.com/office/officeart/2005/8/layout/vList5"/>
+    <dgm:cxn modelId="{2E28C8D0-68BA-4B20-8B15-9130DF334C7B}" type="presParOf" srcId="{3E144F0B-25D2-4EA5-8C77-111D1265CE29}" destId="{A222B7E4-1BA7-4454-A8A3-CB53FA3BE466}" srcOrd="9" destOrd="0" presId="urn:microsoft.com/office/officeart/2005/8/layout/vList5"/>
+    <dgm:cxn modelId="{EC0B74FD-E929-4908-92AE-2E4295CDF3D8}" type="presParOf" srcId="{3E144F0B-25D2-4EA5-8C77-111D1265CE29}" destId="{3C2DBC06-6578-4EFA-B580-53DD0DC2D7F7}" srcOrd="10" destOrd="0" presId="urn:microsoft.com/office/officeart/2005/8/layout/vList5"/>
+    <dgm:cxn modelId="{ABA717B2-3480-4511-BAA7-EB25A3A903A6}" type="presParOf" srcId="{3C2DBC06-6578-4EFA-B580-53DD0DC2D7F7}" destId="{23013CC7-A4E0-46C9-A618-A6BFB9B21C82}" srcOrd="0" destOrd="0" presId="urn:microsoft.com/office/officeart/2005/8/layout/vList5"/>
+    <dgm:cxn modelId="{043940FB-13A1-4849-88F5-5A83BD9CF683}" type="presParOf" srcId="{3C2DBC06-6578-4EFA-B580-53DD0DC2D7F7}" destId="{5C6C7639-CD38-4A55-96C3-23628B3448CC}" srcOrd="1" destOrd="0" presId="urn:microsoft.com/office/officeart/2005/8/layout/vList5"/>
   </dgm:cxnLst>
   <dgm:bg/>
   <dgm:whole/>
@@ -33602,7 +36335,7 @@
 </file>
 
 <file path=customXml/itemProps2.xml><?xml version="1.0" encoding="utf-8"?>
-<ds:datastoreItem xmlns:ds="http://schemas.openxmlformats.org/officeDocument/2006/customXml" ds:itemID="{412845F7-14D9-41BD-A915-F68E7CC5BB10}">
+<ds:datastoreItem xmlns:ds="http://schemas.openxmlformats.org/officeDocument/2006/customXml" ds:itemID="{B71371AF-5511-4592-BCA8-2C838671E084}">
   <ds:schemaRefs>
     <ds:schemaRef ds:uri="http://schemas.openxmlformats.org/officeDocument/2006/bibliography"/>
   </ds:schemaRefs>

</xml_diff>

<commit_message>
Sección 2.4 Oka!! haganle pues!!!
</commit_message>
<xml_diff>
--- a/SDD[IMind]_V1.0(LineaBase).docx
+++ b/SDD[IMind]_V1.0(LineaBase).docx
@@ -8374,6 +8374,19 @@
     </w:p>
     <w:p>
       <w:pPr>
+        <w:rPr>
+          <w:color w:val="FF0000"/>
+        </w:rPr>
+      </w:pPr>
+      <w:r>
+        <w:rPr>
+          <w:color w:val="FF0000"/>
+        </w:rPr>
+        <w:t>[3] http://www.cs.ualberta.ca/~pfiguero/soo/metod/ood.html</w:t>
+      </w:r>
+    </w:p>
+    <w:p>
+      <w:pPr>
         <w:spacing w:after="0"/>
         <w:ind w:left="284" w:hanging="284"/>
         <w:contextualSpacing/>
@@ -8770,6 +8783,184 @@
     <w:p>
       <w:pPr>
         <w:spacing w:after="0"/>
+      </w:pPr>
+    </w:p>
+    <w:p>
+      <w:pPr>
+        <w:spacing w:after="0"/>
+      </w:pPr>
+      <w:r>
+        <w:t>En general se manejarán las siguientes restricciones para el sistema.</w:t>
+      </w:r>
+    </w:p>
+    <w:p>
+      <w:pPr>
+        <w:pStyle w:val="Prrafodelista"/>
+        <w:spacing w:after="0"/>
+        <w:ind w:left="576"/>
+        <w:outlineLvl w:val="1"/>
+        <w:rPr>
+          <w:b/>
+          <w:sz w:val="26"/>
+          <w:szCs w:val="26"/>
+        </w:rPr>
+      </w:pPr>
+    </w:p>
+    <w:p>
+      <w:pPr>
+        <w:pStyle w:val="Prrafodelista"/>
+        <w:spacing w:after="0"/>
+        <w:ind w:left="576"/>
+        <w:outlineLvl w:val="1"/>
+        <w:rPr>
+          <w:b/>
+          <w:sz w:val="26"/>
+          <w:szCs w:val="26"/>
+        </w:rPr>
+      </w:pPr>
+    </w:p>
+    <w:p>
+      <w:pPr>
+        <w:pStyle w:val="Prrafodelista"/>
+        <w:numPr>
+          <w:ilvl w:val="2"/>
+          <w:numId w:val="2"/>
+        </w:numPr>
+        <w:spacing w:after="0"/>
+        <w:outlineLvl w:val="1"/>
+        <w:rPr>
+          <w:b/>
+          <w:sz w:val="26"/>
+          <w:szCs w:val="26"/>
+        </w:rPr>
+      </w:pPr>
+      <w:r>
+        <w:rPr>
+          <w:b/>
+          <w:sz w:val="26"/>
+          <w:szCs w:val="26"/>
+        </w:rPr>
+        <w:lastRenderedPageBreak/>
+        <w:t>Restricciones Generales</w:t>
+      </w:r>
+    </w:p>
+    <w:p>
+      <w:pPr>
+        <w:pStyle w:val="Prrafodelista"/>
+        <w:spacing w:after="0"/>
+        <w:outlineLvl w:val="1"/>
+      </w:pPr>
+      <w:r>
+        <w:t>El sistema debe c</w:t>
+      </w:r>
+      <w:r>
+        <w:t>umplir con las reglas de juego especificadas en la sección</w:t>
+      </w:r>
+    </w:p>
+    <w:p>
+      <w:pPr>
+        <w:pStyle w:val="Prrafodelista"/>
+        <w:numPr>
+          <w:ilvl w:val="2"/>
+          <w:numId w:val="2"/>
+        </w:numPr>
+        <w:spacing w:after="0"/>
+        <w:outlineLvl w:val="1"/>
+        <w:rPr>
+          <w:b/>
+          <w:sz w:val="26"/>
+          <w:szCs w:val="26"/>
+        </w:rPr>
+      </w:pPr>
+      <w:r>
+        <w:rPr>
+          <w:b/>
+          <w:sz w:val="26"/>
+          <w:szCs w:val="26"/>
+        </w:rPr>
+        <w:t>Restricciones de Usuario</w:t>
+      </w:r>
+    </w:p>
+    <w:p>
+      <w:pPr>
+        <w:pStyle w:val="Prrafodelista"/>
+        <w:numPr>
+          <w:ilvl w:val="2"/>
+          <w:numId w:val="2"/>
+        </w:numPr>
+        <w:spacing w:after="0"/>
+        <w:outlineLvl w:val="1"/>
+        <w:rPr>
+          <w:b/>
+          <w:sz w:val="26"/>
+          <w:szCs w:val="26"/>
+        </w:rPr>
+      </w:pPr>
+      <w:r>
+        <w:rPr>
+          <w:b/>
+          <w:sz w:val="26"/>
+          <w:szCs w:val="26"/>
+        </w:rPr>
+        <w:t>Restricciones de Software</w:t>
+      </w:r>
+    </w:p>
+    <w:p>
+      <w:pPr>
+        <w:pStyle w:val="Prrafodelista"/>
+        <w:numPr>
+          <w:ilvl w:val="2"/>
+          <w:numId w:val="2"/>
+        </w:numPr>
+        <w:spacing w:after="0"/>
+        <w:outlineLvl w:val="1"/>
+        <w:rPr>
+          <w:b/>
+          <w:sz w:val="26"/>
+          <w:szCs w:val="26"/>
+        </w:rPr>
+      </w:pPr>
+      <w:r>
+        <w:rPr>
+          <w:b/>
+          <w:sz w:val="26"/>
+          <w:szCs w:val="26"/>
+        </w:rPr>
+        <w:t>Restricciones de Hardware</w:t>
+      </w:r>
+    </w:p>
+    <w:p>
+      <w:pPr>
+        <w:pStyle w:val="Prrafodelista"/>
+        <w:spacing w:after="0"/>
+        <w:outlineLvl w:val="1"/>
+        <w:rPr>
+          <w:b/>
+          <w:sz w:val="26"/>
+          <w:szCs w:val="26"/>
+        </w:rPr>
+      </w:pPr>
+    </w:p>
+    <w:p>
+      <w:pPr>
+        <w:spacing w:after="0"/>
+        <w:contextualSpacing/>
+        <w:rPr>
+          <w:b/>
+        </w:rPr>
+      </w:pPr>
+    </w:p>
+    <w:p>
+      <w:pPr>
+        <w:spacing w:after="0"/>
+        <w:rPr>
+          <w:b/>
+        </w:rPr>
+      </w:pPr>
+    </w:p>
+    <w:p>
+      <w:pPr>
+        <w:spacing w:after="0"/>
         <w:contextualSpacing/>
         <w:rPr>
           <w:b/>
@@ -8814,10 +9005,16 @@
     <w:p>
       <w:pPr>
         <w:spacing w:after="0"/>
+        <w:jc w:val="both"/>
       </w:pPr>
       <w:r>
-        <w:lastRenderedPageBreak/>
-        <w:t>En esta sección se dan a conocer, a partir del diseño del sistema, lo que necesita la aplicación para su correcto funcionamiento dentro del entorno en que se disponga a funcionar, el cuál se expone a continuación:</w:t>
+        <w:t xml:space="preserve">En esta sección se dan a conocer, a partir del diseño del sistema, lo que necesita la aplicación para su correcto funcionamiento dentro del entorno en que se disponga a funcionar, el </w:t>
+      </w:r>
+      <w:r>
+        <w:t>cual</w:t>
+      </w:r>
+      <w:r>
+        <w:t xml:space="preserve"> se expone a continuación:</w:t>
       </w:r>
     </w:p>
     <w:p>
@@ -10022,7 +10219,16 @@
                 <w:color w:val="000000"/>
                 <w:lang w:val="es-CO" w:eastAsia="es-CO"/>
               </w:rPr>
-              <w:t>Debido a que la aplicación se ejecutará bajo un ambiente distribuido, teniendo varios usuarios utilizando la aplicación y accediendo al servidor al mismo tiempo, es necesario utilizar este protocolo de comunicación.</w:t>
+              <w:t xml:space="preserve">Debido a que la aplicación se ejecutará bajo un ambiente distribuido, teniendo varios usuarios utilizando la aplicación y accediendo al </w:t>
+            </w:r>
+            <w:r>
+              <w:rPr>
+                <w:rFonts w:asciiTheme="minorHAnsi" w:hAnsiTheme="minorHAnsi"/>
+                <w:color w:val="000000"/>
+                <w:lang w:val="es-CO" w:eastAsia="es-CO"/>
+              </w:rPr>
+              <w:lastRenderedPageBreak/>
+              <w:t>servidor al mismo tiempo, es necesario utilizar este protocolo de comunicación.</w:t>
             </w:r>
           </w:p>
         </w:tc>
@@ -10051,6 +10257,7 @@
                 <w:bCs w:val="0"/>
                 <w:lang w:val="es-ES_tradnl" w:eastAsia="es-CO"/>
               </w:rPr>
+              <w:lastRenderedPageBreak/>
               <w:t>Puerto TCP</w:t>
             </w:r>
           </w:p>
@@ -10178,6 +10385,24 @@
     </w:p>
     <w:p>
       <w:pPr>
+        <w:spacing w:after="0"/>
+        <w:contextualSpacing/>
+        <w:rPr>
+          <w:b/>
+        </w:rPr>
+      </w:pPr>
+    </w:p>
+    <w:p>
+      <w:pPr>
+        <w:spacing w:after="0"/>
+        <w:contextualSpacing/>
+        <w:rPr>
+          <w:b/>
+        </w:rPr>
+      </w:pPr>
+    </w:p>
+    <w:p>
+      <w:pPr>
         <w:pStyle w:val="Prrafodelista"/>
         <w:numPr>
           <w:ilvl w:val="1"/>
@@ -10215,6 +10440,196 @@
       <w:pPr>
         <w:spacing w:after="0"/>
         <w:contextualSpacing/>
+        <w:jc w:val="both"/>
+      </w:pPr>
+      <w:r>
+        <w:t xml:space="preserve">IMind manejará una metodología de diseño basada en Gragy Booch </w:t>
+      </w:r>
+      <w:r>
+        <w:rPr>
+          <w:color w:val="FF0000"/>
+        </w:rPr>
+        <w:t>[3]</w:t>
+      </w:r>
+      <w:r>
+        <w:rPr>
+          <w:color w:val="FF0000"/>
+        </w:rPr>
+        <w:t xml:space="preserve"> </w:t>
+      </w:r>
+      <w:r>
+        <w:t>aco</w:t>
+      </w:r>
+      <w:r>
+        <w:t>pla</w:t>
+      </w:r>
+      <w:r>
+        <w:t>n</w:t>
+      </w:r>
+      <w:r>
+        <w:t>do a nuestras necesidades de diseño e implementación</w:t>
+      </w:r>
+      <w:r>
+        <w:rPr>
+          <w:color w:val="FF0000"/>
+        </w:rPr>
+        <w:t xml:space="preserve">. </w:t>
+      </w:r>
+      <w:r>
+        <w:t>En esta metodología se desarroll</w:t>
+      </w:r>
+      <w:r>
+        <w:t xml:space="preserve">an las siguientes actividades: </w:t>
+      </w:r>
+      <w:r>
+        <w:t xml:space="preserve">En primer lugar se hace un </w:t>
+      </w:r>
+      <w:r>
+        <w:t>análisis</w:t>
+      </w:r>
+      <w:r>
+        <w:t xml:space="preserve"> de requerimientos, “</w:t>
+      </w:r>
+      <w:r>
+        <w:rPr>
+          <w:i/>
+        </w:rPr>
+        <w:t>e</w:t>
+      </w:r>
+      <w:r>
+        <w:rPr>
+          <w:i/>
+        </w:rPr>
+        <w:t>n esta etapa se define qué quiere el usuario del sistema. Es una etapa de alto nivel que identifica las funciones principales del sistema, el alcance del modelamiento del mundo y documenta los procesos principales y las polític</w:t>
+      </w:r>
+      <w:r>
+        <w:rPr>
+          <w:i/>
+        </w:rPr>
+        <w:t xml:space="preserve">as que el sistema va a soportar”[ibid]. </w:t>
+      </w:r>
+      <w:r>
+        <w:t xml:space="preserve">Esta etapa ya ha sido cubierta en su gran </w:t>
+      </w:r>
+      <w:r>
+        <w:t>mayoría en los objetivos generales del dentro del SPMP</w:t>
+      </w:r>
+      <w:r>
+        <w:t xml:space="preserve">. Una segunda etapa corresponde al </w:t>
+      </w:r>
+      <w:r>
+        <w:t>análisis</w:t>
+      </w:r>
+      <w:r>
+        <w:t xml:space="preserve"> del dominio donde se “</w:t>
+      </w:r>
+      <w:r>
+        <w:rPr>
+          <w:i/>
+        </w:rPr>
+        <w:t>busca definir de una manera concisa, precisa y orientada a objetos la parte del modelo del mundo del sistema</w:t>
+      </w:r>
+      <w:r>
+        <w:t>”</w:t>
+      </w:r>
+      <w:r>
+        <w:rPr>
+          <w:i/>
+        </w:rPr>
+        <w:t xml:space="preserve"> [ibid]</w:t>
+      </w:r>
+      <w:r>
+        <w:rPr>
+          <w:i/>
+        </w:rPr>
+        <w:t xml:space="preserve">, </w:t>
+      </w:r>
+      <w:r>
+        <w:t>para esto se cuenta como soporte el documento de SRS desarrollado por IMind</w:t>
+      </w:r>
+      <w:r>
+        <w:rPr>
+          <w:i/>
+        </w:rPr>
+        <w:t xml:space="preserve">. </w:t>
+      </w:r>
+      <w:r>
+        <w:t xml:space="preserve">Una tercera etapa corresponde al </w:t>
+      </w:r>
+      <w:r>
+        <w:rPr>
+          <w:i/>
+        </w:rPr>
+        <w:t>diseño</w:t>
+      </w:r>
+      <w:r>
+        <w:t xml:space="preserve"> donde se busca “determinar una implementación efectiva y eficiente que realice las funciones requeridas por parte del cliente y grupo de desarrolladores que a su vez posea </w:t>
+      </w:r>
+      <w:r>
+        <w:t>relación</w:t>
+      </w:r>
+      <w:r>
+        <w:t xml:space="preserve"> directa con información del análisis de </w:t>
+      </w:r>
+      <w:r>
+        <w:t xml:space="preserve">dominio [ibid], </w:t>
+      </w:r>
+    </w:p>
+    <w:p>
+      <w:pPr>
+        <w:spacing w:after="0"/>
+        <w:contextualSpacing/>
+        <w:jc w:val="both"/>
+      </w:pPr>
+    </w:p>
+    <w:p>
+      <w:pPr>
+        <w:spacing w:after="0"/>
+        <w:contextualSpacing/>
+        <w:jc w:val="both"/>
+      </w:pPr>
+      <w:r>
+        <w:t xml:space="preserve">Durante la última etapa de diseño de Booch se </w:t>
+      </w:r>
+      <w:r>
+        <w:t>tendrán</w:t>
+      </w:r>
+      <w:r>
+        <w:t xml:space="preserve"> en cuenta las prioridades asignadas a un cada uno de los requerimientos </w:t>
+      </w:r>
+      <w:r>
+        <w:t xml:space="preserve">nombrados en la sección </w:t>
+      </w:r>
+      <w:r>
+        <w:rPr>
+          <w:i/>
+        </w:rPr>
+        <w:t>3.2 Características del producto de software</w:t>
+      </w:r>
+      <w:r>
+        <w:t xml:space="preserve"> del SRS.  Aparte de esto se mantendrán las restricciones de diseño también especificadas dentro de las sección </w:t>
+      </w:r>
+      <w:r>
+        <w:rPr>
+          <w:i/>
+        </w:rPr>
+        <w:t>3.4 Restricciones de diseño</w:t>
+      </w:r>
+      <w:r>
+        <w:t xml:space="preserve"> del documento SRS y con respecto a estos se ejecutarán ordenadamente los procesos que involucren desarrollar el modulo o componente asociado.  Cada componente del sistema deberá ser independiente donde exista única comunicación entre otros componentes mediante las implementaciones de interfaces.</w:t>
+      </w:r>
+    </w:p>
+    <w:p>
+      <w:pPr>
+        <w:spacing w:after="0"/>
+        <w:contextualSpacing/>
+        <w:jc w:val="both"/>
+      </w:pPr>
+    </w:p>
+    <w:p>
+      <w:pPr>
+        <w:spacing w:after="0"/>
+        <w:contextualSpacing/>
         <w:rPr>
           <w:b/>
         </w:rPr>
@@ -10242,7 +10657,6 @@
           <w:sz w:val="26"/>
           <w:szCs w:val="26"/>
         </w:rPr>
-        <w:lastRenderedPageBreak/>
         <w:t>Riesgos</w:t>
       </w:r>
       <w:bookmarkEnd w:id="21"/>
@@ -10280,7 +10694,14 @@
         <w:t xml:space="preserve">Plan de Administración de riesgos </w:t>
       </w:r>
       <w:r>
-        <w:t>del SPMP pero sólo se teomaran los de mayor incidencia en este caso; además e esto nos apoyaremos con la plantilla de riesgos, proporcionada también por el SPMP, de la sección 8.12. D</w:t>
+        <w:t xml:space="preserve">del SPMP pero sólo se </w:t>
+      </w:r>
+      <w:r>
+        <w:lastRenderedPageBreak/>
+        <w:t>temarán</w:t>
+      </w:r>
+      <w:r>
+        <w:t xml:space="preserve"> los de mayor incidencia en este caso; además e esto nos apoyaremos con la plantilla de riesgos, proporcionada también por el SPMP, de la sección 8.12. D</w:t>
       </w:r>
     </w:p>
     <w:p>
@@ -10983,7 +11404,6 @@
           </w:tcPr>
           <w:p>
             <w:r>
-              <w:lastRenderedPageBreak/>
               <w:t xml:space="preserve">Autor  </w:t>
             </w:r>
           </w:p>
@@ -11195,6 +11615,7 @@
           </w:tcPr>
           <w:p>
             <w:r>
+              <w:lastRenderedPageBreak/>
               <w:t>Criticidad</w:t>
             </w:r>
           </w:p>
@@ -11271,7 +11692,13 @@
               <w:cnfStyle w:val="000000000000"/>
             </w:pPr>
             <w:r>
-              <w:t>Cada componente o modulo deberá cumplir con las especificaciones aportadas por el Director de Desarrollo además de cumplir con los estandares de documetnación planteados en el SPMP en al sección. Cada vez se haga un nuevo desarrollo o se termine el desarrollo del componente deberá ser revisado por el Director de desarrollo.</w:t>
+              <w:t xml:space="preserve">Cada componente o modulo deberá cumplir con las especificaciones aportadas por el Director de Desarrollo además de cumplir con los </w:t>
+            </w:r>
+            <w:r>
+              <w:t>estándares</w:t>
+            </w:r>
+            <w:r>
+              <w:t xml:space="preserve"> de documetnación planteados en el SPMP en al sección. Cada vez se haga un nuevo desarrollo o se termine el desarrollo del componente deberá ser revisado por el Director de desarrollo.</w:t>
             </w:r>
           </w:p>
           <w:p>
@@ -11778,363 +12205,6 @@
         <w:jc w:val="both"/>
       </w:pPr>
     </w:p>
-    <w:tbl>
-      <w:tblPr>
-        <w:tblStyle w:val="Cuadrculamedia3-nfasis3"/>
-        <w:tblW w:w="0" w:type="auto"/>
-        <w:tblLook w:val="04A0"/>
-      </w:tblPr>
-      <w:tblGrid>
-        <w:gridCol w:w="1951"/>
-        <w:gridCol w:w="6769"/>
-      </w:tblGrid>
-      <w:tr>
-        <w:trPr>
-          <w:cnfStyle w:val="100000000000"/>
-        </w:trPr>
-        <w:tc>
-          <w:tcPr>
-            <w:cnfStyle w:val="001000000000"/>
-            <w:tcW w:w="1951" w:type="dxa"/>
-          </w:tcPr>
-          <w:p>
-            <w:r>
-              <w:rPr>
-                <w:rFonts w:cs="Arial"/>
-              </w:rPr>
-              <w:t>Riesgo</w:t>
-            </w:r>
-          </w:p>
-        </w:tc>
-        <w:tc>
-          <w:tcPr>
-            <w:tcW w:w="6769" w:type="dxa"/>
-            <w:shd w:val="clear" w:color="auto" w:fill="EAF1DD" w:themeFill="accent3" w:themeFillTint="33"/>
-          </w:tcPr>
-          <w:p>
-            <w:pPr>
-              <w:pStyle w:val="Sinespaciado"/>
-              <w:cnfStyle w:val="100000000000"/>
-              <w:rPr>
-                <w:color w:val="000000" w:themeColor="text1"/>
-              </w:rPr>
-            </w:pPr>
-            <w:r>
-              <w:rPr>
-                <w:color w:val="000000" w:themeColor="text1"/>
-              </w:rPr>
-              <w:t>Dificultad de integración de componentes</w:t>
-            </w:r>
-          </w:p>
-        </w:tc>
-      </w:tr>
-      <w:tr>
-        <w:trPr>
-          <w:cnfStyle w:val="000000100000"/>
-        </w:trPr>
-        <w:tc>
-          <w:tcPr>
-            <w:cnfStyle w:val="001000000000"/>
-            <w:tcW w:w="1951" w:type="dxa"/>
-          </w:tcPr>
-          <w:p>
-            <w:r>
-              <w:t>Fecha</w:t>
-            </w:r>
-          </w:p>
-        </w:tc>
-        <w:tc>
-          <w:tcPr>
-            <w:tcW w:w="6769" w:type="dxa"/>
-          </w:tcPr>
-          <w:p>
-            <w:pPr>
-              <w:cnfStyle w:val="000000100000"/>
-            </w:pPr>
-            <w:r>
-              <w:rPr>
-                <w:b/>
-                <w:bCs/>
-              </w:rPr>
-              <w:t>28/04/2009</w:t>
-            </w:r>
-          </w:p>
-        </w:tc>
-      </w:tr>
-      <w:tr>
-        <w:tc>
-          <w:tcPr>
-            <w:cnfStyle w:val="001000000000"/>
-            <w:tcW w:w="1951" w:type="dxa"/>
-          </w:tcPr>
-          <w:p>
-            <w:r>
-              <w:t>Probabilidad</w:t>
-            </w:r>
-          </w:p>
-        </w:tc>
-        <w:tc>
-          <w:tcPr>
-            <w:tcW w:w="6769" w:type="dxa"/>
-          </w:tcPr>
-          <w:p>
-            <w:pPr>
-              <w:cnfStyle w:val="000000000000"/>
-            </w:pPr>
-            <w:r>
-              <w:t>3</w:t>
-            </w:r>
-          </w:p>
-        </w:tc>
-      </w:tr>
-      <w:tr>
-        <w:trPr>
-          <w:cnfStyle w:val="000000100000"/>
-        </w:trPr>
-        <w:tc>
-          <w:tcPr>
-            <w:cnfStyle w:val="001000000000"/>
-            <w:tcW w:w="1951" w:type="dxa"/>
-          </w:tcPr>
-          <w:p>
-            <w:r>
-              <w:t>Impacto</w:t>
-            </w:r>
-          </w:p>
-        </w:tc>
-        <w:tc>
-          <w:tcPr>
-            <w:tcW w:w="6769" w:type="dxa"/>
-          </w:tcPr>
-          <w:p>
-            <w:pPr>
-              <w:cnfStyle w:val="000000100000"/>
-            </w:pPr>
-            <w:r>
-              <w:t>3</w:t>
-            </w:r>
-          </w:p>
-        </w:tc>
-      </w:tr>
-      <w:tr>
-        <w:tc>
-          <w:tcPr>
-            <w:cnfStyle w:val="001000000000"/>
-            <w:tcW w:w="1951" w:type="dxa"/>
-          </w:tcPr>
-          <w:p>
-            <w:r>
-              <w:t>Criticidad</w:t>
-            </w:r>
-          </w:p>
-        </w:tc>
-        <w:tc>
-          <w:tcPr>
-            <w:tcW w:w="6769" w:type="dxa"/>
-          </w:tcPr>
-          <w:p>
-            <w:pPr>
-              <w:cnfStyle w:val="000000000000"/>
-            </w:pPr>
-            <w:r>
-              <w:t>6</w:t>
-            </w:r>
-          </w:p>
-        </w:tc>
-      </w:tr>
-      <w:tr>
-        <w:trPr>
-          <w:cnfStyle w:val="000000100000"/>
-        </w:trPr>
-        <w:tc>
-          <w:tcPr>
-            <w:cnfStyle w:val="001000000000"/>
-            <w:tcW w:w="1951" w:type="dxa"/>
-          </w:tcPr>
-          <w:p>
-            <w:r>
-              <w:lastRenderedPageBreak/>
-              <w:t>Descripción.</w:t>
-            </w:r>
-          </w:p>
-        </w:tc>
-        <w:tc>
-          <w:tcPr>
-            <w:tcW w:w="6769" w:type="dxa"/>
-          </w:tcPr>
-          <w:p>
-            <w:pPr>
-              <w:cnfStyle w:val="000000100000"/>
-            </w:pPr>
-            <w:r>
-              <w:t>Al momento de integrar los componentes pueden ocurrir errores y dificultad para hacerlo.</w:t>
-            </w:r>
-          </w:p>
-        </w:tc>
-      </w:tr>
-      <w:tr>
-        <w:tc>
-          <w:tcPr>
-            <w:cnfStyle w:val="001000000000"/>
-            <w:tcW w:w="1951" w:type="dxa"/>
-          </w:tcPr>
-          <w:p>
-            <w:r>
-              <w:t>Como controlarlo.</w:t>
-            </w:r>
-          </w:p>
-        </w:tc>
-        <w:tc>
-          <w:tcPr>
-            <w:tcW w:w="6769" w:type="dxa"/>
-          </w:tcPr>
-          <w:p>
-            <w:pPr>
-              <w:jc w:val="both"/>
-              <w:cnfStyle w:val="000000000000"/>
-            </w:pPr>
-            <w:r>
-              <w:t>El director de desarrollo, Víctor Hugo Villalobos Rodriguez, deberá especificar con antelación al desarrollo cuales deberán ser los parámetros de entrada, salida y comportamiento de cada componente. Cada uno de los miembros desarrolladores de IMind deberán tener en cuenta el formato de documentación de código estipulado en la sección 7 del SPMP.</w:t>
-            </w:r>
-          </w:p>
-          <w:p>
-            <w:pPr>
-              <w:jc w:val="both"/>
-              <w:cnfStyle w:val="000000000000"/>
-            </w:pPr>
-          </w:p>
-        </w:tc>
-      </w:tr>
-      <w:tr>
-        <w:trPr>
-          <w:cnfStyle w:val="000000100000"/>
-        </w:trPr>
-        <w:tc>
-          <w:tcPr>
-            <w:cnfStyle w:val="001000000000"/>
-            <w:tcW w:w="1951" w:type="dxa"/>
-          </w:tcPr>
-          <w:p>
-            <w:r>
-              <w:t>En caso de ocurrir.</w:t>
-            </w:r>
-          </w:p>
-        </w:tc>
-        <w:tc>
-          <w:tcPr>
-            <w:tcW w:w="6769" w:type="dxa"/>
-          </w:tcPr>
-          <w:p>
-            <w:pPr>
-              <w:jc w:val="both"/>
-              <w:cnfStyle w:val="000000100000"/>
-            </w:pPr>
-            <w:r>
-              <w:t>Solicitar la ayuda del director de desarrollo para la integración o si bien el problema es bastante grave realizar reingeniería rescatando lo que más se pueda del componente.</w:t>
-            </w:r>
-          </w:p>
-          <w:p>
-            <w:pPr>
-              <w:jc w:val="both"/>
-              <w:cnfStyle w:val="000000100000"/>
-            </w:pPr>
-          </w:p>
-        </w:tc>
-      </w:tr>
-      <w:tr>
-        <w:tc>
-          <w:tcPr>
-            <w:cnfStyle w:val="001000000000"/>
-            <w:tcW w:w="1951" w:type="dxa"/>
-          </w:tcPr>
-          <w:p>
-            <w:r>
-              <w:t xml:space="preserve">Estado actual </w:t>
-            </w:r>
-          </w:p>
-        </w:tc>
-        <w:tc>
-          <w:tcPr>
-            <w:tcW w:w="6769" w:type="dxa"/>
-          </w:tcPr>
-          <w:p>
-            <w:pPr>
-              <w:cnfStyle w:val="000000000000"/>
-            </w:pPr>
-            <w:r>
-              <w:t>No controlado</w:t>
-            </w:r>
-          </w:p>
-        </w:tc>
-      </w:tr>
-      <w:tr>
-        <w:trPr>
-          <w:cnfStyle w:val="000000100000"/>
-        </w:trPr>
-        <w:tc>
-          <w:tcPr>
-            <w:cnfStyle w:val="001000000000"/>
-            <w:tcW w:w="1951" w:type="dxa"/>
-          </w:tcPr>
-          <w:p>
-            <w:r>
-              <w:t xml:space="preserve">Autor  </w:t>
-            </w:r>
-          </w:p>
-        </w:tc>
-        <w:tc>
-          <w:tcPr>
-            <w:tcW w:w="6769" w:type="dxa"/>
-          </w:tcPr>
-          <w:p>
-            <w:pPr>
-              <w:cnfStyle w:val="000000100000"/>
-            </w:pPr>
-            <w:r>
-              <w:t>Víctor Hugo Villalobos , Carlos F Jaramillo Ortiz</w:t>
-            </w:r>
-          </w:p>
-        </w:tc>
-      </w:tr>
-      <w:tr>
-        <w:tc>
-          <w:tcPr>
-            <w:cnfStyle w:val="001000000000"/>
-            <w:tcW w:w="1951" w:type="dxa"/>
-          </w:tcPr>
-          <w:p>
-            <w:r>
-              <w:t xml:space="preserve">Responsable  </w:t>
-            </w:r>
-          </w:p>
-        </w:tc>
-        <w:tc>
-          <w:tcPr>
-            <w:tcW w:w="6769" w:type="dxa"/>
-          </w:tcPr>
-          <w:p>
-            <w:pPr>
-              <w:cnfStyle w:val="000000000000"/>
-            </w:pPr>
-            <w:r>
-              <w:rPr>
-                <w:bCs/>
-                <w:noProof/>
-                <w:color w:val="000000"/>
-                <w:lang w:val="es-CO"/>
-              </w:rPr>
-              <w:t>María Ximena Narváez Barrera</w:t>
-            </w:r>
-          </w:p>
-        </w:tc>
-      </w:tr>
-    </w:tbl>
-    <w:p>
-      <w:pPr>
-        <w:spacing w:after="0"/>
-        <w:jc w:val="both"/>
-      </w:pPr>
-    </w:p>
     <w:p>
       <w:pPr>
         <w:spacing w:after="0"/>
@@ -12186,7 +12256,7 @@
               <w:rPr>
                 <w:color w:val="000000" w:themeColor="text1"/>
               </w:rPr>
-              <w:t>Variación en la tecnología JAVA</w:t>
+              <w:t>Dificultad de integración de componentes</w:t>
             </w:r>
           </w:p>
         </w:tc>
@@ -12245,7 +12315,7 @@
               <w:cnfStyle w:val="000000000000"/>
             </w:pPr>
             <w:r>
-              <w:t>1</w:t>
+              <w:t>3</w:t>
             </w:r>
           </w:p>
         </w:tc>
@@ -12274,7 +12344,7 @@
               <w:cnfStyle w:val="000000100000"/>
             </w:pPr>
             <w:r>
-              <w:t>2</w:t>
+              <w:t>3</w:t>
             </w:r>
           </w:p>
         </w:tc>
@@ -12300,7 +12370,7 @@
               <w:cnfStyle w:val="000000000000"/>
             </w:pPr>
             <w:r>
-              <w:t>3</w:t>
+              <w:t>6</w:t>
             </w:r>
           </w:p>
         </w:tc>
@@ -12316,7 +12386,7 @@
           </w:tcPr>
           <w:p>
             <w:r>
-              <w:t xml:space="preserve">Descripción </w:t>
+              <w:t>Descripción.</w:t>
             </w:r>
           </w:p>
         </w:tc>
@@ -12326,18 +12396,11 @@
           </w:tcPr>
           <w:p>
             <w:pPr>
-              <w:jc w:val="both"/>
               <w:cnfStyle w:val="000000100000"/>
             </w:pPr>
             <w:r>
-              <w:t>Durante el desarrollo del producto puede generarse una evolución en las máquinas virtuales de JAVA, quien posibilita la ejecución del sistema.</w:t>
-            </w:r>
-          </w:p>
-          <w:p>
-            <w:pPr>
-              <w:jc w:val="both"/>
-              <w:cnfStyle w:val="000000100000"/>
-            </w:pPr>
+              <w:t>Al momento de integrar los componentes pueden ocurrir errores y dificultad para hacerlo.</w:t>
+            </w:r>
           </w:p>
         </w:tc>
       </w:tr>
@@ -12363,7 +12426,13 @@
               <w:cnfStyle w:val="000000000000"/>
             </w:pPr>
             <w:r>
-              <w:t>A medida que se vaya desarrollando el sistema, se revisarán los Updates que prevean los IDE´s de programación, verificando si existe o no una modificación de versión en JAVA que pueda perjudicar el desarrollo de la aplicación.</w:t>
+              <w:t xml:space="preserve">El director de desarrollo, Víctor Hugo Villalobos </w:t>
+            </w:r>
+            <w:r>
+              <w:t>Rodríguez</w:t>
+            </w:r>
+            <w:r>
+              <w:t>, deberá especificar con antelación al desarrollo cuales deberán ser los parámetros de entrada, salida y comportamiento de cada componente. Cada uno de los miembros desarrolladores de IMind deberán tener en cuenta el formato de documentación de código estipulado en la sección 7 del SPMP.</w:t>
             </w:r>
           </w:p>
           <w:p>
@@ -12385,6 +12454,7 @@
           </w:tcPr>
           <w:p>
             <w:r>
+              <w:lastRenderedPageBreak/>
               <w:t>En caso de ocurrir.</w:t>
             </w:r>
           </w:p>
@@ -12399,7 +12469,7 @@
               <w:cnfStyle w:val="000000100000"/>
             </w:pPr>
             <w:r>
-              <w:t>El diseño en la aplicación debe estar regido bajo el uso de uno o varios patrones de diseño.  Cuando se produzca el cambio de tecnología se revisará que componentes se ven afectados por el cambio para realizar las modificaciones necesarias. Si es muy complejo o implica demasiado tiempo se optará por seguir  el mismo diseño y forma de código.</w:t>
+              <w:t>Solicitar la ayuda del director de desarrollo para la integración o si bien el problema es bastante grave realizar reingeniería rescatando lo que más se pueda del componente.</w:t>
             </w:r>
           </w:p>
           <w:p>
@@ -12555,7 +12625,7 @@
               <w:rPr>
                 <w:color w:val="000000" w:themeColor="text1"/>
               </w:rPr>
-              <w:t>Fallas de Hardware en la sustentación.</w:t>
+              <w:t>Variación en la tecnología JAVA</w:t>
             </w:r>
           </w:p>
         </w:tc>
@@ -12614,7 +12684,7 @@
               <w:cnfStyle w:val="000000000000"/>
             </w:pPr>
             <w:r>
-              <w:t>3</w:t>
+              <w:t>1</w:t>
             </w:r>
           </w:p>
         </w:tc>
@@ -12669,7 +12739,7 @@
               <w:cnfStyle w:val="000000000000"/>
             </w:pPr>
             <w:r>
-              <w:t>5</w:t>
+              <w:t>3</w:t>
             </w:r>
           </w:p>
         </w:tc>
@@ -12699,7 +12769,7 @@
               <w:cnfStyle w:val="000000100000"/>
             </w:pPr>
             <w:r>
-              <w:t>Puede presentarse que en el momento de presentación o sustentación del entregable, la maquina principal donde se vaya a presentar presente fallas y no sea posible mostrar al cliente el entregable.</w:t>
+              <w:t>Durante el desarrollo del producto puede generarse una evolución en las máquinas virtuales de JAVA, quien posibilita la ejecución del sistema.</w:t>
             </w:r>
           </w:p>
           <w:p>
@@ -12732,7 +12802,7 @@
               <w:cnfStyle w:val="000000000000"/>
             </w:pPr>
             <w:r>
-              <w:t>Se negociará con el cliente un tiempo para verificar que el hardware ejecute satisfactoriamente la aplicación a sustentar o un tiempo prudencial para que este, si es el caso en el que falló, pueda recuperarse del la falla.</w:t>
+              <w:t>A medida que se vaya desarrollando el sistema, se revisarán los Updates que prevean los IDE´s de programación, verificando si existe o no una modificación de versión en JAVA que pueda perjudicar el desarrollo de la aplicación.</w:t>
             </w:r>
           </w:p>
           <w:p>
@@ -12754,7 +12824,6 @@
           </w:tcPr>
           <w:p>
             <w:r>
-              <w:lastRenderedPageBreak/>
               <w:t>En caso de ocurrir.</w:t>
             </w:r>
           </w:p>
@@ -12765,14 +12834,16 @@
           </w:tcPr>
           <w:p>
             <w:pPr>
+              <w:jc w:val="both"/>
               <w:cnfStyle w:val="000000100000"/>
             </w:pPr>
             <w:r>
-              <w:t>Se tendrá un computador portátil, proporcionado por algún miembro del grupo, donde se muestre la información que no pudo ser mostrada anteriormente.</w:t>
-            </w:r>
-          </w:p>
-          <w:p>
-            <w:pPr>
+              <w:t>El diseño en la aplicación debe estar regido bajo el uso de uno o varios patrones de diseño.  Cuando se produzca el cambio de tecnología se revisará que componentes se ven afectados por el cambio para realizar las modificaciones necesarias. Si es muy complejo o implica demasiado tiempo se optará por seguir  el mismo diseño y forma de código.</w:t>
+            </w:r>
+          </w:p>
+          <w:p>
+            <w:pPr>
+              <w:jc w:val="both"/>
               <w:cnfStyle w:val="000000100000"/>
             </w:pPr>
           </w:p>
@@ -12861,15 +12932,6 @@
                 <w:lang w:val="es-CO"/>
               </w:rPr>
               <w:t>María Ximena Narváez Barrera</w:t>
-            </w:r>
-            <w:r>
-              <w:rPr>
-                <w:bCs/>
-                <w:noProof/>
-                <w:color w:val="000000"/>
-                <w:lang w:val="es-CO"/>
-              </w:rPr>
-              <w:t>, Carlos F Jaramillo Ortiz</w:t>
             </w:r>
           </w:p>
         </w:tc>
@@ -12922,30 +12984,17 @@
           </w:tcPr>
           <w:p>
             <w:pPr>
-              <w:jc w:val="both"/>
+              <w:pStyle w:val="Sinespaciado"/>
               <w:cnfStyle w:val="100000000000"/>
               <w:rPr>
-                <w:color w:val="000000"/>
-                <w:sz w:val="22"/>
-                <w:szCs w:val="22"/>
-                <w:lang w:val="es-CO"/>
-              </w:rPr>
-            </w:pPr>
-            <w:r>
-              <w:rPr>
-                <w:color w:val="000000"/>
-                <w:szCs w:val="22"/>
-                <w:lang w:val="es-CO"/>
-              </w:rPr>
-              <w:t>Poca disponibilidad de los integrantes del grupo</w:t>
-            </w:r>
-            <w:r>
-              <w:rPr>
-                <w:color w:val="000000"/>
-                <w:szCs w:val="22"/>
-                <w:lang w:val="es-CO"/>
-              </w:rPr>
-              <w:t xml:space="preserve"> o falta de alguno de ellos.</w:t>
+                <w:color w:val="000000" w:themeColor="text1"/>
+              </w:rPr>
+            </w:pPr>
+            <w:r>
+              <w:rPr>
+                <w:color w:val="000000" w:themeColor="text1"/>
+              </w:rPr>
+              <w:t>Fallas de Hardware en la sustentación.</w:t>
             </w:r>
           </w:p>
         </w:tc>
@@ -13089,7 +13138,7 @@
               <w:cnfStyle w:val="000000100000"/>
             </w:pPr>
             <w:r>
-              <w:t>El algunas circustancias los miembros del grupo de IMind no podrán asistir a las reuniones que se plantean en el cronograma o no tendran disponibilidad durante ese periodo de tiempo.</w:t>
+              <w:t>Puede presentarse que en el momento de presentación o sustentación del entregable, la maquina principal donde se vaya a presentar presente fallas y no sea posible mostrar al cliente el entregable.</w:t>
             </w:r>
           </w:p>
           <w:p>
@@ -13122,11 +13171,12 @@
               <w:cnfStyle w:val="000000000000"/>
             </w:pPr>
             <w:r>
-              <w:t>Antes de cada reunión deberá existir un comunicado vía mail por parte del integrante que pretende faltar, a modo de auncio.</w:t>
-            </w:r>
-          </w:p>
-          <w:p>
-            <w:pPr>
+              <w:t>Se negociará con el cliente un tiempo para verificar que el hardware ejecute satisfactoriamente la aplicación a sustentar o un tiempo prudencial para que este, si es el caso en el que falló, pueda recuperarse del la falla.</w:t>
+            </w:r>
+          </w:p>
+          <w:p>
+            <w:pPr>
+              <w:jc w:val="both"/>
               <w:cnfStyle w:val="000000000000"/>
             </w:pPr>
           </w:p>
@@ -13153,11 +13203,436 @@
           </w:tcPr>
           <w:p>
             <w:pPr>
+              <w:cnfStyle w:val="000000100000"/>
+            </w:pPr>
+            <w:r>
+              <w:t>Se tendrá un computador portátil, proporcionado por algún miembro del grupo, donde se muestre la información que no pudo ser mostrada anteriormente.</w:t>
+            </w:r>
+          </w:p>
+          <w:p>
+            <w:pPr>
+              <w:cnfStyle w:val="000000100000"/>
+            </w:pPr>
+          </w:p>
+        </w:tc>
+      </w:tr>
+      <w:tr>
+        <w:tc>
+          <w:tcPr>
+            <w:cnfStyle w:val="001000000000"/>
+            <w:tcW w:w="1951" w:type="dxa"/>
+          </w:tcPr>
+          <w:p>
+            <w:r>
+              <w:t xml:space="preserve">Estado actual </w:t>
+            </w:r>
+          </w:p>
+        </w:tc>
+        <w:tc>
+          <w:tcPr>
+            <w:tcW w:w="6769" w:type="dxa"/>
+          </w:tcPr>
+          <w:p>
+            <w:pPr>
+              <w:cnfStyle w:val="000000000000"/>
+            </w:pPr>
+            <w:r>
+              <w:t>No controlado</w:t>
+            </w:r>
+          </w:p>
+        </w:tc>
+      </w:tr>
+      <w:tr>
+        <w:trPr>
+          <w:cnfStyle w:val="000000100000"/>
+        </w:trPr>
+        <w:tc>
+          <w:tcPr>
+            <w:cnfStyle w:val="001000000000"/>
+            <w:tcW w:w="1951" w:type="dxa"/>
+          </w:tcPr>
+          <w:p>
+            <w:r>
+              <w:t xml:space="preserve">Autor  </w:t>
+            </w:r>
+          </w:p>
+        </w:tc>
+        <w:tc>
+          <w:tcPr>
+            <w:tcW w:w="6769" w:type="dxa"/>
+          </w:tcPr>
+          <w:p>
+            <w:pPr>
+              <w:cnfStyle w:val="000000100000"/>
+            </w:pPr>
+            <w:r>
+              <w:t>Víctor Hugo Villalobos , Carlos F Jaramillo Ortiz</w:t>
+            </w:r>
+          </w:p>
+        </w:tc>
+      </w:tr>
+      <w:tr>
+        <w:tc>
+          <w:tcPr>
+            <w:cnfStyle w:val="001000000000"/>
+            <w:tcW w:w="1951" w:type="dxa"/>
+          </w:tcPr>
+          <w:p>
+            <w:r>
+              <w:t xml:space="preserve">Responsable  </w:t>
+            </w:r>
+          </w:p>
+        </w:tc>
+        <w:tc>
+          <w:tcPr>
+            <w:tcW w:w="6769" w:type="dxa"/>
+          </w:tcPr>
+          <w:p>
+            <w:pPr>
+              <w:cnfStyle w:val="000000000000"/>
+            </w:pPr>
+            <w:r>
+              <w:rPr>
+                <w:bCs/>
+                <w:noProof/>
+                <w:color w:val="000000"/>
+                <w:lang w:val="es-CO"/>
+              </w:rPr>
+              <w:t>María Ximena Narváez Barrera</w:t>
+            </w:r>
+            <w:r>
+              <w:rPr>
+                <w:bCs/>
+                <w:noProof/>
+                <w:color w:val="000000"/>
+                <w:lang w:val="es-CO"/>
+              </w:rPr>
+              <w:t>, Carlos F Jaramillo Ortiz</w:t>
+            </w:r>
+          </w:p>
+        </w:tc>
+      </w:tr>
+    </w:tbl>
+    <w:p>
+      <w:pPr>
+        <w:spacing w:after="0"/>
+        <w:jc w:val="both"/>
+      </w:pPr>
+    </w:p>
+    <w:p>
+      <w:pPr>
+        <w:spacing w:after="0"/>
+        <w:jc w:val="both"/>
+      </w:pPr>
+    </w:p>
+    <w:tbl>
+      <w:tblPr>
+        <w:tblStyle w:val="Cuadrculamedia3-nfasis3"/>
+        <w:tblW w:w="0" w:type="auto"/>
+        <w:tblLook w:val="04A0"/>
+      </w:tblPr>
+      <w:tblGrid>
+        <w:gridCol w:w="1951"/>
+        <w:gridCol w:w="6769"/>
+      </w:tblGrid>
+      <w:tr>
+        <w:trPr>
+          <w:cnfStyle w:val="100000000000"/>
+        </w:trPr>
+        <w:tc>
+          <w:tcPr>
+            <w:cnfStyle w:val="001000000000"/>
+            <w:tcW w:w="1951" w:type="dxa"/>
+          </w:tcPr>
+          <w:p>
+            <w:r>
+              <w:rPr>
+                <w:rFonts w:cs="Arial"/>
+              </w:rPr>
+              <w:lastRenderedPageBreak/>
+              <w:t>Riesgo</w:t>
+            </w:r>
+          </w:p>
+        </w:tc>
+        <w:tc>
+          <w:tcPr>
+            <w:tcW w:w="6769" w:type="dxa"/>
+            <w:shd w:val="clear" w:color="auto" w:fill="EAF1DD" w:themeFill="accent3" w:themeFillTint="33"/>
+          </w:tcPr>
+          <w:p>
+            <w:pPr>
+              <w:jc w:val="both"/>
+              <w:cnfStyle w:val="100000000000"/>
+              <w:rPr>
+                <w:color w:val="000000"/>
+                <w:sz w:val="22"/>
+                <w:szCs w:val="22"/>
+                <w:lang w:val="es-CO"/>
+              </w:rPr>
+            </w:pPr>
+            <w:r>
+              <w:rPr>
+                <w:color w:val="000000"/>
+                <w:szCs w:val="22"/>
+                <w:lang w:val="es-CO"/>
+              </w:rPr>
+              <w:t>Poca disponibilidad de los integrantes del grupo</w:t>
+            </w:r>
+            <w:r>
+              <w:rPr>
+                <w:color w:val="000000"/>
+                <w:szCs w:val="22"/>
+                <w:lang w:val="es-CO"/>
+              </w:rPr>
+              <w:t xml:space="preserve"> o falta de alguno de ellos.</w:t>
+            </w:r>
+          </w:p>
+        </w:tc>
+      </w:tr>
+      <w:tr>
+        <w:trPr>
+          <w:cnfStyle w:val="000000100000"/>
+        </w:trPr>
+        <w:tc>
+          <w:tcPr>
+            <w:cnfStyle w:val="001000000000"/>
+            <w:tcW w:w="1951" w:type="dxa"/>
+          </w:tcPr>
+          <w:p>
+            <w:r>
+              <w:t>Fecha</w:t>
+            </w:r>
+          </w:p>
+        </w:tc>
+        <w:tc>
+          <w:tcPr>
+            <w:tcW w:w="6769" w:type="dxa"/>
+          </w:tcPr>
+          <w:p>
+            <w:pPr>
+              <w:cnfStyle w:val="000000100000"/>
+            </w:pPr>
+            <w:r>
+              <w:rPr>
+                <w:b/>
+                <w:bCs/>
+              </w:rPr>
+              <w:t>28/04/2009</w:t>
+            </w:r>
+          </w:p>
+        </w:tc>
+      </w:tr>
+      <w:tr>
+        <w:tc>
+          <w:tcPr>
+            <w:cnfStyle w:val="001000000000"/>
+            <w:tcW w:w="1951" w:type="dxa"/>
+          </w:tcPr>
+          <w:p>
+            <w:r>
+              <w:t>Probabilidad</w:t>
+            </w:r>
+          </w:p>
+        </w:tc>
+        <w:tc>
+          <w:tcPr>
+            <w:tcW w:w="6769" w:type="dxa"/>
+          </w:tcPr>
+          <w:p>
+            <w:pPr>
+              <w:cnfStyle w:val="000000000000"/>
+            </w:pPr>
+            <w:r>
+              <w:t>3</w:t>
+            </w:r>
+          </w:p>
+        </w:tc>
+      </w:tr>
+      <w:tr>
+        <w:trPr>
+          <w:cnfStyle w:val="000000100000"/>
+        </w:trPr>
+        <w:tc>
+          <w:tcPr>
+            <w:cnfStyle w:val="001000000000"/>
+            <w:tcW w:w="1951" w:type="dxa"/>
+          </w:tcPr>
+          <w:p>
+            <w:r>
+              <w:t>Impacto</w:t>
+            </w:r>
+          </w:p>
+        </w:tc>
+        <w:tc>
+          <w:tcPr>
+            <w:tcW w:w="6769" w:type="dxa"/>
+          </w:tcPr>
+          <w:p>
+            <w:pPr>
+              <w:cnfStyle w:val="000000100000"/>
+            </w:pPr>
+            <w:r>
+              <w:t>2</w:t>
+            </w:r>
+          </w:p>
+        </w:tc>
+      </w:tr>
+      <w:tr>
+        <w:tc>
+          <w:tcPr>
+            <w:cnfStyle w:val="001000000000"/>
+            <w:tcW w:w="1951" w:type="dxa"/>
+          </w:tcPr>
+          <w:p>
+            <w:r>
+              <w:t>Criticidad</w:t>
+            </w:r>
+          </w:p>
+        </w:tc>
+        <w:tc>
+          <w:tcPr>
+            <w:tcW w:w="6769" w:type="dxa"/>
+          </w:tcPr>
+          <w:p>
+            <w:pPr>
+              <w:cnfStyle w:val="000000000000"/>
+            </w:pPr>
+            <w:r>
+              <w:t>5</w:t>
+            </w:r>
+          </w:p>
+        </w:tc>
+      </w:tr>
+      <w:tr>
+        <w:trPr>
+          <w:cnfStyle w:val="000000100000"/>
+        </w:trPr>
+        <w:tc>
+          <w:tcPr>
+            <w:cnfStyle w:val="001000000000"/>
+            <w:tcW w:w="1951" w:type="dxa"/>
+          </w:tcPr>
+          <w:p>
+            <w:r>
+              <w:t xml:space="preserve">Descripción </w:t>
+            </w:r>
+          </w:p>
+        </w:tc>
+        <w:tc>
+          <w:tcPr>
+            <w:tcW w:w="6769" w:type="dxa"/>
+          </w:tcPr>
+          <w:p>
+            <w:pPr>
               <w:jc w:val="both"/>
               <w:cnfStyle w:val="000000100000"/>
             </w:pPr>
             <w:r>
-              <w:t>Se asignará a la persona que no pueda asisitir un trabajo proporcional al trabajado por persona en el dia de su falla. Además, si no es posible que éste cumpla con su labor, se redistribuirá este trabajo entre nuevamente entre el grupo y se asgnará otras tareas.</w:t>
+              <w:t xml:space="preserve">El algunas </w:t>
+            </w:r>
+            <w:r>
+              <w:t>circunstancias</w:t>
+            </w:r>
+            <w:r>
+              <w:t xml:space="preserve"> los miembros del grupo de IMind no podrán asistir a las reuniones que se plantean en el cronograma o no </w:t>
+            </w:r>
+            <w:r>
+              <w:t>tendrán</w:t>
+            </w:r>
+            <w:r>
+              <w:t xml:space="preserve"> disponibilidad durante ese periodo de tiempo.</w:t>
+            </w:r>
+          </w:p>
+          <w:p>
+            <w:pPr>
+              <w:jc w:val="both"/>
+              <w:cnfStyle w:val="000000100000"/>
+            </w:pPr>
+          </w:p>
+        </w:tc>
+      </w:tr>
+      <w:tr>
+        <w:tc>
+          <w:tcPr>
+            <w:cnfStyle w:val="001000000000"/>
+            <w:tcW w:w="1951" w:type="dxa"/>
+          </w:tcPr>
+          <w:p>
+            <w:r>
+              <w:t>Como controlarlo.</w:t>
+            </w:r>
+          </w:p>
+        </w:tc>
+        <w:tc>
+          <w:tcPr>
+            <w:tcW w:w="6769" w:type="dxa"/>
+          </w:tcPr>
+          <w:p>
+            <w:pPr>
+              <w:jc w:val="both"/>
+              <w:cnfStyle w:val="000000000000"/>
+            </w:pPr>
+            <w:r>
+              <w:t xml:space="preserve">Antes de cada reunión deberá existir un comunicado vía mail por parte del integrante que pretende faltar, a modo de </w:t>
+            </w:r>
+            <w:r>
+              <w:t>anuncio</w:t>
+            </w:r>
+            <w:r>
+              <w:t>.</w:t>
+            </w:r>
+          </w:p>
+          <w:p>
+            <w:pPr>
+              <w:cnfStyle w:val="000000000000"/>
+            </w:pPr>
+          </w:p>
+        </w:tc>
+      </w:tr>
+      <w:tr>
+        <w:trPr>
+          <w:cnfStyle w:val="000000100000"/>
+        </w:trPr>
+        <w:tc>
+          <w:tcPr>
+            <w:cnfStyle w:val="001000000000"/>
+            <w:tcW w:w="1951" w:type="dxa"/>
+          </w:tcPr>
+          <w:p>
+            <w:r>
+              <w:t>En caso de ocurrir.</w:t>
+            </w:r>
+          </w:p>
+        </w:tc>
+        <w:tc>
+          <w:tcPr>
+            <w:tcW w:w="6769" w:type="dxa"/>
+          </w:tcPr>
+          <w:p>
+            <w:pPr>
+              <w:jc w:val="both"/>
+              <w:cnfStyle w:val="000000100000"/>
+            </w:pPr>
+            <w:r>
+              <w:t xml:space="preserve">Se asignará a la persona que no pueda </w:t>
+            </w:r>
+            <w:r>
+              <w:t>asistir</w:t>
+            </w:r>
+            <w:r>
+              <w:t xml:space="preserve"> un trabajo proporcional al trabajado por persona en el </w:t>
+            </w:r>
+            <w:r>
+              <w:t>día</w:t>
+            </w:r>
+            <w:r>
+              <w:t xml:space="preserve"> de su falla. Además, si no es posible que éste cumpla con su labor, se redistribuirá este trabajo entre nuevamente entre el grupo y se </w:t>
+            </w:r>
+            <w:r>
+              <w:t>asignarán</w:t>
+            </w:r>
+            <w:r>
+              <w:t xml:space="preserve"> otras tareas.</w:t>
             </w:r>
           </w:p>
           <w:p>
@@ -13564,6 +14039,7 @@
           <w:sz w:val="26"/>
           <w:szCs w:val="26"/>
         </w:rPr>
+        <w:lastRenderedPageBreak/>
         <w:t>Apreciación Global</w:t>
       </w:r>
       <w:bookmarkEnd w:id="23"/>
@@ -40323,7 +40799,7 @@
                           <w:rPr>
                             <w:noProof/>
                           </w:rPr>
-                          <w:t>13</w:t>
+                          <w:t>10</w:t>
                         </w:r>
                       </w:fldSimple>
                     </w:p>
@@ -40828,6 +41304,92 @@
     </w:lvl>
   </w:abstractNum>
   <w:abstractNum w:abstractNumId="3">
+    <w:nsid w:val="1ABC589B"/>
+    <w:multiLevelType w:val="multilevel"/>
+    <w:tmpl w:val="240A001F"/>
+    <w:lvl w:ilvl="0">
+      <w:start w:val="1"/>
+      <w:numFmt w:val="decimal"/>
+      <w:lvlText w:val="%1."/>
+      <w:lvlJc w:val="left"/>
+      <w:pPr>
+        <w:ind w:left="360" w:hanging="360"/>
+      </w:pPr>
+    </w:lvl>
+    <w:lvl w:ilvl="1">
+      <w:start w:val="1"/>
+      <w:numFmt w:val="decimal"/>
+      <w:lvlText w:val="%1.%2."/>
+      <w:lvlJc w:val="left"/>
+      <w:pPr>
+        <w:ind w:left="792" w:hanging="432"/>
+      </w:pPr>
+    </w:lvl>
+    <w:lvl w:ilvl="2">
+      <w:start w:val="1"/>
+      <w:numFmt w:val="decimal"/>
+      <w:lvlText w:val="%1.%2.%3."/>
+      <w:lvlJc w:val="left"/>
+      <w:pPr>
+        <w:ind w:left="1224" w:hanging="504"/>
+      </w:pPr>
+    </w:lvl>
+    <w:lvl w:ilvl="3">
+      <w:start w:val="1"/>
+      <w:numFmt w:val="decimal"/>
+      <w:lvlText w:val="%1.%2.%3.%4."/>
+      <w:lvlJc w:val="left"/>
+      <w:pPr>
+        <w:ind w:left="1728" w:hanging="648"/>
+      </w:pPr>
+    </w:lvl>
+    <w:lvl w:ilvl="4">
+      <w:start w:val="1"/>
+      <w:numFmt w:val="decimal"/>
+      <w:lvlText w:val="%1.%2.%3.%4.%5."/>
+      <w:lvlJc w:val="left"/>
+      <w:pPr>
+        <w:ind w:left="2232" w:hanging="792"/>
+      </w:pPr>
+    </w:lvl>
+    <w:lvl w:ilvl="5">
+      <w:start w:val="1"/>
+      <w:numFmt w:val="decimal"/>
+      <w:lvlText w:val="%1.%2.%3.%4.%5.%6."/>
+      <w:lvlJc w:val="left"/>
+      <w:pPr>
+        <w:ind w:left="2736" w:hanging="936"/>
+      </w:pPr>
+    </w:lvl>
+    <w:lvl w:ilvl="6">
+      <w:start w:val="1"/>
+      <w:numFmt w:val="decimal"/>
+      <w:lvlText w:val="%1.%2.%3.%4.%5.%6.%7."/>
+      <w:lvlJc w:val="left"/>
+      <w:pPr>
+        <w:ind w:left="3240" w:hanging="1080"/>
+      </w:pPr>
+    </w:lvl>
+    <w:lvl w:ilvl="7">
+      <w:start w:val="1"/>
+      <w:numFmt w:val="decimal"/>
+      <w:lvlText w:val="%1.%2.%3.%4.%5.%6.%7.%8."/>
+      <w:lvlJc w:val="left"/>
+      <w:pPr>
+        <w:ind w:left="3744" w:hanging="1224"/>
+      </w:pPr>
+    </w:lvl>
+    <w:lvl w:ilvl="8">
+      <w:start w:val="1"/>
+      <w:numFmt w:val="decimal"/>
+      <w:lvlText w:val="%1.%2.%3.%4.%5.%6.%7.%8.%9."/>
+      <w:lvlJc w:val="left"/>
+      <w:pPr>
+        <w:ind w:left="4320" w:hanging="1440"/>
+      </w:pPr>
+    </w:lvl>
+  </w:abstractNum>
+  <w:abstractNum w:abstractNumId="4">
     <w:nsid w:val="1ED46ABC"/>
     <w:multiLevelType w:val="hybridMultilevel"/>
     <w:tmpl w:val="08D89296"/>
@@ -40940,7 +41502,7 @@
       </w:rPr>
     </w:lvl>
   </w:abstractNum>
-  <w:abstractNum w:abstractNumId="4">
+  <w:abstractNum w:abstractNumId="5">
     <w:nsid w:val="1FB171AF"/>
     <w:multiLevelType w:val="multilevel"/>
     <w:tmpl w:val="0774414A"/>
@@ -41038,7 +41600,7 @@
       </w:pPr>
     </w:lvl>
   </w:abstractNum>
-  <w:abstractNum w:abstractNumId="5">
+  <w:abstractNum w:abstractNumId="6">
     <w:nsid w:val="2603782E"/>
     <w:multiLevelType w:val="hybridMultilevel"/>
     <w:tmpl w:val="9E1AD970"/>
@@ -41124,7 +41686,7 @@
       </w:pPr>
     </w:lvl>
   </w:abstractNum>
-  <w:abstractNum w:abstractNumId="6">
+  <w:abstractNum w:abstractNumId="7">
     <w:nsid w:val="31EA1513"/>
     <w:multiLevelType w:val="hybridMultilevel"/>
     <w:tmpl w:val="06E02E42"/>
@@ -41237,7 +41799,7 @@
       </w:rPr>
     </w:lvl>
   </w:abstractNum>
-  <w:abstractNum w:abstractNumId="7">
+  <w:abstractNum w:abstractNumId="8">
     <w:nsid w:val="34124C90"/>
     <w:multiLevelType w:val="hybridMultilevel"/>
     <w:tmpl w:val="CC70904E"/>
@@ -41350,7 +41912,7 @@
       </w:rPr>
     </w:lvl>
   </w:abstractNum>
-  <w:abstractNum w:abstractNumId="8">
+  <w:abstractNum w:abstractNumId="9">
     <w:nsid w:val="47537A2C"/>
     <w:multiLevelType w:val="multilevel"/>
     <w:tmpl w:val="85987DD2"/>
@@ -41463,7 +42025,7 @@
       </w:rPr>
     </w:lvl>
   </w:abstractNum>
-  <w:abstractNum w:abstractNumId="9">
+  <w:abstractNum w:abstractNumId="10">
     <w:nsid w:val="4DAD2BD2"/>
     <w:multiLevelType w:val="hybridMultilevel"/>
     <w:tmpl w:val="BA6416C2"/>
@@ -41549,7 +42111,7 @@
       </w:pPr>
     </w:lvl>
   </w:abstractNum>
-  <w:abstractNum w:abstractNumId="10">
+  <w:abstractNum w:abstractNumId="11">
     <w:nsid w:val="5F580F12"/>
     <w:multiLevelType w:val="hybridMultilevel"/>
     <w:tmpl w:val="B7A23C10"/>
@@ -41662,7 +42224,7 @@
       </w:rPr>
     </w:lvl>
   </w:abstractNum>
-  <w:abstractNum w:abstractNumId="11">
+  <w:abstractNum w:abstractNumId="12">
     <w:nsid w:val="67E62D30"/>
     <w:multiLevelType w:val="hybridMultilevel"/>
     <w:tmpl w:val="AA121726"/>
@@ -41775,7 +42337,7 @@
       </w:rPr>
     </w:lvl>
   </w:abstractNum>
-  <w:abstractNum w:abstractNumId="12">
+  <w:abstractNum w:abstractNumId="13">
     <w:nsid w:val="6B667198"/>
     <w:multiLevelType w:val="hybridMultilevel"/>
     <w:tmpl w:val="6FCEB31C"/>
@@ -41888,7 +42450,7 @@
       </w:rPr>
     </w:lvl>
   </w:abstractNum>
-  <w:abstractNum w:abstractNumId="13">
+  <w:abstractNum w:abstractNumId="14">
     <w:nsid w:val="6E933E89"/>
     <w:multiLevelType w:val="hybridMultilevel"/>
     <w:tmpl w:val="983CBC32"/>
@@ -41974,7 +42536,7 @@
       </w:pPr>
     </w:lvl>
   </w:abstractNum>
-  <w:abstractNum w:abstractNumId="14">
+  <w:abstractNum w:abstractNumId="15">
     <w:nsid w:val="72AA34DE"/>
     <w:multiLevelType w:val="hybridMultilevel"/>
     <w:tmpl w:val="D8221C90"/>
@@ -42087,7 +42649,7 @@
       </w:rPr>
     </w:lvl>
   </w:abstractNum>
-  <w:abstractNum w:abstractNumId="15">
+  <w:abstractNum w:abstractNumId="16">
     <w:nsid w:val="79690F6B"/>
     <w:multiLevelType w:val="multilevel"/>
     <w:tmpl w:val="040A0025"/>
@@ -42173,7 +42735,7 @@
       </w:pPr>
     </w:lvl>
   </w:abstractNum>
-  <w:abstractNum w:abstractNumId="16">
+  <w:abstractNum w:abstractNumId="17">
     <w:nsid w:val="7FF10D1D"/>
     <w:multiLevelType w:val="hybridMultilevel"/>
     <w:tmpl w:val="78246706"/>
@@ -42287,46 +42849,46 @@
     </w:lvl>
   </w:abstractNum>
   <w:num w:numId="1">
-    <w:abstractNumId w:val="4"/>
+    <w:abstractNumId w:val="5"/>
   </w:num>
   <w:num w:numId="2">
+    <w:abstractNumId w:val="16"/>
+  </w:num>
+  <w:num w:numId="3">
+    <w:abstractNumId w:val="17"/>
+  </w:num>
+  <w:num w:numId="4">
+    <w:abstractNumId w:val="13"/>
+  </w:num>
+  <w:num w:numId="5">
+    <w:abstractNumId w:val="6"/>
+  </w:num>
+  <w:num w:numId="6">
+    <w:abstractNumId w:val="10"/>
+  </w:num>
+  <w:num w:numId="7">
+    <w:abstractNumId w:val="9"/>
+  </w:num>
+  <w:num w:numId="8">
+    <w:abstractNumId w:val="7"/>
+  </w:num>
+  <w:num w:numId="9">
     <w:abstractNumId w:val="15"/>
   </w:num>
-  <w:num w:numId="3">
-    <w:abstractNumId w:val="16"/>
-  </w:num>
-  <w:num w:numId="4">
-    <w:abstractNumId w:val="12"/>
-  </w:num>
-  <w:num w:numId="5">
-    <w:abstractNumId w:val="5"/>
-  </w:num>
-  <w:num w:numId="6">
-    <w:abstractNumId w:val="9"/>
-  </w:num>
-  <w:num w:numId="7">
+  <w:num w:numId="10">
     <w:abstractNumId w:val="8"/>
   </w:num>
-  <w:num w:numId="8">
-    <w:abstractNumId w:val="6"/>
-  </w:num>
-  <w:num w:numId="9">
-    <w:abstractNumId w:val="14"/>
-  </w:num>
-  <w:num w:numId="10">
-    <w:abstractNumId w:val="7"/>
-  </w:num>
   <w:num w:numId="11">
-    <w:abstractNumId w:val="3"/>
+    <w:abstractNumId w:val="4"/>
   </w:num>
   <w:num w:numId="12">
     <w:abstractNumId w:val="1"/>
   </w:num>
   <w:num w:numId="13">
-    <w:abstractNumId w:val="11"/>
+    <w:abstractNumId w:val="12"/>
   </w:num>
   <w:num w:numId="14">
-    <w:abstractNumId w:val="10"/>
+    <w:abstractNumId w:val="11"/>
   </w:num>
   <w:num w:numId="15">
     <w:abstractNumId w:val="2"/>
@@ -42335,7 +42897,10 @@
     <w:abstractNumId w:val="0"/>
   </w:num>
   <w:num w:numId="17">
-    <w:abstractNumId w:val="13"/>
+    <w:abstractNumId w:val="14"/>
+  </w:num>
+  <w:num w:numId="18">
+    <w:abstractNumId w:val="3"/>
   </w:num>
 </w:numbering>
 </file>
@@ -44819,53 +45384,53 @@
   </dgm:ptLst>
   <dgm:cxnLst>
     <dgm:cxn modelId="{B3AC1E98-CC0D-41A7-9F67-53B762C5D5C2}" srcId="{1B52354C-73F4-425E-BCA3-E566B305A7C2}" destId="{D102FF11-7F61-494A-84D5-CE841B0F902C}" srcOrd="2" destOrd="0" parTransId="{59E1C26F-DC59-4778-91F7-3A028A42D556}" sibTransId="{94EB543D-7688-42C5-A0BD-1B80AAE108A2}"/>
-    <dgm:cxn modelId="{05D6CCF4-3139-41BA-A70B-CE26CF61E59F}" type="presOf" srcId="{8F890B98-5385-4015-94E9-FC86325EEE41}" destId="{F1BAA914-C3D1-426F-B65A-BE75B40F3150}" srcOrd="0" destOrd="0" presId="urn:microsoft.com/office/officeart/2005/8/layout/vList5"/>
-    <dgm:cxn modelId="{7844DE64-E3EC-43CD-9680-7F73FC4A72BF}" type="presOf" srcId="{929342E6-1E85-4046-A884-FEFBCA825277}" destId="{89D66108-E918-45F0-B6B5-4441A3AA1BFE}" srcOrd="0" destOrd="0" presId="urn:microsoft.com/office/officeart/2005/8/layout/vList5"/>
+    <dgm:cxn modelId="{7B4B7CD3-FA95-4621-8F32-1738BA744904}" type="presOf" srcId="{8F890B98-5385-4015-94E9-FC86325EEE41}" destId="{F1BAA914-C3D1-426F-B65A-BE75B40F3150}" srcOrd="0" destOrd="0" presId="urn:microsoft.com/office/officeart/2005/8/layout/vList5"/>
     <dgm:cxn modelId="{6B041B18-9344-4432-A703-4A834A3B16E5}" srcId="{1B52354C-73F4-425E-BCA3-E566B305A7C2}" destId="{66DD1C58-A3D5-4FE6-B867-6BFB0D48E18E}" srcOrd="3" destOrd="0" parTransId="{46D13C56-5740-427A-9FE2-86B5169D0A6D}" sibTransId="{9FDE0F96-D8FB-49BB-B09F-7DE9D9197DF1}"/>
-    <dgm:cxn modelId="{951EBC9D-4573-4F2C-B337-B0E0BF355D70}" type="presOf" srcId="{DC3BF8B3-CDD8-407D-9149-979E4CC8F57A}" destId="{D8ABA545-0E03-40CC-BF2D-AD644A991B2D}" srcOrd="0" destOrd="0" presId="urn:microsoft.com/office/officeart/2005/8/layout/vList5"/>
-    <dgm:cxn modelId="{59F5FB87-6C99-486E-900E-9DF82278BB82}" type="presOf" srcId="{C99AE93B-8200-43C5-95BF-90A0E70400BB}" destId="{2C5B99E9-C938-4335-986E-9061F038B49B}" srcOrd="0" destOrd="0" presId="urn:microsoft.com/office/officeart/2005/8/layout/vList5"/>
+    <dgm:cxn modelId="{0C5D04BB-03EB-4263-AE2C-2AEB03D771F6}" type="presOf" srcId="{1B52354C-73F4-425E-BCA3-E566B305A7C2}" destId="{3E144F0B-25D2-4EA5-8C77-111D1265CE29}" srcOrd="0" destOrd="0" presId="urn:microsoft.com/office/officeart/2005/8/layout/vList5"/>
+    <dgm:cxn modelId="{57D1890B-48AA-4578-9524-1D42E121EF3D}" type="presOf" srcId="{929342E6-1E85-4046-A884-FEFBCA825277}" destId="{89D66108-E918-45F0-B6B5-4441A3AA1BFE}" srcOrd="0" destOrd="0" presId="urn:microsoft.com/office/officeart/2005/8/layout/vList5"/>
     <dgm:cxn modelId="{4312AFF2-18C9-4C21-8C36-87F6F6B7D588}" srcId="{1B52354C-73F4-425E-BCA3-E566B305A7C2}" destId="{A1E44E4E-F149-4BCD-8F22-2145177C1CD6}" srcOrd="1" destOrd="0" parTransId="{7653814B-7BF6-45D3-B171-6808C8E59D8D}" sibTransId="{EDCDD650-6426-4095-909C-90B76172D3FD}"/>
-    <dgm:cxn modelId="{15F4116C-97E1-463C-BC41-ED843FF7F182}" type="presOf" srcId="{C4C95E74-7F88-4A67-8CAE-D0E3A540BE5D}" destId="{5C6C7639-CD38-4A55-96C3-23628B3448CC}" srcOrd="0" destOrd="0" presId="urn:microsoft.com/office/officeart/2005/8/layout/vList5"/>
+    <dgm:cxn modelId="{9FD83C43-1D81-4451-87F0-622050E0745B}" type="presOf" srcId="{C4C95E74-7F88-4A67-8CAE-D0E3A540BE5D}" destId="{5C6C7639-CD38-4A55-96C3-23628B3448CC}" srcOrd="0" destOrd="0" presId="urn:microsoft.com/office/officeart/2005/8/layout/vList5"/>
+    <dgm:cxn modelId="{3399A6CE-CF53-4DC7-953D-E1CCB6E8291B}" type="presOf" srcId="{6C9DF5CC-2B5D-4FF0-972F-0F7C492F0188}" destId="{B7977956-F982-4F0E-8566-540CD40E7797}" srcOrd="0" destOrd="0" presId="urn:microsoft.com/office/officeart/2005/8/layout/vList5"/>
+    <dgm:cxn modelId="{629EBDEA-69D2-4E9F-8402-9A04ACD4EDE0}" type="presOf" srcId="{8ECEFC3E-7B38-4057-9E7C-CC16E74634B6}" destId="{23013CC7-A4E0-46C9-A618-A6BFB9B21C82}" srcOrd="0" destOrd="0" presId="urn:microsoft.com/office/officeart/2005/8/layout/vList5"/>
     <dgm:cxn modelId="{64617BA0-CB2F-44F2-905C-BFE933070F92}" srcId="{DC3BF8B3-CDD8-407D-9149-979E4CC8F57A}" destId="{A673BDE5-37EF-4C7B-8B0E-62F602CC87DA}" srcOrd="0" destOrd="0" parTransId="{6ABB1430-C0C2-44F3-BD06-D6BA555DF2BC}" sibTransId="{6F2D9484-4188-4ADE-861F-182E13E76018}"/>
-    <dgm:cxn modelId="{256FB735-4DE4-4868-B40E-3E3F0C0B64C6}" type="presOf" srcId="{D102FF11-7F61-494A-84D5-CE841B0F902C}" destId="{EDA2065B-0F68-46EB-8C6F-12ECC2A135BC}" srcOrd="0" destOrd="0" presId="urn:microsoft.com/office/officeart/2005/8/layout/vList5"/>
-    <dgm:cxn modelId="{4C895BA4-F9AC-4628-8EE7-DA155E1E4EA0}" type="presOf" srcId="{A1E44E4E-F149-4BCD-8F22-2145177C1CD6}" destId="{AD8089C7-FAED-4DFF-8A58-57F771273D91}" srcOrd="0" destOrd="0" presId="urn:microsoft.com/office/officeart/2005/8/layout/vList5"/>
-    <dgm:cxn modelId="{87CBAF33-4BCF-4017-8BB7-962B14C63EAA}" type="presOf" srcId="{A673BDE5-37EF-4C7B-8B0E-62F602CC87DA}" destId="{3C83F26C-D7C8-4688-8C32-463AA48FA800}" srcOrd="0" destOrd="0" presId="urn:microsoft.com/office/officeart/2005/8/layout/vList5"/>
+    <dgm:cxn modelId="{080FEDDB-C569-45DB-8026-BE0F8F3189DD}" type="presOf" srcId="{F7F22738-7E70-429A-A944-F9299A5AACC8}" destId="{F301ABE1-2690-4157-A3FD-DAB7C38FB8A2}" srcOrd="0" destOrd="0" presId="urn:microsoft.com/office/officeart/2005/8/layout/vList5"/>
     <dgm:cxn modelId="{949083F0-9B54-41B7-814F-7E8452505337}" srcId="{D102FF11-7F61-494A-84D5-CE841B0F902C}" destId="{6C9DF5CC-2B5D-4FF0-972F-0F7C492F0188}" srcOrd="0" destOrd="0" parTransId="{C12A621D-D8A1-4F66-8984-DA5B378A8C05}" sibTransId="{F5B2AA94-D08A-4AE3-8B2B-5C9B40DDEF16}"/>
     <dgm:cxn modelId="{BE00E422-7F6E-4D27-B450-67D0F7222E0D}" srcId="{1B52354C-73F4-425E-BCA3-E566B305A7C2}" destId="{8F890B98-5385-4015-94E9-FC86325EEE41}" srcOrd="4" destOrd="0" parTransId="{CE7D02FA-1B1F-49C8-B590-A0BA1706C037}" sibTransId="{1AA9DF25-4679-4EAD-ACDC-BF6BC9288052}"/>
     <dgm:cxn modelId="{29EC4782-FBBF-41D5-ACDC-1709991E4C3C}" srcId="{8F890B98-5385-4015-94E9-FC86325EEE41}" destId="{929342E6-1E85-4046-A884-FEFBCA825277}" srcOrd="0" destOrd="0" parTransId="{76FE05D4-D1E4-4637-917A-864E17468B7B}" sibTransId="{F1939CBE-524D-4AEC-81E5-E851DA26C831}"/>
     <dgm:cxn modelId="{38A3D7CB-50C0-439F-BEEB-42F349E4A979}" srcId="{8ECEFC3E-7B38-4057-9E7C-CC16E74634B6}" destId="{C4C95E74-7F88-4A67-8CAE-D0E3A540BE5D}" srcOrd="0" destOrd="0" parTransId="{984E2643-7424-485C-B7D5-EA6357D51D7A}" sibTransId="{F5235FFA-FDA5-45FD-9BAC-351431CCB5E4}"/>
-    <dgm:cxn modelId="{F636EEE7-9C10-43D0-BB84-F3A197E4A435}" type="presOf" srcId="{66DD1C58-A3D5-4FE6-B867-6BFB0D48E18E}" destId="{6E03E3C9-4198-42AD-A867-590A3A3F760D}" srcOrd="0" destOrd="0" presId="urn:microsoft.com/office/officeart/2005/8/layout/vList5"/>
+    <dgm:cxn modelId="{5C20DFD0-8B44-4115-8784-A8AE96CB912B}" type="presOf" srcId="{66DD1C58-A3D5-4FE6-B867-6BFB0D48E18E}" destId="{6E03E3C9-4198-42AD-A867-590A3A3F760D}" srcOrd="0" destOrd="0" presId="urn:microsoft.com/office/officeart/2005/8/layout/vList5"/>
+    <dgm:cxn modelId="{E012B678-F5B9-4FCC-8CB5-2D6CD8B4ABAA}" srcId="{A1E44E4E-F149-4BCD-8F22-2145177C1CD6}" destId="{F7F22738-7E70-429A-A944-F9299A5AACC8}" srcOrd="0" destOrd="0" parTransId="{A0A3B7E2-5256-4661-9D02-9EA1AEBA6373}" sibTransId="{3EB7945B-6322-48B2-BDC6-9A1AED4285BA}"/>
     <dgm:cxn modelId="{93CE6224-162D-4973-B22C-6878F2F60A2B}" srcId="{1B52354C-73F4-425E-BCA3-E566B305A7C2}" destId="{DC3BF8B3-CDD8-407D-9149-979E4CC8F57A}" srcOrd="0" destOrd="0" parTransId="{908C0288-4D9B-40D2-AC1D-F7CA879A88B2}" sibTransId="{C63D58E5-8146-4093-BD6D-57261F76B426}"/>
-    <dgm:cxn modelId="{E012B678-F5B9-4FCC-8CB5-2D6CD8B4ABAA}" srcId="{A1E44E4E-F149-4BCD-8F22-2145177C1CD6}" destId="{F7F22738-7E70-429A-A944-F9299A5AACC8}" srcOrd="0" destOrd="0" parTransId="{A0A3B7E2-5256-4661-9D02-9EA1AEBA6373}" sibTransId="{3EB7945B-6322-48B2-BDC6-9A1AED4285BA}"/>
-    <dgm:cxn modelId="{E008AD36-D21C-4C59-8B6F-0C5015ACE01D}" type="presOf" srcId="{8ECEFC3E-7B38-4057-9E7C-CC16E74634B6}" destId="{23013CC7-A4E0-46C9-A618-A6BFB9B21C82}" srcOrd="0" destOrd="0" presId="urn:microsoft.com/office/officeart/2005/8/layout/vList5"/>
-    <dgm:cxn modelId="{530CF0DE-F8EC-490B-BE73-D0566A1E4FF3}" type="presOf" srcId="{1B52354C-73F4-425E-BCA3-E566B305A7C2}" destId="{3E144F0B-25D2-4EA5-8C77-111D1265CE29}" srcOrd="0" destOrd="0" presId="urn:microsoft.com/office/officeart/2005/8/layout/vList5"/>
+    <dgm:cxn modelId="{C9785EB2-2DDF-4D47-8C9C-84B2FE700DC4}" type="presOf" srcId="{D102FF11-7F61-494A-84D5-CE841B0F902C}" destId="{EDA2065B-0F68-46EB-8C6F-12ECC2A135BC}" srcOrd="0" destOrd="0" presId="urn:microsoft.com/office/officeart/2005/8/layout/vList5"/>
+    <dgm:cxn modelId="{E434020F-33E9-453B-A544-D2F9484B1FFF}" type="presOf" srcId="{C99AE93B-8200-43C5-95BF-90A0E70400BB}" destId="{2C5B99E9-C938-4335-986E-9061F038B49B}" srcOrd="0" destOrd="0" presId="urn:microsoft.com/office/officeart/2005/8/layout/vList5"/>
+    <dgm:cxn modelId="{1B4537FF-3732-445A-BE7B-5571D4D112A8}" type="presOf" srcId="{A673BDE5-37EF-4C7B-8B0E-62F602CC87DA}" destId="{3C83F26C-D7C8-4688-8C32-463AA48FA800}" srcOrd="0" destOrd="0" presId="urn:microsoft.com/office/officeart/2005/8/layout/vList5"/>
     <dgm:cxn modelId="{8E8CCAB0-E364-4FE1-A6BD-21C55EF4E66A}" srcId="{66DD1C58-A3D5-4FE6-B867-6BFB0D48E18E}" destId="{C99AE93B-8200-43C5-95BF-90A0E70400BB}" srcOrd="0" destOrd="0" parTransId="{EC887ACC-24C7-4051-87E1-816B1405B855}" sibTransId="{D80269C1-227C-4E96-9B3F-5126F2B017EE}"/>
-    <dgm:cxn modelId="{A60FE5F1-DD12-46AD-8332-9494A1795A93}" type="presOf" srcId="{F7F22738-7E70-429A-A944-F9299A5AACC8}" destId="{F301ABE1-2690-4157-A3FD-DAB7C38FB8A2}" srcOrd="0" destOrd="0" presId="urn:microsoft.com/office/officeart/2005/8/layout/vList5"/>
-    <dgm:cxn modelId="{BFCDA5A8-43B5-447E-965E-77EA05584B5D}" type="presOf" srcId="{6C9DF5CC-2B5D-4FF0-972F-0F7C492F0188}" destId="{B7977956-F982-4F0E-8566-540CD40E7797}" srcOrd="0" destOrd="0" presId="urn:microsoft.com/office/officeart/2005/8/layout/vList5"/>
+    <dgm:cxn modelId="{6157CDEE-9C92-442C-8900-4977A8416665}" type="presOf" srcId="{A1E44E4E-F149-4BCD-8F22-2145177C1CD6}" destId="{AD8089C7-FAED-4DFF-8A58-57F771273D91}" srcOrd="0" destOrd="0" presId="urn:microsoft.com/office/officeart/2005/8/layout/vList5"/>
+    <dgm:cxn modelId="{94633EAD-EB5C-4E65-B0CE-C5D5E62D1773}" type="presOf" srcId="{DC3BF8B3-CDD8-407D-9149-979E4CC8F57A}" destId="{D8ABA545-0E03-40CC-BF2D-AD644A991B2D}" srcOrd="0" destOrd="0" presId="urn:microsoft.com/office/officeart/2005/8/layout/vList5"/>
     <dgm:cxn modelId="{A4094A5C-5CCA-44B7-81A1-DF46DA86B083}" srcId="{1B52354C-73F4-425E-BCA3-E566B305A7C2}" destId="{8ECEFC3E-7B38-4057-9E7C-CC16E74634B6}" srcOrd="5" destOrd="0" parTransId="{030A8C22-BB73-47B2-95E6-818F446C726D}" sibTransId="{D38CB184-A9BA-4BF6-85A8-A7E580CECCD9}"/>
-    <dgm:cxn modelId="{853E34E0-83A6-40A8-BE53-100E31D6344A}" type="presParOf" srcId="{3E144F0B-25D2-4EA5-8C77-111D1265CE29}" destId="{5C1D504A-5FF3-46C7-A426-C094996C89A4}" srcOrd="0" destOrd="0" presId="urn:microsoft.com/office/officeart/2005/8/layout/vList5"/>
-    <dgm:cxn modelId="{4BB0898A-7254-45D1-9293-F9A20C4E6494}" type="presParOf" srcId="{5C1D504A-5FF3-46C7-A426-C094996C89A4}" destId="{D8ABA545-0E03-40CC-BF2D-AD644A991B2D}" srcOrd="0" destOrd="0" presId="urn:microsoft.com/office/officeart/2005/8/layout/vList5"/>
-    <dgm:cxn modelId="{3D88F3B3-729E-4173-89E4-5AF38AA0AFC4}" type="presParOf" srcId="{5C1D504A-5FF3-46C7-A426-C094996C89A4}" destId="{3C83F26C-D7C8-4688-8C32-463AA48FA800}" srcOrd="1" destOrd="0" presId="urn:microsoft.com/office/officeart/2005/8/layout/vList5"/>
-    <dgm:cxn modelId="{0E8C62DE-929E-468D-B9A7-0671308AEB48}" type="presParOf" srcId="{3E144F0B-25D2-4EA5-8C77-111D1265CE29}" destId="{F28B974E-8127-49D1-A1D4-147CB257D516}" srcOrd="1" destOrd="0" presId="urn:microsoft.com/office/officeart/2005/8/layout/vList5"/>
-    <dgm:cxn modelId="{5B8B0C27-1C7F-44A2-B2F4-2B18625E39EF}" type="presParOf" srcId="{3E144F0B-25D2-4EA5-8C77-111D1265CE29}" destId="{DDE823D3-26B2-4FBB-9542-2BCBBC02CDEB}" srcOrd="2" destOrd="0" presId="urn:microsoft.com/office/officeart/2005/8/layout/vList5"/>
-    <dgm:cxn modelId="{2197701F-167E-47F1-A3A8-F3811B8667D1}" type="presParOf" srcId="{DDE823D3-26B2-4FBB-9542-2BCBBC02CDEB}" destId="{AD8089C7-FAED-4DFF-8A58-57F771273D91}" srcOrd="0" destOrd="0" presId="urn:microsoft.com/office/officeart/2005/8/layout/vList5"/>
-    <dgm:cxn modelId="{77811EDE-B088-4032-9D39-05515563102F}" type="presParOf" srcId="{DDE823D3-26B2-4FBB-9542-2BCBBC02CDEB}" destId="{F301ABE1-2690-4157-A3FD-DAB7C38FB8A2}" srcOrd="1" destOrd="0" presId="urn:microsoft.com/office/officeart/2005/8/layout/vList5"/>
-    <dgm:cxn modelId="{48A44FC0-BD83-4A0A-92A6-52DE3D9E7856}" type="presParOf" srcId="{3E144F0B-25D2-4EA5-8C77-111D1265CE29}" destId="{52A2AA3C-1068-43F8-887F-17B61D290B28}" srcOrd="3" destOrd="0" presId="urn:microsoft.com/office/officeart/2005/8/layout/vList5"/>
-    <dgm:cxn modelId="{7DA2372F-C574-4382-830B-80C1573A42F1}" type="presParOf" srcId="{3E144F0B-25D2-4EA5-8C77-111D1265CE29}" destId="{6BD1EBC5-48B4-4DC6-BEB8-2A179E0D51B9}" srcOrd="4" destOrd="0" presId="urn:microsoft.com/office/officeart/2005/8/layout/vList5"/>
-    <dgm:cxn modelId="{F2171B72-D2BE-448F-9DA9-202F4A638CB2}" type="presParOf" srcId="{6BD1EBC5-48B4-4DC6-BEB8-2A179E0D51B9}" destId="{EDA2065B-0F68-46EB-8C6F-12ECC2A135BC}" srcOrd="0" destOrd="0" presId="urn:microsoft.com/office/officeart/2005/8/layout/vList5"/>
-    <dgm:cxn modelId="{316C9F3F-E743-479B-BCA9-CB771FAC31B6}" type="presParOf" srcId="{6BD1EBC5-48B4-4DC6-BEB8-2A179E0D51B9}" destId="{B7977956-F982-4F0E-8566-540CD40E7797}" srcOrd="1" destOrd="0" presId="urn:microsoft.com/office/officeart/2005/8/layout/vList5"/>
-    <dgm:cxn modelId="{FE855AB2-9889-46A4-87CF-FC9D21873C8E}" type="presParOf" srcId="{3E144F0B-25D2-4EA5-8C77-111D1265CE29}" destId="{47BED427-D429-4869-BB62-D3BFEDB7DA44}" srcOrd="5" destOrd="0" presId="urn:microsoft.com/office/officeart/2005/8/layout/vList5"/>
-    <dgm:cxn modelId="{9A5AAEAE-587D-4CFC-A213-21A953FB22B1}" type="presParOf" srcId="{3E144F0B-25D2-4EA5-8C77-111D1265CE29}" destId="{2FB1EC83-39C2-4F56-88C8-73017AB8D3F2}" srcOrd="6" destOrd="0" presId="urn:microsoft.com/office/officeart/2005/8/layout/vList5"/>
-    <dgm:cxn modelId="{79FB93C2-79A5-48B5-BCEA-685284F3170E}" type="presParOf" srcId="{2FB1EC83-39C2-4F56-88C8-73017AB8D3F2}" destId="{6E03E3C9-4198-42AD-A867-590A3A3F760D}" srcOrd="0" destOrd="0" presId="urn:microsoft.com/office/officeart/2005/8/layout/vList5"/>
-    <dgm:cxn modelId="{071675A9-5788-415F-B8E3-794F7189DE1B}" type="presParOf" srcId="{2FB1EC83-39C2-4F56-88C8-73017AB8D3F2}" destId="{2C5B99E9-C938-4335-986E-9061F038B49B}" srcOrd="1" destOrd="0" presId="urn:microsoft.com/office/officeart/2005/8/layout/vList5"/>
-    <dgm:cxn modelId="{914DF5D5-1A1B-474A-911F-3A607691CA1A}" type="presParOf" srcId="{3E144F0B-25D2-4EA5-8C77-111D1265CE29}" destId="{19FDA6AC-BC9F-4C7A-96CD-45C17A0B0C46}" srcOrd="7" destOrd="0" presId="urn:microsoft.com/office/officeart/2005/8/layout/vList5"/>
-    <dgm:cxn modelId="{B6047DC2-BAF0-4A55-A176-FBF30CE9A9A1}" type="presParOf" srcId="{3E144F0B-25D2-4EA5-8C77-111D1265CE29}" destId="{12862473-D8D0-4AD2-9058-94D2C5D4DC36}" srcOrd="8" destOrd="0" presId="urn:microsoft.com/office/officeart/2005/8/layout/vList5"/>
-    <dgm:cxn modelId="{23381B84-8DC8-45D1-BADF-A6E734766CB0}" type="presParOf" srcId="{12862473-D8D0-4AD2-9058-94D2C5D4DC36}" destId="{F1BAA914-C3D1-426F-B65A-BE75B40F3150}" srcOrd="0" destOrd="0" presId="urn:microsoft.com/office/officeart/2005/8/layout/vList5"/>
-    <dgm:cxn modelId="{6BBABD3D-1125-4555-A176-AA725467AEEB}" type="presParOf" srcId="{12862473-D8D0-4AD2-9058-94D2C5D4DC36}" destId="{89D66108-E918-45F0-B6B5-4441A3AA1BFE}" srcOrd="1" destOrd="0" presId="urn:microsoft.com/office/officeart/2005/8/layout/vList5"/>
-    <dgm:cxn modelId="{A7A0F0A0-5C4A-4FA6-B75E-C86AA53A9BA6}" type="presParOf" srcId="{3E144F0B-25D2-4EA5-8C77-111D1265CE29}" destId="{A222B7E4-1BA7-4454-A8A3-CB53FA3BE466}" srcOrd="9" destOrd="0" presId="urn:microsoft.com/office/officeart/2005/8/layout/vList5"/>
-    <dgm:cxn modelId="{34431A25-A80A-48BD-9562-85D3FC89D59A}" type="presParOf" srcId="{3E144F0B-25D2-4EA5-8C77-111D1265CE29}" destId="{3C2DBC06-6578-4EFA-B580-53DD0DC2D7F7}" srcOrd="10" destOrd="0" presId="urn:microsoft.com/office/officeart/2005/8/layout/vList5"/>
-    <dgm:cxn modelId="{10CC2537-722C-48A7-A7EA-44DCDF24695C}" type="presParOf" srcId="{3C2DBC06-6578-4EFA-B580-53DD0DC2D7F7}" destId="{23013CC7-A4E0-46C9-A618-A6BFB9B21C82}" srcOrd="0" destOrd="0" presId="urn:microsoft.com/office/officeart/2005/8/layout/vList5"/>
-    <dgm:cxn modelId="{B4282D63-A502-41E8-8FA7-8E51448F1EB1}" type="presParOf" srcId="{3C2DBC06-6578-4EFA-B580-53DD0DC2D7F7}" destId="{5C6C7639-CD38-4A55-96C3-23628B3448CC}" srcOrd="1" destOrd="0" presId="urn:microsoft.com/office/officeart/2005/8/layout/vList5"/>
+    <dgm:cxn modelId="{2662B857-A923-48B7-92AF-405BA0D065F3}" type="presParOf" srcId="{3E144F0B-25D2-4EA5-8C77-111D1265CE29}" destId="{5C1D504A-5FF3-46C7-A426-C094996C89A4}" srcOrd="0" destOrd="0" presId="urn:microsoft.com/office/officeart/2005/8/layout/vList5"/>
+    <dgm:cxn modelId="{A17FB89E-B942-4280-8C6E-FEDAFB10110A}" type="presParOf" srcId="{5C1D504A-5FF3-46C7-A426-C094996C89A4}" destId="{D8ABA545-0E03-40CC-BF2D-AD644A991B2D}" srcOrd="0" destOrd="0" presId="urn:microsoft.com/office/officeart/2005/8/layout/vList5"/>
+    <dgm:cxn modelId="{C19D6393-54BB-47B1-B492-80D5136E5F40}" type="presParOf" srcId="{5C1D504A-5FF3-46C7-A426-C094996C89A4}" destId="{3C83F26C-D7C8-4688-8C32-463AA48FA800}" srcOrd="1" destOrd="0" presId="urn:microsoft.com/office/officeart/2005/8/layout/vList5"/>
+    <dgm:cxn modelId="{1D675171-D8CA-4708-ABD4-7C72D0F0FBC0}" type="presParOf" srcId="{3E144F0B-25D2-4EA5-8C77-111D1265CE29}" destId="{F28B974E-8127-49D1-A1D4-147CB257D516}" srcOrd="1" destOrd="0" presId="urn:microsoft.com/office/officeart/2005/8/layout/vList5"/>
+    <dgm:cxn modelId="{6D9BC4A4-DFA9-4829-B5CD-529CBB1B19FD}" type="presParOf" srcId="{3E144F0B-25D2-4EA5-8C77-111D1265CE29}" destId="{DDE823D3-26B2-4FBB-9542-2BCBBC02CDEB}" srcOrd="2" destOrd="0" presId="urn:microsoft.com/office/officeart/2005/8/layout/vList5"/>
+    <dgm:cxn modelId="{8B87464E-FB6D-4AC6-B65D-B6DACDFAAD70}" type="presParOf" srcId="{DDE823D3-26B2-4FBB-9542-2BCBBC02CDEB}" destId="{AD8089C7-FAED-4DFF-8A58-57F771273D91}" srcOrd="0" destOrd="0" presId="urn:microsoft.com/office/officeart/2005/8/layout/vList5"/>
+    <dgm:cxn modelId="{DAD94268-5A39-4148-BA36-255EC8D282EC}" type="presParOf" srcId="{DDE823D3-26B2-4FBB-9542-2BCBBC02CDEB}" destId="{F301ABE1-2690-4157-A3FD-DAB7C38FB8A2}" srcOrd="1" destOrd="0" presId="urn:microsoft.com/office/officeart/2005/8/layout/vList5"/>
+    <dgm:cxn modelId="{D403156E-9EE2-4EBB-B403-111F8E15F86F}" type="presParOf" srcId="{3E144F0B-25D2-4EA5-8C77-111D1265CE29}" destId="{52A2AA3C-1068-43F8-887F-17B61D290B28}" srcOrd="3" destOrd="0" presId="urn:microsoft.com/office/officeart/2005/8/layout/vList5"/>
+    <dgm:cxn modelId="{24B84298-D8BF-4226-9C97-DAFC2A591524}" type="presParOf" srcId="{3E144F0B-25D2-4EA5-8C77-111D1265CE29}" destId="{6BD1EBC5-48B4-4DC6-BEB8-2A179E0D51B9}" srcOrd="4" destOrd="0" presId="urn:microsoft.com/office/officeart/2005/8/layout/vList5"/>
+    <dgm:cxn modelId="{1116BBCD-24DE-4869-B9F6-2DABAD69BE70}" type="presParOf" srcId="{6BD1EBC5-48B4-4DC6-BEB8-2A179E0D51B9}" destId="{EDA2065B-0F68-46EB-8C6F-12ECC2A135BC}" srcOrd="0" destOrd="0" presId="urn:microsoft.com/office/officeart/2005/8/layout/vList5"/>
+    <dgm:cxn modelId="{B0070E31-4B29-4964-921F-A5C3D42638C2}" type="presParOf" srcId="{6BD1EBC5-48B4-4DC6-BEB8-2A179E0D51B9}" destId="{B7977956-F982-4F0E-8566-540CD40E7797}" srcOrd="1" destOrd="0" presId="urn:microsoft.com/office/officeart/2005/8/layout/vList5"/>
+    <dgm:cxn modelId="{83F92E73-7B7D-4C2C-9DB7-19AC12942063}" type="presParOf" srcId="{3E144F0B-25D2-4EA5-8C77-111D1265CE29}" destId="{47BED427-D429-4869-BB62-D3BFEDB7DA44}" srcOrd="5" destOrd="0" presId="urn:microsoft.com/office/officeart/2005/8/layout/vList5"/>
+    <dgm:cxn modelId="{CD670F5A-14F3-4240-9D23-F63CE027C304}" type="presParOf" srcId="{3E144F0B-25D2-4EA5-8C77-111D1265CE29}" destId="{2FB1EC83-39C2-4F56-88C8-73017AB8D3F2}" srcOrd="6" destOrd="0" presId="urn:microsoft.com/office/officeart/2005/8/layout/vList5"/>
+    <dgm:cxn modelId="{7FC7B722-4B6F-4189-8383-D6E31248EC3D}" type="presParOf" srcId="{2FB1EC83-39C2-4F56-88C8-73017AB8D3F2}" destId="{6E03E3C9-4198-42AD-A867-590A3A3F760D}" srcOrd="0" destOrd="0" presId="urn:microsoft.com/office/officeart/2005/8/layout/vList5"/>
+    <dgm:cxn modelId="{5FB8ED26-F3B1-4EFB-8556-4923B2F8D5F0}" type="presParOf" srcId="{2FB1EC83-39C2-4F56-88C8-73017AB8D3F2}" destId="{2C5B99E9-C938-4335-986E-9061F038B49B}" srcOrd="1" destOrd="0" presId="urn:microsoft.com/office/officeart/2005/8/layout/vList5"/>
+    <dgm:cxn modelId="{BE5176BE-3568-4046-AB06-2F70A9DB92D2}" type="presParOf" srcId="{3E144F0B-25D2-4EA5-8C77-111D1265CE29}" destId="{19FDA6AC-BC9F-4C7A-96CD-45C17A0B0C46}" srcOrd="7" destOrd="0" presId="urn:microsoft.com/office/officeart/2005/8/layout/vList5"/>
+    <dgm:cxn modelId="{26026440-BEAE-44CA-8164-8C5FBD00299E}" type="presParOf" srcId="{3E144F0B-25D2-4EA5-8C77-111D1265CE29}" destId="{12862473-D8D0-4AD2-9058-94D2C5D4DC36}" srcOrd="8" destOrd="0" presId="urn:microsoft.com/office/officeart/2005/8/layout/vList5"/>
+    <dgm:cxn modelId="{842C7BB4-AB89-4254-BE33-1B6B8604B1B8}" type="presParOf" srcId="{12862473-D8D0-4AD2-9058-94D2C5D4DC36}" destId="{F1BAA914-C3D1-426F-B65A-BE75B40F3150}" srcOrd="0" destOrd="0" presId="urn:microsoft.com/office/officeart/2005/8/layout/vList5"/>
+    <dgm:cxn modelId="{928277FA-C56E-4F89-B966-A0092301EE09}" type="presParOf" srcId="{12862473-D8D0-4AD2-9058-94D2C5D4DC36}" destId="{89D66108-E918-45F0-B6B5-4441A3AA1BFE}" srcOrd="1" destOrd="0" presId="urn:microsoft.com/office/officeart/2005/8/layout/vList5"/>
+    <dgm:cxn modelId="{1B17402C-CA20-4764-9F0C-D4B562C17D1E}" type="presParOf" srcId="{3E144F0B-25D2-4EA5-8C77-111D1265CE29}" destId="{A222B7E4-1BA7-4454-A8A3-CB53FA3BE466}" srcOrd="9" destOrd="0" presId="urn:microsoft.com/office/officeart/2005/8/layout/vList5"/>
+    <dgm:cxn modelId="{5B4F62C5-3D38-4AFF-B304-F3E2EB92D127}" type="presParOf" srcId="{3E144F0B-25D2-4EA5-8C77-111D1265CE29}" destId="{3C2DBC06-6578-4EFA-B580-53DD0DC2D7F7}" srcOrd="10" destOrd="0" presId="urn:microsoft.com/office/officeart/2005/8/layout/vList5"/>
+    <dgm:cxn modelId="{72741C1F-B002-4979-8DAB-D315E4449AA1}" type="presParOf" srcId="{3C2DBC06-6578-4EFA-B580-53DD0DC2D7F7}" destId="{23013CC7-A4E0-46C9-A618-A6BFB9B21C82}" srcOrd="0" destOrd="0" presId="urn:microsoft.com/office/officeart/2005/8/layout/vList5"/>
+    <dgm:cxn modelId="{2A972024-134B-4B8F-9AEB-BE4FFEF98586}" type="presParOf" srcId="{3C2DBC06-6578-4EFA-B580-53DD0DC2D7F7}" destId="{5C6C7639-CD38-4A55-96C3-23628B3448CC}" srcOrd="1" destOrd="0" presId="urn:microsoft.com/office/officeart/2005/8/layout/vList5"/>
   </dgm:cxnLst>
   <dgm:bg/>
   <dgm:whole/>

</xml_diff>